<commit_message>
Remote file load documentation update.
Update remote file load document to include newest arguments and supported file types.
</commit_message>
<xml_diff>
--- a/Loading Files to the WinMax Control using WCF.docx
+++ b/Loading Files to the WinMax Control using WCF.docx
@@ -19,14 +19,7 @@
           <w:b/>
           <w:sz w:val="52"/>
         </w:rPr>
-        <w:t>Loading Files</w:t>
-      </w:r>
-      <w:r>
-        <w:rPr>
-          <w:b/>
-          <w:sz w:val="52"/>
-        </w:rPr>
-        <w:t xml:space="preserve"> to the WinMax Control using WCF</w:t>
+        <w:t>Loading Files to the WinMax Control using WCF</w:t>
       </w:r>
     </w:p>
     <w:p>
@@ -125,14 +118,14 @@
     </w:p>
     <w:tbl>
       <w:tblPr>
-        <w:tblW w:w="9558" w:type="dxa"/>
+        <w:tblW w:w="9555" w:type="dxa"/>
         <w:tblLayout w:type="fixed"/>
-        <w:tblLook w:val="0000" w:firstRow="0" w:lastRow="0" w:firstColumn="0" w:lastColumn="0" w:noHBand="0" w:noVBand="0"/>
+        <w:tblLook w:val="04A0" w:firstRow="1" w:lastRow="0" w:firstColumn="1" w:lastColumn="0" w:noHBand="0" w:noVBand="1"/>
       </w:tblPr>
       <w:tblGrid>
         <w:gridCol w:w="738"/>
-        <w:gridCol w:w="5400"/>
-        <w:gridCol w:w="1980"/>
+        <w:gridCol w:w="5398"/>
+        <w:gridCol w:w="1979"/>
         <w:gridCol w:w="1440"/>
       </w:tblGrid>
       <w:tr>
@@ -146,6 +139,7 @@
               <w:right w:val="single" w:sz="6" w:space="0" w:color="auto"/>
             </w:tcBorders>
             <w:shd w:val="pct10" w:color="auto" w:fill="auto"/>
+            <w:hideMark/>
           </w:tcPr>
           <w:p>
             <w:pPr>
@@ -166,6 +160,7 @@
               <w:right w:val="single" w:sz="6" w:space="0" w:color="auto"/>
             </w:tcBorders>
             <w:shd w:val="pct10" w:color="auto" w:fill="auto"/>
+            <w:hideMark/>
           </w:tcPr>
           <w:p>
             <w:r>
@@ -180,8 +175,10 @@
               <w:top w:val="single" w:sz="6" w:space="0" w:color="auto"/>
               <w:left w:val="nil"/>
               <w:bottom w:val="single" w:sz="6" w:space="0" w:color="auto"/>
+              <w:right w:val="nil"/>
             </w:tcBorders>
             <w:shd w:val="pct10" w:color="auto" w:fill="auto"/>
+            <w:hideMark/>
           </w:tcPr>
           <w:p>
             <w:r>
@@ -199,10 +196,151 @@
               <w:right w:val="single" w:sz="6" w:space="0" w:color="auto"/>
             </w:tcBorders>
             <w:shd w:val="pct10" w:color="auto" w:fill="auto"/>
+            <w:hideMark/>
           </w:tcPr>
           <w:p>
             <w:r>
               <w:t>Date</w:t>
+            </w:r>
+          </w:p>
+        </w:tc>
+      </w:tr>
+      <w:tr>
+        <w:tc>
+          <w:tcPr>
+            <w:tcW w:w="738" w:type="dxa"/>
+            <w:tcBorders>
+              <w:top w:val="single" w:sz="6" w:space="0" w:color="auto"/>
+              <w:left w:val="single" w:sz="6" w:space="0" w:color="auto"/>
+              <w:bottom w:val="single" w:sz="6" w:space="0" w:color="auto"/>
+              <w:right w:val="single" w:sz="6" w:space="0" w:color="auto"/>
+            </w:tcBorders>
+            <w:hideMark/>
+          </w:tcPr>
+          <w:p>
+            <w:pPr>
+              <w:jc w:val="center"/>
+            </w:pPr>
+            <w:r>
+              <w:t>1</w:t>
+            </w:r>
+          </w:p>
+        </w:tc>
+        <w:tc>
+          <w:tcPr>
+            <w:tcW w:w="5400" w:type="dxa"/>
+            <w:tcBorders>
+              <w:top w:val="single" w:sz="6" w:space="0" w:color="auto"/>
+              <w:left w:val="single" w:sz="6" w:space="0" w:color="auto"/>
+              <w:bottom w:val="single" w:sz="6" w:space="0" w:color="auto"/>
+              <w:right w:val="single" w:sz="6" w:space="0" w:color="auto"/>
+            </w:tcBorders>
+            <w:hideMark/>
+          </w:tcPr>
+          <w:p>
+            <w:r>
+              <w:t>Original Release</w:t>
+            </w:r>
+          </w:p>
+        </w:tc>
+        <w:tc>
+          <w:tcPr>
+            <w:tcW w:w="1980" w:type="dxa"/>
+            <w:hideMark/>
+          </w:tcPr>
+          <w:p>
+            <w:r>
+              <w:t>Robert Gorgol</w:t>
+            </w:r>
+          </w:p>
+        </w:tc>
+        <w:tc>
+          <w:tcPr>
+            <w:tcW w:w="1440" w:type="dxa"/>
+            <w:tcBorders>
+              <w:top w:val="single" w:sz="6" w:space="0" w:color="auto"/>
+              <w:left w:val="single" w:sz="6" w:space="0" w:color="auto"/>
+              <w:bottom w:val="single" w:sz="6" w:space="0" w:color="auto"/>
+              <w:right w:val="single" w:sz="6" w:space="0" w:color="auto"/>
+            </w:tcBorders>
+            <w:hideMark/>
+          </w:tcPr>
+          <w:p>
+            <w:r>
+              <w:t>2017.10.19</w:t>
+            </w:r>
+          </w:p>
+        </w:tc>
+      </w:tr>
+      <w:tr>
+        <w:tc>
+          <w:tcPr>
+            <w:tcW w:w="738" w:type="dxa"/>
+            <w:tcBorders>
+              <w:top w:val="single" w:sz="6" w:space="0" w:color="auto"/>
+              <w:left w:val="single" w:sz="6" w:space="0" w:color="auto"/>
+              <w:bottom w:val="single" w:sz="6" w:space="0" w:color="auto"/>
+              <w:right w:val="single" w:sz="6" w:space="0" w:color="auto"/>
+            </w:tcBorders>
+            <w:hideMark/>
+          </w:tcPr>
+          <w:p>
+            <w:pPr>
+              <w:jc w:val="center"/>
+            </w:pPr>
+            <w:r>
+              <w:t>2</w:t>
+            </w:r>
+          </w:p>
+        </w:tc>
+        <w:tc>
+          <w:tcPr>
+            <w:tcW w:w="5400" w:type="dxa"/>
+            <w:tcBorders>
+              <w:top w:val="single" w:sz="6" w:space="0" w:color="auto"/>
+              <w:left w:val="single" w:sz="6" w:space="0" w:color="auto"/>
+              <w:bottom w:val="single" w:sz="6" w:space="0" w:color="auto"/>
+              <w:right w:val="single" w:sz="6" w:space="0" w:color="auto"/>
+            </w:tcBorders>
+            <w:hideMark/>
+          </w:tcPr>
+          <w:p>
+            <w:r>
+              <w:t>New remote program load argument to allow loading to be skipped when file is already in memory.</w:t>
+            </w:r>
+          </w:p>
+        </w:tc>
+        <w:tc>
+          <w:tcPr>
+            <w:tcW w:w="1980" w:type="dxa"/>
+            <w:tcBorders>
+              <w:top w:val="single" w:sz="6" w:space="0" w:color="auto"/>
+              <w:left w:val="nil"/>
+              <w:bottom w:val="single" w:sz="6" w:space="0" w:color="auto"/>
+              <w:right w:val="nil"/>
+            </w:tcBorders>
+            <w:hideMark/>
+          </w:tcPr>
+          <w:p>
+            <w:r>
+              <w:t>Robert Gorgol</w:t>
+            </w:r>
+          </w:p>
+        </w:tc>
+        <w:tc>
+          <w:tcPr>
+            <w:tcW w:w="1440" w:type="dxa"/>
+            <w:tcBorders>
+              <w:top w:val="single" w:sz="6" w:space="0" w:color="auto"/>
+              <w:left w:val="single" w:sz="6" w:space="0" w:color="auto"/>
+              <w:bottom w:val="single" w:sz="6" w:space="0" w:color="auto"/>
+              <w:right w:val="single" w:sz="6" w:space="0" w:color="auto"/>
+            </w:tcBorders>
+            <w:hideMark/>
+          </w:tcPr>
+          <w:p>
+            <w:r>
+              <w:t>2018.01.08</w:t>
             </w:r>
           </w:p>
         </w:tc>
@@ -222,9 +360,6 @@
             <w:pPr>
               <w:jc w:val="center"/>
             </w:pPr>
-            <w:r>
-              <w:t>1</w:t>
-            </w:r>
           </w:p>
         </w:tc>
         <w:tc>
@@ -237,24 +372,13 @@
               <w:right w:val="single" w:sz="6" w:space="0" w:color="auto"/>
             </w:tcBorders>
           </w:tcPr>
-          <w:p>
-            <w:r>
-              <w:t>Original Release</w:t>
-            </w:r>
-          </w:p>
+          <w:p/>
         </w:tc>
         <w:tc>
           <w:tcPr>
             <w:tcW w:w="1980" w:type="dxa"/>
-            <w:tcBorders>
-              <w:left w:val="nil"/>
-            </w:tcBorders>
           </w:tcPr>
-          <w:p>
-            <w:r>
-              <w:t>Robert Gorgol</w:t>
-            </w:r>
-          </w:p>
+          <w:p/>
         </w:tc>
         <w:tc>
           <w:tcPr>
@@ -266,11 +390,7 @@
               <w:right w:val="single" w:sz="6" w:space="0" w:color="auto"/>
             </w:tcBorders>
           </w:tcPr>
-          <w:p>
-            <w:r>
-              <w:t>2017.10.19</w:t>
-            </w:r>
-          </w:p>
+          <w:p/>
         </w:tc>
       </w:tr>
       <w:tr>
@@ -309,6 +429,7 @@
               <w:top w:val="single" w:sz="6" w:space="0" w:color="auto"/>
               <w:left w:val="nil"/>
               <w:bottom w:val="single" w:sz="6" w:space="0" w:color="auto"/>
+              <w:right w:val="nil"/>
             </w:tcBorders>
           </w:tcPr>
           <w:p/>
@@ -358,8 +479,161 @@
         <w:tc>
           <w:tcPr>
             <w:tcW w:w="1980" w:type="dxa"/>
+          </w:tcPr>
+          <w:p/>
+        </w:tc>
+        <w:tc>
+          <w:tcPr>
+            <w:tcW w:w="1440" w:type="dxa"/>
             <w:tcBorders>
+              <w:top w:val="single" w:sz="6" w:space="0" w:color="auto"/>
+              <w:left w:val="single" w:sz="6" w:space="0" w:color="auto"/>
+              <w:bottom w:val="single" w:sz="6" w:space="0" w:color="auto"/>
+              <w:right w:val="single" w:sz="6" w:space="0" w:color="auto"/>
+            </w:tcBorders>
+          </w:tcPr>
+          <w:p/>
+        </w:tc>
+      </w:tr>
+      <w:tr>
+        <w:tc>
+          <w:tcPr>
+            <w:tcW w:w="738" w:type="dxa"/>
+            <w:tcBorders>
+              <w:top w:val="single" w:sz="6" w:space="0" w:color="auto"/>
+              <w:left w:val="single" w:sz="6" w:space="0" w:color="auto"/>
+              <w:bottom w:val="single" w:sz="6" w:space="0" w:color="auto"/>
+              <w:right w:val="single" w:sz="6" w:space="0" w:color="auto"/>
+            </w:tcBorders>
+          </w:tcPr>
+          <w:p>
+            <w:pPr>
+              <w:jc w:val="center"/>
+            </w:pPr>
+          </w:p>
+        </w:tc>
+        <w:tc>
+          <w:tcPr>
+            <w:tcW w:w="5400" w:type="dxa"/>
+            <w:tcBorders>
+              <w:top w:val="single" w:sz="6" w:space="0" w:color="auto"/>
+              <w:left w:val="single" w:sz="6" w:space="0" w:color="auto"/>
+              <w:bottom w:val="single" w:sz="6" w:space="0" w:color="auto"/>
+              <w:right w:val="single" w:sz="6" w:space="0" w:color="auto"/>
+            </w:tcBorders>
+          </w:tcPr>
+          <w:p/>
+        </w:tc>
+        <w:tc>
+          <w:tcPr>
+            <w:tcW w:w="1980" w:type="dxa"/>
+            <w:tcBorders>
+              <w:top w:val="single" w:sz="6" w:space="0" w:color="auto"/>
               <w:left w:val="nil"/>
+              <w:bottom w:val="single" w:sz="6" w:space="0" w:color="auto"/>
+              <w:right w:val="nil"/>
+            </w:tcBorders>
+          </w:tcPr>
+          <w:p/>
+        </w:tc>
+        <w:tc>
+          <w:tcPr>
+            <w:tcW w:w="1440" w:type="dxa"/>
+            <w:tcBorders>
+              <w:top w:val="single" w:sz="6" w:space="0" w:color="auto"/>
+              <w:left w:val="single" w:sz="6" w:space="0" w:color="auto"/>
+              <w:bottom w:val="single" w:sz="6" w:space="0" w:color="auto"/>
+              <w:right w:val="single" w:sz="6" w:space="0" w:color="auto"/>
+            </w:tcBorders>
+          </w:tcPr>
+          <w:p/>
+        </w:tc>
+      </w:tr>
+      <w:tr>
+        <w:tc>
+          <w:tcPr>
+            <w:tcW w:w="738" w:type="dxa"/>
+            <w:tcBorders>
+              <w:top w:val="single" w:sz="6" w:space="0" w:color="auto"/>
+              <w:left w:val="single" w:sz="6" w:space="0" w:color="auto"/>
+              <w:bottom w:val="single" w:sz="6" w:space="0" w:color="auto"/>
+              <w:right w:val="single" w:sz="6" w:space="0" w:color="auto"/>
+            </w:tcBorders>
+          </w:tcPr>
+          <w:p>
+            <w:pPr>
+              <w:jc w:val="center"/>
+            </w:pPr>
+          </w:p>
+        </w:tc>
+        <w:tc>
+          <w:tcPr>
+            <w:tcW w:w="5400" w:type="dxa"/>
+            <w:tcBorders>
+              <w:top w:val="single" w:sz="6" w:space="0" w:color="auto"/>
+              <w:left w:val="single" w:sz="6" w:space="0" w:color="auto"/>
+              <w:bottom w:val="single" w:sz="6" w:space="0" w:color="auto"/>
+              <w:right w:val="single" w:sz="6" w:space="0" w:color="auto"/>
+            </w:tcBorders>
+          </w:tcPr>
+          <w:p/>
+        </w:tc>
+        <w:tc>
+          <w:tcPr>
+            <w:tcW w:w="1980" w:type="dxa"/>
+          </w:tcPr>
+          <w:p/>
+        </w:tc>
+        <w:tc>
+          <w:tcPr>
+            <w:tcW w:w="1440" w:type="dxa"/>
+            <w:tcBorders>
+              <w:top w:val="single" w:sz="6" w:space="0" w:color="auto"/>
+              <w:left w:val="single" w:sz="6" w:space="0" w:color="auto"/>
+              <w:bottom w:val="single" w:sz="6" w:space="0" w:color="auto"/>
+              <w:right w:val="single" w:sz="6" w:space="0" w:color="auto"/>
+            </w:tcBorders>
+          </w:tcPr>
+          <w:p/>
+        </w:tc>
+      </w:tr>
+      <w:tr>
+        <w:tc>
+          <w:tcPr>
+            <w:tcW w:w="738" w:type="dxa"/>
+            <w:tcBorders>
+              <w:top w:val="single" w:sz="6" w:space="0" w:color="auto"/>
+              <w:left w:val="single" w:sz="6" w:space="0" w:color="auto"/>
+              <w:bottom w:val="single" w:sz="6" w:space="0" w:color="auto"/>
+              <w:right w:val="single" w:sz="6" w:space="0" w:color="auto"/>
+            </w:tcBorders>
+          </w:tcPr>
+          <w:p>
+            <w:pPr>
+              <w:jc w:val="center"/>
+            </w:pPr>
+          </w:p>
+        </w:tc>
+        <w:tc>
+          <w:tcPr>
+            <w:tcW w:w="5400" w:type="dxa"/>
+            <w:tcBorders>
+              <w:top w:val="single" w:sz="6" w:space="0" w:color="auto"/>
+              <w:left w:val="single" w:sz="6" w:space="0" w:color="auto"/>
+              <w:bottom w:val="single" w:sz="6" w:space="0" w:color="auto"/>
+              <w:right w:val="single" w:sz="6" w:space="0" w:color="auto"/>
+            </w:tcBorders>
+          </w:tcPr>
+          <w:p/>
+        </w:tc>
+        <w:tc>
+          <w:tcPr>
+            <w:tcW w:w="1980" w:type="dxa"/>
+            <w:tcBorders>
+              <w:top w:val="single" w:sz="6" w:space="0" w:color="auto"/>
+              <w:left w:val="nil"/>
+              <w:bottom w:val="nil"/>
+              <w:right w:val="nil"/>
             </w:tcBorders>
           </w:tcPr>
           <w:p/>
@@ -413,266 +687,7 @@
               <w:top w:val="single" w:sz="6" w:space="0" w:color="auto"/>
               <w:left w:val="nil"/>
               <w:bottom w:val="single" w:sz="6" w:space="0" w:color="auto"/>
-            </w:tcBorders>
-          </w:tcPr>
-          <w:p/>
-        </w:tc>
-        <w:tc>
-          <w:tcPr>
-            <w:tcW w:w="1440" w:type="dxa"/>
-            <w:tcBorders>
-              <w:top w:val="single" w:sz="6" w:space="0" w:color="auto"/>
-              <w:left w:val="single" w:sz="6" w:space="0" w:color="auto"/>
-              <w:bottom w:val="single" w:sz="6" w:space="0" w:color="auto"/>
-              <w:right w:val="single" w:sz="6" w:space="0" w:color="auto"/>
-            </w:tcBorders>
-          </w:tcPr>
-          <w:p/>
-        </w:tc>
-      </w:tr>
-      <w:tr>
-        <w:tc>
-          <w:tcPr>
-            <w:tcW w:w="738" w:type="dxa"/>
-            <w:tcBorders>
-              <w:top w:val="single" w:sz="6" w:space="0" w:color="auto"/>
-              <w:left w:val="single" w:sz="6" w:space="0" w:color="auto"/>
-              <w:bottom w:val="single" w:sz="6" w:space="0" w:color="auto"/>
-              <w:right w:val="single" w:sz="6" w:space="0" w:color="auto"/>
-            </w:tcBorders>
-          </w:tcPr>
-          <w:p>
-            <w:pPr>
-              <w:jc w:val="center"/>
-            </w:pPr>
-          </w:p>
-        </w:tc>
-        <w:tc>
-          <w:tcPr>
-            <w:tcW w:w="5400" w:type="dxa"/>
-            <w:tcBorders>
-              <w:top w:val="single" w:sz="6" w:space="0" w:color="auto"/>
-              <w:left w:val="single" w:sz="6" w:space="0" w:color="auto"/>
-              <w:bottom w:val="single" w:sz="6" w:space="0" w:color="auto"/>
-              <w:right w:val="single" w:sz="6" w:space="0" w:color="auto"/>
-            </w:tcBorders>
-          </w:tcPr>
-          <w:p/>
-        </w:tc>
-        <w:tc>
-          <w:tcPr>
-            <w:tcW w:w="1980" w:type="dxa"/>
-            <w:tcBorders>
-              <w:left w:val="nil"/>
-            </w:tcBorders>
-          </w:tcPr>
-          <w:p/>
-        </w:tc>
-        <w:tc>
-          <w:tcPr>
-            <w:tcW w:w="1440" w:type="dxa"/>
-            <w:tcBorders>
-              <w:top w:val="single" w:sz="6" w:space="0" w:color="auto"/>
-              <w:left w:val="single" w:sz="6" w:space="0" w:color="auto"/>
-              <w:bottom w:val="single" w:sz="6" w:space="0" w:color="auto"/>
-              <w:right w:val="single" w:sz="6" w:space="0" w:color="auto"/>
-            </w:tcBorders>
-          </w:tcPr>
-          <w:p/>
-        </w:tc>
-      </w:tr>
-      <w:tr>
-        <w:tc>
-          <w:tcPr>
-            <w:tcW w:w="738" w:type="dxa"/>
-            <w:tcBorders>
-              <w:top w:val="single" w:sz="6" w:space="0" w:color="auto"/>
-              <w:left w:val="single" w:sz="6" w:space="0" w:color="auto"/>
-              <w:bottom w:val="single" w:sz="6" w:space="0" w:color="auto"/>
-              <w:right w:val="single" w:sz="6" w:space="0" w:color="auto"/>
-            </w:tcBorders>
-          </w:tcPr>
-          <w:p>
-            <w:pPr>
-              <w:jc w:val="center"/>
-            </w:pPr>
-          </w:p>
-        </w:tc>
-        <w:tc>
-          <w:tcPr>
-            <w:tcW w:w="5400" w:type="dxa"/>
-            <w:tcBorders>
-              <w:top w:val="single" w:sz="6" w:space="0" w:color="auto"/>
-              <w:left w:val="single" w:sz="6" w:space="0" w:color="auto"/>
-              <w:bottom w:val="single" w:sz="6" w:space="0" w:color="auto"/>
-              <w:right w:val="single" w:sz="6" w:space="0" w:color="auto"/>
-            </w:tcBorders>
-          </w:tcPr>
-          <w:p/>
-        </w:tc>
-        <w:tc>
-          <w:tcPr>
-            <w:tcW w:w="1980" w:type="dxa"/>
-            <w:tcBorders>
-              <w:top w:val="single" w:sz="6" w:space="0" w:color="auto"/>
-              <w:left w:val="nil"/>
-              <w:bottom w:val="single" w:sz="6" w:space="0" w:color="auto"/>
-            </w:tcBorders>
-          </w:tcPr>
-          <w:p/>
-        </w:tc>
-        <w:tc>
-          <w:tcPr>
-            <w:tcW w:w="1440" w:type="dxa"/>
-            <w:tcBorders>
-              <w:top w:val="single" w:sz="6" w:space="0" w:color="auto"/>
-              <w:left w:val="single" w:sz="6" w:space="0" w:color="auto"/>
-              <w:bottom w:val="single" w:sz="6" w:space="0" w:color="auto"/>
-              <w:right w:val="single" w:sz="6" w:space="0" w:color="auto"/>
-            </w:tcBorders>
-          </w:tcPr>
-          <w:p/>
-        </w:tc>
-      </w:tr>
-      <w:tr>
-        <w:tc>
-          <w:tcPr>
-            <w:tcW w:w="738" w:type="dxa"/>
-            <w:tcBorders>
-              <w:top w:val="single" w:sz="6" w:space="0" w:color="auto"/>
-              <w:left w:val="single" w:sz="6" w:space="0" w:color="auto"/>
-              <w:bottom w:val="single" w:sz="6" w:space="0" w:color="auto"/>
-              <w:right w:val="single" w:sz="6" w:space="0" w:color="auto"/>
-            </w:tcBorders>
-          </w:tcPr>
-          <w:p>
-            <w:pPr>
-              <w:jc w:val="center"/>
-            </w:pPr>
-          </w:p>
-        </w:tc>
-        <w:tc>
-          <w:tcPr>
-            <w:tcW w:w="5400" w:type="dxa"/>
-            <w:tcBorders>
-              <w:top w:val="single" w:sz="6" w:space="0" w:color="auto"/>
-              <w:left w:val="single" w:sz="6" w:space="0" w:color="auto"/>
-              <w:bottom w:val="single" w:sz="6" w:space="0" w:color="auto"/>
-              <w:right w:val="single" w:sz="6" w:space="0" w:color="auto"/>
-            </w:tcBorders>
-          </w:tcPr>
-          <w:p/>
-        </w:tc>
-        <w:tc>
-          <w:tcPr>
-            <w:tcW w:w="1980" w:type="dxa"/>
-            <w:tcBorders>
-              <w:left w:val="nil"/>
-            </w:tcBorders>
-          </w:tcPr>
-          <w:p/>
-        </w:tc>
-        <w:tc>
-          <w:tcPr>
-            <w:tcW w:w="1440" w:type="dxa"/>
-            <w:tcBorders>
-              <w:top w:val="single" w:sz="6" w:space="0" w:color="auto"/>
-              <w:left w:val="single" w:sz="6" w:space="0" w:color="auto"/>
-              <w:bottom w:val="single" w:sz="6" w:space="0" w:color="auto"/>
-              <w:right w:val="single" w:sz="6" w:space="0" w:color="auto"/>
-            </w:tcBorders>
-          </w:tcPr>
-          <w:p/>
-        </w:tc>
-      </w:tr>
-      <w:tr>
-        <w:tc>
-          <w:tcPr>
-            <w:tcW w:w="738" w:type="dxa"/>
-            <w:tcBorders>
-              <w:top w:val="single" w:sz="6" w:space="0" w:color="auto"/>
-              <w:left w:val="single" w:sz="6" w:space="0" w:color="auto"/>
-              <w:bottom w:val="single" w:sz="6" w:space="0" w:color="auto"/>
-              <w:right w:val="single" w:sz="6" w:space="0" w:color="auto"/>
-            </w:tcBorders>
-          </w:tcPr>
-          <w:p>
-            <w:pPr>
-              <w:jc w:val="center"/>
-            </w:pPr>
-          </w:p>
-        </w:tc>
-        <w:tc>
-          <w:tcPr>
-            <w:tcW w:w="5400" w:type="dxa"/>
-            <w:tcBorders>
-              <w:top w:val="single" w:sz="6" w:space="0" w:color="auto"/>
-              <w:left w:val="single" w:sz="6" w:space="0" w:color="auto"/>
-              <w:bottom w:val="single" w:sz="6" w:space="0" w:color="auto"/>
-              <w:right w:val="single" w:sz="6" w:space="0" w:color="auto"/>
-            </w:tcBorders>
-          </w:tcPr>
-          <w:p/>
-        </w:tc>
-        <w:tc>
-          <w:tcPr>
-            <w:tcW w:w="1980" w:type="dxa"/>
-            <w:tcBorders>
-              <w:top w:val="single" w:sz="6" w:space="0" w:color="auto"/>
-              <w:left w:val="nil"/>
-            </w:tcBorders>
-          </w:tcPr>
-          <w:p/>
-        </w:tc>
-        <w:tc>
-          <w:tcPr>
-            <w:tcW w:w="1440" w:type="dxa"/>
-            <w:tcBorders>
-              <w:top w:val="single" w:sz="6" w:space="0" w:color="auto"/>
-              <w:left w:val="single" w:sz="6" w:space="0" w:color="auto"/>
-              <w:bottom w:val="single" w:sz="6" w:space="0" w:color="auto"/>
-              <w:right w:val="single" w:sz="6" w:space="0" w:color="auto"/>
-            </w:tcBorders>
-          </w:tcPr>
-          <w:p/>
-        </w:tc>
-      </w:tr>
-      <w:tr>
-        <w:tc>
-          <w:tcPr>
-            <w:tcW w:w="738" w:type="dxa"/>
-            <w:tcBorders>
-              <w:top w:val="single" w:sz="6" w:space="0" w:color="auto"/>
-              <w:left w:val="single" w:sz="6" w:space="0" w:color="auto"/>
-              <w:bottom w:val="single" w:sz="6" w:space="0" w:color="auto"/>
-              <w:right w:val="single" w:sz="6" w:space="0" w:color="auto"/>
-            </w:tcBorders>
-          </w:tcPr>
-          <w:p>
-            <w:pPr>
-              <w:jc w:val="center"/>
-            </w:pPr>
-          </w:p>
-        </w:tc>
-        <w:tc>
-          <w:tcPr>
-            <w:tcW w:w="5400" w:type="dxa"/>
-            <w:tcBorders>
-              <w:top w:val="single" w:sz="6" w:space="0" w:color="auto"/>
-              <w:left w:val="single" w:sz="6" w:space="0" w:color="auto"/>
-              <w:bottom w:val="single" w:sz="6" w:space="0" w:color="auto"/>
-              <w:right w:val="single" w:sz="6" w:space="0" w:color="auto"/>
-            </w:tcBorders>
-          </w:tcPr>
-          <w:p/>
-        </w:tc>
-        <w:tc>
-          <w:tcPr>
-            <w:tcW w:w="1980" w:type="dxa"/>
-            <w:tcBorders>
-              <w:top w:val="single" w:sz="6" w:space="0" w:color="auto"/>
-              <w:left w:val="nil"/>
-              <w:bottom w:val="single" w:sz="6" w:space="0" w:color="auto"/>
+              <w:right w:val="nil"/>
             </w:tcBorders>
           </w:tcPr>
           <w:p/>
@@ -723,106 +738,56 @@
     </w:p>
     <w:p>
       <w:r>
-        <w:t>This</w:t>
-      </w:r>
-      <w:r>
-        <w:t xml:space="preserve"> document </w:t>
-      </w:r>
-      <w:r>
-        <w:t xml:space="preserve">covers the process for remotely loading part programs </w:t>
-      </w:r>
-      <w:r>
-        <w:t xml:space="preserve">and other proprietary files </w:t>
-      </w:r>
-      <w:r>
-        <w:t>to the WinMax control from a connected application</w:t>
-      </w:r>
-      <w:r>
-        <w:t xml:space="preserve"> using WCF</w:t>
-      </w:r>
-      <w:r>
-        <w:t xml:space="preserve">.  The document </w:t>
-      </w:r>
-      <w:r>
-        <w:t>refers to the</w:t>
-      </w:r>
-      <w:r>
-        <w:t xml:space="preserve"> software provided in the</w:t>
-      </w:r>
-      <w:r>
-        <w:t xml:space="preserve"> sample integration </w:t>
-      </w:r>
-      <w:r>
-        <w:t>package</w:t>
-      </w:r>
-      <w:r>
-        <w:t xml:space="preserve"> and requires an established connection following the procedure outlined in the document </w:t>
-      </w:r>
+        <w:t xml:space="preserve">This document covers the process for remotely loading part programs and other proprietary files to the WinMax control from a connected application using WCF.  The document refers to the software provided in the sample integration package and requires an established connection following the procedure outlined in the document </w:t>
+      </w:r>
+      <w:proofErr w:type="gramStart"/>
       <w:r>
         <w:rPr>
           <w:b/>
         </w:rPr>
-        <w:t xml:space="preserve">Connecting to the </w:t>
-      </w:r>
+        <w:t>Connecting</w:t>
+      </w:r>
+      <w:proofErr w:type="gramEnd"/>
       <w:r>
         <w:rPr>
           <w:b/>
         </w:rPr>
-        <w:t>WinMax</w:t>
-      </w:r>
+        <w:t xml:space="preserve"> to the WinMax Control using a </w:t>
+      </w:r>
+      <w:proofErr w:type="spellStart"/>
       <w:r>
         <w:rPr>
           <w:b/>
         </w:rPr>
-        <w:t xml:space="preserve"> Control using a VendorID and WCF.docx</w:t>
-      </w:r>
-      <w:r>
-        <w:t xml:space="preserve">. </w:t>
-      </w:r>
-      <w:r>
-        <w:t xml:space="preserve"> </w:t>
-      </w:r>
-      <w:r>
-        <w:t xml:space="preserve">This connection is only available on Mill machines running v9 or higher control software and is presently not available on Lathes. </w:t>
-      </w:r>
-      <w:r>
-        <w:t xml:space="preserve"> </w:t>
-      </w:r>
-    </w:p>
-    <w:p>
-      <w:pPr>
+        <w:t>VendorID</w:t>
+      </w:r>
+      <w:proofErr w:type="spellEnd"/>
+      <w:r>
         <w:rPr>
           <w:b/>
         </w:rPr>
-      </w:pPr>
-      <w:r>
+        <w:t xml:space="preserve"> and WCF.docx</w:t>
+      </w:r>
+      <w:r>
+        <w:t xml:space="preserve">.  This connection is only available on Mill machines running v9 or higher control software and is presently not available on Lathes.  </w:t>
+      </w:r>
+    </w:p>
+    <w:p>
+      <w:pPr>
         <w:rPr>
           <w:b/>
         </w:rPr>
+      </w:pPr>
+      <w:r>
+        <w:rPr>
+          <w:b/>
+        </w:rPr>
         <w:t>Remote Command Request API</w:t>
       </w:r>
     </w:p>
     <w:p>
       <w:r>
-        <w:t xml:space="preserve">The remote file loading process uses a </w:t>
-      </w:r>
-      <w:r>
-        <w:t xml:space="preserve">generic </w:t>
-      </w:r>
-      <w:r>
-        <w:t xml:space="preserve">remote command request </w:t>
-      </w:r>
-      <w:r>
-        <w:t>API</w:t>
-      </w:r>
-      <w:r>
-        <w:t xml:space="preserve"> that sends a command index to the </w:t>
-      </w:r>
-      <w:r>
-        <w:t>WinMax</w:t>
-      </w:r>
-      <w:r>
-        <w:t xml:space="preserve"> control (42 for the load command) with an array of 5 string arguments and 10 double arguments.</w:t>
+        <w:t>The remote file loading process uses a generic remote command request API that sends a command index to the WinMax control (42 for the load command) with an array of 5 string arguments and 10 double arguments.</w:t>
       </w:r>
       <w:r>
         <w:br/>
@@ -835,9 +800,9 @@
         </w:rPr>
         <w:drawing>
           <wp:inline distT="0" distB="0" distL="0" distR="0">
-            <wp:extent cx="5939790" cy="1590040"/>
-            <wp:effectExtent l="0" t="0" r="3810" b="0"/>
-            <wp:docPr id="3" name="Picture 3"/>
+            <wp:extent cx="5947410" cy="1590040"/>
+            <wp:effectExtent l="0" t="0" r="0" b="0"/>
+            <wp:docPr id="2" name="Picture 2"/>
             <wp:cNvGraphicFramePr>
               <a:graphicFrameLocks xmlns:a="http://schemas.openxmlformats.org/drawingml/2006/main" noChangeAspect="1"/>
             </wp:cNvGraphicFramePr>
@@ -845,7 +810,7 @@
               <a:graphicData uri="http://schemas.openxmlformats.org/drawingml/2006/picture">
                 <pic:pic xmlns:pic="http://schemas.openxmlformats.org/drawingml/2006/picture">
                   <pic:nvPicPr>
-                    <pic:cNvPr id="0" name="Picture 1"/>
+                    <pic:cNvPr id="0" name="Picture 3"/>
                     <pic:cNvPicPr>
                       <a:picLocks noChangeAspect="1" noChangeArrowheads="1"/>
                     </pic:cNvPicPr>
@@ -866,7 +831,7 @@
                   <pic:spPr bwMode="auto">
                     <a:xfrm>
                       <a:off x="0" y="0"/>
-                      <a:ext cx="5939790" cy="1590040"/>
+                      <a:ext cx="5947410" cy="1590040"/>
                     </a:xfrm>
                     <a:prstGeom prst="rect">
                       <a:avLst/>
@@ -884,11 +849,6 @@
       </w:r>
     </w:p>
     <w:p>
-      <w:r>
-        <w:t>WinMax software 09.01.371 / 10.01.247 (or newer) supports importing tool library backup files and NC state files.  Earlier versions only support loading part programs.</w:t>
-      </w:r>
-    </w:p>
-    <w:p>
       <w:pPr>
         <w:rPr>
           <w:b/>
@@ -903,10 +863,7 @@
     </w:p>
     <w:p>
       <w:r>
-        <w:t xml:space="preserve">- </w:t>
-      </w:r>
-      <w:r>
-        <w:t>1</w:t>
+        <w:t>- 1</w:t>
       </w:r>
       <w:r>
         <w:rPr>
@@ -915,7 +872,20 @@
         <w:t>st</w:t>
       </w:r>
       <w:r>
-        <w:t xml:space="preserve"> string argument (rcrData.sValue[0]) – Full file path and name in the form of an ASCII string that is fewer than 200 characters.  The other string arguments are unused.</w:t>
+        <w:t xml:space="preserve"> string argument (</w:t>
+      </w:r>
+      <w:proofErr w:type="spellStart"/>
+      <w:proofErr w:type="gramStart"/>
+      <w:r>
+        <w:t>rcrData.sValue</w:t>
+      </w:r>
+      <w:proofErr w:type="spellEnd"/>
+      <w:r>
+        <w:t>[</w:t>
+      </w:r>
+      <w:proofErr w:type="gramEnd"/>
+      <w:r>
+        <w:t>0]) – Full file path and name in the form of an ASCII string that is fewer than 200 characters.  The other string arguments are unused.</w:t>
       </w:r>
     </w:p>
     <w:p>
@@ -924,10 +894,10 @@
           <w:noProof/>
         </w:rPr>
         <w:drawing>
-          <wp:inline distT="0" distB="0" distL="0" distR="0" wp14:anchorId="4BB511C6" wp14:editId="7C77AAAC">
-            <wp:extent cx="5939790" cy="516890"/>
-            <wp:effectExtent l="0" t="0" r="3810" b="0"/>
-            <wp:docPr id="11" name="Picture 11"/>
+          <wp:inline distT="0" distB="0" distL="0" distR="0">
+            <wp:extent cx="5947410" cy="516890"/>
+            <wp:effectExtent l="0" t="0" r="0" b="0"/>
+            <wp:docPr id="1" name="Picture 1"/>
             <wp:cNvGraphicFramePr>
               <a:graphicFrameLocks xmlns:a="http://schemas.openxmlformats.org/drawingml/2006/main" noChangeAspect="1"/>
             </wp:cNvGraphicFramePr>
@@ -935,7 +905,7 @@
               <a:graphicData uri="http://schemas.openxmlformats.org/drawingml/2006/picture">
                 <pic:pic xmlns:pic="http://schemas.openxmlformats.org/drawingml/2006/picture">
                   <pic:nvPicPr>
-                    <pic:cNvPr id="0" name="Picture 4"/>
+                    <pic:cNvPr id="0" name="Picture 11"/>
                     <pic:cNvPicPr>
                       <a:picLocks noChangeAspect="1" noChangeArrowheads="1"/>
                     </pic:cNvPicPr>
@@ -956,7 +926,7 @@
                   <pic:spPr bwMode="auto">
                     <a:xfrm>
                       <a:off x="0" y="0"/>
-                      <a:ext cx="5939790" cy="516890"/>
+                      <a:ext cx="5947410" cy="516890"/>
                     </a:xfrm>
                     <a:prstGeom prst="rect">
                       <a:avLst/>
@@ -978,7 +948,7 @@
         <w:pStyle w:val="ListParagraph"/>
         <w:numPr>
           <w:ilvl w:val="0"/>
-          <w:numId w:val="7"/>
+          <w:numId w:val="11"/>
         </w:numPr>
         <w:jc w:val="both"/>
       </w:pPr>
@@ -1013,7 +983,7 @@
         <w:pStyle w:val="ListParagraph"/>
         <w:numPr>
           <w:ilvl w:val="0"/>
-          <w:numId w:val="5"/>
+          <w:numId w:val="12"/>
         </w:numPr>
       </w:pPr>
       <w:r>
@@ -1031,7 +1001,7 @@
         <w:pStyle w:val="ListParagraph"/>
         <w:numPr>
           <w:ilvl w:val="0"/>
-          <w:numId w:val="5"/>
+          <w:numId w:val="12"/>
         </w:numPr>
       </w:pPr>
       <w:r>
@@ -1044,7 +1014,20 @@
         <w:t>st</w:t>
       </w:r>
       <w:r>
-        <w:t xml:space="preserve"> double argument (rcrdata.dValue[0]) – Close all other loaded programs before loading the specified program.  </w:t>
+        <w:t xml:space="preserve"> double argument (</w:t>
+      </w:r>
+      <w:proofErr w:type="spellStart"/>
+      <w:proofErr w:type="gramStart"/>
+      <w:r>
+        <w:t>rcrdata.dValue</w:t>
+      </w:r>
+      <w:proofErr w:type="spellEnd"/>
+      <w:r>
+        <w:t>[</w:t>
+      </w:r>
+      <w:proofErr w:type="gramEnd"/>
+      <w:r>
+        <w:t xml:space="preserve">0]) – Close all other loaded programs before loading the specified program.  </w:t>
       </w:r>
     </w:p>
     <w:p>
@@ -1091,29 +1074,24 @@
         <w:pStyle w:val="ListParagraph"/>
         <w:numPr>
           <w:ilvl w:val="0"/>
-          <w:numId w:val="5"/>
+          <w:numId w:val="12"/>
         </w:numPr>
       </w:pPr>
       <w:r>
-        <w:t>2nd</w:t>
-      </w:r>
-      <w:r>
-        <w:t xml:space="preserve"> d</w:t>
-      </w:r>
-      <w:r>
-        <w:t>ouble argument (rcrdata.dValue[1</w:t>
-      </w:r>
-      <w:r>
-        <w:t xml:space="preserve">]) – </w:t>
-      </w:r>
-      <w:r>
-        <w:t>Automatically set the program up to run after loading, requiring only a Start Cycle command to initiate the cycle</w:t>
-      </w:r>
-      <w:r>
-        <w:t xml:space="preserve">.  </w:t>
-      </w:r>
-      <w:r>
-        <w:t>The screen will automatically switch to the auto run DRO screen.  This is limited to running the full program in normal program run mode.  Partial program runs and special modes like Dry Run and Speed/Feed Capture are not supported.</w:t>
+        <w:t>2nd double argument (</w:t>
+      </w:r>
+      <w:proofErr w:type="spellStart"/>
+      <w:proofErr w:type="gramStart"/>
+      <w:r>
+        <w:t>rcrdata.dValue</w:t>
+      </w:r>
+      <w:proofErr w:type="spellEnd"/>
+      <w:r>
+        <w:t>[</w:t>
+      </w:r>
+      <w:proofErr w:type="gramEnd"/>
+      <w:r>
+        <w:t>1]) – Automatically set the program up to run after loading, requiring only a Start Cycle command to initiate the cycle.  The screen will automatically switch to the auto run DRO screen.  This is limited to running the full program in normal program run mode.  Partial program runs and special modes like Dry Run and Speed/Feed Capture are not supported.</w:t>
       </w:r>
     </w:p>
     <w:p>
@@ -1138,10 +1116,111 @@
         <w:ind w:left="720"/>
       </w:pPr>
       <w:r>
-        <w:t xml:space="preserve">1 </w:t>
-      </w:r>
-      <w:r>
-        <w:t>= yes</w:t>
+        <w:t>1 = yes</w:t>
+      </w:r>
+    </w:p>
+    <w:p>
+      <w:pPr>
+        <w:spacing w:after="0" w:line="240" w:lineRule="auto"/>
+      </w:pPr>
+    </w:p>
+    <w:p>
+      <w:pPr>
+        <w:spacing w:after="0" w:line="240" w:lineRule="auto"/>
+      </w:pPr>
+    </w:p>
+    <w:p>
+      <w:pPr>
+        <w:pStyle w:val="ListParagraph"/>
+        <w:numPr>
+          <w:ilvl w:val="0"/>
+          <w:numId w:val="12"/>
+        </w:numPr>
+        <w:spacing w:after="0" w:line="240" w:lineRule="auto"/>
+      </w:pPr>
+      <w:r>
+        <w:t>3</w:t>
+      </w:r>
+      <w:r>
+        <w:rPr>
+          <w:vertAlign w:val="superscript"/>
+        </w:rPr>
+        <w:t>rd</w:t>
+      </w:r>
+      <w:r>
+        <w:t xml:space="preserve"> double argument (</w:t>
+      </w:r>
+      <w:proofErr w:type="spellStart"/>
+      <w:r>
+        <w:t>rcrdata.dValue</w:t>
+      </w:r>
+      <w:proofErr w:type="spellEnd"/>
+      <w:r>
+        <w:t>[2]) - Allow program loading step to be skipped if a program with the same full file path and name is already loaded in memory.</w:t>
+      </w:r>
+    </w:p>
+    <w:p>
+      <w:pPr>
+        <w:pStyle w:val="ListParagraph"/>
+        <w:spacing w:after="0" w:line="240" w:lineRule="auto"/>
+        <w:ind w:left="360"/>
+      </w:pPr>
+    </w:p>
+    <w:p>
+      <w:pPr>
+        <w:spacing w:after="0" w:line="240" w:lineRule="auto"/>
+        <w:ind w:firstLine="360"/>
+      </w:pPr>
+      <w:r>
+        <w:t>Minimum supported WinMax versions:  09.01.359.37</w:t>
+      </w:r>
+      <w:proofErr w:type="gramStart"/>
+      <w:r>
+        <w:t>,  10.01.230.53</w:t>
+      </w:r>
+      <w:proofErr w:type="gramEnd"/>
+    </w:p>
+    <w:p>
+      <w:pPr>
+        <w:pStyle w:val="ListParagraph"/>
+        <w:spacing w:after="0" w:line="240" w:lineRule="auto"/>
+        <w:ind w:left="360"/>
+      </w:pPr>
+    </w:p>
+    <w:p>
+      <w:pPr>
+        <w:pStyle w:val="ListParagraph"/>
+        <w:tabs>
+          <w:tab w:val="left" w:pos="5510"/>
+        </w:tabs>
+        <w:spacing w:after="0" w:line="240" w:lineRule="auto"/>
+      </w:pPr>
+      <w:r>
+        <w:t>0 = Force file to be reloaded even if the same file is already loaded.</w:t>
+      </w:r>
+    </w:p>
+    <w:p>
+      <w:pPr>
+        <w:pStyle w:val="ListParagraph"/>
+        <w:spacing w:after="0" w:line="240" w:lineRule="auto"/>
+      </w:pPr>
+      <w:r>
+        <w:t>1 = Skip file load and retain current version of file if already loaded.</w:t>
+      </w:r>
+    </w:p>
+    <w:p>
+      <w:pPr>
+        <w:pStyle w:val="ListParagraph"/>
+        <w:spacing w:after="0" w:line="240" w:lineRule="auto"/>
+      </w:pPr>
+    </w:p>
+    <w:p>
+      <w:pPr>
+        <w:pStyle w:val="ListParagraph"/>
+        <w:spacing w:after="0" w:line="240" w:lineRule="auto"/>
+      </w:pPr>
+      <w:r>
+        <w:t>This argument can be combined with other arguments.  For instance, the combination of arguments 2 and 3 can remotely queue a program that is already loaded as the next program to run without requiring it to be reloaded.</w:t>
       </w:r>
     </w:p>
     <w:p>
@@ -1155,7 +1234,7 @@
         <w:pStyle w:val="ListParagraph"/>
         <w:numPr>
           <w:ilvl w:val="0"/>
-          <w:numId w:val="5"/>
+          <w:numId w:val="12"/>
         </w:numPr>
       </w:pPr>
       <w:r>
@@ -1174,29 +1253,28 @@
       </w:pPr>
     </w:p>
     <w:p>
-      <w:r>
+      <w:pPr>
         <w:rPr>
           <w:b/>
         </w:rPr>
+      </w:pPr>
+      <w:r>
+        <w:rPr>
+          <w:b/>
+        </w:rPr>
         <w:t>Loading Tool Library Backup Files</w:t>
       </w:r>
-    </w:p>
-    <w:p>
-      <w:pPr>
-        <w:pStyle w:val="ListParagraph"/>
-        <w:ind w:left="360"/>
-      </w:pPr>
     </w:p>
     <w:p>
       <w:pPr>
         <w:pStyle w:val="ListParagraph"/>
         <w:numPr>
           <w:ilvl w:val="0"/>
-          <w:numId w:val="5"/>
+          <w:numId w:val="12"/>
         </w:numPr>
       </w:pPr>
       <w:r>
-        <w:t>The file must have a .TCM extension in order to be loaded as a tool library backup file.  Otherwise, the system will attempt to load it as a part program.</w:t>
+        <w:t>Minimum supported WinMax versions:  09.01.359.25 , 10.01.230.36</w:t>
       </w:r>
     </w:p>
     <w:p>
@@ -1210,10 +1288,28 @@
         <w:pStyle w:val="ListParagraph"/>
         <w:numPr>
           <w:ilvl w:val="0"/>
-          <w:numId w:val="5"/>
+          <w:numId w:val="12"/>
         </w:numPr>
       </w:pPr>
       <w:r>
+        <w:t>The file must have a .TCM extension in order to be loaded as a tool library backup file.  Otherwise, the system will attempt to load it as a part program.</w:t>
+      </w:r>
+    </w:p>
+    <w:p>
+      <w:pPr>
+        <w:pStyle w:val="ListParagraph"/>
+        <w:ind w:left="360"/>
+      </w:pPr>
+    </w:p>
+    <w:p>
+      <w:pPr>
+        <w:pStyle w:val="ListParagraph"/>
+        <w:numPr>
+          <w:ilvl w:val="0"/>
+          <w:numId w:val="12"/>
+        </w:numPr>
+      </w:pPr>
+      <w:r>
         <w:t>1</w:t>
       </w:r>
       <w:r>
@@ -1223,382 +1319,418 @@
         <w:t>st</w:t>
       </w:r>
       <w:r>
-        <w:t xml:space="preserve"> double argument (rcrdata.dValue[0])  - Specifies how to combine the tool list from the backup file with the current tools in the library.</w:t>
-      </w:r>
-    </w:p>
-    <w:p>
-      <w:pPr>
-        <w:pStyle w:val="ListParagraph"/>
-      </w:pPr>
-    </w:p>
-    <w:p>
-      <w:pPr>
-        <w:pStyle w:val="ListParagraph"/>
-      </w:pPr>
+        <w:t xml:space="preserve"> double argument (</w:t>
+      </w:r>
+      <w:proofErr w:type="spellStart"/>
+      <w:proofErr w:type="gramStart"/>
+      <w:r>
+        <w:t>rcrdata.dValue</w:t>
+      </w:r>
+      <w:proofErr w:type="spellEnd"/>
+      <w:r>
+        <w:t>[</w:t>
+      </w:r>
+      <w:proofErr w:type="gramEnd"/>
+      <w:r>
+        <w:t>0])  - Specifies how to combine the tool list from the backup file with the current tools in the library.</w:t>
+      </w:r>
+    </w:p>
+    <w:p>
+      <w:pPr>
+        <w:pStyle w:val="ListParagraph"/>
+      </w:pPr>
+    </w:p>
+    <w:p>
+      <w:pPr>
+        <w:pStyle w:val="ListParagraph"/>
+      </w:pPr>
+      <w:r>
+        <w:t xml:space="preserve">0 = Merge/Replace </w:t>
+      </w:r>
+    </w:p>
+    <w:p>
+      <w:pPr>
+        <w:pStyle w:val="ListParagraph"/>
+      </w:pPr>
+    </w:p>
+    <w:p>
+      <w:pPr>
+        <w:pStyle w:val="ListParagraph"/>
+      </w:pPr>
+      <w:r>
+        <w:t>If a tool in the backup file has the same number as a tool already in the library, the tool from the file replaces the tool in the library.  If any loaded conversational programs were using the tool that was replaced, it will be retained in the system as an unmatched tool.  The user can then match it to another tool in the library or add it as a new tool, in which case it will be given the next available tool number.</w:t>
+      </w:r>
+    </w:p>
+    <w:p>
+      <w:pPr>
+        <w:pStyle w:val="ListParagraph"/>
+      </w:pPr>
+    </w:p>
+    <w:p>
+      <w:pPr>
+        <w:pStyle w:val="ListParagraph"/>
+      </w:pPr>
+      <w:r>
+        <w:t xml:space="preserve">1 = Append </w:t>
+      </w:r>
+    </w:p>
+    <w:p>
+      <w:pPr>
+        <w:pStyle w:val="ListParagraph"/>
+      </w:pPr>
+    </w:p>
+    <w:p>
+      <w:pPr>
+        <w:pStyle w:val="ListParagraph"/>
+      </w:pPr>
+      <w:r>
+        <w:t>If a tool in the backup file has the same number as a tool already in the library, the tool in the library remains untouched, and the tool from the backup file is given the next available tool number.</w:t>
+      </w:r>
+    </w:p>
+    <w:p>
+      <w:pPr>
+        <w:pStyle w:val="ListParagraph"/>
+      </w:pPr>
+    </w:p>
+    <w:p>
+      <w:pPr>
+        <w:pStyle w:val="ListParagraph"/>
+        <w:numPr>
+          <w:ilvl w:val="0"/>
+          <w:numId w:val="12"/>
+        </w:numPr>
+      </w:pPr>
+      <w:r>
+        <w:t>All other arguments are reserved for potential future use.  Default values of 0 are recommended to avoid unexpected changes in behavior in the event of future WinMax software upgrades.</w:t>
+      </w:r>
+    </w:p>
+    <w:p>
+      <w:r>
+        <w:br w:type="page"/>
+      </w:r>
+    </w:p>
+    <w:p>
+      <w:pPr>
+        <w:pStyle w:val="ListParagraph"/>
+      </w:pPr>
+    </w:p>
+    <w:p>
+      <w:r>
+        <w:rPr>
+          <w:b/>
+        </w:rPr>
+        <w:t>Loading NC State Backup Files</w:t>
+      </w:r>
+    </w:p>
+    <w:p>
+      <w:pPr>
+        <w:pStyle w:val="ListParagraph"/>
+        <w:numPr>
+          <w:ilvl w:val="0"/>
+          <w:numId w:val="12"/>
+        </w:numPr>
+      </w:pPr>
+      <w:r>
+        <w:t>Minimum supported WinMax versions:  09.01.371.00, 10.01.247.00</w:t>
+      </w:r>
+    </w:p>
+    <w:p>
+      <w:pPr>
+        <w:pStyle w:val="ListParagraph"/>
+        <w:ind w:left="360"/>
+      </w:pPr>
+    </w:p>
+    <w:p>
+      <w:pPr>
+        <w:pStyle w:val="ListParagraph"/>
+        <w:numPr>
+          <w:ilvl w:val="0"/>
+          <w:numId w:val="12"/>
+        </w:numPr>
+      </w:pPr>
+      <w:r>
+        <w:t xml:space="preserve">The file must have </w:t>
+      </w:r>
+      <w:proofErr w:type="gramStart"/>
+      <w:r>
+        <w:t>a</w:t>
+      </w:r>
+      <w:proofErr w:type="gramEnd"/>
+      <w:r>
+        <w:t xml:space="preserve"> .NCSX extension in order to be loaded as an NC state backup file.  Otherwise, the system will attempt to load it as a part program.  </w:t>
+      </w:r>
+    </w:p>
+    <w:p>
+      <w:pPr>
+        <w:pStyle w:val="ListParagraph"/>
+        <w:ind w:left="360"/>
+      </w:pPr>
+    </w:p>
+    <w:p>
+      <w:pPr>
+        <w:pStyle w:val="ListParagraph"/>
+        <w:numPr>
+          <w:ilvl w:val="0"/>
+          <w:numId w:val="12"/>
+        </w:numPr>
+      </w:pPr>
+      <w:r>
+        <w:t>1</w:t>
+      </w:r>
+      <w:r>
+        <w:rPr>
+          <w:vertAlign w:val="superscript"/>
+        </w:rPr>
+        <w:t>st</w:t>
+      </w:r>
+      <w:r>
+        <w:t xml:space="preserve"> double argument (</w:t>
+      </w:r>
+      <w:proofErr w:type="spellStart"/>
+      <w:proofErr w:type="gramStart"/>
+      <w:r>
+        <w:t>rcrdata.dValue</w:t>
+      </w:r>
+      <w:proofErr w:type="spellEnd"/>
+      <w:r>
+        <w:t>[</w:t>
+      </w:r>
+      <w:proofErr w:type="gramEnd"/>
+      <w:r>
+        <w:t>0])  - Specifies the components of the NC state file that can be individually loaded.  An NC state file contains part setup / work offsets, tool setup, tool offsets, program parameters (shared by conversational and NC), NC-specific parameters, NC program variables, and NC user preferences.</w:t>
+      </w:r>
+    </w:p>
+    <w:p>
+      <w:pPr>
+        <w:pStyle w:val="ListParagraph"/>
+      </w:pPr>
+    </w:p>
+    <w:p>
+      <w:pPr>
+        <w:pStyle w:val="ListParagraph"/>
+      </w:pPr>
+      <w:r>
+        <w:t>0 = Load all components</w:t>
+      </w:r>
+    </w:p>
+    <w:p>
+      <w:pPr>
+        <w:pStyle w:val="ListParagraph"/>
+      </w:pPr>
+    </w:p>
+    <w:p>
+      <w:pPr>
+        <w:pStyle w:val="ListParagraph"/>
+      </w:pPr>
+      <w:r>
+        <w:t>Nonzero values are interpreted as a bitmask, allowing restoration of a combination of individual sections.</w:t>
+      </w:r>
+    </w:p>
+    <w:p>
+      <w:pPr>
+        <w:pStyle w:val="ListParagraph"/>
+      </w:pPr>
+    </w:p>
+    <w:p>
+      <w:pPr>
+        <w:pStyle w:val="ListParagraph"/>
+      </w:pPr>
+      <w:r>
+        <w:t>0x0001 – Part Setup / Work Offsets</w:t>
+      </w:r>
+    </w:p>
+    <w:p>
+      <w:pPr>
+        <w:pStyle w:val="ListParagraph"/>
+      </w:pPr>
+      <w:r>
+        <w:t>0x0002 – Tool Setup</w:t>
+      </w:r>
+    </w:p>
+    <w:p>
+      <w:pPr>
+        <w:pStyle w:val="ListParagraph"/>
+      </w:pPr>
+      <w:r>
+        <w:t>0x0004 – Tool Offsets</w:t>
+      </w:r>
+    </w:p>
+    <w:p>
+      <w:pPr>
+        <w:pStyle w:val="ListParagraph"/>
+      </w:pPr>
+      <w:r>
+        <w:t>0x0008 – Program Parameters</w:t>
+      </w:r>
+    </w:p>
+    <w:p>
+      <w:pPr>
+        <w:pStyle w:val="ListParagraph"/>
+      </w:pPr>
+      <w:r>
+        <w:t>0x0010 – NC Parameters</w:t>
+      </w:r>
+    </w:p>
+    <w:p>
+      <w:pPr>
+        <w:pStyle w:val="ListParagraph"/>
+      </w:pPr>
+      <w:r>
+        <w:t>0x0020 – NC Program Variables</w:t>
+      </w:r>
+    </w:p>
+    <w:p>
+      <w:pPr>
+        <w:pStyle w:val="ListParagraph"/>
+      </w:pPr>
+      <w:r>
+        <w:t>0x0040 – NC User Preferences</w:t>
+      </w:r>
+    </w:p>
+    <w:p>
+      <w:pPr>
+        <w:pStyle w:val="ListParagraph"/>
+      </w:pPr>
+    </w:p>
+    <w:p>
+      <w:pPr>
+        <w:pStyle w:val="ListParagraph"/>
+      </w:pPr>
+      <w:r>
+        <w:t xml:space="preserve">Ex:  </w:t>
+      </w:r>
+      <w:proofErr w:type="spellStart"/>
+      <w:proofErr w:type="gramStart"/>
+      <w:r>
+        <w:t>rcrdata.dValue</w:t>
+      </w:r>
+      <w:proofErr w:type="spellEnd"/>
+      <w:r>
+        <w:t>[</w:t>
+      </w:r>
+      <w:proofErr w:type="gramEnd"/>
+      <w:r>
+        <w:t>0] = 0x23;  // import part setup, tool setup, and NC program variables</w:t>
+      </w:r>
+    </w:p>
+    <w:p>
+      <w:pPr>
+        <w:pStyle w:val="ListParagraph"/>
+      </w:pPr>
+    </w:p>
+    <w:p>
+      <w:pPr>
+        <w:pStyle w:val="ListParagraph"/>
+        <w:numPr>
+          <w:ilvl w:val="0"/>
+          <w:numId w:val="12"/>
+        </w:numPr>
+      </w:pPr>
+      <w:r>
+        <w:t>2</w:t>
+      </w:r>
+      <w:r>
+        <w:rPr>
+          <w:vertAlign w:val="superscript"/>
+        </w:rPr>
+        <w:t>nd</w:t>
+      </w:r>
+      <w:r>
+        <w:t xml:space="preserve"> double argument (</w:t>
+      </w:r>
+      <w:proofErr w:type="spellStart"/>
+      <w:proofErr w:type="gramStart"/>
+      <w:r>
+        <w:t>rcrdata.dValue</w:t>
+      </w:r>
+      <w:proofErr w:type="spellEnd"/>
+      <w:r>
+        <w:t>[</w:t>
+      </w:r>
+      <w:proofErr w:type="gramEnd"/>
+      <w:r>
+        <w:t>1]) – Specifies the target of the NC state import.</w:t>
+      </w:r>
+    </w:p>
+    <w:p>
+      <w:pPr>
+        <w:pStyle w:val="ListParagraph"/>
+        <w:ind w:left="360"/>
+      </w:pPr>
+    </w:p>
+    <w:p>
+      <w:pPr>
+        <w:pStyle w:val="ListParagraph"/>
+        <w:ind w:left="360"/>
+      </w:pPr>
+      <w:r>
+        <w:t>0 = Replace the global NC state shared by all NC programs.</w:t>
+      </w:r>
+    </w:p>
+    <w:p>
+      <w:pPr>
+        <w:pStyle w:val="ListParagraph"/>
+        <w:ind w:left="360"/>
+      </w:pPr>
+    </w:p>
+    <w:p>
+      <w:pPr>
+        <w:pStyle w:val="ListParagraph"/>
+        <w:ind w:left="360"/>
+      </w:pPr>
+      <w:r>
+        <w:t>1 = Import the NC state into the active editing part program.</w:t>
+      </w:r>
+    </w:p>
+    <w:p>
+      <w:pPr>
+        <w:pStyle w:val="ListParagraph"/>
+        <w:ind w:left="360"/>
+      </w:pPr>
+    </w:p>
+    <w:p>
+      <w:pPr>
+        <w:pStyle w:val="ListParagraph"/>
+        <w:numPr>
+          <w:ilvl w:val="2"/>
+          <w:numId w:val="12"/>
+        </w:numPr>
+      </w:pPr>
+      <w:r>
+        <w:t>If the active program is NC, the global NC state is updated.</w:t>
+      </w:r>
+    </w:p>
+    <w:p>
+      <w:pPr>
+        <w:pStyle w:val="ListParagraph"/>
+        <w:numPr>
+          <w:ilvl w:val="2"/>
+          <w:numId w:val="12"/>
+        </w:numPr>
+      </w:pPr>
+      <w:r>
+        <w:t>If the active program is conversational, the NC state components that are relevant for a conversational program are imported into that program only.  (Part Setup, Tool Setup, and Program Parameters are imported.  The other sections are ignored in this case.)</w:t>
+      </w:r>
+    </w:p>
+    <w:p>
+      <w:pPr>
+        <w:pStyle w:val="ListParagraph"/>
+        <w:ind w:left="1440"/>
+      </w:pPr>
+    </w:p>
+    <w:p>
+      <w:pPr>
+        <w:pStyle w:val="ListParagraph"/>
+        <w:numPr>
+          <w:ilvl w:val="0"/>
+          <w:numId w:val="12"/>
+        </w:numPr>
+      </w:pPr>
+      <w:r>
+        <w:t>All other arguments are reserved for potential future use.  Default values of 0 are recommended to avoid unexpected changes in behavior in the event of future WinMax software upgrades.</w:t>
+      </w:r>
       <w:bookmarkStart w:id="0" w:name="_GoBack"/>
       <w:bookmarkEnd w:id="0"/>
-      <w:r>
-        <w:t xml:space="preserve">0 = Merge/Replace </w:t>
-      </w:r>
-    </w:p>
-    <w:p>
-      <w:pPr>
-        <w:pStyle w:val="ListParagraph"/>
-      </w:pPr>
-    </w:p>
-    <w:p>
-      <w:pPr>
-        <w:pStyle w:val="ListParagraph"/>
-      </w:pPr>
-      <w:r>
-        <w:t>If a tool in the backup file has the same number as a tool already in the library, the tool from the file replaces the tool in the library.  If any loaded conversational programs were using the tool that was replaced, it will be retained in the system as an unmatched tool.  The user can then match it to another tool in the library or add it as a new tool, in which case it will be given the next available tool number.</w:t>
-      </w:r>
-    </w:p>
-    <w:p>
-      <w:pPr>
-        <w:pStyle w:val="ListParagraph"/>
-      </w:pPr>
-    </w:p>
-    <w:p>
-      <w:pPr>
-        <w:pStyle w:val="ListParagraph"/>
-      </w:pPr>
-      <w:r>
-        <w:t xml:space="preserve">1 = Append </w:t>
-      </w:r>
-    </w:p>
-    <w:p>
-      <w:pPr>
-        <w:pStyle w:val="ListParagraph"/>
-      </w:pPr>
-    </w:p>
-    <w:p>
-      <w:pPr>
-        <w:pStyle w:val="ListParagraph"/>
-      </w:pPr>
-      <w:r>
-        <w:t>If a tool in the backup file has the same number as a tool already in the library, the tool in the library remains untouched, and the tool from the backup file is given the next available tool number.</w:t>
-      </w:r>
-    </w:p>
-    <w:p>
-      <w:pPr>
-        <w:pStyle w:val="ListParagraph"/>
-      </w:pPr>
-    </w:p>
-    <w:p>
-      <w:pPr>
-        <w:pStyle w:val="ListParagraph"/>
-        <w:numPr>
-          <w:ilvl w:val="0"/>
-          <w:numId w:val="5"/>
-        </w:numPr>
-      </w:pPr>
-      <w:r>
-        <w:t>All other arguments are reserved for potential future use.  Default values of 0 are recommended to avoid unexpected changes in behavior in the event of future WinMax software upgrades.</w:t>
-      </w:r>
-    </w:p>
-    <w:p>
-      <w:r>
-        <w:br w:type="page"/>
-      </w:r>
-    </w:p>
-    <w:p>
-      <w:pPr>
-        <w:pStyle w:val="ListParagraph"/>
-      </w:pPr>
-    </w:p>
-    <w:p>
-      <w:r>
-        <w:rPr>
-          <w:b/>
-        </w:rPr>
-        <w:t xml:space="preserve">Loading </w:t>
-      </w:r>
-      <w:r>
-        <w:rPr>
-          <w:b/>
-        </w:rPr>
-        <w:t>NC State</w:t>
-      </w:r>
-      <w:r>
-        <w:rPr>
-          <w:b/>
-        </w:rPr>
-        <w:t xml:space="preserve"> Backup Files</w:t>
-      </w:r>
-    </w:p>
-    <w:p>
-      <w:pPr>
-        <w:pStyle w:val="ListParagraph"/>
-        <w:ind w:left="360"/>
-      </w:pPr>
-    </w:p>
-    <w:p>
-      <w:pPr>
-        <w:pStyle w:val="ListParagraph"/>
-        <w:numPr>
-          <w:ilvl w:val="0"/>
-          <w:numId w:val="5"/>
-        </w:numPr>
-      </w:pPr>
-      <w:r>
-        <w:t>The file must have a .</w:t>
-      </w:r>
-      <w:r>
-        <w:t>NCSX</w:t>
-      </w:r>
-      <w:r>
-        <w:t xml:space="preserve"> extension in order to be loaded as</w:t>
-      </w:r>
-      <w:r>
-        <w:t xml:space="preserve"> an NC state </w:t>
-      </w:r>
-      <w:r>
-        <w:t>backup file.  Otherwise, the system will attempt to load it as a part program.</w:t>
-      </w:r>
-      <w:r>
-        <w:t xml:space="preserve">  </w:t>
-      </w:r>
-    </w:p>
-    <w:p>
-      <w:pPr>
-        <w:pStyle w:val="ListParagraph"/>
-        <w:ind w:left="360"/>
-      </w:pPr>
-    </w:p>
-    <w:p>
-      <w:pPr>
-        <w:pStyle w:val="ListParagraph"/>
-        <w:numPr>
-          <w:ilvl w:val="0"/>
-          <w:numId w:val="5"/>
-        </w:numPr>
-      </w:pPr>
-      <w:r>
-        <w:t>1</w:t>
-      </w:r>
-      <w:r>
-        <w:rPr>
-          <w:vertAlign w:val="superscript"/>
-        </w:rPr>
-        <w:t>st</w:t>
-      </w:r>
-      <w:r>
-        <w:t xml:space="preserve"> double argument (rcrdata.dValue[0]) </w:t>
-      </w:r>
-      <w:r>
-        <w:t xml:space="preserve"> - Specifies the components of the NC state file that can be individually loaded.  An NC state file contains part setup / work offsets, tool setup, tool offsets, program parameters (shared by conversational and NC), NC-specific parameters, NC program variables, and NC user preferences.</w:t>
-      </w:r>
-    </w:p>
-    <w:p>
-      <w:pPr>
-        <w:pStyle w:val="ListParagraph"/>
-      </w:pPr>
-    </w:p>
-    <w:p>
-      <w:pPr>
-        <w:pStyle w:val="ListParagraph"/>
-      </w:pPr>
-      <w:r>
-        <w:t>0 = Load all components</w:t>
-      </w:r>
-    </w:p>
-    <w:p>
-      <w:pPr>
-        <w:pStyle w:val="ListParagraph"/>
-      </w:pPr>
-    </w:p>
-    <w:p>
-      <w:pPr>
-        <w:pStyle w:val="ListParagraph"/>
-      </w:pPr>
-      <w:r>
-        <w:t>Nonzero values are interpreted as a bitmask, allowing restoration of a combination of individual sections.</w:t>
-      </w:r>
-    </w:p>
-    <w:p>
-      <w:pPr>
-        <w:pStyle w:val="ListParagraph"/>
-      </w:pPr>
-    </w:p>
-    <w:p>
-      <w:pPr>
-        <w:pStyle w:val="ListParagraph"/>
-      </w:pPr>
-      <w:r>
-        <w:t>0x0001 – Part Setup / Work Offsets</w:t>
-      </w:r>
-    </w:p>
-    <w:p>
-      <w:pPr>
-        <w:pStyle w:val="ListParagraph"/>
-      </w:pPr>
-      <w:r>
-        <w:t>0x0002 – Tool Setup</w:t>
-      </w:r>
-    </w:p>
-    <w:p>
-      <w:pPr>
-        <w:pStyle w:val="ListParagraph"/>
-      </w:pPr>
-      <w:r>
-        <w:t>0x0004 – Tool Offsets</w:t>
-      </w:r>
-    </w:p>
-    <w:p>
-      <w:pPr>
-        <w:pStyle w:val="ListParagraph"/>
-      </w:pPr>
-      <w:r>
-        <w:t>0x0008 – Program Parameters</w:t>
-      </w:r>
-    </w:p>
-    <w:p>
-      <w:pPr>
-        <w:pStyle w:val="ListParagraph"/>
-      </w:pPr>
-      <w:r>
-        <w:t>0x0010 – NC Parameters</w:t>
-      </w:r>
-    </w:p>
-    <w:p>
-      <w:pPr>
-        <w:pStyle w:val="ListParagraph"/>
-      </w:pPr>
-      <w:r>
-        <w:t>0x0020 – NC Program Variables</w:t>
-      </w:r>
-    </w:p>
-    <w:p>
-      <w:pPr>
-        <w:pStyle w:val="ListParagraph"/>
-      </w:pPr>
-      <w:r>
-        <w:t>0x0040 – NC User Preferences</w:t>
-      </w:r>
-    </w:p>
-    <w:p>
-      <w:pPr>
-        <w:pStyle w:val="ListParagraph"/>
-      </w:pPr>
-    </w:p>
-    <w:p>
-      <w:pPr>
-        <w:pStyle w:val="ListParagraph"/>
-      </w:pPr>
-      <w:r>
-        <w:t>Ex:  rcrdata.dValue[0] = 0x23;  // import part setup, tool setup, and NC program variables</w:t>
-      </w:r>
-    </w:p>
-    <w:p>
-      <w:pPr>
-        <w:pStyle w:val="ListParagraph"/>
-      </w:pPr>
-    </w:p>
-    <w:p>
-      <w:pPr>
-        <w:pStyle w:val="ListParagraph"/>
-        <w:numPr>
-          <w:ilvl w:val="0"/>
-          <w:numId w:val="5"/>
-        </w:numPr>
-      </w:pPr>
-      <w:r>
-        <w:t>2</w:t>
-      </w:r>
-      <w:r>
-        <w:rPr>
-          <w:vertAlign w:val="superscript"/>
-        </w:rPr>
-        <w:t>nd</w:t>
-      </w:r>
-      <w:r>
-        <w:t xml:space="preserve"> double argument (rcrdata.dValue[1]) – Specifies the target of the NC state import.</w:t>
-      </w:r>
-    </w:p>
-    <w:p>
-      <w:pPr>
-        <w:pStyle w:val="ListParagraph"/>
-        <w:ind w:left="360"/>
-      </w:pPr>
-    </w:p>
-    <w:p>
-      <w:pPr>
-        <w:pStyle w:val="ListParagraph"/>
-        <w:ind w:left="360"/>
-      </w:pPr>
-      <w:r>
-        <w:t>0 = Replace the global NC state shared by all NC programs.</w:t>
-      </w:r>
-    </w:p>
-    <w:p>
-      <w:pPr>
-        <w:pStyle w:val="ListParagraph"/>
-        <w:ind w:left="360"/>
-      </w:pPr>
-    </w:p>
-    <w:p>
-      <w:pPr>
-        <w:pStyle w:val="ListParagraph"/>
-        <w:ind w:left="360"/>
-      </w:pPr>
-      <w:r>
-        <w:t>1 = Import the NC state into the active editing part program.</w:t>
-      </w:r>
-    </w:p>
-    <w:p>
-      <w:pPr>
-        <w:pStyle w:val="ListParagraph"/>
-        <w:ind w:left="360"/>
-      </w:pPr>
-    </w:p>
-    <w:p>
-      <w:pPr>
-        <w:pStyle w:val="ListParagraph"/>
-        <w:numPr>
-          <w:ilvl w:val="2"/>
-          <w:numId w:val="5"/>
-        </w:numPr>
-      </w:pPr>
-      <w:r>
-        <w:t>If the active program is NC,</w:t>
-      </w:r>
-      <w:r>
-        <w:t xml:space="preserve"> the global NC state is updated.</w:t>
-      </w:r>
-    </w:p>
-    <w:p>
-      <w:pPr>
-        <w:pStyle w:val="ListParagraph"/>
-        <w:numPr>
-          <w:ilvl w:val="2"/>
-          <w:numId w:val="5"/>
-        </w:numPr>
-      </w:pPr>
-      <w:r>
-        <w:t>If the active program is conversational, the NC state components that are relevant for a conversational program are imported into that program only.  (Part Setup, Tool Setup, and Program Parameters are imported.  The other sections are ignored in this case.)</w:t>
-      </w:r>
-    </w:p>
-    <w:p>
-      <w:pPr>
-        <w:pStyle w:val="ListParagraph"/>
-        <w:ind w:left="1440"/>
-      </w:pPr>
-    </w:p>
-    <w:p>
-      <w:pPr>
-        <w:pStyle w:val="ListParagraph"/>
-        <w:numPr>
-          <w:ilvl w:val="0"/>
-          <w:numId w:val="5"/>
-        </w:numPr>
-      </w:pPr>
-      <w:r>
-        <w:t xml:space="preserve">All other arguments are reserved for </w:t>
-      </w:r>
-      <w:r>
-        <w:t>potential future use.  Default values of 0 are recommended to avoid unexpected changes in behavior in the event of future WinMax software upgrades.</w:t>
-      </w:r>
     </w:p>
     <w:sectPr>
       <w:footerReference w:type="default" r:id="rId10"/>
@@ -1758,14 +1890,27 @@
       </w:rPr>
       <w:t xml:space="preserve"> of </w:t>
     </w:r>
-    <w:fldSimple w:instr=" NUMPAGES   \* MERGEFORMAT ">
-      <w:r>
-        <w:rPr>
-          <w:noProof/>
-        </w:rPr>
-        <w:t>6</w:t>
-      </w:r>
-    </w:fldSimple>
+    <w:r>
+      <w:fldChar w:fldCharType="begin"/>
+    </w:r>
+    <w:r>
+      <w:instrText xml:space="preserve"> NUMPAGES   \* MERGEFORMAT </w:instrText>
+    </w:r>
+    <w:r>
+      <w:fldChar w:fldCharType="separate"/>
+    </w:r>
+    <w:r>
+      <w:rPr>
+        <w:noProof/>
+      </w:rPr>
+      <w:t>6</w:t>
+    </w:r>
+    <w:r>
+      <w:rPr>
+        <w:noProof/>
+      </w:rPr>
+      <w:fldChar w:fldCharType="end"/>
+    </w:r>
   </w:p>
 </w:ftr>
 </file>
@@ -2830,6 +2975,30 @@
   </w:num>
   <w:num w:numId="10">
     <w:abstractNumId w:val="0"/>
+  </w:num>
+  <w:num w:numId="11">
+    <w:abstractNumId w:val="7"/>
+    <w:lvlOverride w:ilvl="0"/>
+    <w:lvlOverride w:ilvl="1"/>
+    <w:lvlOverride w:ilvl="2"/>
+    <w:lvlOverride w:ilvl="3"/>
+    <w:lvlOverride w:ilvl="4"/>
+    <w:lvlOverride w:ilvl="5"/>
+    <w:lvlOverride w:ilvl="6"/>
+    <w:lvlOverride w:ilvl="7"/>
+    <w:lvlOverride w:ilvl="8"/>
+  </w:num>
+  <w:num w:numId="12">
+    <w:abstractNumId w:val="4"/>
+    <w:lvlOverride w:ilvl="0"/>
+    <w:lvlOverride w:ilvl="1"/>
+    <w:lvlOverride w:ilvl="2"/>
+    <w:lvlOverride w:ilvl="3"/>
+    <w:lvlOverride w:ilvl="4"/>
+    <w:lvlOverride w:ilvl="5"/>
+    <w:lvlOverride w:ilvl="6"/>
+    <w:lvlOverride w:ilvl="7"/>
+    <w:lvlOverride w:ilvl="8"/>
   </w:num>
 </w:numbering>
 </file>
@@ -2993,6 +3162,7 @@
   <w:style w:type="paragraph" w:default="1" w:styleId="Normal">
     <w:name w:val="Normal"/>
     <w:qFormat/>
+    <w:rsid w:val="002B0973"/>
   </w:style>
   <w:style w:type="paragraph" w:styleId="Heading1">
     <w:name w:val="heading 1"/>
@@ -3306,6 +3476,7 @@
   <w:style w:type="paragraph" w:default="1" w:styleId="Normal">
     <w:name w:val="Normal"/>
     <w:qFormat/>
+    <w:rsid w:val="002B0973"/>
   </w:style>
   <w:style w:type="paragraph" w:styleId="Heading1">
     <w:name w:val="heading 1"/>

</xml_diff>

<commit_message>
Run without automatic reload
Updated sample and documentation to run programs without reloading upon completion.
</commit_message>
<xml_diff>
--- a/Loading Files to the WinMax Control using WCF.docx
+++ b/Loading Files to the WinMax Control using WCF.docx
@@ -1,6 +1,6 @@
 
 <file path=word/document.xml><?xml version="1.0" encoding="utf-8"?>
-<w:document xmlns:wpc="http://schemas.microsoft.com/office/word/2010/wordprocessingCanvas" xmlns:mc="http://schemas.openxmlformats.org/markup-compatibility/2006" xmlns:o="urn:schemas-microsoft-com:office:office" xmlns:r="http://schemas.openxmlformats.org/officeDocument/2006/relationships" xmlns:m="http://schemas.openxmlformats.org/officeDocument/2006/math" xmlns:v="urn:schemas-microsoft-com:vml" xmlns:wp14="http://schemas.microsoft.com/office/word/2010/wordprocessingDrawing" xmlns:wp="http://schemas.openxmlformats.org/drawingml/2006/wordprocessingDrawing" xmlns:w10="urn:schemas-microsoft-com:office:word" xmlns:w="http://schemas.openxmlformats.org/wordprocessingml/2006/main" xmlns:w14="http://schemas.microsoft.com/office/word/2010/wordml" xmlns:wpg="http://schemas.microsoft.com/office/word/2010/wordprocessingGroup" xmlns:wpi="http://schemas.microsoft.com/office/word/2010/wordprocessingInk" xmlns:wne="http://schemas.microsoft.com/office/word/2006/wordml" xmlns:wps="http://schemas.microsoft.com/office/word/2010/wordprocessingShape" mc:Ignorable="w14 wp14">
+<w:document xmlns:wpc="http://schemas.microsoft.com/office/word/2010/wordprocessingCanvas" xmlns:cx="http://schemas.microsoft.com/office/drawing/2014/chartex" xmlns:cx1="http://schemas.microsoft.com/office/drawing/2015/9/8/chartex" xmlns:mc="http://schemas.openxmlformats.org/markup-compatibility/2006" xmlns:o="urn:schemas-microsoft-com:office:office" xmlns:r="http://schemas.openxmlformats.org/officeDocument/2006/relationships" xmlns:m="http://schemas.openxmlformats.org/officeDocument/2006/math" xmlns:v="urn:schemas-microsoft-com:vml" xmlns:wp14="http://schemas.microsoft.com/office/word/2010/wordprocessingDrawing" xmlns:wp="http://schemas.openxmlformats.org/drawingml/2006/wordprocessingDrawing" xmlns:w10="urn:schemas-microsoft-com:office:word" xmlns:w="http://schemas.openxmlformats.org/wordprocessingml/2006/main" xmlns:w14="http://schemas.microsoft.com/office/word/2010/wordml" xmlns:w15="http://schemas.microsoft.com/office/word/2012/wordml" xmlns:w16se="http://schemas.microsoft.com/office/word/2015/wordml/symex" xmlns:wpg="http://schemas.microsoft.com/office/word/2010/wordprocessingGroup" xmlns:wpi="http://schemas.microsoft.com/office/word/2010/wordprocessingInk" xmlns:wne="http://schemas.microsoft.com/office/word/2006/wordml" xmlns:wps="http://schemas.microsoft.com/office/word/2010/wordprocessingShape" mc:Ignorable="w14 w15 w16se wp14">
   <w:body>
     <w:p/>
     <w:p/>
@@ -20,6 +20,13 @@
           <w:sz w:val="52"/>
         </w:rPr>
         <w:t>Loading Files to the WinMax Control using WCF</w:t>
+      </w:r>
+      <w:r>
+        <w:rPr>
+          <w:b/>
+          <w:sz w:val="52"/>
+        </w:rPr>
+        <w:t xml:space="preserve"> </w:t>
       </w:r>
     </w:p>
     <w:p>
@@ -360,6 +367,9 @@
             <w:pPr>
               <w:jc w:val="center"/>
             </w:pPr>
+            <w:r>
+              <w:t>3</w:t>
+            </w:r>
           </w:p>
         </w:tc>
         <w:tc>
@@ -372,13 +382,21 @@
               <w:right w:val="single" w:sz="6" w:space="0" w:color="auto"/>
             </w:tcBorders>
           </w:tcPr>
-          <w:p/>
+          <w:p>
+            <w:r>
+              <w:t>Add support for program run that does not automatically queue to repeat upon completion.</w:t>
+            </w:r>
+          </w:p>
         </w:tc>
         <w:tc>
           <w:tcPr>
             <w:tcW w:w="1980" w:type="dxa"/>
           </w:tcPr>
-          <w:p/>
+          <w:p>
+            <w:r>
+              <w:t>Robert Gorgol</w:t>
+            </w:r>
+          </w:p>
         </w:tc>
         <w:tc>
           <w:tcPr>
@@ -390,7 +408,11 @@
               <w:right w:val="single" w:sz="6" w:space="0" w:color="auto"/>
             </w:tcBorders>
           </w:tcPr>
-          <w:p/>
+          <w:p>
+            <w:r>
+              <w:t>2018.03.09</w:t>
+            </w:r>
+          </w:p>
         </w:tc>
       </w:tr>
       <w:tr>
@@ -740,33 +762,11 @@
       <w:r>
         <w:t xml:space="preserve">This document covers the process for remotely loading part programs and other proprietary files to the WinMax control from a connected application using WCF.  The document refers to the software provided in the sample integration package and requires an established connection following the procedure outlined in the document </w:t>
       </w:r>
-      <w:proofErr w:type="gramStart"/>
       <w:r>
         <w:rPr>
           <w:b/>
         </w:rPr>
-        <w:t>Connecting</w:t>
-      </w:r>
-      <w:proofErr w:type="gramEnd"/>
-      <w:r>
-        <w:rPr>
-          <w:b/>
-        </w:rPr>
-        <w:t xml:space="preserve"> to the WinMax Control using a </w:t>
-      </w:r>
-      <w:proofErr w:type="spellStart"/>
-      <w:r>
-        <w:rPr>
-          <w:b/>
-        </w:rPr>
-        <w:t>VendorID</w:t>
-      </w:r>
-      <w:proofErr w:type="spellEnd"/>
-      <w:r>
-        <w:rPr>
-          <w:b/>
-        </w:rPr>
-        <w:t xml:space="preserve"> and WCF.docx</w:t>
+        <w:t>Connecting to the WinMax Control using a VendorID and WCF.docx</w:t>
       </w:r>
       <w:r>
         <w:t xml:space="preserve">.  This connection is only available on Mill machines running v9 or higher control software and is presently not available on Lathes.  </w:t>
@@ -816,7 +816,7 @@
                     </pic:cNvPicPr>
                   </pic:nvPicPr>
                   <pic:blipFill>
-                    <a:blip r:embed="rId8">
+                    <a:blip r:embed="rId7">
                       <a:extLst>
                         <a:ext uri="{28A0092B-C50C-407E-A947-70E740481C1C}">
                           <a14:useLocalDpi xmlns:a14="http://schemas.microsoft.com/office/drawing/2010/main" val="0"/>
@@ -872,20 +872,7 @@
         <w:t>st</w:t>
       </w:r>
       <w:r>
-        <w:t xml:space="preserve"> string argument (</w:t>
-      </w:r>
-      <w:proofErr w:type="spellStart"/>
-      <w:proofErr w:type="gramStart"/>
-      <w:r>
-        <w:t>rcrData.sValue</w:t>
-      </w:r>
-      <w:proofErr w:type="spellEnd"/>
-      <w:r>
-        <w:t>[</w:t>
-      </w:r>
-      <w:proofErr w:type="gramEnd"/>
-      <w:r>
-        <w:t>0]) – Full file path and name in the form of an ASCII string that is fewer than 200 characters.  The other string arguments are unused.</w:t>
+        <w:t xml:space="preserve"> string argument (rcrData.sValue[0]) – Full file path and name in the form of an ASCII string that is fewer than 200 characters.  The other string arguments are unused.</w:t>
       </w:r>
     </w:p>
     <w:p>
@@ -911,7 +898,7 @@
                     </pic:cNvPicPr>
                   </pic:nvPicPr>
                   <pic:blipFill>
-                    <a:blip r:embed="rId9">
+                    <a:blip r:embed="rId8">
                       <a:extLst>
                         <a:ext uri="{28A0092B-C50C-407E-A947-70E740481C1C}">
                           <a14:useLocalDpi xmlns:a14="http://schemas.microsoft.com/office/drawing/2010/main" val="0"/>
@@ -1014,20 +1001,16 @@
         <w:t>st</w:t>
       </w:r>
       <w:r>
-        <w:t xml:space="preserve"> double argument (</w:t>
-      </w:r>
-      <w:proofErr w:type="spellStart"/>
-      <w:proofErr w:type="gramStart"/>
-      <w:r>
-        <w:t>rcrdata.dValue</w:t>
-      </w:r>
-      <w:proofErr w:type="spellEnd"/>
-      <w:r>
-        <w:t>[</w:t>
-      </w:r>
-      <w:proofErr w:type="gramEnd"/>
-      <w:r>
-        <w:t xml:space="preserve">0]) – Close all other loaded programs before loading the specified program.  </w:t>
+        <w:t xml:space="preserve"> double argument (rcrdata.dValue[0]) – Close all other loaded programs before loading the specified program.  </w:t>
+      </w:r>
+    </w:p>
+    <w:p>
+      <w:pPr>
+        <w:spacing w:after="0" w:line="240" w:lineRule="auto"/>
+        <w:ind w:firstLine="360"/>
+      </w:pPr>
+      <w:r>
+        <w:t>0 = no</w:t>
       </w:r>
     </w:p>
     <w:p>
@@ -1035,32 +1018,29 @@
         <w:pStyle w:val="ListParagraph"/>
         <w:ind w:left="360"/>
       </w:pPr>
+      <w:r>
+        <w:t>1 = yes</w:t>
+      </w:r>
     </w:p>
     <w:p>
       <w:pPr>
         <w:pStyle w:val="ListParagraph"/>
         <w:ind w:left="360"/>
       </w:pPr>
+    </w:p>
+    <w:p>
+      <w:pPr>
+        <w:pStyle w:val="ListParagraph"/>
+        <w:ind w:left="360"/>
+      </w:pPr>
       <w:r>
         <w:t>If WinMax identifies any loaded program as ‘in-use’ in a state where it cannot be safely closed, the remote request as a whole will be rejected.  None of the loaded programs will be closed, and the requested new program will not be loaded in this case.</w:t>
       </w:r>
-    </w:p>
-    <w:p>
-      <w:pPr>
-        <w:spacing w:after="0" w:line="240" w:lineRule="auto"/>
-        <w:ind w:firstLine="720"/>
-      </w:pPr>
-      <w:r>
-        <w:t>0 = no</w:t>
-      </w:r>
-    </w:p>
-    <w:p>
-      <w:pPr>
-        <w:spacing w:after="0" w:line="240" w:lineRule="auto"/>
-        <w:ind w:firstLine="720"/>
-      </w:pPr>
-      <w:r>
-        <w:t>1 = yes</w:t>
+      <w:r>
+        <w:t xml:space="preserve">  </w:t>
+      </w:r>
+      <w:r>
+        <w:tab/>
       </w:r>
     </w:p>
     <w:p>
@@ -1078,20 +1058,7 @@
         </w:numPr>
       </w:pPr>
       <w:r>
-        <w:t>2nd double argument (</w:t>
-      </w:r>
-      <w:proofErr w:type="spellStart"/>
-      <w:proofErr w:type="gramStart"/>
-      <w:r>
-        <w:t>rcrdata.dValue</w:t>
-      </w:r>
-      <w:proofErr w:type="spellEnd"/>
-      <w:r>
-        <w:t>[</w:t>
-      </w:r>
-      <w:proofErr w:type="gramEnd"/>
-      <w:r>
-        <w:t>1]) – Automatically set the program up to run after loading, requiring only a Start Cycle command to initiate the cycle.  The screen will automatically switch to the auto run DRO screen.  This is limited to running the full program in normal program run mode.  Partial program runs and special modes like Dry Run and Speed/Feed Capture are not supported.</w:t>
+        <w:t>2nd double argument (rcrdata.dValue[1]) – Automatically set the program up to run after loading, requiring only a Start Cycle command to initiate the cycle.  The screen will automatically switch to the auto run DRO screen.  This is limited to running the full program in normal program run mode.  Partial program runs and special modes like Dry Run and Speed/Feed Capture are not supported.</w:t>
       </w:r>
     </w:p>
     <w:p>
@@ -1107,7 +1074,7 @@
         <w:ind w:left="720"/>
       </w:pPr>
       <w:r>
-        <w:t>0 = no</w:t>
+        <w:t>0 = Do not queue program to run.</w:t>
       </w:r>
     </w:p>
     <w:p>
@@ -1116,8 +1083,140 @@
         <w:ind w:left="720"/>
       </w:pPr>
       <w:r>
-        <w:t>1 = yes</w:t>
-      </w:r>
+        <w:t>1 = Queue to run and automatically reload for next run upon completion.</w:t>
+      </w:r>
+    </w:p>
+    <w:p>
+      <w:pPr>
+        <w:spacing w:after="0" w:line="240" w:lineRule="auto"/>
+        <w:ind w:left="720"/>
+      </w:pPr>
+      <w:r>
+        <w:t xml:space="preserve">      (Same behavior as a normal program run initiated manually.)</w:t>
+      </w:r>
+    </w:p>
+    <w:p>
+      <w:pPr>
+        <w:spacing w:after="0" w:line="240" w:lineRule="auto"/>
+        <w:ind w:left="720"/>
+      </w:pPr>
+      <w:r>
+        <w:t>2 = Queue to run once.  Do not automatically reload upon completion.</w:t>
+      </w:r>
+    </w:p>
+    <w:p>
+      <w:pPr>
+        <w:spacing w:after="0" w:line="240" w:lineRule="auto"/>
+      </w:pPr>
+      <w:r>
+        <w:tab/>
+      </w:r>
+    </w:p>
+    <w:p>
+      <w:pPr>
+        <w:spacing w:after="0" w:line="240" w:lineRule="auto"/>
+        <w:ind w:left="720"/>
+      </w:pPr>
+      <w:r>
+        <w:t xml:space="preserve">Minimum supported WinMax versions for a value of ‘2’: 09.01.359.44, 10.01.230.64.  Prior versions only support 0 and 1. </w:t>
+      </w:r>
+    </w:p>
+    <w:p>
+      <w:pPr>
+        <w:spacing w:after="0" w:line="240" w:lineRule="auto"/>
+        <w:ind w:left="720"/>
+      </w:pPr>
+    </w:p>
+    <w:p>
+      <w:pPr>
+        <w:spacing w:after="0" w:line="240" w:lineRule="auto"/>
+        <w:ind w:left="720"/>
+      </w:pPr>
+      <w:r>
+        <w:t>‘1’ is recommended for turn</w:t>
+      </w:r>
+      <w:r>
+        <w:t xml:space="preserve">-key user interfaces, </w:t>
+      </w:r>
+      <w:r>
+        <w:t>specialized loading utilities (ex: barcode scanner applications), and applications where a human operato</w:t>
+      </w:r>
+      <w:r>
+        <w:t xml:space="preserve">r starts each program run cycle, </w:t>
+      </w:r>
+      <w:r>
+        <w:t>the active program is typica</w:t>
+      </w:r>
+      <w:r>
+        <w:t>lly run multiple times in a row</w:t>
+      </w:r>
+      <w:r>
+        <w:t>,</w:t>
+      </w:r>
+      <w:r>
+        <w:t xml:space="preserve"> and the utility is only used to simplify switching to a different job.</w:t>
+      </w:r>
+      <w:r>
+        <w:t xml:space="preserve">  </w:t>
+      </w:r>
+      <w:r>
+        <w:rPr>
+          <w:b/>
+        </w:rPr>
+        <w:t>Not recommended for automation cells.</w:t>
+      </w:r>
+    </w:p>
+    <w:p>
+      <w:pPr>
+        <w:spacing w:after="0" w:line="240" w:lineRule="auto"/>
+        <w:ind w:left="720"/>
+      </w:pPr>
+    </w:p>
+    <w:p>
+      <w:pPr>
+        <w:spacing w:after="0" w:line="240" w:lineRule="auto"/>
+        <w:ind w:left="720"/>
+      </w:pPr>
+      <w:r>
+        <w:t>‘2’ is recommended</w:t>
+      </w:r>
+      <w:r>
+        <w:t xml:space="preserve"> for automation cells where a remote client manages distribution of jobs and has full control over which programs to load and run.  This optimizes the transition between programs because there is no need </w:t>
+      </w:r>
+      <w:r>
+        <w:t xml:space="preserve">for the automation application </w:t>
+      </w:r>
+      <w:r>
+        <w:t>to wait for the pending repeat run to be aborted and reset to a ready state before co</w:t>
+      </w:r>
+      <w:r>
+        <w:t>mmanding the new program to run.</w:t>
+      </w:r>
+    </w:p>
+    <w:p>
+      <w:pPr>
+        <w:spacing w:after="0" w:line="240" w:lineRule="auto"/>
+      </w:pPr>
+    </w:p>
+    <w:p>
+      <w:pPr>
+        <w:spacing w:after="0" w:line="240" w:lineRule="auto"/>
+      </w:pPr>
+    </w:p>
+    <w:p>
+      <w:pPr>
+        <w:spacing w:after="0" w:line="240" w:lineRule="auto"/>
+      </w:pPr>
+    </w:p>
+    <w:p>
+      <w:pPr>
+        <w:spacing w:after="0" w:line="240" w:lineRule="auto"/>
+      </w:pPr>
+    </w:p>
+    <w:p>
+      <w:pPr>
+        <w:spacing w:after="0" w:line="240" w:lineRule="auto"/>
+      </w:pPr>
     </w:p>
     <w:p>
       <w:pPr>
@@ -1148,15 +1247,7 @@
         <w:t>rd</w:t>
       </w:r>
       <w:r>
-        <w:t xml:space="preserve"> double argument (</w:t>
-      </w:r>
-      <w:proofErr w:type="spellStart"/>
-      <w:r>
-        <w:t>rcrdata.dValue</w:t>
-      </w:r>
-      <w:proofErr w:type="spellEnd"/>
-      <w:r>
-        <w:t>[2]) - Allow program loading step to be skipped if a program with the same full file path and name is already loaded in memory.</w:t>
+        <w:t xml:space="preserve"> double argument (rcrdata.dValue[2]) - Allow program loading step to be skipped if a program with the same full file path and name is already loaded in memory.</w:t>
       </w:r>
     </w:p>
     <w:p>
@@ -1172,13 +1263,8 @@
         <w:ind w:firstLine="360"/>
       </w:pPr>
       <w:r>
-        <w:t>Minimum supported WinMax versions:  09.01.359.37</w:t>
-      </w:r>
-      <w:proofErr w:type="gramStart"/>
-      <w:r>
-        <w:t>,  10.01.230.53</w:t>
-      </w:r>
-      <w:proofErr w:type="gramEnd"/>
+        <w:t>Minimum supported WinMax versions:  09.01.359.37,  10.01.230.53</w:t>
+      </w:r>
     </w:p>
     <w:p>
       <w:pPr>
@@ -1241,17 +1327,7 @@
         <w:t>All other arguments are reserved for potential future use.  Default values of 0 are recommended to avoid unexpected changes in behavior in the event of future WinMax software upgrades.</w:t>
       </w:r>
     </w:p>
-    <w:p>
-      <w:r>
-        <w:br w:type="page"/>
-      </w:r>
-    </w:p>
-    <w:p>
-      <w:pPr>
-        <w:pStyle w:val="ListParagraph"/>
-        <w:ind w:left="360"/>
-      </w:pPr>
-    </w:p>
+    <w:p/>
     <w:p>
       <w:pPr>
         <w:rPr>
@@ -1262,7 +1338,140 @@
         <w:rPr>
           <w:b/>
         </w:rPr>
-        <w:t>Loading Tool Library Backup Files</w:t>
+        <w:t>Common Scenarios / Recommended Argument Combinations</w:t>
+      </w:r>
+    </w:p>
+    <w:p>
+      <w:pPr>
+        <w:pStyle w:val="ListParagraph"/>
+        <w:numPr>
+          <w:ilvl w:val="0"/>
+          <w:numId w:val="16"/>
+        </w:numPr>
+      </w:pPr>
+      <w:r>
+        <w:t xml:space="preserve">Automation </w:t>
+      </w:r>
+      <w:r>
+        <w:t xml:space="preserve">cells that repeatedly </w:t>
+      </w:r>
+      <w:r>
+        <w:t xml:space="preserve">run a single program or consistent sequence of programs that </w:t>
+      </w:r>
+      <w:r>
+        <w:t>can all be loaded in memory at the same time</w:t>
+      </w:r>
+      <w:r>
+        <w:t>.</w:t>
+      </w:r>
+    </w:p>
+    <w:p>
+      <w:r>
+        <w:t>rcrd</w:t>
+      </w:r>
+      <w:r>
+        <w:t>ata.dValue[0] = 0  // Do not close other programs.</w:t>
+      </w:r>
+    </w:p>
+    <w:p>
+      <w:r>
+        <w:t>rcrdata.dValue[1] = 2 // Run without automatically queuing to run again upon completion.</w:t>
+      </w:r>
+    </w:p>
+    <w:p>
+      <w:r>
+        <w:t>rcrdata.dValue[2] = 1</w:t>
+      </w:r>
+      <w:r>
+        <w:t xml:space="preserve"> // Skip reloading if already in memory.</w:t>
+      </w:r>
+    </w:p>
+    <w:p>
+      <w:r>
+        <w:t xml:space="preserve">This allows the fastest possible transition between runs by minimizing file </w:t>
+      </w:r>
+      <w:r>
+        <w:t>reloading</w:t>
+      </w:r>
+      <w:r>
+        <w:t xml:space="preserve"> time and </w:t>
+      </w:r>
+      <w:r>
+        <w:t xml:space="preserve">waiting for </w:t>
+      </w:r>
+      <w:r>
+        <w:t>an addition</w:t>
+      </w:r>
+      <w:r>
+        <w:t>al</w:t>
+      </w:r>
+      <w:r>
+        <w:t xml:space="preserve"> abort of the </w:t>
+      </w:r>
+      <w:r>
+        <w:t>pending cycle that is set to run again by the automatic reload</w:t>
+      </w:r>
+      <w:r>
+        <w:t>.</w:t>
+      </w:r>
+    </w:p>
+    <w:p>
+      <w:pPr>
+        <w:pStyle w:val="ListParagraph"/>
+        <w:numPr>
+          <w:ilvl w:val="0"/>
+          <w:numId w:val="16"/>
+        </w:numPr>
+      </w:pPr>
+      <w:r>
+        <w:t>Automation cells that frequently update programs offline and must reload the program to replace the old one in memory.</w:t>
+      </w:r>
+    </w:p>
+    <w:p>
+      <w:r>
+        <w:t>rcrdata</w:t>
+      </w:r>
+      <w:r>
+        <w:t>.dValue[0] = 0 or 1  // Close other programs as needed.</w:t>
+      </w:r>
+    </w:p>
+    <w:p>
+      <w:r>
+        <w:t>rcrdata.dValue[1] = 2  // Run without automatically queuing to run again upon completion.</w:t>
+      </w:r>
+    </w:p>
+    <w:p>
+      <w:r>
+        <w:t>rcrdata.dValue[2] = 0</w:t>
+      </w:r>
+      <w:r>
+        <w:t xml:space="preserve"> // Always load the file.  Close and replace if already loaded.</w:t>
+      </w:r>
+    </w:p>
+    <w:p>
+      <w:r>
+        <w:t>This guarantees that the newest available version of the file is used every time the program is run.</w:t>
+      </w:r>
+    </w:p>
+    <w:p/>
+    <w:p/>
+    <w:p/>
+    <w:p>
+      <w:pPr>
+        <w:pStyle w:val="ListParagraph"/>
+        <w:numPr>
+          <w:ilvl w:val="0"/>
+          <w:numId w:val="16"/>
+        </w:numPr>
+      </w:pPr>
+      <w:r>
+        <w:lastRenderedPageBreak/>
+        <w:t xml:space="preserve"> Automation cells using large programs that take a significant amount of time to load. </w:t>
+      </w:r>
+    </w:p>
+    <w:p>
+      <w:r>
+        <w:t xml:space="preserve">Optimize with multiple calls triggered at different times. </w:t>
       </w:r>
     </w:p>
     <w:p>
@@ -1274,14 +1483,56 @@
         </w:numPr>
       </w:pPr>
       <w:r>
-        <w:t>Minimum supported WinMax versions:  09.01.359.25 , 10.01.230.36</w:t>
-      </w:r>
-    </w:p>
-    <w:p>
-      <w:pPr>
-        <w:pStyle w:val="ListParagraph"/>
+        <w:t>The initial call will load the first</w:t>
+      </w:r>
+      <w:r>
+        <w:t xml:space="preserve"> program and queue it to run.</w:t>
+      </w:r>
+    </w:p>
+    <w:p>
+      <w:pPr>
         <w:ind w:left="360"/>
       </w:pPr>
+      <w:r>
+        <w:t xml:space="preserve">rcrdata.dValue[0] = </w:t>
+      </w:r>
+      <w:r>
+        <w:t xml:space="preserve">0 or </w:t>
+      </w:r>
+      <w:r>
+        <w:t>1</w:t>
+      </w:r>
+      <w:r>
+        <w:t xml:space="preserve">  // Close other programs as needed.</w:t>
+      </w:r>
+    </w:p>
+    <w:p>
+      <w:pPr>
+        <w:ind w:left="360"/>
+      </w:pPr>
+      <w:r>
+        <w:t>rcrdata.dValue[1] = 2  // Run without automatically queuing to run again upon completion.</w:t>
+      </w:r>
+    </w:p>
+    <w:p>
+      <w:pPr>
+        <w:ind w:left="360"/>
+      </w:pPr>
+      <w:r>
+        <w:t xml:space="preserve">rcrdata.dValue[2] = </w:t>
+      </w:r>
+      <w:r>
+        <w:t>0</w:t>
+      </w:r>
+      <w:r>
+        <w:t xml:space="preserve"> or 1</w:t>
+      </w:r>
+      <w:r>
+        <w:t xml:space="preserve">  // Force reload or</w:t>
+      </w:r>
+      <w:r>
+        <w:t xml:space="preserve"> use the program in memory as needed.</w:t>
+      </w:r>
     </w:p>
     <w:p>
       <w:pPr>
@@ -1292,14 +1543,82 @@
         </w:numPr>
       </w:pPr>
       <w:r>
-        <w:t>The file must have a .TCM extension in order to be loaded as a tool library backup file.  Otherwise, the system will attempt to load it as a part program.</w:t>
-      </w:r>
-    </w:p>
-    <w:p>
-      <w:pPr>
-        <w:pStyle w:val="ListParagraph"/>
+        <w:t>At some point during the progra</w:t>
+      </w:r>
+      <w:r>
+        <w:t>m run</w:t>
+      </w:r>
+      <w:r>
+        <w:t>, send a second request to load the next program</w:t>
+      </w:r>
+      <w:r>
+        <w:t xml:space="preserve">, but </w:t>
+      </w:r>
+      <w:r>
+        <w:t>not to run it</w:t>
+      </w:r>
+      <w:r>
+        <w:t>.</w:t>
+      </w:r>
+      <w:r>
+        <w:t xml:space="preserve">  This could be triggered in a variety of ways, </w:t>
+      </w:r>
+      <w:r>
+        <w:t>depending on whether the cell can load the program as soon as it is available (ex:  if it is being generated or updated offline in parallel with the program run) or whether jobs are being distributed based on machine availability and the program should only go to a machine when it is known to be almost done with the current job.</w:t>
+      </w:r>
+    </w:p>
+    <w:p>
+      <w:pPr>
         <w:ind w:left="360"/>
       </w:pPr>
+      <w:r>
+        <w:t>rcrdata.dValue[0] = 0 // Do not close other programs.  This would cause the load request to fail because the file that is running is still in use and cannot be closed.</w:t>
+      </w:r>
+    </w:p>
+    <w:p>
+      <w:pPr>
+        <w:ind w:left="360"/>
+      </w:pPr>
+      <w:r>
+        <w:t>rcrdata.dValue[1] = 0 // Do not set the program to run after loading.</w:t>
+      </w:r>
+    </w:p>
+    <w:p>
+      <w:pPr>
+        <w:ind w:left="360"/>
+      </w:pPr>
+      <w:r>
+        <w:t>rcrdata.dValue[2] = 0</w:t>
+      </w:r>
+      <w:r>
+        <w:t xml:space="preserve"> or 1 // Force reload or use the program in memory as needed.  Note that if set to 1 and the program is already in memory, this call won’t do anything.</w:t>
+      </w:r>
+    </w:p>
+    <w:p>
+      <w:pPr>
+        <w:ind w:left="360"/>
+      </w:pPr>
+      <w:r>
+        <w:t xml:space="preserve">Note that while </w:t>
+      </w:r>
+      <w:r>
+        <w:t>loading the file at this time</w:t>
+      </w:r>
+      <w:r>
+        <w:t xml:space="preserve"> will not interfere with the running program, </w:t>
+      </w:r>
+      <w:r>
+        <w:t>loading a program</w:t>
+      </w:r>
+      <w:r>
+        <w:t xml:space="preserve"> will </w:t>
+      </w:r>
+      <w:r>
+        <w:t>cause the screen to switch</w:t>
+      </w:r>
+      <w:r>
+        <w:t xml:space="preserve"> from the Auto Run screen to the Program Manager screen, where it will remain until the next run is triggered.</w:t>
+      </w:r>
     </w:p>
     <w:p>
       <w:pPr>
@@ -1310,6 +1629,286 @@
         </w:numPr>
       </w:pPr>
       <w:r>
+        <w:t xml:space="preserve">When the </w:t>
+      </w:r>
+      <w:r>
+        <w:t>client receives notification that the program has completed</w:t>
+      </w:r>
+      <w:r>
+        <w:t xml:space="preserve">, send a third command to run the program that </w:t>
+      </w:r>
+      <w:r>
+        <w:t>was loaded by the second command.</w:t>
+      </w:r>
+    </w:p>
+    <w:p>
+      <w:pPr>
+        <w:ind w:left="360"/>
+      </w:pPr>
+      <w:r>
+        <w:t>rc</w:t>
+      </w:r>
+      <w:r>
+        <w:t>r</w:t>
+      </w:r>
+      <w:bookmarkStart w:id="0" w:name="_GoBack"/>
+      <w:bookmarkEnd w:id="0"/>
+      <w:r>
+        <w:t>data.</w:t>
+      </w:r>
+      <w:r>
+        <w:t>dValue[0] = 0 or 1  // Close other programs as needed.</w:t>
+      </w:r>
+    </w:p>
+    <w:p>
+      <w:pPr>
+        <w:ind w:left="360"/>
+      </w:pPr>
+      <w:r>
+        <w:t>rcrdata.dValue[1] = 2 // Run without automatically queuing to run again upon completion.</w:t>
+      </w:r>
+    </w:p>
+    <w:p>
+      <w:pPr>
+        <w:ind w:left="360"/>
+      </w:pPr>
+      <w:r>
+        <w:t>rcrdata.dValue[2] = 1</w:t>
+      </w:r>
+      <w:r>
+        <w:t xml:space="preserve"> // This should always skip the reloading step, assuming command #2 successfully loaded the program.</w:t>
+      </w:r>
+    </w:p>
+    <w:p>
+      <w:pPr>
+        <w:pStyle w:val="ListParagraph"/>
+        <w:numPr>
+          <w:ilvl w:val="0"/>
+          <w:numId w:val="12"/>
+        </w:numPr>
+      </w:pPr>
+      <w:r>
+        <w:t>Repeat the 2</w:t>
+      </w:r>
+      <w:r>
+        <w:rPr>
+          <w:vertAlign w:val="superscript"/>
+        </w:rPr>
+        <w:t>nd</w:t>
+      </w:r>
+      <w:r>
+        <w:t xml:space="preserve"> and 3</w:t>
+      </w:r>
+      <w:r>
+        <w:rPr>
+          <w:vertAlign w:val="superscript"/>
+        </w:rPr>
+        <w:t>rd</w:t>
+      </w:r>
+      <w:r>
+        <w:t xml:space="preserve"> commands in sequence as needed.</w:t>
+      </w:r>
+    </w:p>
+    <w:p>
+      <w:r>
+        <w:t xml:space="preserve">If the setup needs to provide a newer version of the same program, this sequence can still be used as long as the newer version of the program is given a different name than the one that is currently running.  </w:t>
+      </w:r>
+      <w:r>
+        <w:t xml:space="preserve">Attempting to reload a program while it is running will fail because the file </w:t>
+      </w:r>
+      <w:r>
+        <w:t>will be</w:t>
+      </w:r>
+      <w:r>
+        <w:t xml:space="preserve"> in use.</w:t>
+      </w:r>
+    </w:p>
+    <w:p/>
+    <w:p>
+      <w:pPr>
+        <w:pStyle w:val="ListParagraph"/>
+        <w:numPr>
+          <w:ilvl w:val="0"/>
+          <w:numId w:val="16"/>
+        </w:numPr>
+      </w:pPr>
+      <w:r>
+        <w:lastRenderedPageBreak/>
+        <w:t>Jobs that require multiple program files.  (Conversational programs that call NC programs using NC merge or NC programs that call subprograms from other files.)</w:t>
+      </w:r>
+    </w:p>
+    <w:p>
+      <w:pPr>
+        <w:pStyle w:val="ListParagraph"/>
+        <w:ind w:left="360"/>
+      </w:pPr>
+    </w:p>
+    <w:p>
+      <w:pPr>
+        <w:pStyle w:val="ListParagraph"/>
+        <w:numPr>
+          <w:ilvl w:val="0"/>
+          <w:numId w:val="12"/>
+        </w:numPr>
+      </w:pPr>
+      <w:r>
+        <w:t>Load the supporting NC files first</w:t>
+      </w:r>
+      <w:r>
+        <w:t xml:space="preserve"> using a single command for each required file.  These commands can be issued back-to-back without waiting for the previous load request to complete.  WinMax will accept and queue multiple file load requests as long as it does not receive a request to load and run a program while another load-and-run request is already in progress.</w:t>
+      </w:r>
+    </w:p>
+    <w:p>
+      <w:pPr>
+        <w:ind w:left="360"/>
+      </w:pPr>
+      <w:r>
+        <w:t>rc</w:t>
+      </w:r>
+      <w:r>
+        <w:t>r</w:t>
+      </w:r>
+      <w:r>
+        <w:t xml:space="preserve">data.dValue[0] = 0 or 1 on first load, 0 on others.  // </w:t>
+      </w:r>
+      <w:r>
+        <w:t>only</w:t>
+      </w:r>
+      <w:r>
+        <w:t xml:space="preserve"> close other programs on the first load.</w:t>
+      </w:r>
+    </w:p>
+    <w:p>
+      <w:pPr>
+        <w:ind w:left="360"/>
+      </w:pPr>
+      <w:r>
+        <w:t>rcrdata.dValue[1] = 0 // Do not run.</w:t>
+      </w:r>
+    </w:p>
+    <w:p>
+      <w:pPr>
+        <w:pStyle w:val="ListParagraph"/>
+        <w:ind w:left="360"/>
+      </w:pPr>
+      <w:r>
+        <w:t>rcrdata.dValue[2] =  0 or 1 // Force reload or reuse program in memory as needed.</w:t>
+      </w:r>
+    </w:p>
+    <w:p>
+      <w:pPr>
+        <w:pStyle w:val="ListParagraph"/>
+        <w:ind w:left="360"/>
+      </w:pPr>
+    </w:p>
+    <w:p>
+      <w:pPr>
+        <w:pStyle w:val="ListParagraph"/>
+        <w:numPr>
+          <w:ilvl w:val="0"/>
+          <w:numId w:val="12"/>
+        </w:numPr>
+      </w:pPr>
+      <w:r>
+        <w:t>Load and run the main program file.</w:t>
+      </w:r>
+    </w:p>
+    <w:p>
+      <w:pPr>
+        <w:ind w:left="360"/>
+      </w:pPr>
+      <w:r>
+        <w:t>rcrdata.dValue[0] = 0  // Do not close other programs.</w:t>
+      </w:r>
+    </w:p>
+    <w:p>
+      <w:pPr>
+        <w:ind w:left="360"/>
+      </w:pPr>
+      <w:r>
+        <w:t>rcrdata.dValue[1] = 2  // Run without automatically queuing to run again upon completion.</w:t>
+      </w:r>
+    </w:p>
+    <w:p>
+      <w:pPr>
+        <w:ind w:left="360"/>
+      </w:pPr>
+      <w:r>
+        <w:t>rcrdata.dValue[2] = 0 or 1  // Force reload or use the program in memory as needed.</w:t>
+      </w:r>
+    </w:p>
+    <w:p>
+      <w:pPr>
+        <w:rPr>
+          <w:b/>
+        </w:rPr>
+      </w:pPr>
+      <w:r>
+        <w:rPr>
+          <w:b/>
+        </w:rPr>
+        <w:br w:type="page"/>
+      </w:r>
+    </w:p>
+    <w:p>
+      <w:pPr>
+        <w:rPr>
+          <w:b/>
+        </w:rPr>
+      </w:pPr>
+      <w:r>
+        <w:rPr>
+          <w:b/>
+        </w:rPr>
+        <w:lastRenderedPageBreak/>
+        <w:t>Loading Tool Library Backup Files</w:t>
+      </w:r>
+    </w:p>
+    <w:p>
+      <w:pPr>
+        <w:pStyle w:val="ListParagraph"/>
+        <w:numPr>
+          <w:ilvl w:val="0"/>
+          <w:numId w:val="12"/>
+        </w:numPr>
+      </w:pPr>
+      <w:r>
+        <w:t>Minimum supported WinMax versions:  09.01.359.25 , 10.01.230.36</w:t>
+      </w:r>
+    </w:p>
+    <w:p>
+      <w:pPr>
+        <w:pStyle w:val="ListParagraph"/>
+        <w:ind w:left="360"/>
+      </w:pPr>
+    </w:p>
+    <w:p>
+      <w:pPr>
+        <w:pStyle w:val="ListParagraph"/>
+        <w:numPr>
+          <w:ilvl w:val="0"/>
+          <w:numId w:val="12"/>
+        </w:numPr>
+      </w:pPr>
+      <w:r>
+        <w:t>The file must have a .TCM extension in order to be loaded as a tool library backup file.  Otherwise, the system will attempt to load it as a part program.</w:t>
+      </w:r>
+    </w:p>
+    <w:p>
+      <w:pPr>
+        <w:pStyle w:val="ListParagraph"/>
+        <w:ind w:left="360"/>
+      </w:pPr>
+    </w:p>
+    <w:p>
+      <w:pPr>
+        <w:pStyle w:val="ListParagraph"/>
+        <w:numPr>
+          <w:ilvl w:val="0"/>
+          <w:numId w:val="12"/>
+        </w:numPr>
+      </w:pPr>
+      <w:r>
         <w:t>1</w:t>
       </w:r>
       <w:r>
@@ -1319,20 +1918,7 @@
         <w:t>st</w:t>
       </w:r>
       <w:r>
-        <w:t xml:space="preserve"> double argument (</w:t>
-      </w:r>
-      <w:proofErr w:type="spellStart"/>
-      <w:proofErr w:type="gramStart"/>
-      <w:r>
-        <w:t>rcrdata.dValue</w:t>
-      </w:r>
-      <w:proofErr w:type="spellEnd"/>
-      <w:r>
-        <w:t>[</w:t>
-      </w:r>
-      <w:proofErr w:type="gramEnd"/>
-      <w:r>
-        <w:t>0])  - Specifies how to combine the tool list from the backup file with the current tools in the library.</w:t>
+        <w:t xml:space="preserve"> double argument (rcrdata.dValue[0])  - Specifies how to combine the tool list from the backup file with the current tools in the library.</w:t>
       </w:r>
     </w:p>
     <w:p>
@@ -1449,15 +2035,7 @@
         </w:numPr>
       </w:pPr>
       <w:r>
-        <w:t xml:space="preserve">The file must have </w:t>
-      </w:r>
-      <w:proofErr w:type="gramStart"/>
-      <w:r>
-        <w:t>a</w:t>
-      </w:r>
-      <w:proofErr w:type="gramEnd"/>
-      <w:r>
-        <w:t xml:space="preserve"> .NCSX extension in order to be loaded as an NC state backup file.  Otherwise, the system will attempt to load it as a part program.  </w:t>
+        <w:t xml:space="preserve">The file must have a .NCSX extension in order to be loaded as an NC state backup file.  Otherwise, the system will attempt to load it as a part program.  </w:t>
       </w:r>
     </w:p>
     <w:p>
@@ -1484,20 +2062,7 @@
         <w:t>st</w:t>
       </w:r>
       <w:r>
-        <w:t xml:space="preserve"> double argument (</w:t>
-      </w:r>
-      <w:proofErr w:type="spellStart"/>
-      <w:proofErr w:type="gramStart"/>
-      <w:r>
-        <w:t>rcrdata.dValue</w:t>
-      </w:r>
-      <w:proofErr w:type="spellEnd"/>
-      <w:r>
-        <w:t>[</w:t>
-      </w:r>
-      <w:proofErr w:type="gramEnd"/>
-      <w:r>
-        <w:t>0])  - Specifies the components of the NC state file that can be individually loaded.  An NC state file contains part setup / work offsets, tool setup, tool offsets, program parameters (shared by conversational and NC), NC-specific parameters, NC program variables, and NC user preferences.</w:t>
+        <w:t xml:space="preserve"> double argument (rcrdata.dValue[0])  - Specifies the components of the NC state file that can be individually loaded.  An NC state file contains part setup / work offsets, tool setup, tool offsets, program parameters (shared by conversational and NC), NC-specific parameters, NC program variables, and NC user preferences.</w:t>
       </w:r>
     </w:p>
     <w:p>
@@ -1597,20 +2162,7 @@
         <w:pStyle w:val="ListParagraph"/>
       </w:pPr>
       <w:r>
-        <w:t xml:space="preserve">Ex:  </w:t>
-      </w:r>
-      <w:proofErr w:type="spellStart"/>
-      <w:proofErr w:type="gramStart"/>
-      <w:r>
-        <w:t>rcrdata.dValue</w:t>
-      </w:r>
-      <w:proofErr w:type="spellEnd"/>
-      <w:r>
-        <w:t>[</w:t>
-      </w:r>
-      <w:proofErr w:type="gramEnd"/>
-      <w:r>
-        <w:t>0] = 0x23;  // import part setup, tool setup, and NC program variables</w:t>
+        <w:t>Ex:  rcrdata.dValue[0] = 0x23;  // import part setup, tool setup, and NC program variables</w:t>
       </w:r>
     </w:p>
     <w:p>
@@ -1636,20 +2188,7 @@
         <w:t>nd</w:t>
       </w:r>
       <w:r>
-        <w:t xml:space="preserve"> double argument (</w:t>
-      </w:r>
-      <w:proofErr w:type="spellStart"/>
-      <w:proofErr w:type="gramStart"/>
-      <w:r>
-        <w:t>rcrdata.dValue</w:t>
-      </w:r>
-      <w:proofErr w:type="spellEnd"/>
-      <w:r>
-        <w:t>[</w:t>
-      </w:r>
-      <w:proofErr w:type="gramEnd"/>
-      <w:r>
-        <w:t>1]) – Specifies the target of the NC state import.</w:t>
+        <w:t xml:space="preserve"> double argument (rcrdata.dValue[1]) – Specifies the target of the NC state import.</w:t>
       </w:r>
     </w:p>
     <w:p>
@@ -1729,11 +2268,9 @@
       <w:r>
         <w:t>All other arguments are reserved for potential future use.  Default values of 0 are recommended to avoid unexpected changes in behavior in the event of future WinMax software upgrades.</w:t>
       </w:r>
-      <w:bookmarkStart w:id="0" w:name="_GoBack"/>
-      <w:bookmarkEnd w:id="0"/>
     </w:p>
     <w:sectPr>
-      <w:footerReference w:type="default" r:id="rId10"/>
+      <w:footerReference w:type="default" r:id="rId9"/>
       <w:pgSz w:w="12240" w:h="15840"/>
       <w:pgMar w:top="1440" w:right="1440" w:bottom="1440" w:left="1440" w:header="720" w:footer="720" w:gutter="0"/>
       <w:cols w:space="720"/>
@@ -1745,7 +2282,7 @@
 </file>
 
 <file path=word/endnotes.xml><?xml version="1.0" encoding="utf-8"?>
-<w:endnotes xmlns:wpc="http://schemas.microsoft.com/office/word/2010/wordprocessingCanvas" xmlns:mc="http://schemas.openxmlformats.org/markup-compatibility/2006" xmlns:o="urn:schemas-microsoft-com:office:office" xmlns:r="http://schemas.openxmlformats.org/officeDocument/2006/relationships" xmlns:m="http://schemas.openxmlformats.org/officeDocument/2006/math" xmlns:v="urn:schemas-microsoft-com:vml" xmlns:wp14="http://schemas.microsoft.com/office/word/2010/wordprocessingDrawing" xmlns:wp="http://schemas.openxmlformats.org/drawingml/2006/wordprocessingDrawing" xmlns:w10="urn:schemas-microsoft-com:office:word" xmlns:w="http://schemas.openxmlformats.org/wordprocessingml/2006/main" xmlns:w14="http://schemas.microsoft.com/office/word/2010/wordml" xmlns:wpg="http://schemas.microsoft.com/office/word/2010/wordprocessingGroup" xmlns:wpi="http://schemas.microsoft.com/office/word/2010/wordprocessingInk" xmlns:wne="http://schemas.microsoft.com/office/word/2006/wordml" xmlns:wps="http://schemas.microsoft.com/office/word/2010/wordprocessingShape" mc:Ignorable="w14 wp14">
+<w:endnotes xmlns:wpc="http://schemas.microsoft.com/office/word/2010/wordprocessingCanvas" xmlns:cx="http://schemas.microsoft.com/office/drawing/2014/chartex" xmlns:cx1="http://schemas.microsoft.com/office/drawing/2015/9/8/chartex" xmlns:mc="http://schemas.openxmlformats.org/markup-compatibility/2006" xmlns:o="urn:schemas-microsoft-com:office:office" xmlns:r="http://schemas.openxmlformats.org/officeDocument/2006/relationships" xmlns:m="http://schemas.openxmlformats.org/officeDocument/2006/math" xmlns:v="urn:schemas-microsoft-com:vml" xmlns:wp14="http://schemas.microsoft.com/office/word/2010/wordprocessingDrawing" xmlns:wp="http://schemas.openxmlformats.org/drawingml/2006/wordprocessingDrawing" xmlns:w10="urn:schemas-microsoft-com:office:word" xmlns:w="http://schemas.openxmlformats.org/wordprocessingml/2006/main" xmlns:w14="http://schemas.microsoft.com/office/word/2010/wordml" xmlns:w15="http://schemas.microsoft.com/office/word/2012/wordml" xmlns:w16se="http://schemas.microsoft.com/office/word/2015/wordml/symex" xmlns:wpg="http://schemas.microsoft.com/office/word/2010/wordprocessingGroup" xmlns:wpi="http://schemas.microsoft.com/office/word/2010/wordprocessingInk" xmlns:wne="http://schemas.microsoft.com/office/word/2006/wordml" xmlns:wps="http://schemas.microsoft.com/office/word/2010/wordprocessingShape" mc:Ignorable="w14 w15 w16se wp14">
   <w:endnote w:type="separator" w:id="-1">
     <w:p>
       <w:pPr>
@@ -1770,7 +2307,7 @@
 </file>
 
 <file path=word/footer1.xml><?xml version="1.0" encoding="utf-8"?>
-<w:ftr xmlns:wpc="http://schemas.microsoft.com/office/word/2010/wordprocessingCanvas" xmlns:mc="http://schemas.openxmlformats.org/markup-compatibility/2006" xmlns:o="urn:schemas-microsoft-com:office:office" xmlns:r="http://schemas.openxmlformats.org/officeDocument/2006/relationships" xmlns:m="http://schemas.openxmlformats.org/officeDocument/2006/math" xmlns:v="urn:schemas-microsoft-com:vml" xmlns:wp14="http://schemas.microsoft.com/office/word/2010/wordprocessingDrawing" xmlns:wp="http://schemas.openxmlformats.org/drawingml/2006/wordprocessingDrawing" xmlns:w10="urn:schemas-microsoft-com:office:word" xmlns:w="http://schemas.openxmlformats.org/wordprocessingml/2006/main" xmlns:w14="http://schemas.microsoft.com/office/word/2010/wordml" xmlns:wpg="http://schemas.microsoft.com/office/word/2010/wordprocessingGroup" xmlns:wpi="http://schemas.microsoft.com/office/word/2010/wordprocessingInk" xmlns:wne="http://schemas.microsoft.com/office/word/2006/wordml" xmlns:wps="http://schemas.microsoft.com/office/word/2010/wordprocessingShape" mc:Ignorable="w14 wp14">
+<w:ftr xmlns:wpc="http://schemas.microsoft.com/office/word/2010/wordprocessingCanvas" xmlns:cx="http://schemas.microsoft.com/office/drawing/2014/chartex" xmlns:cx1="http://schemas.microsoft.com/office/drawing/2015/9/8/chartex" xmlns:mc="http://schemas.openxmlformats.org/markup-compatibility/2006" xmlns:o="urn:schemas-microsoft-com:office:office" xmlns:r="http://schemas.openxmlformats.org/officeDocument/2006/relationships" xmlns:m="http://schemas.openxmlformats.org/officeDocument/2006/math" xmlns:v="urn:schemas-microsoft-com:vml" xmlns:wp14="http://schemas.microsoft.com/office/word/2010/wordprocessingDrawing" xmlns:wp="http://schemas.openxmlformats.org/drawingml/2006/wordprocessingDrawing" xmlns:w10="urn:schemas-microsoft-com:office:word" xmlns:w="http://schemas.openxmlformats.org/wordprocessingml/2006/main" xmlns:w14="http://schemas.microsoft.com/office/word/2010/wordml" xmlns:w15="http://schemas.microsoft.com/office/word/2012/wordml" xmlns:w16se="http://schemas.microsoft.com/office/word/2015/wordml/symex" xmlns:wpg="http://schemas.microsoft.com/office/word/2010/wordprocessingGroup" xmlns:wpi="http://schemas.microsoft.com/office/word/2010/wordprocessingInk" xmlns:wne="http://schemas.microsoft.com/office/word/2006/wordml" xmlns:wps="http://schemas.microsoft.com/office/word/2010/wordprocessingShape" mc:Ignorable="w14 w15 w16se wp14">
   <w:p>
     <w:pPr>
       <w:pStyle w:val="Footer"/>
@@ -1903,7 +2440,7 @@
       <w:rPr>
         <w:noProof/>
       </w:rPr>
-      <w:t>6</w:t>
+      <w:t>9</w:t>
     </w:r>
     <w:r>
       <w:rPr>
@@ -1916,7 +2453,7 @@
 </file>
 
 <file path=word/footnotes.xml><?xml version="1.0" encoding="utf-8"?>
-<w:footnotes xmlns:wpc="http://schemas.microsoft.com/office/word/2010/wordprocessingCanvas" xmlns:mc="http://schemas.openxmlformats.org/markup-compatibility/2006" xmlns:o="urn:schemas-microsoft-com:office:office" xmlns:r="http://schemas.openxmlformats.org/officeDocument/2006/relationships" xmlns:m="http://schemas.openxmlformats.org/officeDocument/2006/math" xmlns:v="urn:schemas-microsoft-com:vml" xmlns:wp14="http://schemas.microsoft.com/office/word/2010/wordprocessingDrawing" xmlns:wp="http://schemas.openxmlformats.org/drawingml/2006/wordprocessingDrawing" xmlns:w10="urn:schemas-microsoft-com:office:word" xmlns:w="http://schemas.openxmlformats.org/wordprocessingml/2006/main" xmlns:w14="http://schemas.microsoft.com/office/word/2010/wordml" xmlns:wpg="http://schemas.microsoft.com/office/word/2010/wordprocessingGroup" xmlns:wpi="http://schemas.microsoft.com/office/word/2010/wordprocessingInk" xmlns:wne="http://schemas.microsoft.com/office/word/2006/wordml" xmlns:wps="http://schemas.microsoft.com/office/word/2010/wordprocessingShape" mc:Ignorable="w14 wp14">
+<w:footnotes xmlns:wpc="http://schemas.microsoft.com/office/word/2010/wordprocessingCanvas" xmlns:cx="http://schemas.microsoft.com/office/drawing/2014/chartex" xmlns:cx1="http://schemas.microsoft.com/office/drawing/2015/9/8/chartex" xmlns:mc="http://schemas.openxmlformats.org/markup-compatibility/2006" xmlns:o="urn:schemas-microsoft-com:office:office" xmlns:r="http://schemas.openxmlformats.org/officeDocument/2006/relationships" xmlns:m="http://schemas.openxmlformats.org/officeDocument/2006/math" xmlns:v="urn:schemas-microsoft-com:vml" xmlns:wp14="http://schemas.microsoft.com/office/word/2010/wordprocessingDrawing" xmlns:wp="http://schemas.openxmlformats.org/drawingml/2006/wordprocessingDrawing" xmlns:w10="urn:schemas-microsoft-com:office:word" xmlns:w="http://schemas.openxmlformats.org/wordprocessingml/2006/main" xmlns:w14="http://schemas.microsoft.com/office/word/2010/wordml" xmlns:w15="http://schemas.microsoft.com/office/word/2012/wordml" xmlns:w16se="http://schemas.microsoft.com/office/word/2015/wordml/symex" xmlns:wpg="http://schemas.microsoft.com/office/word/2010/wordprocessingGroup" xmlns:wpi="http://schemas.microsoft.com/office/word/2010/wordprocessingInk" xmlns:wne="http://schemas.microsoft.com/office/word/2006/wordml" xmlns:wps="http://schemas.microsoft.com/office/word/2010/wordprocessingShape" mc:Ignorable="w14 w15 w16se wp14">
   <w:footnote w:type="separator" w:id="-1">
     <w:p>
       <w:pPr>
@@ -1941,8 +2478,8 @@
 </file>
 
 <file path=word/numbering.xml><?xml version="1.0" encoding="utf-8"?>
-<w:numbering xmlns:wpc="http://schemas.microsoft.com/office/word/2010/wordprocessingCanvas" xmlns:mc="http://schemas.openxmlformats.org/markup-compatibility/2006" xmlns:o="urn:schemas-microsoft-com:office:office" xmlns:r="http://schemas.openxmlformats.org/officeDocument/2006/relationships" xmlns:m="http://schemas.openxmlformats.org/officeDocument/2006/math" xmlns:v="urn:schemas-microsoft-com:vml" xmlns:wp14="http://schemas.microsoft.com/office/word/2010/wordprocessingDrawing" xmlns:wp="http://schemas.openxmlformats.org/drawingml/2006/wordprocessingDrawing" xmlns:w10="urn:schemas-microsoft-com:office:word" xmlns:w="http://schemas.openxmlformats.org/wordprocessingml/2006/main" xmlns:w14="http://schemas.microsoft.com/office/word/2010/wordml" xmlns:wpg="http://schemas.microsoft.com/office/word/2010/wordprocessingGroup" xmlns:wpi="http://schemas.microsoft.com/office/word/2010/wordprocessingInk" xmlns:wne="http://schemas.microsoft.com/office/word/2006/wordml" xmlns:wps="http://schemas.microsoft.com/office/word/2010/wordprocessingShape" mc:Ignorable="w14 wp14">
-  <w:abstractNum w:abstractNumId="0">
+<w:numbering xmlns:wpc="http://schemas.microsoft.com/office/word/2010/wordprocessingCanvas" xmlns:cx="http://schemas.microsoft.com/office/drawing/2014/chartex" xmlns:cx1="http://schemas.microsoft.com/office/drawing/2015/9/8/chartex" xmlns:mc="http://schemas.openxmlformats.org/markup-compatibility/2006" xmlns:o="urn:schemas-microsoft-com:office:office" xmlns:r="http://schemas.openxmlformats.org/officeDocument/2006/relationships" xmlns:m="http://schemas.openxmlformats.org/officeDocument/2006/math" xmlns:v="urn:schemas-microsoft-com:vml" xmlns:wp14="http://schemas.microsoft.com/office/word/2010/wordprocessingDrawing" xmlns:wp="http://schemas.openxmlformats.org/drawingml/2006/wordprocessingDrawing" xmlns:w10="urn:schemas-microsoft-com:office:word" xmlns:w="http://schemas.openxmlformats.org/wordprocessingml/2006/main" xmlns:w14="http://schemas.microsoft.com/office/word/2010/wordml" xmlns:w15="http://schemas.microsoft.com/office/word/2012/wordml" xmlns:w16se="http://schemas.microsoft.com/office/word/2015/wordml/symex" xmlns:wpg="http://schemas.microsoft.com/office/word/2010/wordprocessingGroup" xmlns:wpi="http://schemas.microsoft.com/office/word/2010/wordprocessingInk" xmlns:wne="http://schemas.microsoft.com/office/word/2006/wordml" xmlns:wps="http://schemas.microsoft.com/office/word/2010/wordprocessingShape" mc:Ignorable="w14 w15 w16se wp14">
+  <w:abstractNum w:abstractNumId="0" w15:restartNumberingAfterBreak="0">
     <w:nsid w:val="012337CC"/>
     <w:multiLevelType w:val="hybridMultilevel"/>
     <w:tmpl w:val="92A42386"/>
@@ -2030,7 +2567,7 @@
       </w:pPr>
     </w:lvl>
   </w:abstractNum>
-  <w:abstractNum w:abstractNumId="1">
+  <w:abstractNum w:abstractNumId="1" w15:restartNumberingAfterBreak="0">
     <w:nsid w:val="0BF617EE"/>
     <w:multiLevelType w:val="hybridMultilevel"/>
     <w:tmpl w:val="8F80B886"/>
@@ -2143,7 +2680,7 @@
       </w:rPr>
     </w:lvl>
   </w:abstractNum>
-  <w:abstractNum w:abstractNumId="2">
+  <w:abstractNum w:abstractNumId="2" w15:restartNumberingAfterBreak="0">
     <w:nsid w:val="164E5C00"/>
     <w:multiLevelType w:val="hybridMultilevel"/>
     <w:tmpl w:val="3D625CD6"/>
@@ -2255,7 +2792,7 @@
       </w:rPr>
     </w:lvl>
   </w:abstractNum>
-  <w:abstractNum w:abstractNumId="3">
+  <w:abstractNum w:abstractNumId="3" w15:restartNumberingAfterBreak="0">
     <w:nsid w:val="202859B0"/>
     <w:multiLevelType w:val="hybridMultilevel"/>
     <w:tmpl w:val="140084F0"/>
@@ -2368,7 +2905,7 @@
       </w:rPr>
     </w:lvl>
   </w:abstractNum>
-  <w:abstractNum w:abstractNumId="4">
+  <w:abstractNum w:abstractNumId="4" w15:restartNumberingAfterBreak="0">
     <w:nsid w:val="45830847"/>
     <w:multiLevelType w:val="hybridMultilevel"/>
     <w:tmpl w:val="3E745A7A"/>
@@ -2480,7 +3017,7 @@
       </w:rPr>
     </w:lvl>
   </w:abstractNum>
-  <w:abstractNum w:abstractNumId="5">
+  <w:abstractNum w:abstractNumId="5" w15:restartNumberingAfterBreak="0">
     <w:nsid w:val="51BA0224"/>
     <w:multiLevelType w:val="hybridMultilevel"/>
     <w:tmpl w:val="BBE846E2"/>
@@ -2566,7 +3103,120 @@
       </w:pPr>
     </w:lvl>
   </w:abstractNum>
-  <w:abstractNum w:abstractNumId="6">
+  <w:abstractNum w:abstractNumId="6" w15:restartNumberingAfterBreak="0">
+    <w:nsid w:val="550E3F83"/>
+    <w:multiLevelType w:val="hybridMultilevel"/>
+    <w:tmpl w:val="2F9A88F4"/>
+    <w:lvl w:ilvl="0" w:tplc="0E5064D2">
+      <w:start w:val="2"/>
+      <w:numFmt w:val="bullet"/>
+      <w:lvlText w:val=""/>
+      <w:lvlJc w:val="left"/>
+      <w:pPr>
+        <w:ind w:left="1080" w:hanging="360"/>
+      </w:pPr>
+      <w:rPr>
+        <w:rFonts w:ascii="Symbol" w:eastAsiaTheme="minorHAnsi" w:hAnsi="Symbol" w:cstheme="minorBidi" w:hint="default"/>
+      </w:rPr>
+    </w:lvl>
+    <w:lvl w:ilvl="1" w:tplc="04090003" w:tentative="1">
+      <w:start w:val="1"/>
+      <w:numFmt w:val="bullet"/>
+      <w:lvlText w:val="o"/>
+      <w:lvlJc w:val="left"/>
+      <w:pPr>
+        <w:ind w:left="1800" w:hanging="360"/>
+      </w:pPr>
+      <w:rPr>
+        <w:rFonts w:ascii="Courier New" w:hAnsi="Courier New" w:cs="Courier New" w:hint="default"/>
+      </w:rPr>
+    </w:lvl>
+    <w:lvl w:ilvl="2" w:tplc="04090005" w:tentative="1">
+      <w:start w:val="1"/>
+      <w:numFmt w:val="bullet"/>
+      <w:lvlText w:val=""/>
+      <w:lvlJc w:val="left"/>
+      <w:pPr>
+        <w:ind w:left="2520" w:hanging="360"/>
+      </w:pPr>
+      <w:rPr>
+        <w:rFonts w:ascii="Wingdings" w:hAnsi="Wingdings" w:hint="default"/>
+      </w:rPr>
+    </w:lvl>
+    <w:lvl w:ilvl="3" w:tplc="04090001" w:tentative="1">
+      <w:start w:val="1"/>
+      <w:numFmt w:val="bullet"/>
+      <w:lvlText w:val=""/>
+      <w:lvlJc w:val="left"/>
+      <w:pPr>
+        <w:ind w:left="3240" w:hanging="360"/>
+      </w:pPr>
+      <w:rPr>
+        <w:rFonts w:ascii="Symbol" w:hAnsi="Symbol" w:hint="default"/>
+      </w:rPr>
+    </w:lvl>
+    <w:lvl w:ilvl="4" w:tplc="04090003" w:tentative="1">
+      <w:start w:val="1"/>
+      <w:numFmt w:val="bullet"/>
+      <w:lvlText w:val="o"/>
+      <w:lvlJc w:val="left"/>
+      <w:pPr>
+        <w:ind w:left="3960" w:hanging="360"/>
+      </w:pPr>
+      <w:rPr>
+        <w:rFonts w:ascii="Courier New" w:hAnsi="Courier New" w:cs="Courier New" w:hint="default"/>
+      </w:rPr>
+    </w:lvl>
+    <w:lvl w:ilvl="5" w:tplc="04090005" w:tentative="1">
+      <w:start w:val="1"/>
+      <w:numFmt w:val="bullet"/>
+      <w:lvlText w:val=""/>
+      <w:lvlJc w:val="left"/>
+      <w:pPr>
+        <w:ind w:left="4680" w:hanging="360"/>
+      </w:pPr>
+      <w:rPr>
+        <w:rFonts w:ascii="Wingdings" w:hAnsi="Wingdings" w:hint="default"/>
+      </w:rPr>
+    </w:lvl>
+    <w:lvl w:ilvl="6" w:tplc="04090001" w:tentative="1">
+      <w:start w:val="1"/>
+      <w:numFmt w:val="bullet"/>
+      <w:lvlText w:val=""/>
+      <w:lvlJc w:val="left"/>
+      <w:pPr>
+        <w:ind w:left="5400" w:hanging="360"/>
+      </w:pPr>
+      <w:rPr>
+        <w:rFonts w:ascii="Symbol" w:hAnsi="Symbol" w:hint="default"/>
+      </w:rPr>
+    </w:lvl>
+    <w:lvl w:ilvl="7" w:tplc="04090003" w:tentative="1">
+      <w:start w:val="1"/>
+      <w:numFmt w:val="bullet"/>
+      <w:lvlText w:val="o"/>
+      <w:lvlJc w:val="left"/>
+      <w:pPr>
+        <w:ind w:left="6120" w:hanging="360"/>
+      </w:pPr>
+      <w:rPr>
+        <w:rFonts w:ascii="Courier New" w:hAnsi="Courier New" w:cs="Courier New" w:hint="default"/>
+      </w:rPr>
+    </w:lvl>
+    <w:lvl w:ilvl="8" w:tplc="04090005" w:tentative="1">
+      <w:start w:val="1"/>
+      <w:numFmt w:val="bullet"/>
+      <w:lvlText w:val=""/>
+      <w:lvlJc w:val="left"/>
+      <w:pPr>
+        <w:ind w:left="6840" w:hanging="360"/>
+      </w:pPr>
+      <w:rPr>
+        <w:rFonts w:ascii="Wingdings" w:hAnsi="Wingdings" w:hint="default"/>
+      </w:rPr>
+    </w:lvl>
+  </w:abstractNum>
+  <w:abstractNum w:abstractNumId="7" w15:restartNumberingAfterBreak="0">
     <w:nsid w:val="5DE72208"/>
     <w:multiLevelType w:val="hybridMultilevel"/>
     <w:tmpl w:val="1FDC8F26"/>
@@ -2654,7 +3304,7 @@
       </w:pPr>
     </w:lvl>
   </w:abstractNum>
-  <w:abstractNum w:abstractNumId="7">
+  <w:abstractNum w:abstractNumId="8" w15:restartNumberingAfterBreak="0">
     <w:nsid w:val="5DE84A18"/>
     <w:multiLevelType w:val="hybridMultilevel"/>
     <w:tmpl w:val="DF8EF420"/>
@@ -2768,7 +3418,298 @@
       </w:rPr>
     </w:lvl>
   </w:abstractNum>
-  <w:abstractNum w:abstractNumId="8">
+  <w:abstractNum w:abstractNumId="9" w15:restartNumberingAfterBreak="0">
+    <w:nsid w:val="6D4C5B77"/>
+    <w:multiLevelType w:val="hybridMultilevel"/>
+    <w:tmpl w:val="03484D44"/>
+    <w:lvl w:ilvl="0" w:tplc="D39828F8">
+      <w:start w:val="2"/>
+      <w:numFmt w:val="bullet"/>
+      <w:lvlText w:val=""/>
+      <w:lvlJc w:val="left"/>
+      <w:pPr>
+        <w:ind w:left="1380" w:hanging="360"/>
+      </w:pPr>
+      <w:rPr>
+        <w:rFonts w:ascii="Symbol" w:eastAsiaTheme="minorHAnsi" w:hAnsi="Symbol" w:cstheme="minorBidi" w:hint="default"/>
+      </w:rPr>
+    </w:lvl>
+    <w:lvl w:ilvl="1" w:tplc="04090003" w:tentative="1">
+      <w:start w:val="1"/>
+      <w:numFmt w:val="bullet"/>
+      <w:lvlText w:val="o"/>
+      <w:lvlJc w:val="left"/>
+      <w:pPr>
+        <w:ind w:left="2100" w:hanging="360"/>
+      </w:pPr>
+      <w:rPr>
+        <w:rFonts w:ascii="Courier New" w:hAnsi="Courier New" w:cs="Courier New" w:hint="default"/>
+      </w:rPr>
+    </w:lvl>
+    <w:lvl w:ilvl="2" w:tplc="04090005" w:tentative="1">
+      <w:start w:val="1"/>
+      <w:numFmt w:val="bullet"/>
+      <w:lvlText w:val=""/>
+      <w:lvlJc w:val="left"/>
+      <w:pPr>
+        <w:ind w:left="2820" w:hanging="360"/>
+      </w:pPr>
+      <w:rPr>
+        <w:rFonts w:ascii="Wingdings" w:hAnsi="Wingdings" w:hint="default"/>
+      </w:rPr>
+    </w:lvl>
+    <w:lvl w:ilvl="3" w:tplc="04090001" w:tentative="1">
+      <w:start w:val="1"/>
+      <w:numFmt w:val="bullet"/>
+      <w:lvlText w:val=""/>
+      <w:lvlJc w:val="left"/>
+      <w:pPr>
+        <w:ind w:left="3540" w:hanging="360"/>
+      </w:pPr>
+      <w:rPr>
+        <w:rFonts w:ascii="Symbol" w:hAnsi="Symbol" w:hint="default"/>
+      </w:rPr>
+    </w:lvl>
+    <w:lvl w:ilvl="4" w:tplc="04090003" w:tentative="1">
+      <w:start w:val="1"/>
+      <w:numFmt w:val="bullet"/>
+      <w:lvlText w:val="o"/>
+      <w:lvlJc w:val="left"/>
+      <w:pPr>
+        <w:ind w:left="4260" w:hanging="360"/>
+      </w:pPr>
+      <w:rPr>
+        <w:rFonts w:ascii="Courier New" w:hAnsi="Courier New" w:cs="Courier New" w:hint="default"/>
+      </w:rPr>
+    </w:lvl>
+    <w:lvl w:ilvl="5" w:tplc="04090005" w:tentative="1">
+      <w:start w:val="1"/>
+      <w:numFmt w:val="bullet"/>
+      <w:lvlText w:val=""/>
+      <w:lvlJc w:val="left"/>
+      <w:pPr>
+        <w:ind w:left="4980" w:hanging="360"/>
+      </w:pPr>
+      <w:rPr>
+        <w:rFonts w:ascii="Wingdings" w:hAnsi="Wingdings" w:hint="default"/>
+      </w:rPr>
+    </w:lvl>
+    <w:lvl w:ilvl="6" w:tplc="04090001" w:tentative="1">
+      <w:start w:val="1"/>
+      <w:numFmt w:val="bullet"/>
+      <w:lvlText w:val=""/>
+      <w:lvlJc w:val="left"/>
+      <w:pPr>
+        <w:ind w:left="5700" w:hanging="360"/>
+      </w:pPr>
+      <w:rPr>
+        <w:rFonts w:ascii="Symbol" w:hAnsi="Symbol" w:hint="default"/>
+      </w:rPr>
+    </w:lvl>
+    <w:lvl w:ilvl="7" w:tplc="04090003" w:tentative="1">
+      <w:start w:val="1"/>
+      <w:numFmt w:val="bullet"/>
+      <w:lvlText w:val="o"/>
+      <w:lvlJc w:val="left"/>
+      <w:pPr>
+        <w:ind w:left="6420" w:hanging="360"/>
+      </w:pPr>
+      <w:rPr>
+        <w:rFonts w:ascii="Courier New" w:hAnsi="Courier New" w:cs="Courier New" w:hint="default"/>
+      </w:rPr>
+    </w:lvl>
+    <w:lvl w:ilvl="8" w:tplc="04090005" w:tentative="1">
+      <w:start w:val="1"/>
+      <w:numFmt w:val="bullet"/>
+      <w:lvlText w:val=""/>
+      <w:lvlJc w:val="left"/>
+      <w:pPr>
+        <w:ind w:left="7140" w:hanging="360"/>
+      </w:pPr>
+      <w:rPr>
+        <w:rFonts w:ascii="Wingdings" w:hAnsi="Wingdings" w:hint="default"/>
+      </w:rPr>
+    </w:lvl>
+  </w:abstractNum>
+  <w:abstractNum w:abstractNumId="10" w15:restartNumberingAfterBreak="0">
+    <w:nsid w:val="702513C9"/>
+    <w:multiLevelType w:val="hybridMultilevel"/>
+    <w:tmpl w:val="0CF20198"/>
+    <w:lvl w:ilvl="0" w:tplc="0409000F">
+      <w:start w:val="1"/>
+      <w:numFmt w:val="decimal"/>
+      <w:lvlText w:val="%1."/>
+      <w:lvlJc w:val="left"/>
+      <w:pPr>
+        <w:ind w:left="360" w:hanging="360"/>
+      </w:pPr>
+      <w:rPr>
+        <w:rFonts w:hint="default"/>
+      </w:rPr>
+    </w:lvl>
+    <w:lvl w:ilvl="1" w:tplc="04090019" w:tentative="1">
+      <w:start w:val="1"/>
+      <w:numFmt w:val="lowerLetter"/>
+      <w:lvlText w:val="%2."/>
+      <w:lvlJc w:val="left"/>
+      <w:pPr>
+        <w:ind w:left="1080" w:hanging="360"/>
+      </w:pPr>
+    </w:lvl>
+    <w:lvl w:ilvl="2" w:tplc="0409001B" w:tentative="1">
+      <w:start w:val="1"/>
+      <w:numFmt w:val="lowerRoman"/>
+      <w:lvlText w:val="%3."/>
+      <w:lvlJc w:val="right"/>
+      <w:pPr>
+        <w:ind w:left="1800" w:hanging="180"/>
+      </w:pPr>
+    </w:lvl>
+    <w:lvl w:ilvl="3" w:tplc="0409000F" w:tentative="1">
+      <w:start w:val="1"/>
+      <w:numFmt w:val="decimal"/>
+      <w:lvlText w:val="%4."/>
+      <w:lvlJc w:val="left"/>
+      <w:pPr>
+        <w:ind w:left="2520" w:hanging="360"/>
+      </w:pPr>
+    </w:lvl>
+    <w:lvl w:ilvl="4" w:tplc="04090019" w:tentative="1">
+      <w:start w:val="1"/>
+      <w:numFmt w:val="lowerLetter"/>
+      <w:lvlText w:val="%5."/>
+      <w:lvlJc w:val="left"/>
+      <w:pPr>
+        <w:ind w:left="3240" w:hanging="360"/>
+      </w:pPr>
+    </w:lvl>
+    <w:lvl w:ilvl="5" w:tplc="0409001B" w:tentative="1">
+      <w:start w:val="1"/>
+      <w:numFmt w:val="lowerRoman"/>
+      <w:lvlText w:val="%6."/>
+      <w:lvlJc w:val="right"/>
+      <w:pPr>
+        <w:ind w:left="3960" w:hanging="180"/>
+      </w:pPr>
+    </w:lvl>
+    <w:lvl w:ilvl="6" w:tplc="0409000F" w:tentative="1">
+      <w:start w:val="1"/>
+      <w:numFmt w:val="decimal"/>
+      <w:lvlText w:val="%7."/>
+      <w:lvlJc w:val="left"/>
+      <w:pPr>
+        <w:ind w:left="4680" w:hanging="360"/>
+      </w:pPr>
+    </w:lvl>
+    <w:lvl w:ilvl="7" w:tplc="04090019" w:tentative="1">
+      <w:start w:val="1"/>
+      <w:numFmt w:val="lowerLetter"/>
+      <w:lvlText w:val="%8."/>
+      <w:lvlJc w:val="left"/>
+      <w:pPr>
+        <w:ind w:left="5400" w:hanging="360"/>
+      </w:pPr>
+    </w:lvl>
+    <w:lvl w:ilvl="8" w:tplc="0409001B" w:tentative="1">
+      <w:start w:val="1"/>
+      <w:numFmt w:val="lowerRoman"/>
+      <w:lvlText w:val="%9."/>
+      <w:lvlJc w:val="right"/>
+      <w:pPr>
+        <w:ind w:left="6120" w:hanging="180"/>
+      </w:pPr>
+    </w:lvl>
+  </w:abstractNum>
+  <w:abstractNum w:abstractNumId="11" w15:restartNumberingAfterBreak="0">
+    <w:nsid w:val="71FB6DAC"/>
+    <w:multiLevelType w:val="hybridMultilevel"/>
+    <w:tmpl w:val="A39E64F8"/>
+    <w:lvl w:ilvl="0" w:tplc="0409000F">
+      <w:start w:val="1"/>
+      <w:numFmt w:val="decimal"/>
+      <w:lvlText w:val="%1."/>
+      <w:lvlJc w:val="left"/>
+      <w:pPr>
+        <w:ind w:left="720" w:hanging="360"/>
+      </w:pPr>
+      <w:rPr>
+        <w:rFonts w:hint="default"/>
+      </w:rPr>
+    </w:lvl>
+    <w:lvl w:ilvl="1" w:tplc="04090019" w:tentative="1">
+      <w:start w:val="1"/>
+      <w:numFmt w:val="lowerLetter"/>
+      <w:lvlText w:val="%2."/>
+      <w:lvlJc w:val="left"/>
+      <w:pPr>
+        <w:ind w:left="1440" w:hanging="360"/>
+      </w:pPr>
+    </w:lvl>
+    <w:lvl w:ilvl="2" w:tplc="0409001B" w:tentative="1">
+      <w:start w:val="1"/>
+      <w:numFmt w:val="lowerRoman"/>
+      <w:lvlText w:val="%3."/>
+      <w:lvlJc w:val="right"/>
+      <w:pPr>
+        <w:ind w:left="2160" w:hanging="180"/>
+      </w:pPr>
+    </w:lvl>
+    <w:lvl w:ilvl="3" w:tplc="0409000F" w:tentative="1">
+      <w:start w:val="1"/>
+      <w:numFmt w:val="decimal"/>
+      <w:lvlText w:val="%4."/>
+      <w:lvlJc w:val="left"/>
+      <w:pPr>
+        <w:ind w:left="2880" w:hanging="360"/>
+      </w:pPr>
+    </w:lvl>
+    <w:lvl w:ilvl="4" w:tplc="04090019" w:tentative="1">
+      <w:start w:val="1"/>
+      <w:numFmt w:val="lowerLetter"/>
+      <w:lvlText w:val="%5."/>
+      <w:lvlJc w:val="left"/>
+      <w:pPr>
+        <w:ind w:left="3600" w:hanging="360"/>
+      </w:pPr>
+    </w:lvl>
+    <w:lvl w:ilvl="5" w:tplc="0409001B" w:tentative="1">
+      <w:start w:val="1"/>
+      <w:numFmt w:val="lowerRoman"/>
+      <w:lvlText w:val="%6."/>
+      <w:lvlJc w:val="right"/>
+      <w:pPr>
+        <w:ind w:left="4320" w:hanging="180"/>
+      </w:pPr>
+    </w:lvl>
+    <w:lvl w:ilvl="6" w:tplc="0409000F" w:tentative="1">
+      <w:start w:val="1"/>
+      <w:numFmt w:val="decimal"/>
+      <w:lvlText w:val="%7."/>
+      <w:lvlJc w:val="left"/>
+      <w:pPr>
+        <w:ind w:left="5040" w:hanging="360"/>
+      </w:pPr>
+    </w:lvl>
+    <w:lvl w:ilvl="7" w:tplc="04090019" w:tentative="1">
+      <w:start w:val="1"/>
+      <w:numFmt w:val="lowerLetter"/>
+      <w:lvlText w:val="%8."/>
+      <w:lvlJc w:val="left"/>
+      <w:pPr>
+        <w:ind w:left="5760" w:hanging="360"/>
+      </w:pPr>
+    </w:lvl>
+    <w:lvl w:ilvl="8" w:tplc="0409001B" w:tentative="1">
+      <w:start w:val="1"/>
+      <w:numFmt w:val="lowerRoman"/>
+      <w:lvlText w:val="%9."/>
+      <w:lvlJc w:val="right"/>
+      <w:pPr>
+        <w:ind w:left="6480" w:hanging="180"/>
+      </w:pPr>
+    </w:lvl>
+  </w:abstractNum>
+  <w:abstractNum w:abstractNumId="12" w15:restartNumberingAfterBreak="0">
     <w:nsid w:val="73DD409A"/>
     <w:multiLevelType w:val="hybridMultilevel"/>
     <w:tmpl w:val="7A3A7346"/>
@@ -2856,7 +3797,7 @@
       </w:pPr>
     </w:lvl>
   </w:abstractNum>
-  <w:abstractNum w:abstractNumId="9">
+  <w:abstractNum w:abstractNumId="13" w15:restartNumberingAfterBreak="0">
     <w:nsid w:val="75383E8D"/>
     <w:multiLevelType w:val="hybridMultilevel"/>
     <w:tmpl w:val="E8B4EFA4"/>
@@ -2953,7 +3894,7 @@
     <w:abstractNumId w:val="1"/>
   </w:num>
   <w:num w:numId="3">
-    <w:abstractNumId w:val="9"/>
+    <w:abstractNumId w:val="13"/>
   </w:num>
   <w:num w:numId="4">
     <w:abstractNumId w:val="2"/>
@@ -2965,46 +3906,40 @@
     <w:abstractNumId w:val="3"/>
   </w:num>
   <w:num w:numId="7">
+    <w:abstractNumId w:val="8"/>
+  </w:num>
+  <w:num w:numId="8">
     <w:abstractNumId w:val="7"/>
   </w:num>
-  <w:num w:numId="8">
-    <w:abstractNumId w:val="6"/>
-  </w:num>
   <w:num w:numId="9">
-    <w:abstractNumId w:val="8"/>
+    <w:abstractNumId w:val="12"/>
   </w:num>
   <w:num w:numId="10">
     <w:abstractNumId w:val="0"/>
   </w:num>
   <w:num w:numId="11">
-    <w:abstractNumId w:val="7"/>
-    <w:lvlOverride w:ilvl="0"/>
-    <w:lvlOverride w:ilvl="1"/>
-    <w:lvlOverride w:ilvl="2"/>
-    <w:lvlOverride w:ilvl="3"/>
-    <w:lvlOverride w:ilvl="4"/>
-    <w:lvlOverride w:ilvl="5"/>
-    <w:lvlOverride w:ilvl="6"/>
-    <w:lvlOverride w:ilvl="7"/>
-    <w:lvlOverride w:ilvl="8"/>
+    <w:abstractNumId w:val="8"/>
   </w:num>
   <w:num w:numId="12">
     <w:abstractNumId w:val="4"/>
-    <w:lvlOverride w:ilvl="0"/>
-    <w:lvlOverride w:ilvl="1"/>
-    <w:lvlOverride w:ilvl="2"/>
-    <w:lvlOverride w:ilvl="3"/>
-    <w:lvlOverride w:ilvl="4"/>
-    <w:lvlOverride w:ilvl="5"/>
-    <w:lvlOverride w:ilvl="6"/>
-    <w:lvlOverride w:ilvl="7"/>
-    <w:lvlOverride w:ilvl="8"/>
+  </w:num>
+  <w:num w:numId="13">
+    <w:abstractNumId w:val="9"/>
+  </w:num>
+  <w:num w:numId="14">
+    <w:abstractNumId w:val="6"/>
+  </w:num>
+  <w:num w:numId="15">
+    <w:abstractNumId w:val="11"/>
+  </w:num>
+  <w:num w:numId="16">
+    <w:abstractNumId w:val="10"/>
   </w:num>
 </w:numbering>
 </file>
 
 <file path=word/styles.xml><?xml version="1.0" encoding="utf-8"?>
-<w:styles xmlns:mc="http://schemas.openxmlformats.org/markup-compatibility/2006" xmlns:r="http://schemas.openxmlformats.org/officeDocument/2006/relationships" xmlns:w="http://schemas.openxmlformats.org/wordprocessingml/2006/main" xmlns:w14="http://schemas.microsoft.com/office/word/2010/wordml" mc:Ignorable="w14">
+<w:styles xmlns:mc="http://schemas.openxmlformats.org/markup-compatibility/2006" xmlns:r="http://schemas.openxmlformats.org/officeDocument/2006/relationships" xmlns:w="http://schemas.openxmlformats.org/wordprocessingml/2006/main" xmlns:w14="http://schemas.microsoft.com/office/word/2010/wordml" xmlns:w15="http://schemas.microsoft.com/office/word/2012/wordml" xmlns:w16se="http://schemas.microsoft.com/office/word/2015/wordml/symex" mc:Ignorable="w14 w15 w16se">
   <w:docDefaults>
     <w:rPrDefault>
       <w:rPr>
@@ -3020,458 +3955,378 @@
       </w:pPr>
     </w:pPrDefault>
   </w:docDefaults>
-  <w:latentStyles w:defLockedState="0" w:defUIPriority="99" w:defSemiHidden="1" w:defUnhideWhenUsed="1" w:defQFormat="0" w:count="267">
-    <w:lsdException w:name="Normal" w:semiHidden="0" w:uiPriority="0" w:unhideWhenUsed="0" w:qFormat="1"/>
-    <w:lsdException w:name="heading 1" w:semiHidden="0" w:uiPriority="9" w:unhideWhenUsed="0" w:qFormat="1"/>
-    <w:lsdException w:name="heading 2" w:uiPriority="9" w:qFormat="1"/>
-    <w:lsdException w:name="heading 3" w:uiPriority="9" w:qFormat="1"/>
-    <w:lsdException w:name="heading 4" w:uiPriority="9" w:qFormat="1"/>
-    <w:lsdException w:name="heading 5" w:uiPriority="9" w:qFormat="1"/>
-    <w:lsdException w:name="heading 6" w:uiPriority="9" w:qFormat="1"/>
-    <w:lsdException w:name="heading 7" w:uiPriority="9" w:qFormat="1"/>
-    <w:lsdException w:name="heading 8" w:uiPriority="9" w:qFormat="1"/>
-    <w:lsdException w:name="heading 9" w:uiPriority="9" w:qFormat="1"/>
-    <w:lsdException w:name="toc 1" w:uiPriority="39"/>
-    <w:lsdException w:name="toc 2" w:uiPriority="39"/>
-    <w:lsdException w:name="toc 3" w:uiPriority="39"/>
-    <w:lsdException w:name="toc 4" w:uiPriority="39"/>
-    <w:lsdException w:name="toc 5" w:uiPriority="39"/>
-    <w:lsdException w:name="toc 6" w:uiPriority="39"/>
-    <w:lsdException w:name="toc 7" w:uiPriority="39"/>
-    <w:lsdException w:name="toc 8" w:uiPriority="39"/>
-    <w:lsdException w:name="toc 9" w:uiPriority="39"/>
-    <w:lsdException w:name="caption" w:uiPriority="35" w:qFormat="1"/>
-    <w:lsdException w:name="Title" w:semiHidden="0" w:uiPriority="10" w:unhideWhenUsed="0" w:qFormat="1"/>
-    <w:lsdException w:name="Default Paragraph Font" w:uiPriority="1"/>
-    <w:lsdException w:name="Subtitle" w:semiHidden="0" w:uiPriority="11" w:unhideWhenUsed="0" w:qFormat="1"/>
-    <w:lsdException w:name="Strong" w:semiHidden="0" w:uiPriority="22" w:unhideWhenUsed="0" w:qFormat="1"/>
-    <w:lsdException w:name="Emphasis" w:semiHidden="0" w:uiPriority="20" w:unhideWhenUsed="0" w:qFormat="1"/>
-    <w:lsdException w:name="Table Grid" w:semiHidden="0" w:uiPriority="59" w:unhideWhenUsed="0"/>
-    <w:lsdException w:name="Placeholder Text" w:unhideWhenUsed="0"/>
-    <w:lsdException w:name="No Spacing" w:semiHidden="0" w:uiPriority="1" w:unhideWhenUsed="0" w:qFormat="1"/>
-    <w:lsdException w:name="Light Shading" w:semiHidden="0" w:uiPriority="60" w:unhideWhenUsed="0"/>
-    <w:lsdException w:name="Light List" w:semiHidden="0" w:uiPriority="61" w:unhideWhenUsed="0"/>
-    <w:lsdException w:name="Light Grid" w:semiHidden="0" w:uiPriority="62" w:unhideWhenUsed="0"/>
-    <w:lsdException w:name="Medium Shading 1" w:semiHidden="0" w:uiPriority="63" w:unhideWhenUsed="0"/>
-    <w:lsdException w:name="Medium Shading 2" w:semiHidden="0" w:uiPriority="64" w:unhideWhenUsed="0"/>
-    <w:lsdException w:name="Medium List 1" w:semiHidden="0" w:uiPriority="65" w:unhideWhenUsed="0"/>
-    <w:lsdException w:name="Medium List 2" w:semiHidden="0" w:uiPriority="66" w:unhideWhenUsed="0"/>
-    <w:lsdException w:name="Medium Grid 1" w:semiHidden="0" w:uiPriority="67" w:unhideWhenUsed="0"/>
-    <w:lsdException w:name="Medium Grid 2" w:semiHidden="0" w:uiPriority="68" w:unhideWhenUsed="0"/>
-    <w:lsdException w:name="Medium Grid 3" w:semiHidden="0" w:uiPriority="69" w:unhideWhenUsed="0"/>
-    <w:lsdException w:name="Dark List" w:semiHidden="0" w:uiPriority="70" w:unhideWhenUsed="0"/>
-    <w:lsdException w:name="Colorful Shading" w:semiHidden="0" w:uiPriority="71" w:unhideWhenUsed="0"/>
-    <w:lsdException w:name="Colorful List" w:semiHidden="0" w:uiPriority="72" w:unhideWhenUsed="0"/>
-    <w:lsdException w:name="Colorful Grid" w:semiHidden="0" w:uiPriority="73" w:unhideWhenUsed="0"/>
-    <w:lsdException w:name="Light Shading Accent 1" w:semiHidden="0" w:uiPriority="60" w:unhideWhenUsed="0"/>
-    <w:lsdException w:name="Light List Accent 1" w:semiHidden="0" w:uiPriority="61" w:unhideWhenUsed="0"/>
-    <w:lsdException w:name="Light Grid Accent 1" w:semiHidden="0" w:uiPriority="62" w:unhideWhenUsed="0"/>
-    <w:lsdException w:name="Medium Shading 1 Accent 1" w:semiHidden="0" w:uiPriority="63" w:unhideWhenUsed="0"/>
-    <w:lsdException w:name="Medium Shading 2 Accent 1" w:semiHidden="0" w:uiPriority="64" w:unhideWhenUsed="0"/>
-    <w:lsdException w:name="Medium List 1 Accent 1" w:semiHidden="0" w:uiPriority="65" w:unhideWhenUsed="0"/>
-    <w:lsdException w:name="Revision" w:unhideWhenUsed="0"/>
-    <w:lsdException w:name="List Paragraph" w:semiHidden="0" w:uiPriority="34" w:unhideWhenUsed="0" w:qFormat="1"/>
-    <w:lsdException w:name="Quote" w:semiHidden="0" w:uiPriority="29" w:unhideWhenUsed="0" w:qFormat="1"/>
-    <w:lsdException w:name="Intense Quote" w:semiHidden="0" w:uiPriority="30" w:unhideWhenUsed="0" w:qFormat="1"/>
-    <w:lsdException w:name="Medium List 2 Accent 1" w:semiHidden="0" w:uiPriority="66" w:unhideWhenUsed="0"/>
-    <w:lsdException w:name="Medium Grid 1 Accent 1" w:semiHidden="0" w:uiPriority="67" w:unhideWhenUsed="0"/>
-    <w:lsdException w:name="Medium Grid 2 Accent 1" w:semiHidden="0" w:uiPriority="68" w:unhideWhenUsed="0"/>
-    <w:lsdException w:name="Medium Grid 3 Accent 1" w:semiHidden="0" w:uiPriority="69" w:unhideWhenUsed="0"/>
-    <w:lsdException w:name="Dark List Accent 1" w:semiHidden="0" w:uiPriority="70" w:unhideWhenUsed="0"/>
-    <w:lsdException w:name="Colorful Shading Accent 1" w:semiHidden="0" w:uiPriority="71" w:unhideWhenUsed="0"/>
-    <w:lsdException w:name="Colorful List Accent 1" w:semiHidden="0" w:uiPriority="72" w:unhideWhenUsed="0"/>
-    <w:lsdException w:name="Colorful Grid Accent 1" w:semiHidden="0" w:uiPriority="73" w:unhideWhenUsed="0"/>
-    <w:lsdException w:name="Light Shading Accent 2" w:semiHidden="0" w:uiPriority="60" w:unhideWhenUsed="0"/>
-    <w:lsdException w:name="Light List Accent 2" w:semiHidden="0" w:uiPriority="61" w:unhideWhenUsed="0"/>
-    <w:lsdException w:name="Light Grid Accent 2" w:semiHidden="0" w:uiPriority="62" w:unhideWhenUsed="0"/>
-    <w:lsdException w:name="Medium Shading 1 Accent 2" w:semiHidden="0" w:uiPriority="63" w:unhideWhenUsed="0"/>
-    <w:lsdException w:name="Medium Shading 2 Accent 2" w:semiHidden="0" w:uiPriority="64" w:unhideWhenUsed="0"/>
-    <w:lsdException w:name="Medium List 1 Accent 2" w:semiHidden="0" w:uiPriority="65" w:unhideWhenUsed="0"/>
-    <w:lsdException w:name="Medium List 2 Accent 2" w:semiHidden="0" w:uiPriority="66" w:unhideWhenUsed="0"/>
-    <w:lsdException w:name="Medium Grid 1 Accent 2" w:semiHidden="0" w:uiPriority="67" w:unhideWhenUsed="0"/>
-    <w:lsdException w:name="Medium Grid 2 Accent 2" w:semiHidden="0" w:uiPriority="68" w:unhideWhenUsed="0"/>
-    <w:lsdException w:name="Medium Grid 3 Accent 2" w:semiHidden="0" w:uiPriority="69" w:unhideWhenUsed="0"/>
-    <w:lsdException w:name="Dark List Accent 2" w:semiHidden="0" w:uiPriority="70" w:unhideWhenUsed="0"/>
-    <w:lsdException w:name="Colorful Shading Accent 2" w:semiHidden="0" w:uiPriority="71" w:unhideWhenUsed="0"/>
-    <w:lsdException w:name="Colorful List Accent 2" w:semiHidden="0" w:uiPriority="72" w:unhideWhenUsed="0"/>
-    <w:lsdException w:name="Colorful Grid Accent 2" w:semiHidden="0" w:uiPriority="73" w:unhideWhenUsed="0"/>
-    <w:lsdException w:name="Light Shading Accent 3" w:semiHidden="0" w:uiPriority="60" w:unhideWhenUsed="0"/>
-    <w:lsdException w:name="Light List Accent 3" w:semiHidden="0" w:uiPriority="61" w:unhideWhenUsed="0"/>
-    <w:lsdException w:name="Light Grid Accent 3" w:semiHidden="0" w:uiPriority="62" w:unhideWhenUsed="0"/>
-    <w:lsdException w:name="Medium Shading 1 Accent 3" w:semiHidden="0" w:uiPriority="63" w:unhideWhenUsed="0"/>
-    <w:lsdException w:name="Medium Shading 2 Accent 3" w:semiHidden="0" w:uiPriority="64" w:unhideWhenUsed="0"/>
-    <w:lsdException w:name="Medium List 1 Accent 3" w:semiHidden="0" w:uiPriority="65" w:unhideWhenUsed="0"/>
-    <w:lsdException w:name="Medium List 2 Accent 3" w:semiHidden="0" w:uiPriority="66" w:unhideWhenUsed="0"/>
-    <w:lsdException w:name="Medium Grid 1 Accent 3" w:semiHidden="0" w:uiPriority="67" w:unhideWhenUsed="0"/>
-    <w:lsdException w:name="Medium Grid 2 Accent 3" w:semiHidden="0" w:uiPriority="68" w:unhideWhenUsed="0"/>
-    <w:lsdException w:name="Medium Grid 3 Accent 3" w:semiHidden="0" w:uiPriority="69" w:unhideWhenUsed="0"/>
-    <w:lsdException w:name="Dark List Accent 3" w:semiHidden="0" w:uiPriority="70" w:unhideWhenUsed="0"/>
-    <w:lsdException w:name="Colorful Shading Accent 3" w:semiHidden="0" w:uiPriority="71" w:unhideWhenUsed="0"/>
-    <w:lsdException w:name="Colorful List Accent 3" w:semiHidden="0" w:uiPriority="72" w:unhideWhenUsed="0"/>
-    <w:lsdException w:name="Colorful Grid Accent 3" w:semiHidden="0" w:uiPriority="73" w:unhideWhenUsed="0"/>
-    <w:lsdException w:name="Light Shading Accent 4" w:semiHidden="0" w:uiPriority="60" w:unhideWhenUsed="0"/>
-    <w:lsdException w:name="Light List Accent 4" w:semiHidden="0" w:uiPriority="61" w:unhideWhenUsed="0"/>
-    <w:lsdException w:name="Light Grid Accent 4" w:semiHidden="0" w:uiPriority="62" w:unhideWhenUsed="0"/>
-    <w:lsdException w:name="Medium Shading 1 Accent 4" w:semiHidden="0" w:uiPriority="63" w:unhideWhenUsed="0"/>
-    <w:lsdException w:name="Medium Shading 2 Accent 4" w:semiHidden="0" w:uiPriority="64" w:unhideWhenUsed="0"/>
-    <w:lsdException w:name="Medium List 1 Accent 4" w:semiHidden="0" w:uiPriority="65" w:unhideWhenUsed="0"/>
-    <w:lsdException w:name="Medium List 2 Accent 4" w:semiHidden="0" w:uiPriority="66" w:unhideWhenUsed="0"/>
-    <w:lsdException w:name="Medium Grid 1 Accent 4" w:semiHidden="0" w:uiPriority="67" w:unhideWhenUsed="0"/>
-    <w:lsdException w:name="Medium Grid 2 Accent 4" w:semiHidden="0" w:uiPriority="68" w:unhideWhenUsed="0"/>
-    <w:lsdException w:name="Medium Grid 3 Accent 4" w:semiHidden="0" w:uiPriority="69" w:unhideWhenUsed="0"/>
-    <w:lsdException w:name="Dark List Accent 4" w:semiHidden="0" w:uiPriority="70" w:unhideWhenUsed="0"/>
-    <w:lsdException w:name="Colorful Shading Accent 4" w:semiHidden="0" w:uiPriority="71" w:unhideWhenUsed="0"/>
-    <w:lsdException w:name="Colorful List Accent 4" w:semiHidden="0" w:uiPriority="72" w:unhideWhenUsed="0"/>
-    <w:lsdException w:name="Colorful Grid Accent 4" w:semiHidden="0" w:uiPriority="73" w:unhideWhenUsed="0"/>
-    <w:lsdException w:name="Light Shading Accent 5" w:semiHidden="0" w:uiPriority="60" w:unhideWhenUsed="0"/>
-    <w:lsdException w:name="Light List Accent 5" w:semiHidden="0" w:uiPriority="61" w:unhideWhenUsed="0"/>
-    <w:lsdException w:name="Light Grid Accent 5" w:semiHidden="0" w:uiPriority="62" w:unhideWhenUsed="0"/>
-    <w:lsdException w:name="Medium Shading 1 Accent 5" w:semiHidden="0" w:uiPriority="63" w:unhideWhenUsed="0"/>
-    <w:lsdException w:name="Medium Shading 2 Accent 5" w:semiHidden="0" w:uiPriority="64" w:unhideWhenUsed="0"/>
-    <w:lsdException w:name="Medium List 1 Accent 5" w:semiHidden="0" w:uiPriority="65" w:unhideWhenUsed="0"/>
-    <w:lsdException w:name="Medium List 2 Accent 5" w:semiHidden="0" w:uiPriority="66" w:unhideWhenUsed="0"/>
-    <w:lsdException w:name="Medium Grid 1 Accent 5" w:semiHidden="0" w:uiPriority="67" w:unhideWhenUsed="0"/>
-    <w:lsdException w:name="Medium Grid 2 Accent 5" w:semiHidden="0" w:uiPriority="68" w:unhideWhenUsed="0"/>
-    <w:lsdException w:name="Medium Grid 3 Accent 5" w:semiHidden="0" w:uiPriority="69" w:unhideWhenUsed="0"/>
-    <w:lsdException w:name="Dark List Accent 5" w:semiHidden="0" w:uiPriority="70" w:unhideWhenUsed="0"/>
-    <w:lsdException w:name="Colorful Shading Accent 5" w:semiHidden="0" w:uiPriority="71" w:unhideWhenUsed="0"/>
-    <w:lsdException w:name="Colorful List Accent 5" w:semiHidden="0" w:uiPriority="72" w:unhideWhenUsed="0"/>
-    <w:lsdException w:name="Colorful Grid Accent 5" w:semiHidden="0" w:uiPriority="73" w:unhideWhenUsed="0"/>
-    <w:lsdException w:name="Light Shading Accent 6" w:semiHidden="0" w:uiPriority="60" w:unhideWhenUsed="0"/>
-    <w:lsdException w:name="Light List Accent 6" w:semiHidden="0" w:uiPriority="61" w:unhideWhenUsed="0"/>
-    <w:lsdException w:name="Light Grid Accent 6" w:semiHidden="0" w:uiPriority="62" w:unhideWhenUsed="0"/>
-    <w:lsdException w:name="Medium Shading 1 Accent 6" w:semiHidden="0" w:uiPriority="63" w:unhideWhenUsed="0"/>
-    <w:lsdException w:name="Medium Shading 2 Accent 6" w:semiHidden="0" w:uiPriority="64" w:unhideWhenUsed="0"/>
-    <w:lsdException w:name="Medium List 1 Accent 6" w:semiHidden="0" w:uiPriority="65" w:unhideWhenUsed="0"/>
-    <w:lsdException w:name="Medium List 2 Accent 6" w:semiHidden="0" w:uiPriority="66" w:unhideWhenUsed="0"/>
-    <w:lsdException w:name="Medium Grid 1 Accent 6" w:semiHidden="0" w:uiPriority="67" w:unhideWhenUsed="0"/>
-    <w:lsdException w:name="Medium Grid 2 Accent 6" w:semiHidden="0" w:uiPriority="68" w:unhideWhenUsed="0"/>
-    <w:lsdException w:name="Medium Grid 3 Accent 6" w:semiHidden="0" w:uiPriority="69" w:unhideWhenUsed="0"/>
-    <w:lsdException w:name="Dark List Accent 6" w:semiHidden="0" w:uiPriority="70" w:unhideWhenUsed="0"/>
-    <w:lsdException w:name="Colorful Shading Accent 6" w:semiHidden="0" w:uiPriority="71" w:unhideWhenUsed="0"/>
-    <w:lsdException w:name="Colorful List Accent 6" w:semiHidden="0" w:uiPriority="72" w:unhideWhenUsed="0"/>
-    <w:lsdException w:name="Colorful Grid Accent 6" w:semiHidden="0" w:uiPriority="73" w:unhideWhenUsed="0"/>
-    <w:lsdException w:name="Subtle Emphasis" w:semiHidden="0" w:uiPriority="19" w:unhideWhenUsed="0" w:qFormat="1"/>
-    <w:lsdException w:name="Intense Emphasis" w:semiHidden="0" w:uiPriority="21" w:unhideWhenUsed="0" w:qFormat="1"/>
-    <w:lsdException w:name="Subtle Reference" w:semiHidden="0" w:uiPriority="31" w:unhideWhenUsed="0" w:qFormat="1"/>
-    <w:lsdException w:name="Intense Reference" w:semiHidden="0" w:uiPriority="32" w:unhideWhenUsed="0" w:qFormat="1"/>
-    <w:lsdException w:name="Book Title" w:semiHidden="0" w:uiPriority="33" w:unhideWhenUsed="0" w:qFormat="1"/>
-    <w:lsdException w:name="Bibliography" w:uiPriority="37"/>
-    <w:lsdException w:name="TOC Heading" w:uiPriority="39" w:qFormat="1"/>
-  </w:latentStyles>
-  <w:style w:type="paragraph" w:default="1" w:styleId="Normal">
-    <w:name w:val="Normal"/>
-    <w:qFormat/>
-    <w:rsid w:val="002B0973"/>
-  </w:style>
-  <w:style w:type="paragraph" w:styleId="Heading1">
-    <w:name w:val="heading 1"/>
-    <w:basedOn w:val="Normal"/>
-    <w:next w:val="Normal"/>
-    <w:link w:val="Heading1Char"/>
-    <w:uiPriority w:val="9"/>
-    <w:qFormat/>
-    <w:rsid w:val="00DE6D08"/>
-    <w:pPr>
-      <w:keepNext/>
-      <w:keepLines/>
-      <w:spacing w:before="480" w:after="0"/>
-      <w:outlineLvl w:val="0"/>
-    </w:pPr>
-    <w:rPr>
-      <w:rFonts w:asciiTheme="majorHAnsi" w:eastAsiaTheme="majorEastAsia" w:hAnsiTheme="majorHAnsi" w:cstheme="majorBidi"/>
-      <w:b/>
-      <w:bCs/>
-      <w:color w:val="365F91" w:themeColor="accent1" w:themeShade="BF"/>
-      <w:sz w:val="28"/>
-      <w:szCs w:val="28"/>
-    </w:rPr>
-  </w:style>
-  <w:style w:type="character" w:default="1" w:styleId="DefaultParagraphFont">
-    <w:name w:val="Default Paragraph Font"/>
-    <w:uiPriority w:val="1"/>
-    <w:semiHidden/>
-    <w:unhideWhenUsed/>
-  </w:style>
-  <w:style w:type="table" w:default="1" w:styleId="TableNormal">
-    <w:name w:val="Normal Table"/>
-    <w:uiPriority w:val="99"/>
-    <w:semiHidden/>
-    <w:unhideWhenUsed/>
-    <w:tblPr>
-      <w:tblInd w:w="0" w:type="dxa"/>
-      <w:tblCellMar>
-        <w:top w:w="0" w:type="dxa"/>
-        <w:left w:w="108" w:type="dxa"/>
-        <w:bottom w:w="0" w:type="dxa"/>
-        <w:right w:w="108" w:type="dxa"/>
-      </w:tblCellMar>
-    </w:tblPr>
-  </w:style>
-  <w:style w:type="numbering" w:default="1" w:styleId="NoList">
-    <w:name w:val="No List"/>
-    <w:uiPriority w:val="99"/>
-    <w:semiHidden/>
-    <w:unhideWhenUsed/>
-  </w:style>
-  <w:style w:type="paragraph" w:styleId="BalloonText">
-    <w:name w:val="Balloon Text"/>
-    <w:basedOn w:val="Normal"/>
-    <w:link w:val="BalloonTextChar"/>
-    <w:uiPriority w:val="99"/>
-    <w:semiHidden/>
-    <w:unhideWhenUsed/>
-    <w:rsid w:val="00E71B59"/>
-    <w:pPr>
-      <w:spacing w:after="0" w:line="240" w:lineRule="auto"/>
-    </w:pPr>
-    <w:rPr>
-      <w:rFonts w:ascii="Tahoma" w:hAnsi="Tahoma" w:cs="Tahoma"/>
-      <w:sz w:val="16"/>
-      <w:szCs w:val="16"/>
-    </w:rPr>
-  </w:style>
-  <w:style w:type="character" w:customStyle="1" w:styleId="BalloonTextChar">
-    <w:name w:val="Balloon Text Char"/>
-    <w:basedOn w:val="DefaultParagraphFont"/>
-    <w:link w:val="BalloonText"/>
-    <w:uiPriority w:val="99"/>
-    <w:semiHidden/>
-    <w:rsid w:val="00E71B59"/>
-    <w:rPr>
-      <w:rFonts w:ascii="Tahoma" w:hAnsi="Tahoma" w:cs="Tahoma"/>
-      <w:sz w:val="16"/>
-      <w:szCs w:val="16"/>
-    </w:rPr>
-  </w:style>
-  <w:style w:type="character" w:customStyle="1" w:styleId="Heading1Char">
-    <w:name w:val="Heading 1 Char"/>
-    <w:basedOn w:val="DefaultParagraphFont"/>
-    <w:link w:val="Heading1"/>
-    <w:uiPriority w:val="9"/>
-    <w:rsid w:val="00DE6D08"/>
-    <w:rPr>
-      <w:rFonts w:asciiTheme="majorHAnsi" w:eastAsiaTheme="majorEastAsia" w:hAnsiTheme="majorHAnsi" w:cstheme="majorBidi"/>
-      <w:b/>
-      <w:bCs/>
-      <w:color w:val="365F91" w:themeColor="accent1" w:themeShade="BF"/>
-      <w:sz w:val="28"/>
-      <w:szCs w:val="28"/>
-    </w:rPr>
-  </w:style>
-  <w:style w:type="paragraph" w:styleId="ListParagraph">
-    <w:name w:val="List Paragraph"/>
-    <w:basedOn w:val="Normal"/>
-    <w:uiPriority w:val="34"/>
-    <w:qFormat/>
-    <w:rsid w:val="00DE6D08"/>
-    <w:pPr>
-      <w:ind w:left="720"/>
-      <w:contextualSpacing/>
-    </w:pPr>
-  </w:style>
-  <w:style w:type="paragraph" w:styleId="Header">
-    <w:name w:val="header"/>
-    <w:basedOn w:val="Normal"/>
-    <w:link w:val="HeaderChar"/>
-    <w:uiPriority w:val="99"/>
-    <w:unhideWhenUsed/>
-    <w:rsid w:val="00D3190A"/>
-    <w:pPr>
-      <w:tabs>
-        <w:tab w:val="center" w:pos="4680"/>
-        <w:tab w:val="right" w:pos="9360"/>
-      </w:tabs>
-      <w:spacing w:after="0" w:line="240" w:lineRule="auto"/>
-    </w:pPr>
-  </w:style>
-  <w:style w:type="character" w:customStyle="1" w:styleId="HeaderChar">
-    <w:name w:val="Header Char"/>
-    <w:basedOn w:val="DefaultParagraphFont"/>
-    <w:link w:val="Header"/>
-    <w:uiPriority w:val="99"/>
-    <w:rsid w:val="00D3190A"/>
-  </w:style>
-  <w:style w:type="paragraph" w:styleId="Footer">
-    <w:name w:val="footer"/>
-    <w:basedOn w:val="Normal"/>
-    <w:link w:val="FooterChar"/>
-    <w:uiPriority w:val="99"/>
-    <w:unhideWhenUsed/>
-    <w:rsid w:val="00D3190A"/>
-    <w:pPr>
-      <w:tabs>
-        <w:tab w:val="center" w:pos="4680"/>
-        <w:tab w:val="right" w:pos="9360"/>
-      </w:tabs>
-      <w:spacing w:after="0" w:line="240" w:lineRule="auto"/>
-    </w:pPr>
-  </w:style>
-  <w:style w:type="character" w:customStyle="1" w:styleId="FooterChar">
-    <w:name w:val="Footer Char"/>
-    <w:basedOn w:val="DefaultParagraphFont"/>
-    <w:link w:val="Footer"/>
-    <w:uiPriority w:val="99"/>
-    <w:rsid w:val="00D3190A"/>
-  </w:style>
-</w:styles>
-</file>
-
-<file path=word/stylesWithEffects.xml><?xml version="1.0" encoding="utf-8"?>
-<w:styles xmlns:wpc="http://schemas.microsoft.com/office/word/2010/wordprocessingCanvas" xmlns:mc="http://schemas.openxmlformats.org/markup-compatibility/2006" xmlns:o="urn:schemas-microsoft-com:office:office" xmlns:r="http://schemas.openxmlformats.org/officeDocument/2006/relationships" xmlns:m="http://schemas.openxmlformats.org/officeDocument/2006/math" xmlns:v="urn:schemas-microsoft-com:vml" xmlns:wp14="http://schemas.microsoft.com/office/word/2010/wordprocessingDrawing" xmlns:wp="http://schemas.openxmlformats.org/drawingml/2006/wordprocessingDrawing" xmlns:w10="urn:schemas-microsoft-com:office:word" xmlns:w="http://schemas.openxmlformats.org/wordprocessingml/2006/main" xmlns:w14="http://schemas.microsoft.com/office/word/2010/wordml" xmlns:wpg="http://schemas.microsoft.com/office/word/2010/wordprocessingGroup" xmlns:wpi="http://schemas.microsoft.com/office/word/2010/wordprocessingInk" xmlns:wne="http://schemas.microsoft.com/office/word/2006/wordml" xmlns:wps="http://schemas.microsoft.com/office/word/2010/wordprocessingShape" mc:Ignorable="w14 wp14">
-  <w:docDefaults>
-    <w:rPrDefault>
-      <w:rPr>
-        <w:rFonts w:asciiTheme="minorHAnsi" w:eastAsiaTheme="minorHAnsi" w:hAnsiTheme="minorHAnsi" w:cstheme="minorBidi"/>
-        <w:sz w:val="22"/>
-        <w:szCs w:val="22"/>
-        <w:lang w:val="en-US" w:eastAsia="en-US" w:bidi="ar-SA"/>
-      </w:rPr>
-    </w:rPrDefault>
-    <w:pPrDefault>
-      <w:pPr>
-        <w:spacing w:after="200" w:line="276" w:lineRule="auto"/>
-      </w:pPr>
-    </w:pPrDefault>
-  </w:docDefaults>
-  <w:latentStyles w:defLockedState="0" w:defUIPriority="99" w:defSemiHidden="1" w:defUnhideWhenUsed="1" w:defQFormat="0" w:count="267">
-    <w:lsdException w:name="Normal" w:semiHidden="0" w:uiPriority="0" w:unhideWhenUsed="0" w:qFormat="1"/>
-    <w:lsdException w:name="heading 1" w:semiHidden="0" w:uiPriority="9" w:unhideWhenUsed="0" w:qFormat="1"/>
-    <w:lsdException w:name="heading 2" w:uiPriority="9" w:qFormat="1"/>
-    <w:lsdException w:name="heading 3" w:uiPriority="9" w:qFormat="1"/>
-    <w:lsdException w:name="heading 4" w:uiPriority="9" w:qFormat="1"/>
-    <w:lsdException w:name="heading 5" w:uiPriority="9" w:qFormat="1"/>
-    <w:lsdException w:name="heading 6" w:uiPriority="9" w:qFormat="1"/>
-    <w:lsdException w:name="heading 7" w:uiPriority="9" w:qFormat="1"/>
-    <w:lsdException w:name="heading 8" w:uiPriority="9" w:qFormat="1"/>
-    <w:lsdException w:name="heading 9" w:uiPriority="9" w:qFormat="1"/>
-    <w:lsdException w:name="toc 1" w:uiPriority="39"/>
-    <w:lsdException w:name="toc 2" w:uiPriority="39"/>
-    <w:lsdException w:name="toc 3" w:uiPriority="39"/>
-    <w:lsdException w:name="toc 4" w:uiPriority="39"/>
-    <w:lsdException w:name="toc 5" w:uiPriority="39"/>
-    <w:lsdException w:name="toc 6" w:uiPriority="39"/>
-    <w:lsdException w:name="toc 7" w:uiPriority="39"/>
-    <w:lsdException w:name="toc 8" w:uiPriority="39"/>
-    <w:lsdException w:name="toc 9" w:uiPriority="39"/>
-    <w:lsdException w:name="caption" w:uiPriority="35" w:qFormat="1"/>
-    <w:lsdException w:name="Title" w:semiHidden="0" w:uiPriority="10" w:unhideWhenUsed="0" w:qFormat="1"/>
-    <w:lsdException w:name="Default Paragraph Font" w:uiPriority="1"/>
-    <w:lsdException w:name="Subtitle" w:semiHidden="0" w:uiPriority="11" w:unhideWhenUsed="0" w:qFormat="1"/>
-    <w:lsdException w:name="Strong" w:semiHidden="0" w:uiPriority="22" w:unhideWhenUsed="0" w:qFormat="1"/>
-    <w:lsdException w:name="Emphasis" w:semiHidden="0" w:uiPriority="20" w:unhideWhenUsed="0" w:qFormat="1"/>
-    <w:lsdException w:name="Table Grid" w:semiHidden="0" w:uiPriority="59" w:unhideWhenUsed="0"/>
-    <w:lsdException w:name="Placeholder Text" w:unhideWhenUsed="0"/>
-    <w:lsdException w:name="No Spacing" w:semiHidden="0" w:uiPriority="1" w:unhideWhenUsed="0" w:qFormat="1"/>
-    <w:lsdException w:name="Light Shading" w:semiHidden="0" w:uiPriority="60" w:unhideWhenUsed="0"/>
-    <w:lsdException w:name="Light List" w:semiHidden="0" w:uiPriority="61" w:unhideWhenUsed="0"/>
-    <w:lsdException w:name="Light Grid" w:semiHidden="0" w:uiPriority="62" w:unhideWhenUsed="0"/>
-    <w:lsdException w:name="Medium Shading 1" w:semiHidden="0" w:uiPriority="63" w:unhideWhenUsed="0"/>
-    <w:lsdException w:name="Medium Shading 2" w:semiHidden="0" w:uiPriority="64" w:unhideWhenUsed="0"/>
-    <w:lsdException w:name="Medium List 1" w:semiHidden="0" w:uiPriority="65" w:unhideWhenUsed="0"/>
-    <w:lsdException w:name="Medium List 2" w:semiHidden="0" w:uiPriority="66" w:unhideWhenUsed="0"/>
-    <w:lsdException w:name="Medium Grid 1" w:semiHidden="0" w:uiPriority="67" w:unhideWhenUsed="0"/>
-    <w:lsdException w:name="Medium Grid 2" w:semiHidden="0" w:uiPriority="68" w:unhideWhenUsed="0"/>
-    <w:lsdException w:name="Medium Grid 3" w:semiHidden="0" w:uiPriority="69" w:unhideWhenUsed="0"/>
-    <w:lsdException w:name="Dark List" w:semiHidden="0" w:uiPriority="70" w:unhideWhenUsed="0"/>
-    <w:lsdException w:name="Colorful Shading" w:semiHidden="0" w:uiPriority="71" w:unhideWhenUsed="0"/>
-    <w:lsdException w:name="Colorful List" w:semiHidden="0" w:uiPriority="72" w:unhideWhenUsed="0"/>
-    <w:lsdException w:name="Colorful Grid" w:semiHidden="0" w:uiPriority="73" w:unhideWhenUsed="0"/>
-    <w:lsdException w:name="Light Shading Accent 1" w:semiHidden="0" w:uiPriority="60" w:unhideWhenUsed="0"/>
-    <w:lsdException w:name="Light List Accent 1" w:semiHidden="0" w:uiPriority="61" w:unhideWhenUsed="0"/>
-    <w:lsdException w:name="Light Grid Accent 1" w:semiHidden="0" w:uiPriority="62" w:unhideWhenUsed="0"/>
-    <w:lsdException w:name="Medium Shading 1 Accent 1" w:semiHidden="0" w:uiPriority="63" w:unhideWhenUsed="0"/>
-    <w:lsdException w:name="Medium Shading 2 Accent 1" w:semiHidden="0" w:uiPriority="64" w:unhideWhenUsed="0"/>
-    <w:lsdException w:name="Medium List 1 Accent 1" w:semiHidden="0" w:uiPriority="65" w:unhideWhenUsed="0"/>
-    <w:lsdException w:name="Revision" w:unhideWhenUsed="0"/>
-    <w:lsdException w:name="List Paragraph" w:semiHidden="0" w:uiPriority="34" w:unhideWhenUsed="0" w:qFormat="1"/>
-    <w:lsdException w:name="Quote" w:semiHidden="0" w:uiPriority="29" w:unhideWhenUsed="0" w:qFormat="1"/>
-    <w:lsdException w:name="Intense Quote" w:semiHidden="0" w:uiPriority="30" w:unhideWhenUsed="0" w:qFormat="1"/>
-    <w:lsdException w:name="Medium List 2 Accent 1" w:semiHidden="0" w:uiPriority="66" w:unhideWhenUsed="0"/>
-    <w:lsdException w:name="Medium Grid 1 Accent 1" w:semiHidden="0" w:uiPriority="67" w:unhideWhenUsed="0"/>
-    <w:lsdException w:name="Medium Grid 2 Accent 1" w:semiHidden="0" w:uiPriority="68" w:unhideWhenUsed="0"/>
-    <w:lsdException w:name="Medium Grid 3 Accent 1" w:semiHidden="0" w:uiPriority="69" w:unhideWhenUsed="0"/>
-    <w:lsdException w:name="Dark List Accent 1" w:semiHidden="0" w:uiPriority="70" w:unhideWhenUsed="0"/>
-    <w:lsdException w:name="Colorful Shading Accent 1" w:semiHidden="0" w:uiPriority="71" w:unhideWhenUsed="0"/>
-    <w:lsdException w:name="Colorful List Accent 1" w:semiHidden="0" w:uiPriority="72" w:unhideWhenUsed="0"/>
-    <w:lsdException w:name="Colorful Grid Accent 1" w:semiHidden="0" w:uiPriority="73" w:unhideWhenUsed="0"/>
-    <w:lsdException w:name="Light Shading Accent 2" w:semiHidden="0" w:uiPriority="60" w:unhideWhenUsed="0"/>
-    <w:lsdException w:name="Light List Accent 2" w:semiHidden="0" w:uiPriority="61" w:unhideWhenUsed="0"/>
-    <w:lsdException w:name="Light Grid Accent 2" w:semiHidden="0" w:uiPriority="62" w:unhideWhenUsed="0"/>
-    <w:lsdException w:name="Medium Shading 1 Accent 2" w:semiHidden="0" w:uiPriority="63" w:unhideWhenUsed="0"/>
-    <w:lsdException w:name="Medium Shading 2 Accent 2" w:semiHidden="0" w:uiPriority="64" w:unhideWhenUsed="0"/>
-    <w:lsdException w:name="Medium List 1 Accent 2" w:semiHidden="0" w:uiPriority="65" w:unhideWhenUsed="0"/>
-    <w:lsdException w:name="Medium List 2 Accent 2" w:semiHidden="0" w:uiPriority="66" w:unhideWhenUsed="0"/>
-    <w:lsdException w:name="Medium Grid 1 Accent 2" w:semiHidden="0" w:uiPriority="67" w:unhideWhenUsed="0"/>
-    <w:lsdException w:name="Medium Grid 2 Accent 2" w:semiHidden="0" w:uiPriority="68" w:unhideWhenUsed="0"/>
-    <w:lsdException w:name="Medium Grid 3 Accent 2" w:semiHidden="0" w:uiPriority="69" w:unhideWhenUsed="0"/>
-    <w:lsdException w:name="Dark List Accent 2" w:semiHidden="0" w:uiPriority="70" w:unhideWhenUsed="0"/>
-    <w:lsdException w:name="Colorful Shading Accent 2" w:semiHidden="0" w:uiPriority="71" w:unhideWhenUsed="0"/>
-    <w:lsdException w:name="Colorful List Accent 2" w:semiHidden="0" w:uiPriority="72" w:unhideWhenUsed="0"/>
-    <w:lsdException w:name="Colorful Grid Accent 2" w:semiHidden="0" w:uiPriority="73" w:unhideWhenUsed="0"/>
-    <w:lsdException w:name="Light Shading Accent 3" w:semiHidden="0" w:uiPriority="60" w:unhideWhenUsed="0"/>
-    <w:lsdException w:name="Light List Accent 3" w:semiHidden="0" w:uiPriority="61" w:unhideWhenUsed="0"/>
-    <w:lsdException w:name="Light Grid Accent 3" w:semiHidden="0" w:uiPriority="62" w:unhideWhenUsed="0"/>
-    <w:lsdException w:name="Medium Shading 1 Accent 3" w:semiHidden="0" w:uiPriority="63" w:unhideWhenUsed="0"/>
-    <w:lsdException w:name="Medium Shading 2 Accent 3" w:semiHidden="0" w:uiPriority="64" w:unhideWhenUsed="0"/>
-    <w:lsdException w:name="Medium List 1 Accent 3" w:semiHidden="0" w:uiPriority="65" w:unhideWhenUsed="0"/>
-    <w:lsdException w:name="Medium List 2 Accent 3" w:semiHidden="0" w:uiPriority="66" w:unhideWhenUsed="0"/>
-    <w:lsdException w:name="Medium Grid 1 Accent 3" w:semiHidden="0" w:uiPriority="67" w:unhideWhenUsed="0"/>
-    <w:lsdException w:name="Medium Grid 2 Accent 3" w:semiHidden="0" w:uiPriority="68" w:unhideWhenUsed="0"/>
-    <w:lsdException w:name="Medium Grid 3 Accent 3" w:semiHidden="0" w:uiPriority="69" w:unhideWhenUsed="0"/>
-    <w:lsdException w:name="Dark List Accent 3" w:semiHidden="0" w:uiPriority="70" w:unhideWhenUsed="0"/>
-    <w:lsdException w:name="Colorful Shading Accent 3" w:semiHidden="0" w:uiPriority="71" w:unhideWhenUsed="0"/>
-    <w:lsdException w:name="Colorful List Accent 3" w:semiHidden="0" w:uiPriority="72" w:unhideWhenUsed="0"/>
-    <w:lsdException w:name="Colorful Grid Accent 3" w:semiHidden="0" w:uiPriority="73" w:unhideWhenUsed="0"/>
-    <w:lsdException w:name="Light Shading Accent 4" w:semiHidden="0" w:uiPriority="60" w:unhideWhenUsed="0"/>
-    <w:lsdException w:name="Light List Accent 4" w:semiHidden="0" w:uiPriority="61" w:unhideWhenUsed="0"/>
-    <w:lsdException w:name="Light Grid Accent 4" w:semiHidden="0" w:uiPriority="62" w:unhideWhenUsed="0"/>
-    <w:lsdException w:name="Medium Shading 1 Accent 4" w:semiHidden="0" w:uiPriority="63" w:unhideWhenUsed="0"/>
-    <w:lsdException w:name="Medium Shading 2 Accent 4" w:semiHidden="0" w:uiPriority="64" w:unhideWhenUsed="0"/>
-    <w:lsdException w:name="Medium List 1 Accent 4" w:semiHidden="0" w:uiPriority="65" w:unhideWhenUsed="0"/>
-    <w:lsdException w:name="Medium List 2 Accent 4" w:semiHidden="0" w:uiPriority="66" w:unhideWhenUsed="0"/>
-    <w:lsdException w:name="Medium Grid 1 Accent 4" w:semiHidden="0" w:uiPriority="67" w:unhideWhenUsed="0"/>
-    <w:lsdException w:name="Medium Grid 2 Accent 4" w:semiHidden="0" w:uiPriority="68" w:unhideWhenUsed="0"/>
-    <w:lsdException w:name="Medium Grid 3 Accent 4" w:semiHidden="0" w:uiPriority="69" w:unhideWhenUsed="0"/>
-    <w:lsdException w:name="Dark List Accent 4" w:semiHidden="0" w:uiPriority="70" w:unhideWhenUsed="0"/>
-    <w:lsdException w:name="Colorful Shading Accent 4" w:semiHidden="0" w:uiPriority="71" w:unhideWhenUsed="0"/>
-    <w:lsdException w:name="Colorful List Accent 4" w:semiHidden="0" w:uiPriority="72" w:unhideWhenUsed="0"/>
-    <w:lsdException w:name="Colorful Grid Accent 4" w:semiHidden="0" w:uiPriority="73" w:unhideWhenUsed="0"/>
-    <w:lsdException w:name="Light Shading Accent 5" w:semiHidden="0" w:uiPriority="60" w:unhideWhenUsed="0"/>
-    <w:lsdException w:name="Light List Accent 5" w:semiHidden="0" w:uiPriority="61" w:unhideWhenUsed="0"/>
-    <w:lsdException w:name="Light Grid Accent 5" w:semiHidden="0" w:uiPriority="62" w:unhideWhenUsed="0"/>
-    <w:lsdException w:name="Medium Shading 1 Accent 5" w:semiHidden="0" w:uiPriority="63" w:unhideWhenUsed="0"/>
-    <w:lsdException w:name="Medium Shading 2 Accent 5" w:semiHidden="0" w:uiPriority="64" w:unhideWhenUsed="0"/>
-    <w:lsdException w:name="Medium List 1 Accent 5" w:semiHidden="0" w:uiPriority="65" w:unhideWhenUsed="0"/>
-    <w:lsdException w:name="Medium List 2 Accent 5" w:semiHidden="0" w:uiPriority="66" w:unhideWhenUsed="0"/>
-    <w:lsdException w:name="Medium Grid 1 Accent 5" w:semiHidden="0" w:uiPriority="67" w:unhideWhenUsed="0"/>
-    <w:lsdException w:name="Medium Grid 2 Accent 5" w:semiHidden="0" w:uiPriority="68" w:unhideWhenUsed="0"/>
-    <w:lsdException w:name="Medium Grid 3 Accent 5" w:semiHidden="0" w:uiPriority="69" w:unhideWhenUsed="0"/>
-    <w:lsdException w:name="Dark List Accent 5" w:semiHidden="0" w:uiPriority="70" w:unhideWhenUsed="0"/>
-    <w:lsdException w:name="Colorful Shading Accent 5" w:semiHidden="0" w:uiPriority="71" w:unhideWhenUsed="0"/>
-    <w:lsdException w:name="Colorful List Accent 5" w:semiHidden="0" w:uiPriority="72" w:unhideWhenUsed="0"/>
-    <w:lsdException w:name="Colorful Grid Accent 5" w:semiHidden="0" w:uiPriority="73" w:unhideWhenUsed="0"/>
-    <w:lsdException w:name="Light Shading Accent 6" w:semiHidden="0" w:uiPriority="60" w:unhideWhenUsed="0"/>
-    <w:lsdException w:name="Light List Accent 6" w:semiHidden="0" w:uiPriority="61" w:unhideWhenUsed="0"/>
-    <w:lsdException w:name="Light Grid Accent 6" w:semiHidden="0" w:uiPriority="62" w:unhideWhenUsed="0"/>
-    <w:lsdException w:name="Medium Shading 1 Accent 6" w:semiHidden="0" w:uiPriority="63" w:unhideWhenUsed="0"/>
-    <w:lsdException w:name="Medium Shading 2 Accent 6" w:semiHidden="0" w:uiPriority="64" w:unhideWhenUsed="0"/>
-    <w:lsdException w:name="Medium List 1 Accent 6" w:semiHidden="0" w:uiPriority="65" w:unhideWhenUsed="0"/>
-    <w:lsdException w:name="Medium List 2 Accent 6" w:semiHidden="0" w:uiPriority="66" w:unhideWhenUsed="0"/>
-    <w:lsdException w:name="Medium Grid 1 Accent 6" w:semiHidden="0" w:uiPriority="67" w:unhideWhenUsed="0"/>
-    <w:lsdException w:name="Medium Grid 2 Accent 6" w:semiHidden="0" w:uiPriority="68" w:unhideWhenUsed="0"/>
-    <w:lsdException w:name="Medium Grid 3 Accent 6" w:semiHidden="0" w:uiPriority="69" w:unhideWhenUsed="0"/>
-    <w:lsdException w:name="Dark List Accent 6" w:semiHidden="0" w:uiPriority="70" w:unhideWhenUsed="0"/>
-    <w:lsdException w:name="Colorful Shading Accent 6" w:semiHidden="0" w:uiPriority="71" w:unhideWhenUsed="0"/>
-    <w:lsdException w:name="Colorful List Accent 6" w:semiHidden="0" w:uiPriority="72" w:unhideWhenUsed="0"/>
-    <w:lsdException w:name="Colorful Grid Accent 6" w:semiHidden="0" w:uiPriority="73" w:unhideWhenUsed="0"/>
-    <w:lsdException w:name="Subtle Emphasis" w:semiHidden="0" w:uiPriority="19" w:unhideWhenUsed="0" w:qFormat="1"/>
-    <w:lsdException w:name="Intense Emphasis" w:semiHidden="0" w:uiPriority="21" w:unhideWhenUsed="0" w:qFormat="1"/>
-    <w:lsdException w:name="Subtle Reference" w:semiHidden="0" w:uiPriority="31" w:unhideWhenUsed="0" w:qFormat="1"/>
-    <w:lsdException w:name="Intense Reference" w:semiHidden="0" w:uiPriority="32" w:unhideWhenUsed="0" w:qFormat="1"/>
-    <w:lsdException w:name="Book Title" w:semiHidden="0" w:uiPriority="33" w:unhideWhenUsed="0" w:qFormat="1"/>
-    <w:lsdException w:name="Bibliography" w:uiPriority="37"/>
-    <w:lsdException w:name="TOC Heading" w:uiPriority="39" w:qFormat="1"/>
+  <w:latentStyles w:defLockedState="0" w:defUIPriority="99" w:defSemiHidden="0" w:defUnhideWhenUsed="0" w:defQFormat="0" w:count="371">
+    <w:lsdException w:name="Normal" w:uiPriority="0" w:qFormat="1"/>
+    <w:lsdException w:name="heading 1" w:uiPriority="9" w:qFormat="1"/>
+    <w:lsdException w:name="heading 2" w:semiHidden="1" w:uiPriority="9" w:unhideWhenUsed="1" w:qFormat="1"/>
+    <w:lsdException w:name="heading 3" w:semiHidden="1" w:uiPriority="9" w:unhideWhenUsed="1" w:qFormat="1"/>
+    <w:lsdException w:name="heading 4" w:semiHidden="1" w:uiPriority="9" w:unhideWhenUsed="1" w:qFormat="1"/>
+    <w:lsdException w:name="heading 5" w:semiHidden="1" w:uiPriority="9" w:unhideWhenUsed="1" w:qFormat="1"/>
+    <w:lsdException w:name="heading 6" w:semiHidden="1" w:uiPriority="9" w:unhideWhenUsed="1" w:qFormat="1"/>
+    <w:lsdException w:name="heading 7" w:semiHidden="1" w:uiPriority="9" w:unhideWhenUsed="1" w:qFormat="1"/>
+    <w:lsdException w:name="heading 8" w:semiHidden="1" w:uiPriority="9" w:unhideWhenUsed="1" w:qFormat="1"/>
+    <w:lsdException w:name="heading 9" w:semiHidden="1" w:uiPriority="9" w:unhideWhenUsed="1" w:qFormat="1"/>
+    <w:lsdException w:name="index 1" w:semiHidden="1" w:unhideWhenUsed="1"/>
+    <w:lsdException w:name="index 2" w:semiHidden="1" w:unhideWhenUsed="1"/>
+    <w:lsdException w:name="index 3" w:semiHidden="1" w:unhideWhenUsed="1"/>
+    <w:lsdException w:name="index 4" w:semiHidden="1" w:unhideWhenUsed="1"/>
+    <w:lsdException w:name="index 5" w:semiHidden="1" w:unhideWhenUsed="1"/>
+    <w:lsdException w:name="index 6" w:semiHidden="1" w:unhideWhenUsed="1"/>
+    <w:lsdException w:name="index 7" w:semiHidden="1" w:unhideWhenUsed="1"/>
+    <w:lsdException w:name="index 8" w:semiHidden="1" w:unhideWhenUsed="1"/>
+    <w:lsdException w:name="index 9" w:semiHidden="1" w:unhideWhenUsed="1"/>
+    <w:lsdException w:name="toc 1" w:semiHidden="1" w:uiPriority="39" w:unhideWhenUsed="1"/>
+    <w:lsdException w:name="toc 2" w:semiHidden="1" w:uiPriority="39" w:unhideWhenUsed="1"/>
+    <w:lsdException w:name="toc 3" w:semiHidden="1" w:uiPriority="39" w:unhideWhenUsed="1"/>
+    <w:lsdException w:name="toc 4" w:semiHidden="1" w:uiPriority="39" w:unhideWhenUsed="1"/>
+    <w:lsdException w:name="toc 5" w:semiHidden="1" w:uiPriority="39" w:unhideWhenUsed="1"/>
+    <w:lsdException w:name="toc 6" w:semiHidden="1" w:uiPriority="39" w:unhideWhenUsed="1"/>
+    <w:lsdException w:name="toc 7" w:semiHidden="1" w:uiPriority="39" w:unhideWhenUsed="1"/>
+    <w:lsdException w:name="toc 8" w:semiHidden="1" w:uiPriority="39" w:unhideWhenUsed="1"/>
+    <w:lsdException w:name="toc 9" w:semiHidden="1" w:uiPriority="39" w:unhideWhenUsed="1"/>
+    <w:lsdException w:name="Normal Indent" w:semiHidden="1" w:unhideWhenUsed="1"/>
+    <w:lsdException w:name="footnote text" w:semiHidden="1" w:unhideWhenUsed="1"/>
+    <w:lsdException w:name="annotation text" w:semiHidden="1" w:unhideWhenUsed="1"/>
+    <w:lsdException w:name="header" w:semiHidden="1" w:unhideWhenUsed="1"/>
+    <w:lsdException w:name="footer" w:semiHidden="1" w:unhideWhenUsed="1"/>
+    <w:lsdException w:name="index heading" w:semiHidden="1" w:unhideWhenUsed="1"/>
+    <w:lsdException w:name="caption" w:semiHidden="1" w:uiPriority="35" w:unhideWhenUsed="1" w:qFormat="1"/>
+    <w:lsdException w:name="table of figures" w:semiHidden="1" w:unhideWhenUsed="1"/>
+    <w:lsdException w:name="envelope address" w:semiHidden="1" w:unhideWhenUsed="1"/>
+    <w:lsdException w:name="envelope return" w:semiHidden="1" w:unhideWhenUsed="1"/>
+    <w:lsdException w:name="footnote reference" w:semiHidden="1" w:unhideWhenUsed="1"/>
+    <w:lsdException w:name="annotation reference" w:semiHidden="1" w:unhideWhenUsed="1"/>
+    <w:lsdException w:name="line number" w:semiHidden="1" w:unhideWhenUsed="1"/>
+    <w:lsdException w:name="page number" w:semiHidden="1" w:unhideWhenUsed="1"/>
+    <w:lsdException w:name="endnote reference" w:semiHidden="1" w:unhideWhenUsed="1"/>
+    <w:lsdException w:name="endnote text" w:semiHidden="1" w:unhideWhenUsed="1"/>
+    <w:lsdException w:name="table of authorities" w:semiHidden="1" w:unhideWhenUsed="1"/>
+    <w:lsdException w:name="macro" w:semiHidden="1" w:unhideWhenUsed="1"/>
+    <w:lsdException w:name="toa heading" w:semiHidden="1" w:unhideWhenUsed="1"/>
+    <w:lsdException w:name="List" w:semiHidden="1" w:unhideWhenUsed="1"/>
+    <w:lsdException w:name="List Bullet" w:semiHidden="1" w:unhideWhenUsed="1"/>
+    <w:lsdException w:name="List Number" w:semiHidden="1" w:unhideWhenUsed="1"/>
+    <w:lsdException w:name="List 2" w:semiHidden="1" w:unhideWhenUsed="1"/>
+    <w:lsdException w:name="List 3" w:semiHidden="1" w:unhideWhenUsed="1"/>
+    <w:lsdException w:name="List 4" w:semiHidden="1" w:unhideWhenUsed="1"/>
+    <w:lsdException w:name="List 5" w:semiHidden="1" w:unhideWhenUsed="1"/>
+    <w:lsdException w:name="List Bullet 2" w:semiHidden="1" w:unhideWhenUsed="1"/>
+    <w:lsdException w:name="List Bullet 3" w:semiHidden="1" w:unhideWhenUsed="1"/>
+    <w:lsdException w:name="List Bullet 4" w:semiHidden="1" w:unhideWhenUsed="1"/>
+    <w:lsdException w:name="List Bullet 5" w:semiHidden="1" w:unhideWhenUsed="1"/>
+    <w:lsdException w:name="List Number 2" w:semiHidden="1" w:unhideWhenUsed="1"/>
+    <w:lsdException w:name="List Number 3" w:semiHidden="1" w:unhideWhenUsed="1"/>
+    <w:lsdException w:name="List Number 4" w:semiHidden="1" w:unhideWhenUsed="1"/>
+    <w:lsdException w:name="List Number 5" w:semiHidden="1" w:unhideWhenUsed="1"/>
+    <w:lsdException w:name="Title" w:uiPriority="10" w:qFormat="1"/>
+    <w:lsdException w:name="Closing" w:semiHidden="1" w:unhideWhenUsed="1"/>
+    <w:lsdException w:name="Signature" w:semiHidden="1" w:unhideWhenUsed="1"/>
+    <w:lsdException w:name="Default Paragraph Font" w:semiHidden="1" w:uiPriority="1" w:unhideWhenUsed="1"/>
+    <w:lsdException w:name="Body Text" w:semiHidden="1" w:unhideWhenUsed="1"/>
+    <w:lsdException w:name="Body Text Indent" w:semiHidden="1" w:unhideWhenUsed="1"/>
+    <w:lsdException w:name="List Continue" w:semiHidden="1" w:unhideWhenUsed="1"/>
+    <w:lsdException w:name="List Continue 2" w:semiHidden="1" w:unhideWhenUsed="1"/>
+    <w:lsdException w:name="List Continue 3" w:semiHidden="1" w:unhideWhenUsed="1"/>
+    <w:lsdException w:name="List Continue 4" w:semiHidden="1" w:unhideWhenUsed="1"/>
+    <w:lsdException w:name="List Continue 5" w:semiHidden="1" w:unhideWhenUsed="1"/>
+    <w:lsdException w:name="Message Header" w:semiHidden="1" w:unhideWhenUsed="1"/>
+    <w:lsdException w:name="Subtitle" w:uiPriority="11" w:qFormat="1"/>
+    <w:lsdException w:name="Salutation" w:semiHidden="1" w:unhideWhenUsed="1"/>
+    <w:lsdException w:name="Date" w:semiHidden="1" w:unhideWhenUsed="1"/>
+    <w:lsdException w:name="Body Text First Indent" w:semiHidden="1" w:unhideWhenUsed="1"/>
+    <w:lsdException w:name="Body Text First Indent 2" w:semiHidden="1" w:unhideWhenUsed="1"/>
+    <w:lsdException w:name="Note Heading" w:semiHidden="1" w:unhideWhenUsed="1"/>
+    <w:lsdException w:name="Body Text 2" w:semiHidden="1" w:unhideWhenUsed="1"/>
+    <w:lsdException w:name="Body Text 3" w:semiHidden="1" w:unhideWhenUsed="1"/>
+    <w:lsdException w:name="Body Text Indent 2" w:semiHidden="1" w:unhideWhenUsed="1"/>
+    <w:lsdException w:name="Body Text Indent 3" w:semiHidden="1" w:unhideWhenUsed="1"/>
+    <w:lsdException w:name="Block Text" w:semiHidden="1" w:unhideWhenUsed="1"/>
+    <w:lsdException w:name="Hyperlink" w:semiHidden="1" w:unhideWhenUsed="1"/>
+    <w:lsdException w:name="FollowedHyperlink" w:semiHidden="1" w:unhideWhenUsed="1"/>
+    <w:lsdException w:name="Strong" w:uiPriority="22" w:qFormat="1"/>
+    <w:lsdException w:name="Emphasis" w:uiPriority="20" w:qFormat="1"/>
+    <w:lsdException w:name="Document Map" w:semiHidden="1" w:unhideWhenUsed="1"/>
+    <w:lsdException w:name="Plain Text" w:semiHidden="1" w:unhideWhenUsed="1"/>
+    <w:lsdException w:name="E-mail Signature" w:semiHidden="1" w:unhideWhenUsed="1"/>
+    <w:lsdException w:name="HTML Top of Form" w:semiHidden="1" w:unhideWhenUsed="1"/>
+    <w:lsdException w:name="HTML Bottom of Form" w:semiHidden="1" w:unhideWhenUsed="1"/>
+    <w:lsdException w:name="Normal (Web)" w:semiHidden="1" w:unhideWhenUsed="1"/>
+    <w:lsdException w:name="HTML Acronym" w:semiHidden="1" w:unhideWhenUsed="1"/>
+    <w:lsdException w:name="HTML Address" w:semiHidden="1" w:unhideWhenUsed="1"/>
+    <w:lsdException w:name="HTML Cite" w:semiHidden="1" w:unhideWhenUsed="1"/>
+    <w:lsdException w:name="HTML Code" w:semiHidden="1" w:unhideWhenUsed="1"/>
+    <w:lsdException w:name="HTML Definition" w:semiHidden="1" w:unhideWhenUsed="1"/>
+    <w:lsdException w:name="HTML Keyboard" w:semiHidden="1" w:unhideWhenUsed="1"/>
+    <w:lsdException w:name="HTML Preformatted" w:semiHidden="1" w:unhideWhenUsed="1"/>
+    <w:lsdException w:name="HTML Sample" w:semiHidden="1" w:unhideWhenUsed="1"/>
+    <w:lsdException w:name="HTML Typewriter" w:semiHidden="1" w:unhideWhenUsed="1"/>
+    <w:lsdException w:name="HTML Variable" w:semiHidden="1" w:unhideWhenUsed="1"/>
+    <w:lsdException w:name="Normal Table" w:semiHidden="1" w:unhideWhenUsed="1"/>
+    <w:lsdException w:name="annotation subject" w:semiHidden="1" w:unhideWhenUsed="1"/>
+    <w:lsdException w:name="No List" w:semiHidden="1" w:unhideWhenUsed="1"/>
+    <w:lsdException w:name="Outline List 1" w:semiHidden="1" w:unhideWhenUsed="1"/>
+    <w:lsdException w:name="Outline List 2" w:semiHidden="1" w:unhideWhenUsed="1"/>
+    <w:lsdException w:name="Outline List 3" w:semiHidden="1" w:unhideWhenUsed="1"/>
+    <w:lsdException w:name="Table Simple 1" w:semiHidden="1" w:unhideWhenUsed="1"/>
+    <w:lsdException w:name="Table Simple 2" w:semiHidden="1" w:unhideWhenUsed="1"/>
+    <w:lsdException w:name="Table Simple 3" w:semiHidden="1" w:unhideWhenUsed="1"/>
+    <w:lsdException w:name="Table Classic 1" w:semiHidden="1" w:unhideWhenUsed="1"/>
+    <w:lsdException w:name="Table Classic 2" w:semiHidden="1" w:unhideWhenUsed="1"/>
+    <w:lsdException w:name="Table Classic 3" w:semiHidden="1" w:unhideWhenUsed="1"/>
+    <w:lsdException w:name="Table Classic 4" w:semiHidden="1" w:unhideWhenUsed="1"/>
+    <w:lsdException w:name="Table Colorful 1" w:semiHidden="1" w:unhideWhenUsed="1"/>
+    <w:lsdException w:name="Table Colorful 2" w:semiHidden="1" w:unhideWhenUsed="1"/>
+    <w:lsdException w:name="Table Colorful 3" w:semiHidden="1" w:unhideWhenUsed="1"/>
+    <w:lsdException w:name="Table Columns 1" w:semiHidden="1" w:unhideWhenUsed="1"/>
+    <w:lsdException w:name="Table Columns 2" w:semiHidden="1" w:unhideWhenUsed="1"/>
+    <w:lsdException w:name="Table Columns 3" w:semiHidden="1" w:unhideWhenUsed="1"/>
+    <w:lsdException w:name="Table Columns 4" w:semiHidden="1" w:unhideWhenUsed="1"/>
+    <w:lsdException w:name="Table Columns 5" w:semiHidden="1" w:unhideWhenUsed="1"/>
+    <w:lsdException w:name="Table Grid 1" w:semiHidden="1" w:unhideWhenUsed="1"/>
+    <w:lsdException w:name="Table Grid 2" w:semiHidden="1" w:unhideWhenUsed="1"/>
+    <w:lsdException w:name="Table Grid 3" w:semiHidden="1" w:unhideWhenUsed="1"/>
+    <w:lsdException w:name="Table Grid 4" w:semiHidden="1" w:unhideWhenUsed="1"/>
+    <w:lsdException w:name="Table Grid 5" w:semiHidden="1" w:unhideWhenUsed="1"/>
+    <w:lsdException w:name="Table Grid 6" w:semiHidden="1" w:unhideWhenUsed="1"/>
+    <w:lsdException w:name="Table Grid 7" w:semiHidden="1" w:unhideWhenUsed="1"/>
+    <w:lsdException w:name="Table Grid 8" w:semiHidden="1" w:unhideWhenUsed="1"/>
+    <w:lsdException w:name="Table List 1" w:semiHidden="1" w:unhideWhenUsed="1"/>
+    <w:lsdException w:name="Table List 2" w:semiHidden="1" w:unhideWhenUsed="1"/>
+    <w:lsdException w:name="Table List 3" w:semiHidden="1" w:unhideWhenUsed="1"/>
+    <w:lsdException w:name="Table List 4" w:semiHidden="1" w:unhideWhenUsed="1"/>
+    <w:lsdException w:name="Table List 5" w:semiHidden="1" w:unhideWhenUsed="1"/>
+    <w:lsdException w:name="Table List 6" w:semiHidden="1" w:unhideWhenUsed="1"/>
+    <w:lsdException w:name="Table List 7" w:semiHidden="1" w:unhideWhenUsed="1"/>
+    <w:lsdException w:name="Table List 8" w:semiHidden="1" w:unhideWhenUsed="1"/>
+    <w:lsdException w:name="Table 3D effects 1" w:semiHidden="1" w:unhideWhenUsed="1"/>
+    <w:lsdException w:name="Table 3D effects 2" w:semiHidden="1" w:unhideWhenUsed="1"/>
+    <w:lsdException w:name="Table 3D effects 3" w:semiHidden="1" w:unhideWhenUsed="1"/>
+    <w:lsdException w:name="Table Contemporary" w:semiHidden="1" w:unhideWhenUsed="1"/>
+    <w:lsdException w:name="Table Elegant" w:semiHidden="1" w:unhideWhenUsed="1"/>
+    <w:lsdException w:name="Table Professional" w:semiHidden="1" w:unhideWhenUsed="1"/>
+    <w:lsdException w:name="Table Subtle 1" w:semiHidden="1" w:unhideWhenUsed="1"/>
+    <w:lsdException w:name="Table Subtle 2" w:semiHidden="1" w:unhideWhenUsed="1"/>
+    <w:lsdException w:name="Table Web 1" w:semiHidden="1" w:unhideWhenUsed="1"/>
+    <w:lsdException w:name="Table Web 2" w:semiHidden="1" w:unhideWhenUsed="1"/>
+    <w:lsdException w:name="Table Web 3" w:semiHidden="1" w:unhideWhenUsed="1"/>
+    <w:lsdException w:name="Balloon Text" w:semiHidden="1" w:unhideWhenUsed="1"/>
+    <w:lsdException w:name="Table Grid" w:uiPriority="59"/>
+    <w:lsdException w:name="Table Theme" w:semiHidden="1" w:unhideWhenUsed="1"/>
+    <w:lsdException w:name="Placeholder Text" w:semiHidden="1"/>
+    <w:lsdException w:name="No Spacing" w:uiPriority="1" w:qFormat="1"/>
+    <w:lsdException w:name="Light Shading" w:uiPriority="60"/>
+    <w:lsdException w:name="Light List" w:uiPriority="61"/>
+    <w:lsdException w:name="Light Grid" w:uiPriority="62"/>
+    <w:lsdException w:name="Medium Shading 1" w:uiPriority="63"/>
+    <w:lsdException w:name="Medium Shading 2" w:uiPriority="64"/>
+    <w:lsdException w:name="Medium List 1" w:uiPriority="65"/>
+    <w:lsdException w:name="Medium List 2" w:uiPriority="66"/>
+    <w:lsdException w:name="Medium Grid 1" w:uiPriority="67"/>
+    <w:lsdException w:name="Medium Grid 2" w:uiPriority="68"/>
+    <w:lsdException w:name="Medium Grid 3" w:uiPriority="69"/>
+    <w:lsdException w:name="Dark List" w:uiPriority="70"/>
+    <w:lsdException w:name="Colorful Shading" w:uiPriority="71"/>
+    <w:lsdException w:name="Colorful List" w:uiPriority="72"/>
+    <w:lsdException w:name="Colorful Grid" w:uiPriority="73"/>
+    <w:lsdException w:name="Light Shading Accent 1" w:uiPriority="60"/>
+    <w:lsdException w:name="Light List Accent 1" w:uiPriority="61"/>
+    <w:lsdException w:name="Light Grid Accent 1" w:uiPriority="62"/>
+    <w:lsdException w:name="Medium Shading 1 Accent 1" w:uiPriority="63"/>
+    <w:lsdException w:name="Medium Shading 2 Accent 1" w:uiPriority="64"/>
+    <w:lsdException w:name="Medium List 1 Accent 1" w:uiPriority="65"/>
+    <w:lsdException w:name="Revision" w:semiHidden="1"/>
+    <w:lsdException w:name="List Paragraph" w:uiPriority="34" w:qFormat="1"/>
+    <w:lsdException w:name="Quote" w:uiPriority="29" w:qFormat="1"/>
+    <w:lsdException w:name="Intense Quote" w:uiPriority="30" w:qFormat="1"/>
+    <w:lsdException w:name="Medium List 2 Accent 1" w:uiPriority="66"/>
+    <w:lsdException w:name="Medium Grid 1 Accent 1" w:uiPriority="67"/>
+    <w:lsdException w:name="Medium Grid 2 Accent 1" w:uiPriority="68"/>
+    <w:lsdException w:name="Medium Grid 3 Accent 1" w:uiPriority="69"/>
+    <w:lsdException w:name="Dark List Accent 1" w:uiPriority="70"/>
+    <w:lsdException w:name="Colorful Shading Accent 1" w:uiPriority="71"/>
+    <w:lsdException w:name="Colorful List Accent 1" w:uiPriority="72"/>
+    <w:lsdException w:name="Colorful Grid Accent 1" w:uiPriority="73"/>
+    <w:lsdException w:name="Light Shading Accent 2" w:uiPriority="60"/>
+    <w:lsdException w:name="Light List Accent 2" w:uiPriority="61"/>
+    <w:lsdException w:name="Light Grid Accent 2" w:uiPriority="62"/>
+    <w:lsdException w:name="Medium Shading 1 Accent 2" w:uiPriority="63"/>
+    <w:lsdException w:name="Medium Shading 2 Accent 2" w:uiPriority="64"/>
+    <w:lsdException w:name="Medium List 1 Accent 2" w:uiPriority="65"/>
+    <w:lsdException w:name="Medium List 2 Accent 2" w:uiPriority="66"/>
+    <w:lsdException w:name="Medium Grid 1 Accent 2" w:uiPriority="67"/>
+    <w:lsdException w:name="Medium Grid 2 Accent 2" w:uiPriority="68"/>
+    <w:lsdException w:name="Medium Grid 3 Accent 2" w:uiPriority="69"/>
+    <w:lsdException w:name="Dark List Accent 2" w:uiPriority="70"/>
+    <w:lsdException w:name="Colorful Shading Accent 2" w:uiPriority="71"/>
+    <w:lsdException w:name="Colorful List Accent 2" w:uiPriority="72"/>
+    <w:lsdException w:name="Colorful Grid Accent 2" w:uiPriority="73"/>
+    <w:lsdException w:name="Light Shading Accent 3" w:uiPriority="60"/>
+    <w:lsdException w:name="Light List Accent 3" w:uiPriority="61"/>
+    <w:lsdException w:name="Light Grid Accent 3" w:uiPriority="62"/>
+    <w:lsdException w:name="Medium Shading 1 Accent 3" w:uiPriority="63"/>
+    <w:lsdException w:name="Medium Shading 2 Accent 3" w:uiPriority="64"/>
+    <w:lsdException w:name="Medium List 1 Accent 3" w:uiPriority="65"/>
+    <w:lsdException w:name="Medium List 2 Accent 3" w:uiPriority="66"/>
+    <w:lsdException w:name="Medium Grid 1 Accent 3" w:uiPriority="67"/>
+    <w:lsdException w:name="Medium Grid 2 Accent 3" w:uiPriority="68"/>
+    <w:lsdException w:name="Medium Grid 3 Accent 3" w:uiPriority="69"/>
+    <w:lsdException w:name="Dark List Accent 3" w:uiPriority="70"/>
+    <w:lsdException w:name="Colorful Shading Accent 3" w:uiPriority="71"/>
+    <w:lsdException w:name="Colorful List Accent 3" w:uiPriority="72"/>
+    <w:lsdException w:name="Colorful Grid Accent 3" w:uiPriority="73"/>
+    <w:lsdException w:name="Light Shading Accent 4" w:uiPriority="60"/>
+    <w:lsdException w:name="Light List Accent 4" w:uiPriority="61"/>
+    <w:lsdException w:name="Light Grid Accent 4" w:uiPriority="62"/>
+    <w:lsdException w:name="Medium Shading 1 Accent 4" w:uiPriority="63"/>
+    <w:lsdException w:name="Medium Shading 2 Accent 4" w:uiPriority="64"/>
+    <w:lsdException w:name="Medium List 1 Accent 4" w:uiPriority="65"/>
+    <w:lsdException w:name="Medium List 2 Accent 4" w:uiPriority="66"/>
+    <w:lsdException w:name="Medium Grid 1 Accent 4" w:uiPriority="67"/>
+    <w:lsdException w:name="Medium Grid 2 Accent 4" w:uiPriority="68"/>
+    <w:lsdException w:name="Medium Grid 3 Accent 4" w:uiPriority="69"/>
+    <w:lsdException w:name="Dark List Accent 4" w:uiPriority="70"/>
+    <w:lsdException w:name="Colorful Shading Accent 4" w:uiPriority="71"/>
+    <w:lsdException w:name="Colorful List Accent 4" w:uiPriority="72"/>
+    <w:lsdException w:name="Colorful Grid Accent 4" w:uiPriority="73"/>
+    <w:lsdException w:name="Light Shading Accent 5" w:uiPriority="60"/>
+    <w:lsdException w:name="Light List Accent 5" w:uiPriority="61"/>
+    <w:lsdException w:name="Light Grid Accent 5" w:uiPriority="62"/>
+    <w:lsdException w:name="Medium Shading 1 Accent 5" w:uiPriority="63"/>
+    <w:lsdException w:name="Medium Shading 2 Accent 5" w:uiPriority="64"/>
+    <w:lsdException w:name="Medium List 1 Accent 5" w:uiPriority="65"/>
+    <w:lsdException w:name="Medium List 2 Accent 5" w:uiPriority="66"/>
+    <w:lsdException w:name="Medium Grid 1 Accent 5" w:uiPriority="67"/>
+    <w:lsdException w:name="Medium Grid 2 Accent 5" w:uiPriority="68"/>
+    <w:lsdException w:name="Medium Grid 3 Accent 5" w:uiPriority="69"/>
+    <w:lsdException w:name="Dark List Accent 5" w:uiPriority="70"/>
+    <w:lsdException w:name="Colorful Shading Accent 5" w:uiPriority="71"/>
+    <w:lsdException w:name="Colorful List Accent 5" w:uiPriority="72"/>
+    <w:lsdException w:name="Colorful Grid Accent 5" w:uiPriority="73"/>
+    <w:lsdException w:name="Light Shading Accent 6" w:uiPriority="60"/>
+    <w:lsdException w:name="Light List Accent 6" w:uiPriority="61"/>
+    <w:lsdException w:name="Light Grid Accent 6" w:uiPriority="62"/>
+    <w:lsdException w:name="Medium Shading 1 Accent 6" w:uiPriority="63"/>
+    <w:lsdException w:name="Medium Shading 2 Accent 6" w:uiPriority="64"/>
+    <w:lsdException w:name="Medium List 1 Accent 6" w:uiPriority="65"/>
+    <w:lsdException w:name="Medium List 2 Accent 6" w:uiPriority="66"/>
+    <w:lsdException w:name="Medium Grid 1 Accent 6" w:uiPriority="67"/>
+    <w:lsdException w:name="Medium Grid 2 Accent 6" w:uiPriority="68"/>
+    <w:lsdException w:name="Medium Grid 3 Accent 6" w:uiPriority="69"/>
+    <w:lsdException w:name="Dark List Accent 6" w:uiPriority="70"/>
+    <w:lsdException w:name="Colorful Shading Accent 6" w:uiPriority="71"/>
+    <w:lsdException w:name="Colorful List Accent 6" w:uiPriority="72"/>
+    <w:lsdException w:name="Colorful Grid Accent 6" w:uiPriority="73"/>
+    <w:lsdException w:name="Subtle Emphasis" w:uiPriority="19" w:qFormat="1"/>
+    <w:lsdException w:name="Intense Emphasis" w:uiPriority="21" w:qFormat="1"/>
+    <w:lsdException w:name="Subtle Reference" w:uiPriority="31" w:qFormat="1"/>
+    <w:lsdException w:name="Intense Reference" w:uiPriority="32" w:qFormat="1"/>
+    <w:lsdException w:name="Book Title" w:uiPriority="33" w:qFormat="1"/>
+    <w:lsdException w:name="Bibliography" w:semiHidden="1" w:uiPriority="37" w:unhideWhenUsed="1"/>
+    <w:lsdException w:name="TOC Heading" w:semiHidden="1" w:uiPriority="39" w:unhideWhenUsed="1" w:qFormat="1"/>
+    <w:lsdException w:name="Plain Table 1" w:uiPriority="41"/>
+    <w:lsdException w:name="Plain Table 2" w:uiPriority="42"/>
+    <w:lsdException w:name="Plain Table 3" w:uiPriority="43"/>
+    <w:lsdException w:name="Plain Table 4" w:uiPriority="44"/>
+    <w:lsdException w:name="Plain Table 5" w:uiPriority="45"/>
+    <w:lsdException w:name="Grid Table Light" w:uiPriority="40"/>
+    <w:lsdException w:name="Grid Table 1 Light" w:uiPriority="46"/>
+    <w:lsdException w:name="Grid Table 2" w:uiPriority="47"/>
+    <w:lsdException w:name="Grid Table 3" w:uiPriority="48"/>
+    <w:lsdException w:name="Grid Table 4" w:uiPriority="49"/>
+    <w:lsdException w:name="Grid Table 5 Dark" w:uiPriority="50"/>
+    <w:lsdException w:name="Grid Table 6 Colorful" w:uiPriority="51"/>
+    <w:lsdException w:name="Grid Table 7 Colorful" w:uiPriority="52"/>
+    <w:lsdException w:name="Grid Table 1 Light Accent 1" w:uiPriority="46"/>
+    <w:lsdException w:name="Grid Table 2 Accent 1" w:uiPriority="47"/>
+    <w:lsdException w:name="Grid Table 3 Accent 1" w:uiPriority="48"/>
+    <w:lsdException w:name="Grid Table 4 Accent 1" w:uiPriority="49"/>
+    <w:lsdException w:name="Grid Table 5 Dark Accent 1" w:uiPriority="50"/>
+    <w:lsdException w:name="Grid Table 6 Colorful Accent 1" w:uiPriority="51"/>
+    <w:lsdException w:name="Grid Table 7 Colorful Accent 1" w:uiPriority="52"/>
+    <w:lsdException w:name="Grid Table 1 Light Accent 2" w:uiPriority="46"/>
+    <w:lsdException w:name="Grid Table 2 Accent 2" w:uiPriority="47"/>
+    <w:lsdException w:name="Grid Table 3 Accent 2" w:uiPriority="48"/>
+    <w:lsdException w:name="Grid Table 4 Accent 2" w:uiPriority="49"/>
+    <w:lsdException w:name="Grid Table 5 Dark Accent 2" w:uiPriority="50"/>
+    <w:lsdException w:name="Grid Table 6 Colorful Accent 2" w:uiPriority="51"/>
+    <w:lsdException w:name="Grid Table 7 Colorful Accent 2" w:uiPriority="52"/>
+    <w:lsdException w:name="Grid Table 1 Light Accent 3" w:uiPriority="46"/>
+    <w:lsdException w:name="Grid Table 2 Accent 3" w:uiPriority="47"/>
+    <w:lsdException w:name="Grid Table 3 Accent 3" w:uiPriority="48"/>
+    <w:lsdException w:name="Grid Table 4 Accent 3" w:uiPriority="49"/>
+    <w:lsdException w:name="Grid Table 5 Dark Accent 3" w:uiPriority="50"/>
+    <w:lsdException w:name="Grid Table 6 Colorful Accent 3" w:uiPriority="51"/>
+    <w:lsdException w:name="Grid Table 7 Colorful Accent 3" w:uiPriority="52"/>
+    <w:lsdException w:name="Grid Table 1 Light Accent 4" w:uiPriority="46"/>
+    <w:lsdException w:name="Grid Table 2 Accent 4" w:uiPriority="47"/>
+    <w:lsdException w:name="Grid Table 3 Accent 4" w:uiPriority="48"/>
+    <w:lsdException w:name="Grid Table 4 Accent 4" w:uiPriority="49"/>
+    <w:lsdException w:name="Grid Table 5 Dark Accent 4" w:uiPriority="50"/>
+    <w:lsdException w:name="Grid Table 6 Colorful Accent 4" w:uiPriority="51"/>
+    <w:lsdException w:name="Grid Table 7 Colorful Accent 4" w:uiPriority="52"/>
+    <w:lsdException w:name="Grid Table 1 Light Accent 5" w:uiPriority="46"/>
+    <w:lsdException w:name="Grid Table 2 Accent 5" w:uiPriority="47"/>
+    <w:lsdException w:name="Grid Table 3 Accent 5" w:uiPriority="48"/>
+    <w:lsdException w:name="Grid Table 4 Accent 5" w:uiPriority="49"/>
+    <w:lsdException w:name="Grid Table 5 Dark Accent 5" w:uiPriority="50"/>
+    <w:lsdException w:name="Grid Table 6 Colorful Accent 5" w:uiPriority="51"/>
+    <w:lsdException w:name="Grid Table 7 Colorful Accent 5" w:uiPriority="52"/>
+    <w:lsdException w:name="Grid Table 1 Light Accent 6" w:uiPriority="46"/>
+    <w:lsdException w:name="Grid Table 2 Accent 6" w:uiPriority="47"/>
+    <w:lsdException w:name="Grid Table 3 Accent 6" w:uiPriority="48"/>
+    <w:lsdException w:name="Grid Table 4 Accent 6" w:uiPriority="49"/>
+    <w:lsdException w:name="Grid Table 5 Dark Accent 6" w:uiPriority="50"/>
+    <w:lsdException w:name="Grid Table 6 Colorful Accent 6" w:uiPriority="51"/>
+    <w:lsdException w:name="Grid Table 7 Colorful Accent 6" w:uiPriority="52"/>
+    <w:lsdException w:name="List Table 1 Light" w:uiPriority="46"/>
+    <w:lsdException w:name="List Table 2" w:uiPriority="47"/>
+    <w:lsdException w:name="List Table 3" w:uiPriority="48"/>
+    <w:lsdException w:name="List Table 4" w:uiPriority="49"/>
+    <w:lsdException w:name="List Table 5 Dark" w:uiPriority="50"/>
+    <w:lsdException w:name="List Table 6 Colorful" w:uiPriority="51"/>
+    <w:lsdException w:name="List Table 7 Colorful" w:uiPriority="52"/>
+    <w:lsdException w:name="List Table 1 Light Accent 1" w:uiPriority="46"/>
+    <w:lsdException w:name="List Table 2 Accent 1" w:uiPriority="47"/>
+    <w:lsdException w:name="List Table 3 Accent 1" w:uiPriority="48"/>
+    <w:lsdException w:name="List Table 4 Accent 1" w:uiPriority="49"/>
+    <w:lsdException w:name="List Table 5 Dark Accent 1" w:uiPriority="50"/>
+    <w:lsdException w:name="List Table 6 Colorful Accent 1" w:uiPriority="51"/>
+    <w:lsdException w:name="List Table 7 Colorful Accent 1" w:uiPriority="52"/>
+    <w:lsdException w:name="List Table 1 Light Accent 2" w:uiPriority="46"/>
+    <w:lsdException w:name="List Table 2 Accent 2" w:uiPriority="47"/>
+    <w:lsdException w:name="List Table 3 Accent 2" w:uiPriority="48"/>
+    <w:lsdException w:name="List Table 4 Accent 2" w:uiPriority="49"/>
+    <w:lsdException w:name="List Table 5 Dark Accent 2" w:uiPriority="50"/>
+    <w:lsdException w:name="List Table 6 Colorful Accent 2" w:uiPriority="51"/>
+    <w:lsdException w:name="List Table 7 Colorful Accent 2" w:uiPriority="52"/>
+    <w:lsdException w:name="List Table 1 Light Accent 3" w:uiPriority="46"/>
+    <w:lsdException w:name="List Table 2 Accent 3" w:uiPriority="47"/>
+    <w:lsdException w:name="List Table 3 Accent 3" w:uiPriority="48"/>
+    <w:lsdException w:name="List Table 4 Accent 3" w:uiPriority="49"/>
+    <w:lsdException w:name="List Table 5 Dark Accent 3" w:uiPriority="50"/>
+    <w:lsdException w:name="List Table 6 Colorful Accent 3" w:uiPriority="51"/>
+    <w:lsdException w:name="List Table 7 Colorful Accent 3" w:uiPriority="52"/>
+    <w:lsdException w:name="List Table 1 Light Accent 4" w:uiPriority="46"/>
+    <w:lsdException w:name="List Table 2 Accent 4" w:uiPriority="47"/>
+    <w:lsdException w:name="List Table 3 Accent 4" w:uiPriority="48"/>
+    <w:lsdException w:name="List Table 4 Accent 4" w:uiPriority="49"/>
+    <w:lsdException w:name="List Table 5 Dark Accent 4" w:uiPriority="50"/>
+    <w:lsdException w:name="List Table 6 Colorful Accent 4" w:uiPriority="51"/>
+    <w:lsdException w:name="List Table 7 Colorful Accent 4" w:uiPriority="52"/>
+    <w:lsdException w:name="List Table 1 Light Accent 5" w:uiPriority="46"/>
+    <w:lsdException w:name="List Table 2 Accent 5" w:uiPriority="47"/>
+    <w:lsdException w:name="List Table 3 Accent 5" w:uiPriority="48"/>
+    <w:lsdException w:name="List Table 4 Accent 5" w:uiPriority="49"/>
+    <w:lsdException w:name="List Table 5 Dark Accent 5" w:uiPriority="50"/>
+    <w:lsdException w:name="List Table 6 Colorful Accent 5" w:uiPriority="51"/>
+    <w:lsdException w:name="List Table 7 Colorful Accent 5" w:uiPriority="52"/>
+    <w:lsdException w:name="List Table 1 Light Accent 6" w:uiPriority="46"/>
+    <w:lsdException w:name="List Table 2 Accent 6" w:uiPriority="47"/>
+    <w:lsdException w:name="List Table 3 Accent 6" w:uiPriority="48"/>
+    <w:lsdException w:name="List Table 4 Accent 6" w:uiPriority="49"/>
+    <w:lsdException w:name="List Table 5 Dark Accent 6" w:uiPriority="50"/>
+    <w:lsdException w:name="List Table 6 Colorful Accent 6" w:uiPriority="51"/>
+    <w:lsdException w:name="List Table 7 Colorful Accent 6" w:uiPriority="52"/>
   </w:latentStyles>
   <w:style w:type="paragraph" w:default="1" w:styleId="Normal">
     <w:name w:val="Normal"/>

</xml_diff>

<commit_message>
Update Loading Files to the WinMax Control using WCF.docx
Update remote program load arguments and added common use-case section.
</commit_message>
<xml_diff>
--- a/Loading Files to the WinMax Control using WCF.docx
+++ b/Loading Files to the WinMax Control using WCF.docx
@@ -1,6 +1,6 @@
 
 <file path=word/document.xml><?xml version="1.0" encoding="utf-8"?>
-<w:document xmlns:wpc="http://schemas.microsoft.com/office/word/2010/wordprocessingCanvas" xmlns:mc="http://schemas.openxmlformats.org/markup-compatibility/2006" xmlns:o="urn:schemas-microsoft-com:office:office" xmlns:r="http://schemas.openxmlformats.org/officeDocument/2006/relationships" xmlns:m="http://schemas.openxmlformats.org/officeDocument/2006/math" xmlns:v="urn:schemas-microsoft-com:vml" xmlns:wp14="http://schemas.microsoft.com/office/word/2010/wordprocessingDrawing" xmlns:wp="http://schemas.openxmlformats.org/drawingml/2006/wordprocessingDrawing" xmlns:w10="urn:schemas-microsoft-com:office:word" xmlns:w="http://schemas.openxmlformats.org/wordprocessingml/2006/main" xmlns:w14="http://schemas.microsoft.com/office/word/2010/wordml" xmlns:wpg="http://schemas.microsoft.com/office/word/2010/wordprocessingGroup" xmlns:wpi="http://schemas.microsoft.com/office/word/2010/wordprocessingInk" xmlns:wne="http://schemas.microsoft.com/office/word/2006/wordml" xmlns:wps="http://schemas.microsoft.com/office/word/2010/wordprocessingShape" mc:Ignorable="w14 wp14">
+<w:document xmlns:wpc="http://schemas.microsoft.com/office/word/2010/wordprocessingCanvas" xmlns:cx="http://schemas.microsoft.com/office/drawing/2014/chartex" xmlns:cx1="http://schemas.microsoft.com/office/drawing/2015/9/8/chartex" xmlns:mc="http://schemas.openxmlformats.org/markup-compatibility/2006" xmlns:o="urn:schemas-microsoft-com:office:office" xmlns:r="http://schemas.openxmlformats.org/officeDocument/2006/relationships" xmlns:m="http://schemas.openxmlformats.org/officeDocument/2006/math" xmlns:v="urn:schemas-microsoft-com:vml" xmlns:wp14="http://schemas.microsoft.com/office/word/2010/wordprocessingDrawing" xmlns:wp="http://schemas.openxmlformats.org/drawingml/2006/wordprocessingDrawing" xmlns:w10="urn:schemas-microsoft-com:office:word" xmlns:w="http://schemas.openxmlformats.org/wordprocessingml/2006/main" xmlns:w14="http://schemas.microsoft.com/office/word/2010/wordml" xmlns:w15="http://schemas.microsoft.com/office/word/2012/wordml" xmlns:w16se="http://schemas.microsoft.com/office/word/2015/wordml/symex" xmlns:wpg="http://schemas.microsoft.com/office/word/2010/wordprocessingGroup" xmlns:wpi="http://schemas.microsoft.com/office/word/2010/wordprocessingInk" xmlns:wne="http://schemas.microsoft.com/office/word/2006/wordml" xmlns:wps="http://schemas.microsoft.com/office/word/2010/wordprocessingShape" mc:Ignorable="w14 w15 w16se wp14">
   <w:body>
     <w:p/>
     <w:p/>
@@ -19,14 +19,14 @@
           <w:b/>
           <w:sz w:val="52"/>
         </w:rPr>
-        <w:t>Loading Files</w:t>
+        <w:t>Loading Files to the WinMax Control using WCF</w:t>
       </w:r>
       <w:r>
         <w:rPr>
           <w:b/>
           <w:sz w:val="52"/>
         </w:rPr>
-        <w:t xml:space="preserve"> to the WinMax Control using WCF</w:t>
+        <w:t xml:space="preserve"> </w:t>
       </w:r>
     </w:p>
     <w:p>
@@ -125,14 +125,14 @@
     </w:p>
     <w:tbl>
       <w:tblPr>
-        <w:tblW w:w="9558" w:type="dxa"/>
+        <w:tblW w:w="9555" w:type="dxa"/>
         <w:tblLayout w:type="fixed"/>
-        <w:tblLook w:val="0000" w:firstRow="0" w:lastRow="0" w:firstColumn="0" w:lastColumn="0" w:noHBand="0" w:noVBand="0"/>
+        <w:tblLook w:val="04A0" w:firstRow="1" w:lastRow="0" w:firstColumn="1" w:lastColumn="0" w:noHBand="0" w:noVBand="1"/>
       </w:tblPr>
       <w:tblGrid>
         <w:gridCol w:w="738"/>
-        <w:gridCol w:w="5400"/>
-        <w:gridCol w:w="1980"/>
+        <w:gridCol w:w="5398"/>
+        <w:gridCol w:w="1979"/>
         <w:gridCol w:w="1440"/>
       </w:tblGrid>
       <w:tr>
@@ -146,6 +146,7 @@
               <w:right w:val="single" w:sz="6" w:space="0" w:color="auto"/>
             </w:tcBorders>
             <w:shd w:val="pct10" w:color="auto" w:fill="auto"/>
+            <w:hideMark/>
           </w:tcPr>
           <w:p>
             <w:pPr>
@@ -166,6 +167,7 @@
               <w:right w:val="single" w:sz="6" w:space="0" w:color="auto"/>
             </w:tcBorders>
             <w:shd w:val="pct10" w:color="auto" w:fill="auto"/>
+            <w:hideMark/>
           </w:tcPr>
           <w:p>
             <w:r>
@@ -180,8 +182,10 @@
               <w:top w:val="single" w:sz="6" w:space="0" w:color="auto"/>
               <w:left w:val="nil"/>
               <w:bottom w:val="single" w:sz="6" w:space="0" w:color="auto"/>
+              <w:right w:val="nil"/>
             </w:tcBorders>
             <w:shd w:val="pct10" w:color="auto" w:fill="auto"/>
+            <w:hideMark/>
           </w:tcPr>
           <w:p>
             <w:r>
@@ -199,10 +203,151 @@
               <w:right w:val="single" w:sz="6" w:space="0" w:color="auto"/>
             </w:tcBorders>
             <w:shd w:val="pct10" w:color="auto" w:fill="auto"/>
+            <w:hideMark/>
           </w:tcPr>
           <w:p>
             <w:r>
               <w:t>Date</w:t>
+            </w:r>
+          </w:p>
+        </w:tc>
+      </w:tr>
+      <w:tr>
+        <w:tc>
+          <w:tcPr>
+            <w:tcW w:w="738" w:type="dxa"/>
+            <w:tcBorders>
+              <w:top w:val="single" w:sz="6" w:space="0" w:color="auto"/>
+              <w:left w:val="single" w:sz="6" w:space="0" w:color="auto"/>
+              <w:bottom w:val="single" w:sz="6" w:space="0" w:color="auto"/>
+              <w:right w:val="single" w:sz="6" w:space="0" w:color="auto"/>
+            </w:tcBorders>
+            <w:hideMark/>
+          </w:tcPr>
+          <w:p>
+            <w:pPr>
+              <w:jc w:val="center"/>
+            </w:pPr>
+            <w:r>
+              <w:t>1</w:t>
+            </w:r>
+          </w:p>
+        </w:tc>
+        <w:tc>
+          <w:tcPr>
+            <w:tcW w:w="5400" w:type="dxa"/>
+            <w:tcBorders>
+              <w:top w:val="single" w:sz="6" w:space="0" w:color="auto"/>
+              <w:left w:val="single" w:sz="6" w:space="0" w:color="auto"/>
+              <w:bottom w:val="single" w:sz="6" w:space="0" w:color="auto"/>
+              <w:right w:val="single" w:sz="6" w:space="0" w:color="auto"/>
+            </w:tcBorders>
+            <w:hideMark/>
+          </w:tcPr>
+          <w:p>
+            <w:r>
+              <w:t>Original Release</w:t>
+            </w:r>
+          </w:p>
+        </w:tc>
+        <w:tc>
+          <w:tcPr>
+            <w:tcW w:w="1980" w:type="dxa"/>
+            <w:hideMark/>
+          </w:tcPr>
+          <w:p>
+            <w:r>
+              <w:t>Robert Gorgol</w:t>
+            </w:r>
+          </w:p>
+        </w:tc>
+        <w:tc>
+          <w:tcPr>
+            <w:tcW w:w="1440" w:type="dxa"/>
+            <w:tcBorders>
+              <w:top w:val="single" w:sz="6" w:space="0" w:color="auto"/>
+              <w:left w:val="single" w:sz="6" w:space="0" w:color="auto"/>
+              <w:bottom w:val="single" w:sz="6" w:space="0" w:color="auto"/>
+              <w:right w:val="single" w:sz="6" w:space="0" w:color="auto"/>
+            </w:tcBorders>
+            <w:hideMark/>
+          </w:tcPr>
+          <w:p>
+            <w:r>
+              <w:t>2017.10.19</w:t>
+            </w:r>
+          </w:p>
+        </w:tc>
+      </w:tr>
+      <w:tr>
+        <w:tc>
+          <w:tcPr>
+            <w:tcW w:w="738" w:type="dxa"/>
+            <w:tcBorders>
+              <w:top w:val="single" w:sz="6" w:space="0" w:color="auto"/>
+              <w:left w:val="single" w:sz="6" w:space="0" w:color="auto"/>
+              <w:bottom w:val="single" w:sz="6" w:space="0" w:color="auto"/>
+              <w:right w:val="single" w:sz="6" w:space="0" w:color="auto"/>
+            </w:tcBorders>
+            <w:hideMark/>
+          </w:tcPr>
+          <w:p>
+            <w:pPr>
+              <w:jc w:val="center"/>
+            </w:pPr>
+            <w:r>
+              <w:t>2</w:t>
+            </w:r>
+          </w:p>
+        </w:tc>
+        <w:tc>
+          <w:tcPr>
+            <w:tcW w:w="5400" w:type="dxa"/>
+            <w:tcBorders>
+              <w:top w:val="single" w:sz="6" w:space="0" w:color="auto"/>
+              <w:left w:val="single" w:sz="6" w:space="0" w:color="auto"/>
+              <w:bottom w:val="single" w:sz="6" w:space="0" w:color="auto"/>
+              <w:right w:val="single" w:sz="6" w:space="0" w:color="auto"/>
+            </w:tcBorders>
+            <w:hideMark/>
+          </w:tcPr>
+          <w:p>
+            <w:r>
+              <w:t>New remote program load argument to allow loading to be skipped when file is already in memory.</w:t>
+            </w:r>
+          </w:p>
+        </w:tc>
+        <w:tc>
+          <w:tcPr>
+            <w:tcW w:w="1980" w:type="dxa"/>
+            <w:tcBorders>
+              <w:top w:val="single" w:sz="6" w:space="0" w:color="auto"/>
+              <w:left w:val="nil"/>
+              <w:bottom w:val="single" w:sz="6" w:space="0" w:color="auto"/>
+              <w:right w:val="nil"/>
+            </w:tcBorders>
+            <w:hideMark/>
+          </w:tcPr>
+          <w:p>
+            <w:r>
+              <w:t>Robert Gorgol</w:t>
+            </w:r>
+          </w:p>
+        </w:tc>
+        <w:tc>
+          <w:tcPr>
+            <w:tcW w:w="1440" w:type="dxa"/>
+            <w:tcBorders>
+              <w:top w:val="single" w:sz="6" w:space="0" w:color="auto"/>
+              <w:left w:val="single" w:sz="6" w:space="0" w:color="auto"/>
+              <w:bottom w:val="single" w:sz="6" w:space="0" w:color="auto"/>
+              <w:right w:val="single" w:sz="6" w:space="0" w:color="auto"/>
+            </w:tcBorders>
+            <w:hideMark/>
+          </w:tcPr>
+          <w:p>
+            <w:r>
+              <w:t>2018.01.08</w:t>
             </w:r>
           </w:p>
         </w:tc>
@@ -223,7 +368,7 @@
               <w:jc w:val="center"/>
             </w:pPr>
             <w:r>
-              <w:t>1</w:t>
+              <w:t>3</w:t>
             </w:r>
           </w:p>
         </w:tc>
@@ -239,16 +384,13 @@
           </w:tcPr>
           <w:p>
             <w:r>
-              <w:t>Original Release</w:t>
+              <w:t>Add support for program run that does not automatically queue to repeat upon completion.</w:t>
             </w:r>
           </w:p>
         </w:tc>
         <w:tc>
           <w:tcPr>
             <w:tcW w:w="1980" w:type="dxa"/>
-            <w:tcBorders>
-              <w:left w:val="nil"/>
-            </w:tcBorders>
           </w:tcPr>
           <w:p>
             <w:r>
@@ -268,75 +410,7 @@
           </w:tcPr>
           <w:p>
             <w:r>
-              <w:t>2017.10.19</w:t>
-            </w:r>
-          </w:p>
-        </w:tc>
-      </w:tr>
-      <w:tr>
-        <w:tc>
-          <w:tcPr>
-            <w:tcW w:w="738" w:type="dxa"/>
-            <w:tcBorders>
-              <w:top w:val="single" w:sz="6" w:space="0" w:color="auto"/>
-              <w:left w:val="single" w:sz="6" w:space="0" w:color="auto"/>
-              <w:bottom w:val="single" w:sz="6" w:space="0" w:color="auto"/>
-              <w:right w:val="single" w:sz="6" w:space="0" w:color="auto"/>
-            </w:tcBorders>
-          </w:tcPr>
-          <w:p>
-            <w:pPr>
-              <w:jc w:val="center"/>
-            </w:pPr>
-            <w:r>
-              <w:t>2</w:t>
-            </w:r>
-          </w:p>
-        </w:tc>
-        <w:tc>
-          <w:tcPr>
-            <w:tcW w:w="5400" w:type="dxa"/>
-            <w:tcBorders>
-              <w:top w:val="single" w:sz="6" w:space="0" w:color="auto"/>
-              <w:left w:val="single" w:sz="6" w:space="0" w:color="auto"/>
-              <w:bottom w:val="single" w:sz="6" w:space="0" w:color="auto"/>
-              <w:right w:val="single" w:sz="6" w:space="0" w:color="auto"/>
-            </w:tcBorders>
-          </w:tcPr>
-          <w:p>
-            <w:r>
-              <w:t>New remote program load argument to allow loading to be skipped when file is already in memory.</w:t>
-            </w:r>
-          </w:p>
-        </w:tc>
-        <w:tc>
-          <w:tcPr>
-            <w:tcW w:w="1980" w:type="dxa"/>
-            <w:tcBorders>
-              <w:top w:val="single" w:sz="6" w:space="0" w:color="auto"/>
-              <w:left w:val="nil"/>
-              <w:bottom w:val="single" w:sz="6" w:space="0" w:color="auto"/>
-            </w:tcBorders>
-          </w:tcPr>
-          <w:p>
-            <w:r>
-              <w:t>Robert Gorgol</w:t>
-            </w:r>
-          </w:p>
-        </w:tc>
-        <w:tc>
-          <w:tcPr>
-            <w:tcW w:w="1440" w:type="dxa"/>
-            <w:tcBorders>
-              <w:top w:val="single" w:sz="6" w:space="0" w:color="auto"/>
-              <w:left w:val="single" w:sz="6" w:space="0" w:color="auto"/>
-              <w:bottom w:val="single" w:sz="6" w:space="0" w:color="auto"/>
-              <w:right w:val="single" w:sz="6" w:space="0" w:color="auto"/>
-            </w:tcBorders>
-          </w:tcPr>
-          <w:p>
-            <w:r>
-              <w:t>2018.01.08</w:t>
+              <w:t>2018.03.09</w:t>
             </w:r>
           </w:p>
         </w:tc>
@@ -374,7 +448,214 @@
           <w:tcPr>
             <w:tcW w:w="1980" w:type="dxa"/>
             <w:tcBorders>
+              <w:top w:val="single" w:sz="6" w:space="0" w:color="auto"/>
               <w:left w:val="nil"/>
+              <w:bottom w:val="single" w:sz="6" w:space="0" w:color="auto"/>
+              <w:right w:val="nil"/>
+            </w:tcBorders>
+          </w:tcPr>
+          <w:p/>
+        </w:tc>
+        <w:tc>
+          <w:tcPr>
+            <w:tcW w:w="1440" w:type="dxa"/>
+            <w:tcBorders>
+              <w:top w:val="single" w:sz="6" w:space="0" w:color="auto"/>
+              <w:left w:val="single" w:sz="6" w:space="0" w:color="auto"/>
+              <w:bottom w:val="single" w:sz="6" w:space="0" w:color="auto"/>
+              <w:right w:val="single" w:sz="6" w:space="0" w:color="auto"/>
+            </w:tcBorders>
+          </w:tcPr>
+          <w:p/>
+        </w:tc>
+      </w:tr>
+      <w:tr>
+        <w:tc>
+          <w:tcPr>
+            <w:tcW w:w="738" w:type="dxa"/>
+            <w:tcBorders>
+              <w:top w:val="single" w:sz="6" w:space="0" w:color="auto"/>
+              <w:left w:val="single" w:sz="6" w:space="0" w:color="auto"/>
+              <w:bottom w:val="single" w:sz="6" w:space="0" w:color="auto"/>
+              <w:right w:val="single" w:sz="6" w:space="0" w:color="auto"/>
+            </w:tcBorders>
+          </w:tcPr>
+          <w:p>
+            <w:pPr>
+              <w:jc w:val="center"/>
+            </w:pPr>
+          </w:p>
+        </w:tc>
+        <w:tc>
+          <w:tcPr>
+            <w:tcW w:w="5400" w:type="dxa"/>
+            <w:tcBorders>
+              <w:top w:val="single" w:sz="6" w:space="0" w:color="auto"/>
+              <w:left w:val="single" w:sz="6" w:space="0" w:color="auto"/>
+              <w:bottom w:val="single" w:sz="6" w:space="0" w:color="auto"/>
+              <w:right w:val="single" w:sz="6" w:space="0" w:color="auto"/>
+            </w:tcBorders>
+          </w:tcPr>
+          <w:p/>
+        </w:tc>
+        <w:tc>
+          <w:tcPr>
+            <w:tcW w:w="1980" w:type="dxa"/>
+          </w:tcPr>
+          <w:p/>
+        </w:tc>
+        <w:tc>
+          <w:tcPr>
+            <w:tcW w:w="1440" w:type="dxa"/>
+            <w:tcBorders>
+              <w:top w:val="single" w:sz="6" w:space="0" w:color="auto"/>
+              <w:left w:val="single" w:sz="6" w:space="0" w:color="auto"/>
+              <w:bottom w:val="single" w:sz="6" w:space="0" w:color="auto"/>
+              <w:right w:val="single" w:sz="6" w:space="0" w:color="auto"/>
+            </w:tcBorders>
+          </w:tcPr>
+          <w:p/>
+        </w:tc>
+      </w:tr>
+      <w:tr>
+        <w:tc>
+          <w:tcPr>
+            <w:tcW w:w="738" w:type="dxa"/>
+            <w:tcBorders>
+              <w:top w:val="single" w:sz="6" w:space="0" w:color="auto"/>
+              <w:left w:val="single" w:sz="6" w:space="0" w:color="auto"/>
+              <w:bottom w:val="single" w:sz="6" w:space="0" w:color="auto"/>
+              <w:right w:val="single" w:sz="6" w:space="0" w:color="auto"/>
+            </w:tcBorders>
+          </w:tcPr>
+          <w:p>
+            <w:pPr>
+              <w:jc w:val="center"/>
+            </w:pPr>
+          </w:p>
+        </w:tc>
+        <w:tc>
+          <w:tcPr>
+            <w:tcW w:w="5400" w:type="dxa"/>
+            <w:tcBorders>
+              <w:top w:val="single" w:sz="6" w:space="0" w:color="auto"/>
+              <w:left w:val="single" w:sz="6" w:space="0" w:color="auto"/>
+              <w:bottom w:val="single" w:sz="6" w:space="0" w:color="auto"/>
+              <w:right w:val="single" w:sz="6" w:space="0" w:color="auto"/>
+            </w:tcBorders>
+          </w:tcPr>
+          <w:p/>
+        </w:tc>
+        <w:tc>
+          <w:tcPr>
+            <w:tcW w:w="1980" w:type="dxa"/>
+            <w:tcBorders>
+              <w:top w:val="single" w:sz="6" w:space="0" w:color="auto"/>
+              <w:left w:val="nil"/>
+              <w:bottom w:val="single" w:sz="6" w:space="0" w:color="auto"/>
+              <w:right w:val="nil"/>
+            </w:tcBorders>
+          </w:tcPr>
+          <w:p/>
+        </w:tc>
+        <w:tc>
+          <w:tcPr>
+            <w:tcW w:w="1440" w:type="dxa"/>
+            <w:tcBorders>
+              <w:top w:val="single" w:sz="6" w:space="0" w:color="auto"/>
+              <w:left w:val="single" w:sz="6" w:space="0" w:color="auto"/>
+              <w:bottom w:val="single" w:sz="6" w:space="0" w:color="auto"/>
+              <w:right w:val="single" w:sz="6" w:space="0" w:color="auto"/>
+            </w:tcBorders>
+          </w:tcPr>
+          <w:p/>
+        </w:tc>
+      </w:tr>
+      <w:tr>
+        <w:tc>
+          <w:tcPr>
+            <w:tcW w:w="738" w:type="dxa"/>
+            <w:tcBorders>
+              <w:top w:val="single" w:sz="6" w:space="0" w:color="auto"/>
+              <w:left w:val="single" w:sz="6" w:space="0" w:color="auto"/>
+              <w:bottom w:val="single" w:sz="6" w:space="0" w:color="auto"/>
+              <w:right w:val="single" w:sz="6" w:space="0" w:color="auto"/>
+            </w:tcBorders>
+          </w:tcPr>
+          <w:p>
+            <w:pPr>
+              <w:jc w:val="center"/>
+            </w:pPr>
+          </w:p>
+        </w:tc>
+        <w:tc>
+          <w:tcPr>
+            <w:tcW w:w="5400" w:type="dxa"/>
+            <w:tcBorders>
+              <w:top w:val="single" w:sz="6" w:space="0" w:color="auto"/>
+              <w:left w:val="single" w:sz="6" w:space="0" w:color="auto"/>
+              <w:bottom w:val="single" w:sz="6" w:space="0" w:color="auto"/>
+              <w:right w:val="single" w:sz="6" w:space="0" w:color="auto"/>
+            </w:tcBorders>
+          </w:tcPr>
+          <w:p/>
+        </w:tc>
+        <w:tc>
+          <w:tcPr>
+            <w:tcW w:w="1980" w:type="dxa"/>
+          </w:tcPr>
+          <w:p/>
+        </w:tc>
+        <w:tc>
+          <w:tcPr>
+            <w:tcW w:w="1440" w:type="dxa"/>
+            <w:tcBorders>
+              <w:top w:val="single" w:sz="6" w:space="0" w:color="auto"/>
+              <w:left w:val="single" w:sz="6" w:space="0" w:color="auto"/>
+              <w:bottom w:val="single" w:sz="6" w:space="0" w:color="auto"/>
+              <w:right w:val="single" w:sz="6" w:space="0" w:color="auto"/>
+            </w:tcBorders>
+          </w:tcPr>
+          <w:p/>
+        </w:tc>
+      </w:tr>
+      <w:tr>
+        <w:tc>
+          <w:tcPr>
+            <w:tcW w:w="738" w:type="dxa"/>
+            <w:tcBorders>
+              <w:top w:val="single" w:sz="6" w:space="0" w:color="auto"/>
+              <w:left w:val="single" w:sz="6" w:space="0" w:color="auto"/>
+              <w:bottom w:val="single" w:sz="6" w:space="0" w:color="auto"/>
+              <w:right w:val="single" w:sz="6" w:space="0" w:color="auto"/>
+            </w:tcBorders>
+          </w:tcPr>
+          <w:p>
+            <w:pPr>
+              <w:jc w:val="center"/>
+            </w:pPr>
+          </w:p>
+        </w:tc>
+        <w:tc>
+          <w:tcPr>
+            <w:tcW w:w="5400" w:type="dxa"/>
+            <w:tcBorders>
+              <w:top w:val="single" w:sz="6" w:space="0" w:color="auto"/>
+              <w:left w:val="single" w:sz="6" w:space="0" w:color="auto"/>
+              <w:bottom w:val="single" w:sz="6" w:space="0" w:color="auto"/>
+              <w:right w:val="single" w:sz="6" w:space="0" w:color="auto"/>
+            </w:tcBorders>
+          </w:tcPr>
+          <w:p/>
+        </w:tc>
+        <w:tc>
+          <w:tcPr>
+            <w:tcW w:w="1980" w:type="dxa"/>
+            <w:tcBorders>
+              <w:top w:val="single" w:sz="6" w:space="0" w:color="auto"/>
+              <w:left w:val="nil"/>
+              <w:bottom w:val="nil"/>
+              <w:right w:val="nil"/>
             </w:tcBorders>
           </w:tcPr>
           <w:p/>
@@ -428,266 +709,7 @@
               <w:top w:val="single" w:sz="6" w:space="0" w:color="auto"/>
               <w:left w:val="nil"/>
               <w:bottom w:val="single" w:sz="6" w:space="0" w:color="auto"/>
-            </w:tcBorders>
-          </w:tcPr>
-          <w:p/>
-        </w:tc>
-        <w:tc>
-          <w:tcPr>
-            <w:tcW w:w="1440" w:type="dxa"/>
-            <w:tcBorders>
-              <w:top w:val="single" w:sz="6" w:space="0" w:color="auto"/>
-              <w:left w:val="single" w:sz="6" w:space="0" w:color="auto"/>
-              <w:bottom w:val="single" w:sz="6" w:space="0" w:color="auto"/>
-              <w:right w:val="single" w:sz="6" w:space="0" w:color="auto"/>
-            </w:tcBorders>
-          </w:tcPr>
-          <w:p/>
-        </w:tc>
-      </w:tr>
-      <w:tr>
-        <w:tc>
-          <w:tcPr>
-            <w:tcW w:w="738" w:type="dxa"/>
-            <w:tcBorders>
-              <w:top w:val="single" w:sz="6" w:space="0" w:color="auto"/>
-              <w:left w:val="single" w:sz="6" w:space="0" w:color="auto"/>
-              <w:bottom w:val="single" w:sz="6" w:space="0" w:color="auto"/>
-              <w:right w:val="single" w:sz="6" w:space="0" w:color="auto"/>
-            </w:tcBorders>
-          </w:tcPr>
-          <w:p>
-            <w:pPr>
-              <w:jc w:val="center"/>
-            </w:pPr>
-          </w:p>
-        </w:tc>
-        <w:tc>
-          <w:tcPr>
-            <w:tcW w:w="5400" w:type="dxa"/>
-            <w:tcBorders>
-              <w:top w:val="single" w:sz="6" w:space="0" w:color="auto"/>
-              <w:left w:val="single" w:sz="6" w:space="0" w:color="auto"/>
-              <w:bottom w:val="single" w:sz="6" w:space="0" w:color="auto"/>
-              <w:right w:val="single" w:sz="6" w:space="0" w:color="auto"/>
-            </w:tcBorders>
-          </w:tcPr>
-          <w:p/>
-        </w:tc>
-        <w:tc>
-          <w:tcPr>
-            <w:tcW w:w="1980" w:type="dxa"/>
-            <w:tcBorders>
-              <w:left w:val="nil"/>
-            </w:tcBorders>
-          </w:tcPr>
-          <w:p/>
-        </w:tc>
-        <w:tc>
-          <w:tcPr>
-            <w:tcW w:w="1440" w:type="dxa"/>
-            <w:tcBorders>
-              <w:top w:val="single" w:sz="6" w:space="0" w:color="auto"/>
-              <w:left w:val="single" w:sz="6" w:space="0" w:color="auto"/>
-              <w:bottom w:val="single" w:sz="6" w:space="0" w:color="auto"/>
-              <w:right w:val="single" w:sz="6" w:space="0" w:color="auto"/>
-            </w:tcBorders>
-          </w:tcPr>
-          <w:p/>
-        </w:tc>
-      </w:tr>
-      <w:tr>
-        <w:tc>
-          <w:tcPr>
-            <w:tcW w:w="738" w:type="dxa"/>
-            <w:tcBorders>
-              <w:top w:val="single" w:sz="6" w:space="0" w:color="auto"/>
-              <w:left w:val="single" w:sz="6" w:space="0" w:color="auto"/>
-              <w:bottom w:val="single" w:sz="6" w:space="0" w:color="auto"/>
-              <w:right w:val="single" w:sz="6" w:space="0" w:color="auto"/>
-            </w:tcBorders>
-          </w:tcPr>
-          <w:p>
-            <w:pPr>
-              <w:jc w:val="center"/>
-            </w:pPr>
-          </w:p>
-        </w:tc>
-        <w:tc>
-          <w:tcPr>
-            <w:tcW w:w="5400" w:type="dxa"/>
-            <w:tcBorders>
-              <w:top w:val="single" w:sz="6" w:space="0" w:color="auto"/>
-              <w:left w:val="single" w:sz="6" w:space="0" w:color="auto"/>
-              <w:bottom w:val="single" w:sz="6" w:space="0" w:color="auto"/>
-              <w:right w:val="single" w:sz="6" w:space="0" w:color="auto"/>
-            </w:tcBorders>
-          </w:tcPr>
-          <w:p/>
-        </w:tc>
-        <w:tc>
-          <w:tcPr>
-            <w:tcW w:w="1980" w:type="dxa"/>
-            <w:tcBorders>
-              <w:top w:val="single" w:sz="6" w:space="0" w:color="auto"/>
-              <w:left w:val="nil"/>
-              <w:bottom w:val="single" w:sz="6" w:space="0" w:color="auto"/>
-            </w:tcBorders>
-          </w:tcPr>
-          <w:p/>
-        </w:tc>
-        <w:tc>
-          <w:tcPr>
-            <w:tcW w:w="1440" w:type="dxa"/>
-            <w:tcBorders>
-              <w:top w:val="single" w:sz="6" w:space="0" w:color="auto"/>
-              <w:left w:val="single" w:sz="6" w:space="0" w:color="auto"/>
-              <w:bottom w:val="single" w:sz="6" w:space="0" w:color="auto"/>
-              <w:right w:val="single" w:sz="6" w:space="0" w:color="auto"/>
-            </w:tcBorders>
-          </w:tcPr>
-          <w:p/>
-        </w:tc>
-      </w:tr>
-      <w:tr>
-        <w:tc>
-          <w:tcPr>
-            <w:tcW w:w="738" w:type="dxa"/>
-            <w:tcBorders>
-              <w:top w:val="single" w:sz="6" w:space="0" w:color="auto"/>
-              <w:left w:val="single" w:sz="6" w:space="0" w:color="auto"/>
-              <w:bottom w:val="single" w:sz="6" w:space="0" w:color="auto"/>
-              <w:right w:val="single" w:sz="6" w:space="0" w:color="auto"/>
-            </w:tcBorders>
-          </w:tcPr>
-          <w:p>
-            <w:pPr>
-              <w:jc w:val="center"/>
-            </w:pPr>
-          </w:p>
-        </w:tc>
-        <w:tc>
-          <w:tcPr>
-            <w:tcW w:w="5400" w:type="dxa"/>
-            <w:tcBorders>
-              <w:top w:val="single" w:sz="6" w:space="0" w:color="auto"/>
-              <w:left w:val="single" w:sz="6" w:space="0" w:color="auto"/>
-              <w:bottom w:val="single" w:sz="6" w:space="0" w:color="auto"/>
-              <w:right w:val="single" w:sz="6" w:space="0" w:color="auto"/>
-            </w:tcBorders>
-          </w:tcPr>
-          <w:p/>
-        </w:tc>
-        <w:tc>
-          <w:tcPr>
-            <w:tcW w:w="1980" w:type="dxa"/>
-            <w:tcBorders>
-              <w:left w:val="nil"/>
-            </w:tcBorders>
-          </w:tcPr>
-          <w:p/>
-        </w:tc>
-        <w:tc>
-          <w:tcPr>
-            <w:tcW w:w="1440" w:type="dxa"/>
-            <w:tcBorders>
-              <w:top w:val="single" w:sz="6" w:space="0" w:color="auto"/>
-              <w:left w:val="single" w:sz="6" w:space="0" w:color="auto"/>
-              <w:bottom w:val="single" w:sz="6" w:space="0" w:color="auto"/>
-              <w:right w:val="single" w:sz="6" w:space="0" w:color="auto"/>
-            </w:tcBorders>
-          </w:tcPr>
-          <w:p/>
-        </w:tc>
-      </w:tr>
-      <w:tr>
-        <w:tc>
-          <w:tcPr>
-            <w:tcW w:w="738" w:type="dxa"/>
-            <w:tcBorders>
-              <w:top w:val="single" w:sz="6" w:space="0" w:color="auto"/>
-              <w:left w:val="single" w:sz="6" w:space="0" w:color="auto"/>
-              <w:bottom w:val="single" w:sz="6" w:space="0" w:color="auto"/>
-              <w:right w:val="single" w:sz="6" w:space="0" w:color="auto"/>
-            </w:tcBorders>
-          </w:tcPr>
-          <w:p>
-            <w:pPr>
-              <w:jc w:val="center"/>
-            </w:pPr>
-          </w:p>
-        </w:tc>
-        <w:tc>
-          <w:tcPr>
-            <w:tcW w:w="5400" w:type="dxa"/>
-            <w:tcBorders>
-              <w:top w:val="single" w:sz="6" w:space="0" w:color="auto"/>
-              <w:left w:val="single" w:sz="6" w:space="0" w:color="auto"/>
-              <w:bottom w:val="single" w:sz="6" w:space="0" w:color="auto"/>
-              <w:right w:val="single" w:sz="6" w:space="0" w:color="auto"/>
-            </w:tcBorders>
-          </w:tcPr>
-          <w:p/>
-        </w:tc>
-        <w:tc>
-          <w:tcPr>
-            <w:tcW w:w="1980" w:type="dxa"/>
-            <w:tcBorders>
-              <w:top w:val="single" w:sz="6" w:space="0" w:color="auto"/>
-              <w:left w:val="nil"/>
-            </w:tcBorders>
-          </w:tcPr>
-          <w:p/>
-        </w:tc>
-        <w:tc>
-          <w:tcPr>
-            <w:tcW w:w="1440" w:type="dxa"/>
-            <w:tcBorders>
-              <w:top w:val="single" w:sz="6" w:space="0" w:color="auto"/>
-              <w:left w:val="single" w:sz="6" w:space="0" w:color="auto"/>
-              <w:bottom w:val="single" w:sz="6" w:space="0" w:color="auto"/>
-              <w:right w:val="single" w:sz="6" w:space="0" w:color="auto"/>
-            </w:tcBorders>
-          </w:tcPr>
-          <w:p/>
-        </w:tc>
-      </w:tr>
-      <w:tr>
-        <w:tc>
-          <w:tcPr>
-            <w:tcW w:w="738" w:type="dxa"/>
-            <w:tcBorders>
-              <w:top w:val="single" w:sz="6" w:space="0" w:color="auto"/>
-              <w:left w:val="single" w:sz="6" w:space="0" w:color="auto"/>
-              <w:bottom w:val="single" w:sz="6" w:space="0" w:color="auto"/>
-              <w:right w:val="single" w:sz="6" w:space="0" w:color="auto"/>
-            </w:tcBorders>
-          </w:tcPr>
-          <w:p>
-            <w:pPr>
-              <w:jc w:val="center"/>
-            </w:pPr>
-          </w:p>
-        </w:tc>
-        <w:tc>
-          <w:tcPr>
-            <w:tcW w:w="5400" w:type="dxa"/>
-            <w:tcBorders>
-              <w:top w:val="single" w:sz="6" w:space="0" w:color="auto"/>
-              <w:left w:val="single" w:sz="6" w:space="0" w:color="auto"/>
-              <w:bottom w:val="single" w:sz="6" w:space="0" w:color="auto"/>
-              <w:right w:val="single" w:sz="6" w:space="0" w:color="auto"/>
-            </w:tcBorders>
-          </w:tcPr>
-          <w:p/>
-        </w:tc>
-        <w:tc>
-          <w:tcPr>
-            <w:tcW w:w="1980" w:type="dxa"/>
-            <w:tcBorders>
-              <w:top w:val="single" w:sz="6" w:space="0" w:color="auto"/>
-              <w:left w:val="nil"/>
-              <w:bottom w:val="single" w:sz="6" w:space="0" w:color="auto"/>
+              <w:right w:val="nil"/>
             </w:tcBorders>
           </w:tcPr>
           <w:p/>
@@ -738,92 +760,16 @@
     </w:p>
     <w:p>
       <w:r>
-        <w:t>This</w:t>
-      </w:r>
-      <w:r>
-        <w:t xml:space="preserve"> document </w:t>
-      </w:r>
-      <w:r>
-        <w:t xml:space="preserve">covers the process for remotely loading part programs </w:t>
-      </w:r>
-      <w:r>
-        <w:t xml:space="preserve">and other proprietary files </w:t>
-      </w:r>
-      <w:r>
-        <w:t>to the WinMax control from a connected application</w:t>
-      </w:r>
-      <w:r>
-        <w:t xml:space="preserve"> using WCF</w:t>
-      </w:r>
-      <w:r>
-        <w:t xml:space="preserve">.  The document </w:t>
-      </w:r>
-      <w:r>
-        <w:t>refers to the</w:t>
-      </w:r>
-      <w:r>
-        <w:t xml:space="preserve"> software provided in the</w:t>
-      </w:r>
-      <w:r>
-        <w:t xml:space="preserve"> sample integration </w:t>
-      </w:r>
-      <w:r>
-        <w:t>package</w:t>
-      </w:r>
-      <w:r>
-        <w:t xml:space="preserve"> and requires an established connection following the procedure outlined in the document </w:t>
-      </w:r>
-      <w:proofErr w:type="gramStart"/>
+        <w:t xml:space="preserve">This document covers the process for remotely loading part programs and other proprietary files to the WinMax control from a connected application using WCF.  The document refers to the software provided in the sample integration package and requires an established connection following the procedure outlined in the document </w:t>
+      </w:r>
       <w:r>
         <w:rPr>
           <w:b/>
         </w:rPr>
-        <w:t>Connecting</w:t>
-      </w:r>
-      <w:proofErr w:type="gramEnd"/>
-      <w:r>
-        <w:rPr>
-          <w:b/>
-        </w:rPr>
-        <w:t xml:space="preserve"> to the </w:t>
-      </w:r>
-      <w:r>
-        <w:rPr>
-          <w:b/>
-        </w:rPr>
-        <w:t>WinMax</w:t>
-      </w:r>
-      <w:r>
-        <w:rPr>
-          <w:b/>
-        </w:rPr>
-        <w:t xml:space="preserve"> Control using a </w:t>
-      </w:r>
-      <w:proofErr w:type="spellStart"/>
-      <w:r>
-        <w:rPr>
-          <w:b/>
-        </w:rPr>
-        <w:t>VendorID</w:t>
-      </w:r>
-      <w:proofErr w:type="spellEnd"/>
-      <w:r>
-        <w:rPr>
-          <w:b/>
-        </w:rPr>
-        <w:t xml:space="preserve"> and WCF.docx</w:t>
-      </w:r>
-      <w:r>
-        <w:t xml:space="preserve">. </w:t>
-      </w:r>
-      <w:r>
-        <w:t xml:space="preserve"> </w:t>
-      </w:r>
-      <w:r>
-        <w:t xml:space="preserve">This connection is only available on Mill machines running v9 or higher control software and is presently not available on Lathes. </w:t>
-      </w:r>
-      <w:r>
-        <w:t xml:space="preserve"> </w:t>
+        <w:t>Connecting to the WinMax Control using a VendorID and WCF.docx</w:t>
+      </w:r>
+      <w:r>
+        <w:t xml:space="preserve">.  This connection is only available on Mill machines running v9 or higher control software and is presently not available on Lathes.  </w:t>
       </w:r>
     </w:p>
     <w:p>
@@ -841,25 +787,7 @@
     </w:p>
     <w:p>
       <w:r>
-        <w:t xml:space="preserve">The remote file loading process uses a </w:t>
-      </w:r>
-      <w:r>
-        <w:t xml:space="preserve">generic </w:t>
-      </w:r>
-      <w:r>
-        <w:t xml:space="preserve">remote command request </w:t>
-      </w:r>
-      <w:r>
-        <w:t>API</w:t>
-      </w:r>
-      <w:r>
-        <w:t xml:space="preserve"> that sends a command index to the </w:t>
-      </w:r>
-      <w:r>
-        <w:t>WinMax</w:t>
-      </w:r>
-      <w:r>
-        <w:t xml:space="preserve"> control (42 for the load command) with an array of 5 string arguments and 10 double arguments.</w:t>
+        <w:t>The remote file loading process uses a generic remote command request API that sends a command index to the WinMax control (42 for the load command) with an array of 5 string arguments and 10 double arguments.</w:t>
       </w:r>
       <w:r>
         <w:br/>
@@ -872,9 +800,9 @@
         </w:rPr>
         <w:drawing>
           <wp:inline distT="0" distB="0" distL="0" distR="0">
-            <wp:extent cx="5939790" cy="1590040"/>
-            <wp:effectExtent l="0" t="0" r="3810" b="0"/>
-            <wp:docPr id="3" name="Picture 3"/>
+            <wp:extent cx="5947410" cy="1590040"/>
+            <wp:effectExtent l="0" t="0" r="0" b="0"/>
+            <wp:docPr id="2" name="Picture 2"/>
             <wp:cNvGraphicFramePr>
               <a:graphicFrameLocks xmlns:a="http://schemas.openxmlformats.org/drawingml/2006/main" noChangeAspect="1"/>
             </wp:cNvGraphicFramePr>
@@ -882,7 +810,89 @@
               <a:graphicData uri="http://schemas.openxmlformats.org/drawingml/2006/picture">
                 <pic:pic xmlns:pic="http://schemas.openxmlformats.org/drawingml/2006/picture">
                   <pic:nvPicPr>
-                    <pic:cNvPr id="0" name="Picture 1"/>
+                    <pic:cNvPr id="0" name="Picture 3"/>
+                    <pic:cNvPicPr>
+                      <a:picLocks noChangeAspect="1" noChangeArrowheads="1"/>
+                    </pic:cNvPicPr>
+                  </pic:nvPicPr>
+                  <pic:blipFill>
+                    <a:blip r:embed="rId7">
+                      <a:extLst>
+                        <a:ext uri="{28A0092B-C50C-407E-A947-70E740481C1C}">
+                          <a14:useLocalDpi xmlns:a14="http://schemas.microsoft.com/office/drawing/2010/main" val="0"/>
+                        </a:ext>
+                      </a:extLst>
+                    </a:blip>
+                    <a:srcRect/>
+                    <a:stretch>
+                      <a:fillRect/>
+                    </a:stretch>
+                  </pic:blipFill>
+                  <pic:spPr bwMode="auto">
+                    <a:xfrm>
+                      <a:off x="0" y="0"/>
+                      <a:ext cx="5947410" cy="1590040"/>
+                    </a:xfrm>
+                    <a:prstGeom prst="rect">
+                      <a:avLst/>
+                    </a:prstGeom>
+                    <a:noFill/>
+                    <a:ln>
+                      <a:noFill/>
+                    </a:ln>
+                  </pic:spPr>
+                </pic:pic>
+              </a:graphicData>
+            </a:graphic>
+          </wp:inline>
+        </w:drawing>
+      </w:r>
+    </w:p>
+    <w:p>
+      <w:pPr>
+        <w:rPr>
+          <w:b/>
+        </w:rPr>
+      </w:pPr>
+      <w:r>
+        <w:rPr>
+          <w:b/>
+        </w:rPr>
+        <w:t>Loading All File Types</w:t>
+      </w:r>
+    </w:p>
+    <w:p>
+      <w:r>
+        <w:t>- 1</w:t>
+      </w:r>
+      <w:r>
+        <w:rPr>
+          <w:vertAlign w:val="superscript"/>
+        </w:rPr>
+        <w:t>st</w:t>
+      </w:r>
+      <w:r>
+        <w:t xml:space="preserve"> string argument (rcrData.sValue[0]) – Full file path and name in the form of an ASCII string that is fewer than 200 characters.  The other string arguments are unused.</w:t>
+      </w:r>
+    </w:p>
+    <w:p>
+      <w:r>
+        <w:rPr>
+          <w:noProof/>
+        </w:rPr>
+        <w:drawing>
+          <wp:inline distT="0" distB="0" distL="0" distR="0">
+            <wp:extent cx="5947410" cy="516890"/>
+            <wp:effectExtent l="0" t="0" r="0" b="0"/>
+            <wp:docPr id="1" name="Picture 1"/>
+            <wp:cNvGraphicFramePr>
+              <a:graphicFrameLocks xmlns:a="http://schemas.openxmlformats.org/drawingml/2006/main" noChangeAspect="1"/>
+            </wp:cNvGraphicFramePr>
+            <a:graphic xmlns:a="http://schemas.openxmlformats.org/drawingml/2006/main">
+              <a:graphicData uri="http://schemas.openxmlformats.org/drawingml/2006/picture">
+                <pic:pic xmlns:pic="http://schemas.openxmlformats.org/drawingml/2006/picture">
+                  <pic:nvPicPr>
+                    <pic:cNvPr id="0" name="Picture 11"/>
                     <pic:cNvPicPr>
                       <a:picLocks noChangeAspect="1" noChangeArrowheads="1"/>
                     </pic:cNvPicPr>
@@ -903,7 +913,7 @@
                   <pic:spPr bwMode="auto">
                     <a:xfrm>
                       <a:off x="0" y="0"/>
-                      <a:ext cx="5939790" cy="1590040"/>
+                      <a:ext cx="5947410" cy="516890"/>
                     </a:xfrm>
                     <a:prstGeom prst="rect">
                       <a:avLst/>
@@ -922,105 +932,10 @@
     </w:p>
     <w:p>
       <w:pPr>
-        <w:rPr>
-          <w:b/>
-        </w:rPr>
-      </w:pPr>
-      <w:r>
-        <w:rPr>
-          <w:b/>
-        </w:rPr>
-        <w:t>Loading All File Types</w:t>
-      </w:r>
-    </w:p>
-    <w:p>
-      <w:r>
-        <w:t>- 1</w:t>
-      </w:r>
-      <w:r>
-        <w:rPr>
-          <w:vertAlign w:val="superscript"/>
-        </w:rPr>
-        <w:t>st</w:t>
-      </w:r>
-      <w:r>
-        <w:t xml:space="preserve"> string argument (</w:t>
-      </w:r>
-      <w:proofErr w:type="spellStart"/>
-      <w:proofErr w:type="gramStart"/>
-      <w:r>
-        <w:t>rcrData.sValue</w:t>
-      </w:r>
-      <w:proofErr w:type="spellEnd"/>
-      <w:r>
-        <w:t>[</w:t>
-      </w:r>
-      <w:proofErr w:type="gramEnd"/>
-      <w:r>
-        <w:t>0]) – Full file path and name in the form of an ASCII string that is fewer than 200 characters.  The other string arguments are unused.</w:t>
-      </w:r>
-    </w:p>
-    <w:p>
-      <w:r>
-        <w:rPr>
-          <w:noProof/>
-        </w:rPr>
-        <w:drawing>
-          <wp:inline distT="0" distB="0" distL="0" distR="0" wp14:anchorId="4BB511C6" wp14:editId="7C77AAAC">
-            <wp:extent cx="5939790" cy="516890"/>
-            <wp:effectExtent l="0" t="0" r="3810" b="0"/>
-            <wp:docPr id="11" name="Picture 11"/>
-            <wp:cNvGraphicFramePr>
-              <a:graphicFrameLocks xmlns:a="http://schemas.openxmlformats.org/drawingml/2006/main" noChangeAspect="1"/>
-            </wp:cNvGraphicFramePr>
-            <a:graphic xmlns:a="http://schemas.openxmlformats.org/drawingml/2006/main">
-              <a:graphicData uri="http://schemas.openxmlformats.org/drawingml/2006/picture">
-                <pic:pic xmlns:pic="http://schemas.openxmlformats.org/drawingml/2006/picture">
-                  <pic:nvPicPr>
-                    <pic:cNvPr id="0" name="Picture 4"/>
-                    <pic:cNvPicPr>
-                      <a:picLocks noChangeAspect="1" noChangeArrowheads="1"/>
-                    </pic:cNvPicPr>
-                  </pic:nvPicPr>
-                  <pic:blipFill>
-                    <a:blip r:embed="rId9">
-                      <a:extLst>
-                        <a:ext uri="{28A0092B-C50C-407E-A947-70E740481C1C}">
-                          <a14:useLocalDpi xmlns:a14="http://schemas.microsoft.com/office/drawing/2010/main" val="0"/>
-                        </a:ext>
-                      </a:extLst>
-                    </a:blip>
-                    <a:srcRect/>
-                    <a:stretch>
-                      <a:fillRect/>
-                    </a:stretch>
-                  </pic:blipFill>
-                  <pic:spPr bwMode="auto">
-                    <a:xfrm>
-                      <a:off x="0" y="0"/>
-                      <a:ext cx="5939790" cy="516890"/>
-                    </a:xfrm>
-                    <a:prstGeom prst="rect">
-                      <a:avLst/>
-                    </a:prstGeom>
-                    <a:noFill/>
-                    <a:ln>
-                      <a:noFill/>
-                    </a:ln>
-                  </pic:spPr>
-                </pic:pic>
-              </a:graphicData>
-            </a:graphic>
-          </wp:inline>
-        </w:drawing>
-      </w:r>
-    </w:p>
-    <w:p>
-      <w:pPr>
         <w:pStyle w:val="ListParagraph"/>
         <w:numPr>
           <w:ilvl w:val="0"/>
-          <w:numId w:val="7"/>
+          <w:numId w:val="11"/>
         </w:numPr>
         <w:jc w:val="both"/>
       </w:pPr>
@@ -1055,7 +970,7 @@
         <w:pStyle w:val="ListParagraph"/>
         <w:numPr>
           <w:ilvl w:val="0"/>
-          <w:numId w:val="5"/>
+          <w:numId w:val="12"/>
         </w:numPr>
       </w:pPr>
       <w:r>
@@ -1073,7 +988,7 @@
         <w:pStyle w:val="ListParagraph"/>
         <w:numPr>
           <w:ilvl w:val="0"/>
-          <w:numId w:val="5"/>
+          <w:numId w:val="12"/>
         </w:numPr>
       </w:pPr>
       <w:r>
@@ -1086,20 +1001,16 @@
         <w:t>st</w:t>
       </w:r>
       <w:r>
-        <w:t xml:space="preserve"> double argument (</w:t>
-      </w:r>
-      <w:proofErr w:type="spellStart"/>
-      <w:proofErr w:type="gramStart"/>
-      <w:r>
-        <w:t>rcrdata.dValue</w:t>
-      </w:r>
-      <w:proofErr w:type="spellEnd"/>
-      <w:r>
-        <w:t>[</w:t>
-      </w:r>
-      <w:proofErr w:type="gramEnd"/>
-      <w:r>
-        <w:t xml:space="preserve">0]) – Close all other loaded programs before loading the specified program.  </w:t>
+        <w:t xml:space="preserve"> double argument (rcrdata.dValue[0]) – Close all other loaded programs before loading the specified program.  </w:t>
+      </w:r>
+    </w:p>
+    <w:p>
+      <w:pPr>
+        <w:spacing w:after="0" w:line="240" w:lineRule="auto"/>
+        <w:ind w:firstLine="360"/>
+      </w:pPr>
+      <w:r>
+        <w:t>0 = no</w:t>
       </w:r>
     </w:p>
     <w:p>
@@ -1107,14 +1018,29 @@
         <w:pStyle w:val="ListParagraph"/>
         <w:ind w:left="360"/>
       </w:pPr>
+      <w:r>
+        <w:t>1 = yes</w:t>
+      </w:r>
     </w:p>
     <w:p>
       <w:pPr>
         <w:pStyle w:val="ListParagraph"/>
         <w:ind w:left="360"/>
       </w:pPr>
+    </w:p>
+    <w:p>
+      <w:pPr>
+        <w:pStyle w:val="ListParagraph"/>
+        <w:ind w:left="360"/>
+      </w:pPr>
       <w:r>
         <w:t>If WinMax identifies any loaded program as ‘in-use’ in a state where it cannot be safely closed, the remote request as a whole will be rejected.  None of the loaded programs will be closed, and the requested new program will not be loaded in this case.</w:t>
+      </w:r>
+      <w:r>
+        <w:t xml:space="preserve">  </w:t>
+      </w:r>
+      <w:r>
+        <w:tab/>
       </w:r>
     </w:p>
     <w:p>
@@ -1122,48 +1048,17 @@
         <w:spacing w:after="0" w:line="240" w:lineRule="auto"/>
         <w:ind w:firstLine="720"/>
       </w:pPr>
-      <w:r>
-        <w:t>0 = no</w:t>
-      </w:r>
-    </w:p>
-    <w:p>
-      <w:pPr>
-        <w:spacing w:after="0" w:line="240" w:lineRule="auto"/>
-        <w:ind w:firstLine="720"/>
-      </w:pPr>
-      <w:r>
-        <w:t>1 = yes</w:t>
-      </w:r>
-    </w:p>
-    <w:p>
-      <w:pPr>
-        <w:spacing w:after="0" w:line="240" w:lineRule="auto"/>
-        <w:ind w:firstLine="720"/>
-      </w:pPr>
     </w:p>
     <w:p>
       <w:pPr>
         <w:pStyle w:val="ListParagraph"/>
         <w:numPr>
           <w:ilvl w:val="0"/>
-          <w:numId w:val="5"/>
+          <w:numId w:val="12"/>
         </w:numPr>
       </w:pPr>
       <w:r>
-        <w:t>2nd double argument (</w:t>
-      </w:r>
-      <w:proofErr w:type="spellStart"/>
-      <w:proofErr w:type="gramStart"/>
-      <w:r>
-        <w:t>rcrdata.dValue</w:t>
-      </w:r>
-      <w:proofErr w:type="spellEnd"/>
-      <w:r>
-        <w:t>[</w:t>
-      </w:r>
-      <w:proofErr w:type="gramEnd"/>
-      <w:r>
-        <w:t>1]) – Automatically set the program up to run after loading, requiring only a Start Cycle command to initiate the cycle.  The screen will automatically switch to the auto run DRO screen.  This is limited to running the full program in normal program run mode.  Partial program runs and special modes like Dry Run and Speed/Feed Capture are not supported.</w:t>
+        <w:t>2nd double argument (rcrdata.dValue[1]) – Automatically set the program up to run after loading, requiring only a Start Cycle command to initiate the cycle.  The screen will automatically switch to the auto run DRO screen.  This is limited to running the full program in normal program run mode.  Partial program runs and special modes like Dry Run and Speed/Feed Capture are not supported.</w:t>
       </w:r>
     </w:p>
     <w:p>
@@ -1179,7 +1074,7 @@
         <w:ind w:left="720"/>
       </w:pPr>
       <w:r>
-        <w:t>0 = no</w:t>
+        <w:t>0 = Do not queue program to run.</w:t>
       </w:r>
     </w:p>
     <w:p>
@@ -1188,8 +1083,140 @@
         <w:ind w:left="720"/>
       </w:pPr>
       <w:r>
-        <w:t>1 = yes</w:t>
-      </w:r>
+        <w:t>1 = Queue to run and automatically reload for next run upon completion.</w:t>
+      </w:r>
+    </w:p>
+    <w:p>
+      <w:pPr>
+        <w:spacing w:after="0" w:line="240" w:lineRule="auto"/>
+        <w:ind w:left="720"/>
+      </w:pPr>
+      <w:r>
+        <w:t xml:space="preserve">      (Same behavior as a normal program run initiated manually.)</w:t>
+      </w:r>
+    </w:p>
+    <w:p>
+      <w:pPr>
+        <w:spacing w:after="0" w:line="240" w:lineRule="auto"/>
+        <w:ind w:left="720"/>
+      </w:pPr>
+      <w:r>
+        <w:t>2 = Queue to run once.  Do not automatically reload upon completion.</w:t>
+      </w:r>
+    </w:p>
+    <w:p>
+      <w:pPr>
+        <w:spacing w:after="0" w:line="240" w:lineRule="auto"/>
+      </w:pPr>
+      <w:r>
+        <w:tab/>
+      </w:r>
+    </w:p>
+    <w:p>
+      <w:pPr>
+        <w:spacing w:after="0" w:line="240" w:lineRule="auto"/>
+        <w:ind w:left="720"/>
+      </w:pPr>
+      <w:r>
+        <w:t xml:space="preserve">Minimum supported WinMax versions for a value of ‘2’: 09.01.359.44, 10.01.230.64.  Prior versions only support 0 and 1. </w:t>
+      </w:r>
+    </w:p>
+    <w:p>
+      <w:pPr>
+        <w:spacing w:after="0" w:line="240" w:lineRule="auto"/>
+        <w:ind w:left="720"/>
+      </w:pPr>
+    </w:p>
+    <w:p>
+      <w:pPr>
+        <w:spacing w:after="0" w:line="240" w:lineRule="auto"/>
+        <w:ind w:left="720"/>
+      </w:pPr>
+      <w:r>
+        <w:t>‘1’ is recommended for turn</w:t>
+      </w:r>
+      <w:r>
+        <w:t xml:space="preserve">-key user interfaces, </w:t>
+      </w:r>
+      <w:r>
+        <w:t>specialized loading utilities (ex: barcode scanner applications), and applications where a human operato</w:t>
+      </w:r>
+      <w:r>
+        <w:t xml:space="preserve">r starts each program run cycle, </w:t>
+      </w:r>
+      <w:r>
+        <w:t>the active program is typica</w:t>
+      </w:r>
+      <w:r>
+        <w:t>lly run multiple times in a row</w:t>
+      </w:r>
+      <w:r>
+        <w:t>,</w:t>
+      </w:r>
+      <w:r>
+        <w:t xml:space="preserve"> and the utility is only used to simplify switching to a different job.</w:t>
+      </w:r>
+      <w:r>
+        <w:t xml:space="preserve">  </w:t>
+      </w:r>
+      <w:r>
+        <w:rPr>
+          <w:b/>
+        </w:rPr>
+        <w:t>Not recommended for automation cells.</w:t>
+      </w:r>
+    </w:p>
+    <w:p>
+      <w:pPr>
+        <w:spacing w:after="0" w:line="240" w:lineRule="auto"/>
+        <w:ind w:left="720"/>
+      </w:pPr>
+    </w:p>
+    <w:p>
+      <w:pPr>
+        <w:spacing w:after="0" w:line="240" w:lineRule="auto"/>
+        <w:ind w:left="720"/>
+      </w:pPr>
+      <w:r>
+        <w:t>‘2’ is recommended</w:t>
+      </w:r>
+      <w:r>
+        <w:t xml:space="preserve"> for automation cells where a remote client manages distribution of jobs and has full control over which programs to load and run.  This optimizes the transition between programs because there is no need </w:t>
+      </w:r>
+      <w:r>
+        <w:t xml:space="preserve">for the automation application </w:t>
+      </w:r>
+      <w:r>
+        <w:t>to wait for the pending repeat run to be aborted and reset to a ready state before co</w:t>
+      </w:r>
+      <w:r>
+        <w:t>mmanding the new program to run.</w:t>
+      </w:r>
+    </w:p>
+    <w:p>
+      <w:pPr>
+        <w:spacing w:after="0" w:line="240" w:lineRule="auto"/>
+      </w:pPr>
+    </w:p>
+    <w:p>
+      <w:pPr>
+        <w:spacing w:after="0" w:line="240" w:lineRule="auto"/>
+      </w:pPr>
+    </w:p>
+    <w:p>
+      <w:pPr>
+        <w:spacing w:after="0" w:line="240" w:lineRule="auto"/>
+      </w:pPr>
+    </w:p>
+    <w:p>
+      <w:pPr>
+        <w:spacing w:after="0" w:line="240" w:lineRule="auto"/>
+      </w:pPr>
+    </w:p>
+    <w:p>
+      <w:pPr>
+        <w:spacing w:after="0" w:line="240" w:lineRule="auto"/>
+      </w:pPr>
     </w:p>
     <w:p>
       <w:pPr>
@@ -1206,7 +1233,7 @@
         <w:pStyle w:val="ListParagraph"/>
         <w:numPr>
           <w:ilvl w:val="0"/>
-          <w:numId w:val="5"/>
+          <w:numId w:val="12"/>
         </w:numPr>
         <w:spacing w:after="0" w:line="240" w:lineRule="auto"/>
       </w:pPr>
@@ -1220,15 +1247,7 @@
         <w:t>rd</w:t>
       </w:r>
       <w:r>
-        <w:t xml:space="preserve"> double argument (</w:t>
-      </w:r>
-      <w:proofErr w:type="spellStart"/>
-      <w:r>
-        <w:t>rcrdata.dValue</w:t>
-      </w:r>
-      <w:proofErr w:type="spellEnd"/>
-      <w:r>
-        <w:t>[2]) - Allow program loading step to be skipped if a program with the same full file path and name is already loaded in memory.</w:t>
+        <w:t xml:space="preserve"> double argument (rcrdata.dValue[2]) - Allow program loading step to be skipped if a program with the same full file path and name is already loaded in memory.</w:t>
       </w:r>
     </w:p>
     <w:p>
@@ -1244,42 +1263,8 @@
         <w:ind w:firstLine="360"/>
       </w:pPr>
       <w:r>
-        <w:t xml:space="preserve">Minimum supported </w:t>
-      </w:r>
-      <w:r>
-        <w:t>WinMax versions</w:t>
-      </w:r>
-      <w:r>
-        <w:t xml:space="preserve">:  </w:t>
-      </w:r>
-      <w:r>
-        <w:t>0</w:t>
-      </w:r>
-      <w:r>
-        <w:t>9.</w:t>
-      </w:r>
-      <w:r>
-        <w:t>0</w:t>
-      </w:r>
-      <w:r>
-        <w:t>1.359.37</w:t>
-      </w:r>
-      <w:proofErr w:type="gramStart"/>
-      <w:r>
-        <w:t>,  10.</w:t>
-      </w:r>
-      <w:r>
-        <w:t>0</w:t>
-      </w:r>
-      <w:bookmarkStart w:id="0" w:name="_GoBack"/>
-      <w:bookmarkEnd w:id="0"/>
-      <w:r>
-        <w:t>1.230.</w:t>
-      </w:r>
-      <w:r>
-        <w:t>53</w:t>
-      </w:r>
-      <w:proofErr w:type="gramEnd"/>
+        <w:t>Minimum supported WinMax versions:  09.01.359.37,  10.01.230.53</w:t>
+      </w:r>
     </w:p>
     <w:p>
       <w:pPr>
@@ -1335,24 +1320,14 @@
         <w:pStyle w:val="ListParagraph"/>
         <w:numPr>
           <w:ilvl w:val="0"/>
-          <w:numId w:val="5"/>
+          <w:numId w:val="12"/>
         </w:numPr>
       </w:pPr>
       <w:r>
         <w:t>All other arguments are reserved for potential future use.  Default values of 0 are recommended to avoid unexpected changes in behavior in the event of future WinMax software upgrades.</w:t>
       </w:r>
     </w:p>
-    <w:p>
-      <w:r>
-        <w:br w:type="page"/>
-      </w:r>
-    </w:p>
-    <w:p>
-      <w:pPr>
-        <w:pStyle w:val="ListParagraph"/>
-        <w:ind w:left="360"/>
-      </w:pPr>
-    </w:p>
+    <w:p/>
     <w:p>
       <w:pPr>
         <w:rPr>
@@ -1363,7 +1338,7 @@
         <w:rPr>
           <w:b/>
         </w:rPr>
-        <w:t>Loading Tool Library Backup Files</w:t>
+        <w:t>Common Scenarios / Recommended Argument Combinations</w:t>
       </w:r>
     </w:p>
     <w:p>
@@ -1371,43 +1346,596 @@
         <w:pStyle w:val="ListParagraph"/>
         <w:numPr>
           <w:ilvl w:val="0"/>
-          <w:numId w:val="5"/>
+          <w:numId w:val="16"/>
         </w:numPr>
       </w:pPr>
       <w:r>
-        <w:t>Minimum supported WinMax versions:  09.01.359.25 , 10.01.230.36</w:t>
-      </w:r>
-    </w:p>
-    <w:p>
-      <w:pPr>
-        <w:pStyle w:val="ListParagraph"/>
-        <w:ind w:left="360"/>
-      </w:pPr>
+        <w:t xml:space="preserve">Automation </w:t>
+      </w:r>
+      <w:r>
+        <w:t xml:space="preserve">cells that repeatedly </w:t>
+      </w:r>
+      <w:r>
+        <w:t xml:space="preserve">run a single program or consistent sequence of programs that </w:t>
+      </w:r>
+      <w:r>
+        <w:t>can all be loaded in memory at the same time</w:t>
+      </w:r>
+      <w:r>
+        <w:t>.</w:t>
+      </w:r>
+    </w:p>
+    <w:p>
+      <w:r>
+        <w:t>rcrd</w:t>
+      </w:r>
+      <w:r>
+        <w:t>ata.dValue[0] = 0  // Do not close other programs.</w:t>
+      </w:r>
+    </w:p>
+    <w:p>
+      <w:r>
+        <w:t>rcrdata.dValue[1] = 2 // Run without automatically queuing to run again upon completion.</w:t>
+      </w:r>
+    </w:p>
+    <w:p>
+      <w:r>
+        <w:t>rcrdata.dValue[2] = 1</w:t>
+      </w:r>
+      <w:r>
+        <w:t xml:space="preserve"> // Skip reloading if already in memory.</w:t>
+      </w:r>
+    </w:p>
+    <w:p>
+      <w:r>
+        <w:t xml:space="preserve">This allows the fastest possible transition between runs by minimizing file </w:t>
+      </w:r>
+      <w:r>
+        <w:t>reloading</w:t>
+      </w:r>
+      <w:r>
+        <w:t xml:space="preserve"> time and </w:t>
+      </w:r>
+      <w:r>
+        <w:t xml:space="preserve">waiting for </w:t>
+      </w:r>
+      <w:r>
+        <w:t>an addition</w:t>
+      </w:r>
+      <w:r>
+        <w:t>al</w:t>
+      </w:r>
+      <w:r>
+        <w:t xml:space="preserve"> abort of the </w:t>
+      </w:r>
+      <w:r>
+        <w:t>pending cycle that is set to run again by the automatic reload</w:t>
+      </w:r>
+      <w:r>
+        <w:t>.</w:t>
+      </w:r>
     </w:p>
     <w:p>
       <w:pPr>
         <w:pStyle w:val="ListParagraph"/>
         <w:numPr>
           <w:ilvl w:val="0"/>
-          <w:numId w:val="5"/>
+          <w:numId w:val="16"/>
         </w:numPr>
       </w:pPr>
       <w:r>
-        <w:t>The file must have a .TCM extension in order to be loaded as a tool library backup file.  Otherwise, the system will attempt to load it as a part program.</w:t>
-      </w:r>
-    </w:p>
-    <w:p>
-      <w:pPr>
-        <w:pStyle w:val="ListParagraph"/>
-        <w:ind w:left="360"/>
-      </w:pPr>
-    </w:p>
+        <w:t>Automation cells that frequently update programs offline and must reload the program to replace the old one in memory.</w:t>
+      </w:r>
+    </w:p>
+    <w:p>
+      <w:r>
+        <w:t>rcrdata</w:t>
+      </w:r>
+      <w:r>
+        <w:t>.dValue[0] = 0 or 1  // Close other programs as needed.</w:t>
+      </w:r>
+    </w:p>
+    <w:p>
+      <w:r>
+        <w:t>rcrdata.dValue[1] = 2  // Run without automatically queuing to run again upon completion.</w:t>
+      </w:r>
+    </w:p>
+    <w:p>
+      <w:r>
+        <w:t>rcrdata.dValue[2] = 0</w:t>
+      </w:r>
+      <w:r>
+        <w:t xml:space="preserve"> // Always load the file.  Close and replace if already loaded.</w:t>
+      </w:r>
+    </w:p>
+    <w:p>
+      <w:r>
+        <w:t>This guarantees that the newest available version of the file is used every time the program is run.</w:t>
+      </w:r>
+    </w:p>
+    <w:p/>
+    <w:p/>
+    <w:p/>
     <w:p>
       <w:pPr>
         <w:pStyle w:val="ListParagraph"/>
         <w:numPr>
           <w:ilvl w:val="0"/>
-          <w:numId w:val="5"/>
+          <w:numId w:val="16"/>
+        </w:numPr>
+      </w:pPr>
+      <w:r>
+        <w:lastRenderedPageBreak/>
+        <w:t xml:space="preserve"> Automation cells using large programs that take a significant amount of time to load. </w:t>
+      </w:r>
+    </w:p>
+    <w:p>
+      <w:r>
+        <w:t xml:space="preserve">Optimize with multiple calls triggered at different times. </w:t>
+      </w:r>
+    </w:p>
+    <w:p>
+      <w:pPr>
+        <w:pStyle w:val="ListParagraph"/>
+        <w:numPr>
+          <w:ilvl w:val="0"/>
+          <w:numId w:val="12"/>
+        </w:numPr>
+      </w:pPr>
+      <w:r>
+        <w:t>The initial call will load the first</w:t>
+      </w:r>
+      <w:r>
+        <w:t xml:space="preserve"> program and queue it to run.</w:t>
+      </w:r>
+    </w:p>
+    <w:p>
+      <w:pPr>
+        <w:ind w:left="360"/>
+      </w:pPr>
+      <w:r>
+        <w:t xml:space="preserve">rcrdata.dValue[0] = </w:t>
+      </w:r>
+      <w:r>
+        <w:t xml:space="preserve">0 or </w:t>
+      </w:r>
+      <w:r>
+        <w:t>1</w:t>
+      </w:r>
+      <w:r>
+        <w:t xml:space="preserve">  // Close other programs as needed.</w:t>
+      </w:r>
+    </w:p>
+    <w:p>
+      <w:pPr>
+        <w:ind w:left="360"/>
+      </w:pPr>
+      <w:r>
+        <w:t>rcrdata.dValue[1] = 2  /</w:t>
+      </w:r>
+      <w:r>
+        <w:t>/ Run without automatically queuing to run again upon completion.</w:t>
+      </w:r>
+    </w:p>
+    <w:p>
+      <w:pPr>
+        <w:ind w:left="360"/>
+      </w:pPr>
+      <w:r>
+        <w:t xml:space="preserve">rcrdata.dValue[2] = </w:t>
+      </w:r>
+      <w:r>
+        <w:t>0</w:t>
+      </w:r>
+      <w:r>
+        <w:t xml:space="preserve"> or 1</w:t>
+      </w:r>
+      <w:r>
+        <w:t xml:space="preserve">  // Force reload or</w:t>
+      </w:r>
+      <w:r>
+        <w:t xml:space="preserve"> use the program in memory as needed.</w:t>
+      </w:r>
+    </w:p>
+    <w:p>
+      <w:pPr>
+        <w:pStyle w:val="ListParagraph"/>
+        <w:numPr>
+          <w:ilvl w:val="0"/>
+          <w:numId w:val="12"/>
+        </w:numPr>
+      </w:pPr>
+      <w:r>
+        <w:t>At some point during the progra</w:t>
+      </w:r>
+      <w:r>
+        <w:t>m run</w:t>
+      </w:r>
+      <w:r>
+        <w:t>, send a second request to load the next program</w:t>
+      </w:r>
+      <w:r>
+        <w:t xml:space="preserve">, but </w:t>
+      </w:r>
+      <w:r>
+        <w:t>not to run it</w:t>
+      </w:r>
+      <w:r>
+        <w:t>.</w:t>
+      </w:r>
+      <w:r>
+        <w:t xml:space="preserve">  This could be triggered in a variety of ways, </w:t>
+      </w:r>
+      <w:r>
+        <w:t>depending on whether the cell can load the program as soon as it is available (ex:  if it is being generated or updated offline in parallel with the program run) or whether jobs are being distributed based on machine availability and the program should only go to a machine when it is known to be almost done with the current job.</w:t>
+      </w:r>
+    </w:p>
+    <w:p>
+      <w:pPr>
+        <w:ind w:left="360"/>
+      </w:pPr>
+      <w:r>
+        <w:t>rcrdata.dValue[0] = 0 // Do not close other programs.  This would cause the load request to fail because the file that is running is still in use and cannot be closed.</w:t>
+      </w:r>
+    </w:p>
+    <w:p>
+      <w:pPr>
+        <w:ind w:left="360"/>
+      </w:pPr>
+      <w:r>
+        <w:t>rcrdat</w:t>
+      </w:r>
+      <w:r>
+        <w:t>a.dValue[1] = 0 // Do not set the program to run after loading.</w:t>
+      </w:r>
+    </w:p>
+    <w:p>
+      <w:pPr>
+        <w:ind w:left="360"/>
+      </w:pPr>
+      <w:r>
+        <w:t>rcrdata.dValue[2] = 0</w:t>
+      </w:r>
+      <w:r>
+        <w:t xml:space="preserve"> or 1 // Force reload or use the program in memory as needed.  Note that if set to 1 and the program is already in memory, this call won’t do anything.</w:t>
+      </w:r>
+    </w:p>
+    <w:p>
+      <w:pPr>
+        <w:ind w:left="360"/>
+      </w:pPr>
+      <w:r>
+        <w:t xml:space="preserve">Note that while </w:t>
+      </w:r>
+      <w:r>
+        <w:t>loading the file at this time</w:t>
+      </w:r>
+      <w:r>
+        <w:t xml:space="preserve"> will not interfere with the running program, </w:t>
+      </w:r>
+      <w:r>
+        <w:t>loading a program</w:t>
+      </w:r>
+      <w:r>
+        <w:t xml:space="preserve"> will </w:t>
+      </w:r>
+      <w:r>
+        <w:t>cause the screen to switch</w:t>
+      </w:r>
+      <w:r>
+        <w:t xml:space="preserve"> from the Auto Run screen to the Program Manager screen, where it will remain until the next run is triggered.</w:t>
+      </w:r>
+    </w:p>
+    <w:p>
+      <w:pPr>
+        <w:pStyle w:val="ListParagraph"/>
+        <w:numPr>
+          <w:ilvl w:val="0"/>
+          <w:numId w:val="12"/>
+        </w:numPr>
+      </w:pPr>
+      <w:r>
+        <w:t xml:space="preserve">When the </w:t>
+      </w:r>
+      <w:r>
+        <w:t>client receives notification that the program has completed</w:t>
+      </w:r>
+      <w:r>
+        <w:t xml:space="preserve">, send a third command to run the program that </w:t>
+      </w:r>
+      <w:r>
+        <w:t>was loaded by the second command.</w:t>
+      </w:r>
+    </w:p>
+    <w:p>
+      <w:pPr>
+        <w:ind w:left="360"/>
+      </w:pPr>
+      <w:r>
+        <w:t>rcdata.</w:t>
+      </w:r>
+      <w:r>
+        <w:t>dValue[0] = 0 or 1  // Close other programs as needed.</w:t>
+      </w:r>
+    </w:p>
+    <w:p>
+      <w:pPr>
+        <w:ind w:left="360"/>
+      </w:pPr>
+      <w:r>
+        <w:t xml:space="preserve">rcrdata.dValue[1] = 2 </w:t>
+      </w:r>
+      <w:r>
+        <w:t>// Run without automatically queuing to run again upon completion.</w:t>
+      </w:r>
+    </w:p>
+    <w:p>
+      <w:pPr>
+        <w:ind w:left="360"/>
+      </w:pPr>
+      <w:r>
+        <w:t>rcrdata.dValue[2] = 1</w:t>
+      </w:r>
+      <w:r>
+        <w:t xml:space="preserve"> // This should always skip the reloading step, assuming command #2 successfully loaded the program.</w:t>
+      </w:r>
+    </w:p>
+    <w:p>
+      <w:pPr>
+        <w:pStyle w:val="ListParagraph"/>
+        <w:numPr>
+          <w:ilvl w:val="0"/>
+          <w:numId w:val="12"/>
+        </w:numPr>
+      </w:pPr>
+      <w:r>
+        <w:t>Repeat the 2</w:t>
+      </w:r>
+      <w:r>
+        <w:rPr>
+          <w:vertAlign w:val="superscript"/>
+        </w:rPr>
+        <w:t>nd</w:t>
+      </w:r>
+      <w:r>
+        <w:t xml:space="preserve"> and 3</w:t>
+      </w:r>
+      <w:r>
+        <w:rPr>
+          <w:vertAlign w:val="superscript"/>
+        </w:rPr>
+        <w:t>rd</w:t>
+      </w:r>
+      <w:r>
+        <w:t xml:space="preserve"> commands in sequence as needed.</w:t>
+      </w:r>
+    </w:p>
+    <w:p>
+      <w:r>
+        <w:t xml:space="preserve">If the setup needs to provide a newer version of the same program, this sequence can still be used as long as the newer version of the program is given a different name than the one that is currently running.  </w:t>
+      </w:r>
+      <w:r>
+        <w:t xml:space="preserve">Attempting to reload a program while it is running will fail because the file </w:t>
+      </w:r>
+      <w:r>
+        <w:t>will be</w:t>
+      </w:r>
+      <w:r>
+        <w:t xml:space="preserve"> in use.</w:t>
+      </w:r>
+    </w:p>
+    <w:p/>
+    <w:p>
+      <w:pPr>
+        <w:pStyle w:val="ListParagraph"/>
+        <w:numPr>
+          <w:ilvl w:val="0"/>
+          <w:numId w:val="16"/>
+        </w:numPr>
+      </w:pPr>
+      <w:r>
+        <w:lastRenderedPageBreak/>
+        <w:t>Jobs that require multiple program files.  (Conversational programs that call NC programs using NC merge or NC programs that call subprograms from other files.)</w:t>
+      </w:r>
+    </w:p>
+    <w:p>
+      <w:pPr>
+        <w:pStyle w:val="ListParagraph"/>
+        <w:ind w:left="360"/>
+      </w:pPr>
+    </w:p>
+    <w:p>
+      <w:pPr>
+        <w:pStyle w:val="ListParagraph"/>
+        <w:numPr>
+          <w:ilvl w:val="0"/>
+          <w:numId w:val="12"/>
+        </w:numPr>
+      </w:pPr>
+      <w:r>
+        <w:t>Load the supporting NC files first</w:t>
+      </w:r>
+      <w:r>
+        <w:t xml:space="preserve"> using a single command for each required file.  These commands can be issued back-to-back without waiting for the previous load request to complete.  WinMax will accept and queue multiple file load requests as long as it does not receive a request to load and run a program while another load-and-run request is already in progress.</w:t>
+      </w:r>
+      <w:bookmarkStart w:id="0" w:name="_GoBack"/>
+      <w:bookmarkEnd w:id="0"/>
+    </w:p>
+    <w:p>
+      <w:pPr>
+        <w:ind w:left="360"/>
+      </w:pPr>
+      <w:r>
+        <w:t>rcdata.</w:t>
+      </w:r>
+      <w:r>
+        <w:t>dValue[0] = 0 or 1 on first load, 0 on others.  // Only close other programs on the first load.</w:t>
+      </w:r>
+    </w:p>
+    <w:p>
+      <w:pPr>
+        <w:ind w:left="360"/>
+      </w:pPr>
+      <w:r>
+        <w:t xml:space="preserve">rcrdata.dValue[1] = </w:t>
+      </w:r>
+      <w:r>
+        <w:t>0</w:t>
+      </w:r>
+      <w:r>
+        <w:t xml:space="preserve"> // </w:t>
+      </w:r>
+      <w:r>
+        <w:t>Do not run.</w:t>
+      </w:r>
+    </w:p>
+    <w:p>
+      <w:pPr>
+        <w:pStyle w:val="ListParagraph"/>
+        <w:ind w:left="360"/>
+      </w:pPr>
+      <w:r>
+        <w:t xml:space="preserve">rcrdata.dValue[2] = </w:t>
+      </w:r>
+      <w:r>
+        <w:t xml:space="preserve"> 0 or </w:t>
+      </w:r>
+      <w:r>
+        <w:t xml:space="preserve">1 </w:t>
+      </w:r>
+      <w:r>
+        <w:t>// Force reload or reuse program in memory as needed.</w:t>
+      </w:r>
+    </w:p>
+    <w:p>
+      <w:pPr>
+        <w:pStyle w:val="ListParagraph"/>
+        <w:ind w:left="360"/>
+      </w:pPr>
+    </w:p>
+    <w:p>
+      <w:pPr>
+        <w:pStyle w:val="ListParagraph"/>
+        <w:numPr>
+          <w:ilvl w:val="0"/>
+          <w:numId w:val="12"/>
+        </w:numPr>
+      </w:pPr>
+      <w:r>
+        <w:t>Load and run the main program file.</w:t>
+      </w:r>
+    </w:p>
+    <w:p>
+      <w:pPr>
+        <w:ind w:left="360"/>
+      </w:pPr>
+      <w:r>
+        <w:t xml:space="preserve">rcrdata.dValue[0] = 0  // </w:t>
+      </w:r>
+      <w:r>
+        <w:t>Do not close</w:t>
+      </w:r>
+      <w:r>
+        <w:t xml:space="preserve"> oth</w:t>
+      </w:r>
+      <w:r>
+        <w:t>er programs</w:t>
+      </w:r>
+      <w:r>
+        <w:t>.</w:t>
+      </w:r>
+    </w:p>
+    <w:p>
+      <w:pPr>
+        <w:ind w:left="360"/>
+      </w:pPr>
+      <w:r>
+        <w:t>rcrdata.dValue[1] = 2  // Run without automatically queuing to run again upon completion.</w:t>
+      </w:r>
+    </w:p>
+    <w:p>
+      <w:pPr>
+        <w:ind w:left="360"/>
+      </w:pPr>
+      <w:r>
+        <w:t>rcrdata.dValue[2] = 0 or 1</w:t>
+      </w:r>
+      <w:r>
+        <w:t xml:space="preserve">  // Force reload or</w:t>
+      </w:r>
+      <w:r>
+        <w:t xml:space="preserve"> use the program in memory as needed.</w:t>
+      </w:r>
+    </w:p>
+    <w:p>
+      <w:pPr>
+        <w:rPr>
+          <w:b/>
+        </w:rPr>
+      </w:pPr>
+      <w:r>
+        <w:rPr>
+          <w:b/>
+        </w:rPr>
+        <w:br w:type="page"/>
+      </w:r>
+    </w:p>
+    <w:p>
+      <w:pPr>
+        <w:rPr>
+          <w:b/>
+        </w:rPr>
+      </w:pPr>
+      <w:r>
+        <w:rPr>
+          <w:b/>
+        </w:rPr>
+        <w:lastRenderedPageBreak/>
+        <w:t>Loading Tool Library Backup Files</w:t>
+      </w:r>
+    </w:p>
+    <w:p>
+      <w:pPr>
+        <w:pStyle w:val="ListParagraph"/>
+        <w:numPr>
+          <w:ilvl w:val="0"/>
+          <w:numId w:val="12"/>
+        </w:numPr>
+      </w:pPr>
+      <w:r>
+        <w:t>Minimum supported WinMax versions:  09.01.359.25 , 10.01.230.36</w:t>
+      </w:r>
+    </w:p>
+    <w:p>
+      <w:pPr>
+        <w:pStyle w:val="ListParagraph"/>
+        <w:ind w:left="360"/>
+      </w:pPr>
+    </w:p>
+    <w:p>
+      <w:pPr>
+        <w:pStyle w:val="ListParagraph"/>
+        <w:numPr>
+          <w:ilvl w:val="0"/>
+          <w:numId w:val="12"/>
+        </w:numPr>
+      </w:pPr>
+      <w:r>
+        <w:t>The file must have a .TCM extension in order to be loaded as a tool library backup file.  Otherwise, the system will attempt to load it as a part program.</w:t>
+      </w:r>
+    </w:p>
+    <w:p>
+      <w:pPr>
+        <w:pStyle w:val="ListParagraph"/>
+        <w:ind w:left="360"/>
+      </w:pPr>
+    </w:p>
+    <w:p>
+      <w:pPr>
+        <w:pStyle w:val="ListParagraph"/>
+        <w:numPr>
+          <w:ilvl w:val="0"/>
+          <w:numId w:val="12"/>
         </w:numPr>
       </w:pPr>
       <w:r>
@@ -1420,20 +1948,7 @@
         <w:t>st</w:t>
       </w:r>
       <w:r>
-        <w:t xml:space="preserve"> double argument (</w:t>
-      </w:r>
-      <w:proofErr w:type="spellStart"/>
-      <w:proofErr w:type="gramStart"/>
-      <w:r>
-        <w:t>rcrdata.dValue</w:t>
-      </w:r>
-      <w:proofErr w:type="spellEnd"/>
-      <w:r>
-        <w:t>[</w:t>
-      </w:r>
-      <w:proofErr w:type="gramEnd"/>
-      <w:r>
-        <w:t>0])  - Specifies how to combine the tool list from the backup file with the current tools in the library.</w:t>
+        <w:t xml:space="preserve"> double argument (rcrdata.dValue[0])  - Specifies how to combine the tool list from the backup file with the current tools in the library.</w:t>
       </w:r>
     </w:p>
     <w:p>
@@ -1498,7 +2013,7 @@
         <w:pStyle w:val="ListParagraph"/>
         <w:numPr>
           <w:ilvl w:val="0"/>
-          <w:numId w:val="5"/>
+          <w:numId w:val="12"/>
         </w:numPr>
       </w:pPr>
       <w:r>
@@ -1528,7 +2043,7 @@
         <w:pStyle w:val="ListParagraph"/>
         <w:numPr>
           <w:ilvl w:val="0"/>
-          <w:numId w:val="5"/>
+          <w:numId w:val="12"/>
         </w:numPr>
       </w:pPr>
       <w:r>
@@ -1546,19 +2061,11 @@
         <w:pStyle w:val="ListParagraph"/>
         <w:numPr>
           <w:ilvl w:val="0"/>
-          <w:numId w:val="5"/>
+          <w:numId w:val="12"/>
         </w:numPr>
       </w:pPr>
       <w:r>
-        <w:t xml:space="preserve">The file must have </w:t>
-      </w:r>
-      <w:proofErr w:type="gramStart"/>
-      <w:r>
-        <w:t>a</w:t>
-      </w:r>
-      <w:proofErr w:type="gramEnd"/>
-      <w:r>
-        <w:t xml:space="preserve"> .NCSX extension in order to be loaded as an NC state backup file.  Otherwise, the system will attempt to load it as a part program.  </w:t>
+        <w:t xml:space="preserve">The file must have a .NCSX extension in order to be loaded as an NC state backup file.  Otherwise, the system will attempt to load it as a part program.  </w:t>
       </w:r>
     </w:p>
     <w:p>
@@ -1572,7 +2079,7 @@
         <w:pStyle w:val="ListParagraph"/>
         <w:numPr>
           <w:ilvl w:val="0"/>
-          <w:numId w:val="5"/>
+          <w:numId w:val="12"/>
         </w:numPr>
       </w:pPr>
       <w:r>
@@ -1585,20 +2092,7 @@
         <w:t>st</w:t>
       </w:r>
       <w:r>
-        <w:t xml:space="preserve"> double argument (</w:t>
-      </w:r>
-      <w:proofErr w:type="spellStart"/>
-      <w:proofErr w:type="gramStart"/>
-      <w:r>
-        <w:t>rcrdata.dValue</w:t>
-      </w:r>
-      <w:proofErr w:type="spellEnd"/>
-      <w:r>
-        <w:t>[</w:t>
-      </w:r>
-      <w:proofErr w:type="gramEnd"/>
-      <w:r>
-        <w:t>0])  - Specifies the components of the NC state file that can be individually loaded.  An NC state file contains part setup / work offsets, tool setup, tool offsets, program parameters (shared by conversational and NC), NC-specific parameters, NC program variables, and NC user preferences.</w:t>
+        <w:t xml:space="preserve"> double argument (rcrdata.dValue[0])  - Specifies the components of the NC state file that can be individually loaded.  An NC state file contains part setup / work offsets, tool setup, tool offsets, program parameters (shared by conversational and NC), NC-specific parameters, NC program variables, and NC user preferences.</w:t>
       </w:r>
     </w:p>
     <w:p>
@@ -1698,20 +2192,7 @@
         <w:pStyle w:val="ListParagraph"/>
       </w:pPr>
       <w:r>
-        <w:t xml:space="preserve">Ex:  </w:t>
-      </w:r>
-      <w:proofErr w:type="spellStart"/>
-      <w:proofErr w:type="gramStart"/>
-      <w:r>
-        <w:t>rcrdata.dValue</w:t>
-      </w:r>
-      <w:proofErr w:type="spellEnd"/>
-      <w:r>
-        <w:t>[</w:t>
-      </w:r>
-      <w:proofErr w:type="gramEnd"/>
-      <w:r>
-        <w:t>0] = 0x23;  // import part setup, tool setup, and NC program variables</w:t>
+        <w:t>Ex:  rcrdata.dValue[0] = 0x23;  // import part setup, tool setup, and NC program variables</w:t>
       </w:r>
     </w:p>
     <w:p>
@@ -1724,7 +2205,7 @@
         <w:pStyle w:val="ListParagraph"/>
         <w:numPr>
           <w:ilvl w:val="0"/>
-          <w:numId w:val="5"/>
+          <w:numId w:val="12"/>
         </w:numPr>
       </w:pPr>
       <w:r>
@@ -1737,20 +2218,7 @@
         <w:t>nd</w:t>
       </w:r>
       <w:r>
-        <w:t xml:space="preserve"> double argument (</w:t>
-      </w:r>
-      <w:proofErr w:type="spellStart"/>
-      <w:proofErr w:type="gramStart"/>
-      <w:r>
-        <w:t>rcrdata.dValue</w:t>
-      </w:r>
-      <w:proofErr w:type="spellEnd"/>
-      <w:r>
-        <w:t>[</w:t>
-      </w:r>
-      <w:proofErr w:type="gramEnd"/>
-      <w:r>
-        <w:t>1]) – Specifies the target of the NC state import.</w:t>
+        <w:t xml:space="preserve"> double argument (rcrdata.dValue[1]) – Specifies the target of the NC state import.</w:t>
       </w:r>
     </w:p>
     <w:p>
@@ -1794,14 +2262,11 @@
         <w:pStyle w:val="ListParagraph"/>
         <w:numPr>
           <w:ilvl w:val="2"/>
-          <w:numId w:val="5"/>
+          <w:numId w:val="12"/>
         </w:numPr>
       </w:pPr>
       <w:r>
-        <w:t>If the active program is NC,</w:t>
-      </w:r>
-      <w:r>
-        <w:t xml:space="preserve"> the global NC state is updated.</w:t>
+        <w:t>If the active program is NC, the global NC state is updated.</w:t>
       </w:r>
     </w:p>
     <w:p>
@@ -1809,7 +2274,7 @@
         <w:pStyle w:val="ListParagraph"/>
         <w:numPr>
           <w:ilvl w:val="2"/>
-          <w:numId w:val="5"/>
+          <w:numId w:val="12"/>
         </w:numPr>
       </w:pPr>
       <w:r>
@@ -1827,7 +2292,7 @@
         <w:pStyle w:val="ListParagraph"/>
         <w:numPr>
           <w:ilvl w:val="0"/>
-          <w:numId w:val="5"/>
+          <w:numId w:val="12"/>
         </w:numPr>
       </w:pPr>
       <w:r>
@@ -1835,7 +2300,7 @@
       </w:r>
     </w:p>
     <w:sectPr>
-      <w:footerReference w:type="default" r:id="rId10"/>
+      <w:footerReference w:type="default" r:id="rId9"/>
       <w:pgSz w:w="12240" w:h="15840"/>
       <w:pgMar w:top="1440" w:right="1440" w:bottom="1440" w:left="1440" w:header="720" w:footer="720" w:gutter="0"/>
       <w:cols w:space="720"/>
@@ -1847,7 +2312,7 @@
 </file>
 
 <file path=word/endnotes.xml><?xml version="1.0" encoding="utf-8"?>
-<w:endnotes xmlns:wpc="http://schemas.microsoft.com/office/word/2010/wordprocessingCanvas" xmlns:mc="http://schemas.openxmlformats.org/markup-compatibility/2006" xmlns:o="urn:schemas-microsoft-com:office:office" xmlns:r="http://schemas.openxmlformats.org/officeDocument/2006/relationships" xmlns:m="http://schemas.openxmlformats.org/officeDocument/2006/math" xmlns:v="urn:schemas-microsoft-com:vml" xmlns:wp14="http://schemas.microsoft.com/office/word/2010/wordprocessingDrawing" xmlns:wp="http://schemas.openxmlformats.org/drawingml/2006/wordprocessingDrawing" xmlns:w10="urn:schemas-microsoft-com:office:word" xmlns:w="http://schemas.openxmlformats.org/wordprocessingml/2006/main" xmlns:w14="http://schemas.microsoft.com/office/word/2010/wordml" xmlns:wpg="http://schemas.microsoft.com/office/word/2010/wordprocessingGroup" xmlns:wpi="http://schemas.microsoft.com/office/word/2010/wordprocessingInk" xmlns:wne="http://schemas.microsoft.com/office/word/2006/wordml" xmlns:wps="http://schemas.microsoft.com/office/word/2010/wordprocessingShape" mc:Ignorable="w14 wp14">
+<w:endnotes xmlns:wpc="http://schemas.microsoft.com/office/word/2010/wordprocessingCanvas" xmlns:cx="http://schemas.microsoft.com/office/drawing/2014/chartex" xmlns:cx1="http://schemas.microsoft.com/office/drawing/2015/9/8/chartex" xmlns:mc="http://schemas.openxmlformats.org/markup-compatibility/2006" xmlns:o="urn:schemas-microsoft-com:office:office" xmlns:r="http://schemas.openxmlformats.org/officeDocument/2006/relationships" xmlns:m="http://schemas.openxmlformats.org/officeDocument/2006/math" xmlns:v="urn:schemas-microsoft-com:vml" xmlns:wp14="http://schemas.microsoft.com/office/word/2010/wordprocessingDrawing" xmlns:wp="http://schemas.openxmlformats.org/drawingml/2006/wordprocessingDrawing" xmlns:w10="urn:schemas-microsoft-com:office:word" xmlns:w="http://schemas.openxmlformats.org/wordprocessingml/2006/main" xmlns:w14="http://schemas.microsoft.com/office/word/2010/wordml" xmlns:w15="http://schemas.microsoft.com/office/word/2012/wordml" xmlns:w16se="http://schemas.microsoft.com/office/word/2015/wordml/symex" xmlns:wpg="http://schemas.microsoft.com/office/word/2010/wordprocessingGroup" xmlns:wpi="http://schemas.microsoft.com/office/word/2010/wordprocessingInk" xmlns:wne="http://schemas.microsoft.com/office/word/2006/wordml" xmlns:wps="http://schemas.microsoft.com/office/word/2010/wordprocessingShape" mc:Ignorable="w14 w15 w16se wp14">
   <w:endnote w:type="separator" w:id="-1">
     <w:p>
       <w:pPr>
@@ -1872,7 +2337,7 @@
 </file>
 
 <file path=word/footer1.xml><?xml version="1.0" encoding="utf-8"?>
-<w:ftr xmlns:wpc="http://schemas.microsoft.com/office/word/2010/wordprocessingCanvas" xmlns:mc="http://schemas.openxmlformats.org/markup-compatibility/2006" xmlns:o="urn:schemas-microsoft-com:office:office" xmlns:r="http://schemas.openxmlformats.org/officeDocument/2006/relationships" xmlns:m="http://schemas.openxmlformats.org/officeDocument/2006/math" xmlns:v="urn:schemas-microsoft-com:vml" xmlns:wp14="http://schemas.microsoft.com/office/word/2010/wordprocessingDrawing" xmlns:wp="http://schemas.openxmlformats.org/drawingml/2006/wordprocessingDrawing" xmlns:w10="urn:schemas-microsoft-com:office:word" xmlns:w="http://schemas.openxmlformats.org/wordprocessingml/2006/main" xmlns:w14="http://schemas.microsoft.com/office/word/2010/wordml" xmlns:wpg="http://schemas.microsoft.com/office/word/2010/wordprocessingGroup" xmlns:wpi="http://schemas.microsoft.com/office/word/2010/wordprocessingInk" xmlns:wne="http://schemas.microsoft.com/office/word/2006/wordml" xmlns:wps="http://schemas.microsoft.com/office/word/2010/wordprocessingShape" mc:Ignorable="w14 wp14">
+<w:ftr xmlns:wpc="http://schemas.microsoft.com/office/word/2010/wordprocessingCanvas" xmlns:cx="http://schemas.microsoft.com/office/drawing/2014/chartex" xmlns:cx1="http://schemas.microsoft.com/office/drawing/2015/9/8/chartex" xmlns:mc="http://schemas.openxmlformats.org/markup-compatibility/2006" xmlns:o="urn:schemas-microsoft-com:office:office" xmlns:r="http://schemas.openxmlformats.org/officeDocument/2006/relationships" xmlns:m="http://schemas.openxmlformats.org/officeDocument/2006/math" xmlns:v="urn:schemas-microsoft-com:vml" xmlns:wp14="http://schemas.microsoft.com/office/word/2010/wordprocessingDrawing" xmlns:wp="http://schemas.openxmlformats.org/drawingml/2006/wordprocessingDrawing" xmlns:w10="urn:schemas-microsoft-com:office:word" xmlns:w="http://schemas.openxmlformats.org/wordprocessingml/2006/main" xmlns:w14="http://schemas.microsoft.com/office/word/2010/wordml" xmlns:w15="http://schemas.microsoft.com/office/word/2012/wordml" xmlns:w16se="http://schemas.microsoft.com/office/word/2015/wordml/symex" xmlns:wpg="http://schemas.microsoft.com/office/word/2010/wordprocessingGroup" xmlns:wpi="http://schemas.microsoft.com/office/word/2010/wordprocessingInk" xmlns:wne="http://schemas.microsoft.com/office/word/2006/wordml" xmlns:wps="http://schemas.microsoft.com/office/word/2010/wordprocessingShape" mc:Ignorable="w14 w15 w16se wp14">
   <w:p>
     <w:pPr>
       <w:pStyle w:val="Footer"/>
@@ -1978,7 +2443,7 @@
       <w:rPr>
         <w:noProof/>
       </w:rPr>
-      <w:t>4</w:t>
+      <w:t>7</w:t>
     </w:r>
     <w:r>
       <w:rPr>
@@ -1992,33 +2457,20 @@
       </w:rPr>
       <w:t xml:space="preserve"> of </w:t>
     </w:r>
-    <w:r>
-      <w:fldChar w:fldCharType="begin"/>
-    </w:r>
-    <w:r>
-      <w:instrText xml:space="preserve"> NUMPAGES   \* MERGEFORMAT </w:instrText>
-    </w:r>
-    <w:r>
-      <w:fldChar w:fldCharType="separate"/>
-    </w:r>
-    <w:r>
-      <w:rPr>
-        <w:noProof/>
-      </w:rPr>
-      <w:t>6</w:t>
-    </w:r>
-    <w:r>
-      <w:rPr>
-        <w:noProof/>
-      </w:rPr>
-      <w:fldChar w:fldCharType="end"/>
-    </w:r>
+    <w:fldSimple w:instr=" NUMPAGES   \* MERGEFORMAT ">
+      <w:r>
+        <w:rPr>
+          <w:noProof/>
+        </w:rPr>
+        <w:t>9</w:t>
+      </w:r>
+    </w:fldSimple>
   </w:p>
 </w:ftr>
 </file>
 
 <file path=word/footnotes.xml><?xml version="1.0" encoding="utf-8"?>
-<w:footnotes xmlns:wpc="http://schemas.microsoft.com/office/word/2010/wordprocessingCanvas" xmlns:mc="http://schemas.openxmlformats.org/markup-compatibility/2006" xmlns:o="urn:schemas-microsoft-com:office:office" xmlns:r="http://schemas.openxmlformats.org/officeDocument/2006/relationships" xmlns:m="http://schemas.openxmlformats.org/officeDocument/2006/math" xmlns:v="urn:schemas-microsoft-com:vml" xmlns:wp14="http://schemas.microsoft.com/office/word/2010/wordprocessingDrawing" xmlns:wp="http://schemas.openxmlformats.org/drawingml/2006/wordprocessingDrawing" xmlns:w10="urn:schemas-microsoft-com:office:word" xmlns:w="http://schemas.openxmlformats.org/wordprocessingml/2006/main" xmlns:w14="http://schemas.microsoft.com/office/word/2010/wordml" xmlns:wpg="http://schemas.microsoft.com/office/word/2010/wordprocessingGroup" xmlns:wpi="http://schemas.microsoft.com/office/word/2010/wordprocessingInk" xmlns:wne="http://schemas.microsoft.com/office/word/2006/wordml" xmlns:wps="http://schemas.microsoft.com/office/word/2010/wordprocessingShape" mc:Ignorable="w14 wp14">
+<w:footnotes xmlns:wpc="http://schemas.microsoft.com/office/word/2010/wordprocessingCanvas" xmlns:cx="http://schemas.microsoft.com/office/drawing/2014/chartex" xmlns:cx1="http://schemas.microsoft.com/office/drawing/2015/9/8/chartex" xmlns:mc="http://schemas.openxmlformats.org/markup-compatibility/2006" xmlns:o="urn:schemas-microsoft-com:office:office" xmlns:r="http://schemas.openxmlformats.org/officeDocument/2006/relationships" xmlns:m="http://schemas.openxmlformats.org/officeDocument/2006/math" xmlns:v="urn:schemas-microsoft-com:vml" xmlns:wp14="http://schemas.microsoft.com/office/word/2010/wordprocessingDrawing" xmlns:wp="http://schemas.openxmlformats.org/drawingml/2006/wordprocessingDrawing" xmlns:w10="urn:schemas-microsoft-com:office:word" xmlns:w="http://schemas.openxmlformats.org/wordprocessingml/2006/main" xmlns:w14="http://schemas.microsoft.com/office/word/2010/wordml" xmlns:w15="http://schemas.microsoft.com/office/word/2012/wordml" xmlns:w16se="http://schemas.microsoft.com/office/word/2015/wordml/symex" xmlns:wpg="http://schemas.microsoft.com/office/word/2010/wordprocessingGroup" xmlns:wpi="http://schemas.microsoft.com/office/word/2010/wordprocessingInk" xmlns:wne="http://schemas.microsoft.com/office/word/2006/wordml" xmlns:wps="http://schemas.microsoft.com/office/word/2010/wordprocessingShape" mc:Ignorable="w14 w15 w16se wp14">
   <w:footnote w:type="separator" w:id="-1">
     <w:p>
       <w:pPr>
@@ -2043,8 +2495,8 @@
 </file>
 
 <file path=word/numbering.xml><?xml version="1.0" encoding="utf-8"?>
-<w:numbering xmlns:wpc="http://schemas.microsoft.com/office/word/2010/wordprocessingCanvas" xmlns:mc="http://schemas.openxmlformats.org/markup-compatibility/2006" xmlns:o="urn:schemas-microsoft-com:office:office" xmlns:r="http://schemas.openxmlformats.org/officeDocument/2006/relationships" xmlns:m="http://schemas.openxmlformats.org/officeDocument/2006/math" xmlns:v="urn:schemas-microsoft-com:vml" xmlns:wp14="http://schemas.microsoft.com/office/word/2010/wordprocessingDrawing" xmlns:wp="http://schemas.openxmlformats.org/drawingml/2006/wordprocessingDrawing" xmlns:w10="urn:schemas-microsoft-com:office:word" xmlns:w="http://schemas.openxmlformats.org/wordprocessingml/2006/main" xmlns:w14="http://schemas.microsoft.com/office/word/2010/wordml" xmlns:wpg="http://schemas.microsoft.com/office/word/2010/wordprocessingGroup" xmlns:wpi="http://schemas.microsoft.com/office/word/2010/wordprocessingInk" xmlns:wne="http://schemas.microsoft.com/office/word/2006/wordml" xmlns:wps="http://schemas.microsoft.com/office/word/2010/wordprocessingShape" mc:Ignorable="w14 wp14">
-  <w:abstractNum w:abstractNumId="0">
+<w:numbering xmlns:wpc="http://schemas.microsoft.com/office/word/2010/wordprocessingCanvas" xmlns:cx="http://schemas.microsoft.com/office/drawing/2014/chartex" xmlns:cx1="http://schemas.microsoft.com/office/drawing/2015/9/8/chartex" xmlns:mc="http://schemas.openxmlformats.org/markup-compatibility/2006" xmlns:o="urn:schemas-microsoft-com:office:office" xmlns:r="http://schemas.openxmlformats.org/officeDocument/2006/relationships" xmlns:m="http://schemas.openxmlformats.org/officeDocument/2006/math" xmlns:v="urn:schemas-microsoft-com:vml" xmlns:wp14="http://schemas.microsoft.com/office/word/2010/wordprocessingDrawing" xmlns:wp="http://schemas.openxmlformats.org/drawingml/2006/wordprocessingDrawing" xmlns:w10="urn:schemas-microsoft-com:office:word" xmlns:w="http://schemas.openxmlformats.org/wordprocessingml/2006/main" xmlns:w14="http://schemas.microsoft.com/office/word/2010/wordml" xmlns:w15="http://schemas.microsoft.com/office/word/2012/wordml" xmlns:w16se="http://schemas.microsoft.com/office/word/2015/wordml/symex" xmlns:wpg="http://schemas.microsoft.com/office/word/2010/wordprocessingGroup" xmlns:wpi="http://schemas.microsoft.com/office/word/2010/wordprocessingInk" xmlns:wne="http://schemas.microsoft.com/office/word/2006/wordml" xmlns:wps="http://schemas.microsoft.com/office/word/2010/wordprocessingShape" mc:Ignorable="w14 w15 w16se wp14">
+  <w:abstractNum w:abstractNumId="0" w15:restartNumberingAfterBreak="0">
     <w:nsid w:val="012337CC"/>
     <w:multiLevelType w:val="hybridMultilevel"/>
     <w:tmpl w:val="92A42386"/>
@@ -2132,7 +2584,7 @@
       </w:pPr>
     </w:lvl>
   </w:abstractNum>
-  <w:abstractNum w:abstractNumId="1">
+  <w:abstractNum w:abstractNumId="1" w15:restartNumberingAfterBreak="0">
     <w:nsid w:val="0BF617EE"/>
     <w:multiLevelType w:val="hybridMultilevel"/>
     <w:tmpl w:val="8F80B886"/>
@@ -2245,7 +2697,7 @@
       </w:rPr>
     </w:lvl>
   </w:abstractNum>
-  <w:abstractNum w:abstractNumId="2">
+  <w:abstractNum w:abstractNumId="2" w15:restartNumberingAfterBreak="0">
     <w:nsid w:val="164E5C00"/>
     <w:multiLevelType w:val="hybridMultilevel"/>
     <w:tmpl w:val="3D625CD6"/>
@@ -2357,120 +2809,7 @@
       </w:rPr>
     </w:lvl>
   </w:abstractNum>
-  <w:abstractNum w:abstractNumId="3">
-    <w:nsid w:val="18F34813"/>
-    <w:multiLevelType w:val="hybridMultilevel"/>
-    <w:tmpl w:val="5E2E8754"/>
-    <w:lvl w:ilvl="0" w:tplc="5216A20E">
-      <w:start w:val="1"/>
-      <w:numFmt w:val="bullet"/>
-      <w:lvlText w:val=""/>
-      <w:lvlJc w:val="left"/>
-      <w:pPr>
-        <w:ind w:left="720" w:hanging="360"/>
-      </w:pPr>
-      <w:rPr>
-        <w:rFonts w:ascii="Symbol" w:eastAsiaTheme="minorHAnsi" w:hAnsi="Symbol" w:cstheme="minorBidi" w:hint="default"/>
-      </w:rPr>
-    </w:lvl>
-    <w:lvl w:ilvl="1" w:tplc="04090003" w:tentative="1">
-      <w:start w:val="1"/>
-      <w:numFmt w:val="bullet"/>
-      <w:lvlText w:val="o"/>
-      <w:lvlJc w:val="left"/>
-      <w:pPr>
-        <w:ind w:left="1440" w:hanging="360"/>
-      </w:pPr>
-      <w:rPr>
-        <w:rFonts w:ascii="Courier New" w:hAnsi="Courier New" w:cs="Courier New" w:hint="default"/>
-      </w:rPr>
-    </w:lvl>
-    <w:lvl w:ilvl="2" w:tplc="04090005" w:tentative="1">
-      <w:start w:val="1"/>
-      <w:numFmt w:val="bullet"/>
-      <w:lvlText w:val=""/>
-      <w:lvlJc w:val="left"/>
-      <w:pPr>
-        <w:ind w:left="2160" w:hanging="360"/>
-      </w:pPr>
-      <w:rPr>
-        <w:rFonts w:ascii="Wingdings" w:hAnsi="Wingdings" w:hint="default"/>
-      </w:rPr>
-    </w:lvl>
-    <w:lvl w:ilvl="3" w:tplc="04090001" w:tentative="1">
-      <w:start w:val="1"/>
-      <w:numFmt w:val="bullet"/>
-      <w:lvlText w:val=""/>
-      <w:lvlJc w:val="left"/>
-      <w:pPr>
-        <w:ind w:left="2880" w:hanging="360"/>
-      </w:pPr>
-      <w:rPr>
-        <w:rFonts w:ascii="Symbol" w:hAnsi="Symbol" w:hint="default"/>
-      </w:rPr>
-    </w:lvl>
-    <w:lvl w:ilvl="4" w:tplc="04090003" w:tentative="1">
-      <w:start w:val="1"/>
-      <w:numFmt w:val="bullet"/>
-      <w:lvlText w:val="o"/>
-      <w:lvlJc w:val="left"/>
-      <w:pPr>
-        <w:ind w:left="3600" w:hanging="360"/>
-      </w:pPr>
-      <w:rPr>
-        <w:rFonts w:ascii="Courier New" w:hAnsi="Courier New" w:cs="Courier New" w:hint="default"/>
-      </w:rPr>
-    </w:lvl>
-    <w:lvl w:ilvl="5" w:tplc="04090005" w:tentative="1">
-      <w:start w:val="1"/>
-      <w:numFmt w:val="bullet"/>
-      <w:lvlText w:val=""/>
-      <w:lvlJc w:val="left"/>
-      <w:pPr>
-        <w:ind w:left="4320" w:hanging="360"/>
-      </w:pPr>
-      <w:rPr>
-        <w:rFonts w:ascii="Wingdings" w:hAnsi="Wingdings" w:hint="default"/>
-      </w:rPr>
-    </w:lvl>
-    <w:lvl w:ilvl="6" w:tplc="04090001" w:tentative="1">
-      <w:start w:val="1"/>
-      <w:numFmt w:val="bullet"/>
-      <w:lvlText w:val=""/>
-      <w:lvlJc w:val="left"/>
-      <w:pPr>
-        <w:ind w:left="5040" w:hanging="360"/>
-      </w:pPr>
-      <w:rPr>
-        <w:rFonts w:ascii="Symbol" w:hAnsi="Symbol" w:hint="default"/>
-      </w:rPr>
-    </w:lvl>
-    <w:lvl w:ilvl="7" w:tplc="04090003" w:tentative="1">
-      <w:start w:val="1"/>
-      <w:numFmt w:val="bullet"/>
-      <w:lvlText w:val="o"/>
-      <w:lvlJc w:val="left"/>
-      <w:pPr>
-        <w:ind w:left="5760" w:hanging="360"/>
-      </w:pPr>
-      <w:rPr>
-        <w:rFonts w:ascii="Courier New" w:hAnsi="Courier New" w:cs="Courier New" w:hint="default"/>
-      </w:rPr>
-    </w:lvl>
-    <w:lvl w:ilvl="8" w:tplc="04090005" w:tentative="1">
-      <w:start w:val="1"/>
-      <w:numFmt w:val="bullet"/>
-      <w:lvlText w:val=""/>
-      <w:lvlJc w:val="left"/>
-      <w:pPr>
-        <w:ind w:left="6480" w:hanging="360"/>
-      </w:pPr>
-      <w:rPr>
-        <w:rFonts w:ascii="Wingdings" w:hAnsi="Wingdings" w:hint="default"/>
-      </w:rPr>
-    </w:lvl>
-  </w:abstractNum>
-  <w:abstractNum w:abstractNumId="4">
+  <w:abstractNum w:abstractNumId="3" w15:restartNumberingAfterBreak="0">
     <w:nsid w:val="202859B0"/>
     <w:multiLevelType w:val="hybridMultilevel"/>
     <w:tmpl w:val="140084F0"/>
@@ -2583,7 +2922,7 @@
       </w:rPr>
     </w:lvl>
   </w:abstractNum>
-  <w:abstractNum w:abstractNumId="5">
+  <w:abstractNum w:abstractNumId="4" w15:restartNumberingAfterBreak="0">
     <w:nsid w:val="45830847"/>
     <w:multiLevelType w:val="hybridMultilevel"/>
     <w:tmpl w:val="3E745A7A"/>
@@ -2695,7 +3034,7 @@
       </w:rPr>
     </w:lvl>
   </w:abstractNum>
-  <w:abstractNum w:abstractNumId="6">
+  <w:abstractNum w:abstractNumId="5" w15:restartNumberingAfterBreak="0">
     <w:nsid w:val="51BA0224"/>
     <w:multiLevelType w:val="hybridMultilevel"/>
     <w:tmpl w:val="BBE846E2"/>
@@ -2781,7 +3120,120 @@
       </w:pPr>
     </w:lvl>
   </w:abstractNum>
-  <w:abstractNum w:abstractNumId="7">
+  <w:abstractNum w:abstractNumId="6" w15:restartNumberingAfterBreak="0">
+    <w:nsid w:val="550E3F83"/>
+    <w:multiLevelType w:val="hybridMultilevel"/>
+    <w:tmpl w:val="2F9A88F4"/>
+    <w:lvl w:ilvl="0" w:tplc="0E5064D2">
+      <w:start w:val="2"/>
+      <w:numFmt w:val="bullet"/>
+      <w:lvlText w:val=""/>
+      <w:lvlJc w:val="left"/>
+      <w:pPr>
+        <w:ind w:left="1080" w:hanging="360"/>
+      </w:pPr>
+      <w:rPr>
+        <w:rFonts w:ascii="Symbol" w:eastAsiaTheme="minorHAnsi" w:hAnsi="Symbol" w:cstheme="minorBidi" w:hint="default"/>
+      </w:rPr>
+    </w:lvl>
+    <w:lvl w:ilvl="1" w:tplc="04090003" w:tentative="1">
+      <w:start w:val="1"/>
+      <w:numFmt w:val="bullet"/>
+      <w:lvlText w:val="o"/>
+      <w:lvlJc w:val="left"/>
+      <w:pPr>
+        <w:ind w:left="1800" w:hanging="360"/>
+      </w:pPr>
+      <w:rPr>
+        <w:rFonts w:ascii="Courier New" w:hAnsi="Courier New" w:cs="Courier New" w:hint="default"/>
+      </w:rPr>
+    </w:lvl>
+    <w:lvl w:ilvl="2" w:tplc="04090005" w:tentative="1">
+      <w:start w:val="1"/>
+      <w:numFmt w:val="bullet"/>
+      <w:lvlText w:val=""/>
+      <w:lvlJc w:val="left"/>
+      <w:pPr>
+        <w:ind w:left="2520" w:hanging="360"/>
+      </w:pPr>
+      <w:rPr>
+        <w:rFonts w:ascii="Wingdings" w:hAnsi="Wingdings" w:hint="default"/>
+      </w:rPr>
+    </w:lvl>
+    <w:lvl w:ilvl="3" w:tplc="04090001" w:tentative="1">
+      <w:start w:val="1"/>
+      <w:numFmt w:val="bullet"/>
+      <w:lvlText w:val=""/>
+      <w:lvlJc w:val="left"/>
+      <w:pPr>
+        <w:ind w:left="3240" w:hanging="360"/>
+      </w:pPr>
+      <w:rPr>
+        <w:rFonts w:ascii="Symbol" w:hAnsi="Symbol" w:hint="default"/>
+      </w:rPr>
+    </w:lvl>
+    <w:lvl w:ilvl="4" w:tplc="04090003" w:tentative="1">
+      <w:start w:val="1"/>
+      <w:numFmt w:val="bullet"/>
+      <w:lvlText w:val="o"/>
+      <w:lvlJc w:val="left"/>
+      <w:pPr>
+        <w:ind w:left="3960" w:hanging="360"/>
+      </w:pPr>
+      <w:rPr>
+        <w:rFonts w:ascii="Courier New" w:hAnsi="Courier New" w:cs="Courier New" w:hint="default"/>
+      </w:rPr>
+    </w:lvl>
+    <w:lvl w:ilvl="5" w:tplc="04090005" w:tentative="1">
+      <w:start w:val="1"/>
+      <w:numFmt w:val="bullet"/>
+      <w:lvlText w:val=""/>
+      <w:lvlJc w:val="left"/>
+      <w:pPr>
+        <w:ind w:left="4680" w:hanging="360"/>
+      </w:pPr>
+      <w:rPr>
+        <w:rFonts w:ascii="Wingdings" w:hAnsi="Wingdings" w:hint="default"/>
+      </w:rPr>
+    </w:lvl>
+    <w:lvl w:ilvl="6" w:tplc="04090001" w:tentative="1">
+      <w:start w:val="1"/>
+      <w:numFmt w:val="bullet"/>
+      <w:lvlText w:val=""/>
+      <w:lvlJc w:val="left"/>
+      <w:pPr>
+        <w:ind w:left="5400" w:hanging="360"/>
+      </w:pPr>
+      <w:rPr>
+        <w:rFonts w:ascii="Symbol" w:hAnsi="Symbol" w:hint="default"/>
+      </w:rPr>
+    </w:lvl>
+    <w:lvl w:ilvl="7" w:tplc="04090003" w:tentative="1">
+      <w:start w:val="1"/>
+      <w:numFmt w:val="bullet"/>
+      <w:lvlText w:val="o"/>
+      <w:lvlJc w:val="left"/>
+      <w:pPr>
+        <w:ind w:left="6120" w:hanging="360"/>
+      </w:pPr>
+      <w:rPr>
+        <w:rFonts w:ascii="Courier New" w:hAnsi="Courier New" w:cs="Courier New" w:hint="default"/>
+      </w:rPr>
+    </w:lvl>
+    <w:lvl w:ilvl="8" w:tplc="04090005" w:tentative="1">
+      <w:start w:val="1"/>
+      <w:numFmt w:val="bullet"/>
+      <w:lvlText w:val=""/>
+      <w:lvlJc w:val="left"/>
+      <w:pPr>
+        <w:ind w:left="6840" w:hanging="360"/>
+      </w:pPr>
+      <w:rPr>
+        <w:rFonts w:ascii="Wingdings" w:hAnsi="Wingdings" w:hint="default"/>
+      </w:rPr>
+    </w:lvl>
+  </w:abstractNum>
+  <w:abstractNum w:abstractNumId="7" w15:restartNumberingAfterBreak="0">
     <w:nsid w:val="5DE72208"/>
     <w:multiLevelType w:val="hybridMultilevel"/>
     <w:tmpl w:val="1FDC8F26"/>
@@ -2869,7 +3321,7 @@
       </w:pPr>
     </w:lvl>
   </w:abstractNum>
-  <w:abstractNum w:abstractNumId="8">
+  <w:abstractNum w:abstractNumId="8" w15:restartNumberingAfterBreak="0">
     <w:nsid w:val="5DE84A18"/>
     <w:multiLevelType w:val="hybridMultilevel"/>
     <w:tmpl w:val="DF8EF420"/>
@@ -2983,7 +3435,298 @@
       </w:rPr>
     </w:lvl>
   </w:abstractNum>
-  <w:abstractNum w:abstractNumId="9">
+  <w:abstractNum w:abstractNumId="9" w15:restartNumberingAfterBreak="0">
+    <w:nsid w:val="6D4C5B77"/>
+    <w:multiLevelType w:val="hybridMultilevel"/>
+    <w:tmpl w:val="03484D44"/>
+    <w:lvl w:ilvl="0" w:tplc="D39828F8">
+      <w:start w:val="2"/>
+      <w:numFmt w:val="bullet"/>
+      <w:lvlText w:val=""/>
+      <w:lvlJc w:val="left"/>
+      <w:pPr>
+        <w:ind w:left="1380" w:hanging="360"/>
+      </w:pPr>
+      <w:rPr>
+        <w:rFonts w:ascii="Symbol" w:eastAsiaTheme="minorHAnsi" w:hAnsi="Symbol" w:cstheme="minorBidi" w:hint="default"/>
+      </w:rPr>
+    </w:lvl>
+    <w:lvl w:ilvl="1" w:tplc="04090003" w:tentative="1">
+      <w:start w:val="1"/>
+      <w:numFmt w:val="bullet"/>
+      <w:lvlText w:val="o"/>
+      <w:lvlJc w:val="left"/>
+      <w:pPr>
+        <w:ind w:left="2100" w:hanging="360"/>
+      </w:pPr>
+      <w:rPr>
+        <w:rFonts w:ascii="Courier New" w:hAnsi="Courier New" w:cs="Courier New" w:hint="default"/>
+      </w:rPr>
+    </w:lvl>
+    <w:lvl w:ilvl="2" w:tplc="04090005" w:tentative="1">
+      <w:start w:val="1"/>
+      <w:numFmt w:val="bullet"/>
+      <w:lvlText w:val=""/>
+      <w:lvlJc w:val="left"/>
+      <w:pPr>
+        <w:ind w:left="2820" w:hanging="360"/>
+      </w:pPr>
+      <w:rPr>
+        <w:rFonts w:ascii="Wingdings" w:hAnsi="Wingdings" w:hint="default"/>
+      </w:rPr>
+    </w:lvl>
+    <w:lvl w:ilvl="3" w:tplc="04090001" w:tentative="1">
+      <w:start w:val="1"/>
+      <w:numFmt w:val="bullet"/>
+      <w:lvlText w:val=""/>
+      <w:lvlJc w:val="left"/>
+      <w:pPr>
+        <w:ind w:left="3540" w:hanging="360"/>
+      </w:pPr>
+      <w:rPr>
+        <w:rFonts w:ascii="Symbol" w:hAnsi="Symbol" w:hint="default"/>
+      </w:rPr>
+    </w:lvl>
+    <w:lvl w:ilvl="4" w:tplc="04090003" w:tentative="1">
+      <w:start w:val="1"/>
+      <w:numFmt w:val="bullet"/>
+      <w:lvlText w:val="o"/>
+      <w:lvlJc w:val="left"/>
+      <w:pPr>
+        <w:ind w:left="4260" w:hanging="360"/>
+      </w:pPr>
+      <w:rPr>
+        <w:rFonts w:ascii="Courier New" w:hAnsi="Courier New" w:cs="Courier New" w:hint="default"/>
+      </w:rPr>
+    </w:lvl>
+    <w:lvl w:ilvl="5" w:tplc="04090005" w:tentative="1">
+      <w:start w:val="1"/>
+      <w:numFmt w:val="bullet"/>
+      <w:lvlText w:val=""/>
+      <w:lvlJc w:val="left"/>
+      <w:pPr>
+        <w:ind w:left="4980" w:hanging="360"/>
+      </w:pPr>
+      <w:rPr>
+        <w:rFonts w:ascii="Wingdings" w:hAnsi="Wingdings" w:hint="default"/>
+      </w:rPr>
+    </w:lvl>
+    <w:lvl w:ilvl="6" w:tplc="04090001" w:tentative="1">
+      <w:start w:val="1"/>
+      <w:numFmt w:val="bullet"/>
+      <w:lvlText w:val=""/>
+      <w:lvlJc w:val="left"/>
+      <w:pPr>
+        <w:ind w:left="5700" w:hanging="360"/>
+      </w:pPr>
+      <w:rPr>
+        <w:rFonts w:ascii="Symbol" w:hAnsi="Symbol" w:hint="default"/>
+      </w:rPr>
+    </w:lvl>
+    <w:lvl w:ilvl="7" w:tplc="04090003" w:tentative="1">
+      <w:start w:val="1"/>
+      <w:numFmt w:val="bullet"/>
+      <w:lvlText w:val="o"/>
+      <w:lvlJc w:val="left"/>
+      <w:pPr>
+        <w:ind w:left="6420" w:hanging="360"/>
+      </w:pPr>
+      <w:rPr>
+        <w:rFonts w:ascii="Courier New" w:hAnsi="Courier New" w:cs="Courier New" w:hint="default"/>
+      </w:rPr>
+    </w:lvl>
+    <w:lvl w:ilvl="8" w:tplc="04090005" w:tentative="1">
+      <w:start w:val="1"/>
+      <w:numFmt w:val="bullet"/>
+      <w:lvlText w:val=""/>
+      <w:lvlJc w:val="left"/>
+      <w:pPr>
+        <w:ind w:left="7140" w:hanging="360"/>
+      </w:pPr>
+      <w:rPr>
+        <w:rFonts w:ascii="Wingdings" w:hAnsi="Wingdings" w:hint="default"/>
+      </w:rPr>
+    </w:lvl>
+  </w:abstractNum>
+  <w:abstractNum w:abstractNumId="10" w15:restartNumberingAfterBreak="0">
+    <w:nsid w:val="702513C9"/>
+    <w:multiLevelType w:val="hybridMultilevel"/>
+    <w:tmpl w:val="0CF20198"/>
+    <w:lvl w:ilvl="0" w:tplc="0409000F">
+      <w:start w:val="1"/>
+      <w:numFmt w:val="decimal"/>
+      <w:lvlText w:val="%1."/>
+      <w:lvlJc w:val="left"/>
+      <w:pPr>
+        <w:ind w:left="360" w:hanging="360"/>
+      </w:pPr>
+      <w:rPr>
+        <w:rFonts w:hint="default"/>
+      </w:rPr>
+    </w:lvl>
+    <w:lvl w:ilvl="1" w:tplc="04090019" w:tentative="1">
+      <w:start w:val="1"/>
+      <w:numFmt w:val="lowerLetter"/>
+      <w:lvlText w:val="%2."/>
+      <w:lvlJc w:val="left"/>
+      <w:pPr>
+        <w:ind w:left="1080" w:hanging="360"/>
+      </w:pPr>
+    </w:lvl>
+    <w:lvl w:ilvl="2" w:tplc="0409001B" w:tentative="1">
+      <w:start w:val="1"/>
+      <w:numFmt w:val="lowerRoman"/>
+      <w:lvlText w:val="%3."/>
+      <w:lvlJc w:val="right"/>
+      <w:pPr>
+        <w:ind w:left="1800" w:hanging="180"/>
+      </w:pPr>
+    </w:lvl>
+    <w:lvl w:ilvl="3" w:tplc="0409000F" w:tentative="1">
+      <w:start w:val="1"/>
+      <w:numFmt w:val="decimal"/>
+      <w:lvlText w:val="%4."/>
+      <w:lvlJc w:val="left"/>
+      <w:pPr>
+        <w:ind w:left="2520" w:hanging="360"/>
+      </w:pPr>
+    </w:lvl>
+    <w:lvl w:ilvl="4" w:tplc="04090019" w:tentative="1">
+      <w:start w:val="1"/>
+      <w:numFmt w:val="lowerLetter"/>
+      <w:lvlText w:val="%5."/>
+      <w:lvlJc w:val="left"/>
+      <w:pPr>
+        <w:ind w:left="3240" w:hanging="360"/>
+      </w:pPr>
+    </w:lvl>
+    <w:lvl w:ilvl="5" w:tplc="0409001B" w:tentative="1">
+      <w:start w:val="1"/>
+      <w:numFmt w:val="lowerRoman"/>
+      <w:lvlText w:val="%6."/>
+      <w:lvlJc w:val="right"/>
+      <w:pPr>
+        <w:ind w:left="3960" w:hanging="180"/>
+      </w:pPr>
+    </w:lvl>
+    <w:lvl w:ilvl="6" w:tplc="0409000F" w:tentative="1">
+      <w:start w:val="1"/>
+      <w:numFmt w:val="decimal"/>
+      <w:lvlText w:val="%7."/>
+      <w:lvlJc w:val="left"/>
+      <w:pPr>
+        <w:ind w:left="4680" w:hanging="360"/>
+      </w:pPr>
+    </w:lvl>
+    <w:lvl w:ilvl="7" w:tplc="04090019" w:tentative="1">
+      <w:start w:val="1"/>
+      <w:numFmt w:val="lowerLetter"/>
+      <w:lvlText w:val="%8."/>
+      <w:lvlJc w:val="left"/>
+      <w:pPr>
+        <w:ind w:left="5400" w:hanging="360"/>
+      </w:pPr>
+    </w:lvl>
+    <w:lvl w:ilvl="8" w:tplc="0409001B" w:tentative="1">
+      <w:start w:val="1"/>
+      <w:numFmt w:val="lowerRoman"/>
+      <w:lvlText w:val="%9."/>
+      <w:lvlJc w:val="right"/>
+      <w:pPr>
+        <w:ind w:left="6120" w:hanging="180"/>
+      </w:pPr>
+    </w:lvl>
+  </w:abstractNum>
+  <w:abstractNum w:abstractNumId="11" w15:restartNumberingAfterBreak="0">
+    <w:nsid w:val="71FB6DAC"/>
+    <w:multiLevelType w:val="hybridMultilevel"/>
+    <w:tmpl w:val="A39E64F8"/>
+    <w:lvl w:ilvl="0" w:tplc="0409000F">
+      <w:start w:val="1"/>
+      <w:numFmt w:val="decimal"/>
+      <w:lvlText w:val="%1."/>
+      <w:lvlJc w:val="left"/>
+      <w:pPr>
+        <w:ind w:left="720" w:hanging="360"/>
+      </w:pPr>
+      <w:rPr>
+        <w:rFonts w:hint="default"/>
+      </w:rPr>
+    </w:lvl>
+    <w:lvl w:ilvl="1" w:tplc="04090019" w:tentative="1">
+      <w:start w:val="1"/>
+      <w:numFmt w:val="lowerLetter"/>
+      <w:lvlText w:val="%2."/>
+      <w:lvlJc w:val="left"/>
+      <w:pPr>
+        <w:ind w:left="1440" w:hanging="360"/>
+      </w:pPr>
+    </w:lvl>
+    <w:lvl w:ilvl="2" w:tplc="0409001B" w:tentative="1">
+      <w:start w:val="1"/>
+      <w:numFmt w:val="lowerRoman"/>
+      <w:lvlText w:val="%3."/>
+      <w:lvlJc w:val="right"/>
+      <w:pPr>
+        <w:ind w:left="2160" w:hanging="180"/>
+      </w:pPr>
+    </w:lvl>
+    <w:lvl w:ilvl="3" w:tplc="0409000F" w:tentative="1">
+      <w:start w:val="1"/>
+      <w:numFmt w:val="decimal"/>
+      <w:lvlText w:val="%4."/>
+      <w:lvlJc w:val="left"/>
+      <w:pPr>
+        <w:ind w:left="2880" w:hanging="360"/>
+      </w:pPr>
+    </w:lvl>
+    <w:lvl w:ilvl="4" w:tplc="04090019" w:tentative="1">
+      <w:start w:val="1"/>
+      <w:numFmt w:val="lowerLetter"/>
+      <w:lvlText w:val="%5."/>
+      <w:lvlJc w:val="left"/>
+      <w:pPr>
+        <w:ind w:left="3600" w:hanging="360"/>
+      </w:pPr>
+    </w:lvl>
+    <w:lvl w:ilvl="5" w:tplc="0409001B" w:tentative="1">
+      <w:start w:val="1"/>
+      <w:numFmt w:val="lowerRoman"/>
+      <w:lvlText w:val="%6."/>
+      <w:lvlJc w:val="right"/>
+      <w:pPr>
+        <w:ind w:left="4320" w:hanging="180"/>
+      </w:pPr>
+    </w:lvl>
+    <w:lvl w:ilvl="6" w:tplc="0409000F" w:tentative="1">
+      <w:start w:val="1"/>
+      <w:numFmt w:val="decimal"/>
+      <w:lvlText w:val="%7."/>
+      <w:lvlJc w:val="left"/>
+      <w:pPr>
+        <w:ind w:left="5040" w:hanging="360"/>
+      </w:pPr>
+    </w:lvl>
+    <w:lvl w:ilvl="7" w:tplc="04090019" w:tentative="1">
+      <w:start w:val="1"/>
+      <w:numFmt w:val="lowerLetter"/>
+      <w:lvlText w:val="%8."/>
+      <w:lvlJc w:val="left"/>
+      <w:pPr>
+        <w:ind w:left="5760" w:hanging="360"/>
+      </w:pPr>
+    </w:lvl>
+    <w:lvl w:ilvl="8" w:tplc="0409001B" w:tentative="1">
+      <w:start w:val="1"/>
+      <w:numFmt w:val="lowerRoman"/>
+      <w:lvlText w:val="%9."/>
+      <w:lvlJc w:val="right"/>
+      <w:pPr>
+        <w:ind w:left="6480" w:hanging="180"/>
+      </w:pPr>
+    </w:lvl>
+  </w:abstractNum>
+  <w:abstractNum w:abstractNumId="12" w15:restartNumberingAfterBreak="0">
     <w:nsid w:val="73DD409A"/>
     <w:multiLevelType w:val="hybridMultilevel"/>
     <w:tmpl w:val="7A3A7346"/>
@@ -3071,7 +3814,7 @@
       </w:pPr>
     </w:lvl>
   </w:abstractNum>
-  <w:abstractNum w:abstractNumId="10">
+  <w:abstractNum w:abstractNumId="13" w15:restartNumberingAfterBreak="0">
     <w:nsid w:val="75383E8D"/>
     <w:multiLevelType w:val="hybridMultilevel"/>
     <w:tmpl w:val="E8B4EFA4"/>
@@ -3162,22 +3905,22 @@
     </w:lvl>
   </w:abstractNum>
   <w:num w:numId="1">
-    <w:abstractNumId w:val="6"/>
+    <w:abstractNumId w:val="5"/>
   </w:num>
   <w:num w:numId="2">
     <w:abstractNumId w:val="1"/>
   </w:num>
   <w:num w:numId="3">
-    <w:abstractNumId w:val="10"/>
+    <w:abstractNumId w:val="13"/>
   </w:num>
   <w:num w:numId="4">
     <w:abstractNumId w:val="2"/>
   </w:num>
   <w:num w:numId="5">
-    <w:abstractNumId w:val="5"/>
+    <w:abstractNumId w:val="4"/>
   </w:num>
   <w:num w:numId="6">
-    <w:abstractNumId w:val="4"/>
+    <w:abstractNumId w:val="3"/>
   </w:num>
   <w:num w:numId="7">
     <w:abstractNumId w:val="8"/>
@@ -3186,19 +3929,34 @@
     <w:abstractNumId w:val="7"/>
   </w:num>
   <w:num w:numId="9">
-    <w:abstractNumId w:val="9"/>
+    <w:abstractNumId w:val="12"/>
   </w:num>
   <w:num w:numId="10">
     <w:abstractNumId w:val="0"/>
   </w:num>
   <w:num w:numId="11">
-    <w:abstractNumId w:val="3"/>
+    <w:abstractNumId w:val="8"/>
+  </w:num>
+  <w:num w:numId="12">
+    <w:abstractNumId w:val="4"/>
+  </w:num>
+  <w:num w:numId="13">
+    <w:abstractNumId w:val="9"/>
+  </w:num>
+  <w:num w:numId="14">
+    <w:abstractNumId w:val="6"/>
+  </w:num>
+  <w:num w:numId="15">
+    <w:abstractNumId w:val="11"/>
+  </w:num>
+  <w:num w:numId="16">
+    <w:abstractNumId w:val="10"/>
   </w:num>
 </w:numbering>
 </file>
 
 <file path=word/styles.xml><?xml version="1.0" encoding="utf-8"?>
-<w:styles xmlns:mc="http://schemas.openxmlformats.org/markup-compatibility/2006" xmlns:r="http://schemas.openxmlformats.org/officeDocument/2006/relationships" xmlns:w="http://schemas.openxmlformats.org/wordprocessingml/2006/main" xmlns:w14="http://schemas.microsoft.com/office/word/2010/wordml" mc:Ignorable="w14">
+<w:styles xmlns:mc="http://schemas.openxmlformats.org/markup-compatibility/2006" xmlns:r="http://schemas.openxmlformats.org/officeDocument/2006/relationships" xmlns:w="http://schemas.openxmlformats.org/wordprocessingml/2006/main" xmlns:w14="http://schemas.microsoft.com/office/word/2010/wordml" xmlns:w15="http://schemas.microsoft.com/office/word/2012/wordml" xmlns:w16se="http://schemas.microsoft.com/office/word/2015/wordml/symex" mc:Ignorable="w14 w15 w16se">
   <w:docDefaults>
     <w:rPrDefault>
       <w:rPr>
@@ -3214,461 +3972,383 @@
       </w:pPr>
     </w:pPrDefault>
   </w:docDefaults>
-  <w:latentStyles w:defLockedState="0" w:defUIPriority="99" w:defSemiHidden="1" w:defUnhideWhenUsed="1" w:defQFormat="0" w:count="267">
-    <w:lsdException w:name="Normal" w:semiHidden="0" w:uiPriority="0" w:unhideWhenUsed="0" w:qFormat="1"/>
-    <w:lsdException w:name="heading 1" w:semiHidden="0" w:uiPriority="9" w:unhideWhenUsed="0" w:qFormat="1"/>
-    <w:lsdException w:name="heading 2" w:uiPriority="9" w:qFormat="1"/>
-    <w:lsdException w:name="heading 3" w:uiPriority="9" w:qFormat="1"/>
-    <w:lsdException w:name="heading 4" w:uiPriority="9" w:qFormat="1"/>
-    <w:lsdException w:name="heading 5" w:uiPriority="9" w:qFormat="1"/>
-    <w:lsdException w:name="heading 6" w:uiPriority="9" w:qFormat="1"/>
-    <w:lsdException w:name="heading 7" w:uiPriority="9" w:qFormat="1"/>
-    <w:lsdException w:name="heading 8" w:uiPriority="9" w:qFormat="1"/>
-    <w:lsdException w:name="heading 9" w:uiPriority="9" w:qFormat="1"/>
-    <w:lsdException w:name="toc 1" w:uiPriority="39"/>
-    <w:lsdException w:name="toc 2" w:uiPriority="39"/>
-    <w:lsdException w:name="toc 3" w:uiPriority="39"/>
-    <w:lsdException w:name="toc 4" w:uiPriority="39"/>
-    <w:lsdException w:name="toc 5" w:uiPriority="39"/>
-    <w:lsdException w:name="toc 6" w:uiPriority="39"/>
-    <w:lsdException w:name="toc 7" w:uiPriority="39"/>
-    <w:lsdException w:name="toc 8" w:uiPriority="39"/>
-    <w:lsdException w:name="toc 9" w:uiPriority="39"/>
-    <w:lsdException w:name="caption" w:uiPriority="35" w:qFormat="1"/>
-    <w:lsdException w:name="Title" w:semiHidden="0" w:uiPriority="10" w:unhideWhenUsed="0" w:qFormat="1"/>
-    <w:lsdException w:name="Default Paragraph Font" w:uiPriority="1"/>
-    <w:lsdException w:name="Subtitle" w:semiHidden="0" w:uiPriority="11" w:unhideWhenUsed="0" w:qFormat="1"/>
-    <w:lsdException w:name="Strong" w:semiHidden="0" w:uiPriority="22" w:unhideWhenUsed="0" w:qFormat="1"/>
-    <w:lsdException w:name="Emphasis" w:semiHidden="0" w:uiPriority="20" w:unhideWhenUsed="0" w:qFormat="1"/>
-    <w:lsdException w:name="Table Grid" w:semiHidden="0" w:uiPriority="59" w:unhideWhenUsed="0"/>
-    <w:lsdException w:name="Placeholder Text" w:unhideWhenUsed="0"/>
-    <w:lsdException w:name="No Spacing" w:semiHidden="0" w:uiPriority="1" w:unhideWhenUsed="0" w:qFormat="1"/>
-    <w:lsdException w:name="Light Shading" w:semiHidden="0" w:uiPriority="60" w:unhideWhenUsed="0"/>
-    <w:lsdException w:name="Light List" w:semiHidden="0" w:uiPriority="61" w:unhideWhenUsed="0"/>
-    <w:lsdException w:name="Light Grid" w:semiHidden="0" w:uiPriority="62" w:unhideWhenUsed="0"/>
-    <w:lsdException w:name="Medium Shading 1" w:semiHidden="0" w:uiPriority="63" w:unhideWhenUsed="0"/>
-    <w:lsdException w:name="Medium Shading 2" w:semiHidden="0" w:uiPriority="64" w:unhideWhenUsed="0"/>
-    <w:lsdException w:name="Medium List 1" w:semiHidden="0" w:uiPriority="65" w:unhideWhenUsed="0"/>
-    <w:lsdException w:name="Medium List 2" w:semiHidden="0" w:uiPriority="66" w:unhideWhenUsed="0"/>
-    <w:lsdException w:name="Medium Grid 1" w:semiHidden="0" w:uiPriority="67" w:unhideWhenUsed="0"/>
-    <w:lsdException w:name="Medium Grid 2" w:semiHidden="0" w:uiPriority="68" w:unhideWhenUsed="0"/>
-    <w:lsdException w:name="Medium Grid 3" w:semiHidden="0" w:uiPriority="69" w:unhideWhenUsed="0"/>
-    <w:lsdException w:name="Dark List" w:semiHidden="0" w:uiPriority="70" w:unhideWhenUsed="0"/>
-    <w:lsdException w:name="Colorful Shading" w:semiHidden="0" w:uiPriority="71" w:unhideWhenUsed="0"/>
-    <w:lsdException w:name="Colorful List" w:semiHidden="0" w:uiPriority="72" w:unhideWhenUsed="0"/>
-    <w:lsdException w:name="Colorful Grid" w:semiHidden="0" w:uiPriority="73" w:unhideWhenUsed="0"/>
-    <w:lsdException w:name="Light Shading Accent 1" w:semiHidden="0" w:uiPriority="60" w:unhideWhenUsed="0"/>
-    <w:lsdException w:name="Light List Accent 1" w:semiHidden="0" w:uiPriority="61" w:unhideWhenUsed="0"/>
-    <w:lsdException w:name="Light Grid Accent 1" w:semiHidden="0" w:uiPriority="62" w:unhideWhenUsed="0"/>
-    <w:lsdException w:name="Medium Shading 1 Accent 1" w:semiHidden="0" w:uiPriority="63" w:unhideWhenUsed="0"/>
-    <w:lsdException w:name="Medium Shading 2 Accent 1" w:semiHidden="0" w:uiPriority="64" w:unhideWhenUsed="0"/>
-    <w:lsdException w:name="Medium List 1 Accent 1" w:semiHidden="0" w:uiPriority="65" w:unhideWhenUsed="0"/>
-    <w:lsdException w:name="Revision" w:unhideWhenUsed="0"/>
-    <w:lsdException w:name="List Paragraph" w:semiHidden="0" w:uiPriority="34" w:unhideWhenUsed="0" w:qFormat="1"/>
-    <w:lsdException w:name="Quote" w:semiHidden="0" w:uiPriority="29" w:unhideWhenUsed="0" w:qFormat="1"/>
-    <w:lsdException w:name="Intense Quote" w:semiHidden="0" w:uiPriority="30" w:unhideWhenUsed="0" w:qFormat="1"/>
-    <w:lsdException w:name="Medium List 2 Accent 1" w:semiHidden="0" w:uiPriority="66" w:unhideWhenUsed="0"/>
-    <w:lsdException w:name="Medium Grid 1 Accent 1" w:semiHidden="0" w:uiPriority="67" w:unhideWhenUsed="0"/>
-    <w:lsdException w:name="Medium Grid 2 Accent 1" w:semiHidden="0" w:uiPriority="68" w:unhideWhenUsed="0"/>
-    <w:lsdException w:name="Medium Grid 3 Accent 1" w:semiHidden="0" w:uiPriority="69" w:unhideWhenUsed="0"/>
-    <w:lsdException w:name="Dark List Accent 1" w:semiHidden="0" w:uiPriority="70" w:unhideWhenUsed="0"/>
-    <w:lsdException w:name="Colorful Shading Accent 1" w:semiHidden="0" w:uiPriority="71" w:unhideWhenUsed="0"/>
-    <w:lsdException w:name="Colorful List Accent 1" w:semiHidden="0" w:uiPriority="72" w:unhideWhenUsed="0"/>
-    <w:lsdException w:name="Colorful Grid Accent 1" w:semiHidden="0" w:uiPriority="73" w:unhideWhenUsed="0"/>
-    <w:lsdException w:name="Light Shading Accent 2" w:semiHidden="0" w:uiPriority="60" w:unhideWhenUsed="0"/>
-    <w:lsdException w:name="Light List Accent 2" w:semiHidden="0" w:uiPriority="61" w:unhideWhenUsed="0"/>
-    <w:lsdException w:name="Light Grid Accent 2" w:semiHidden="0" w:uiPriority="62" w:unhideWhenUsed="0"/>
-    <w:lsdException w:name="Medium Shading 1 Accent 2" w:semiHidden="0" w:uiPriority="63" w:unhideWhenUsed="0"/>
-    <w:lsdException w:name="Medium Shading 2 Accent 2" w:semiHidden="0" w:uiPriority="64" w:unhideWhenUsed="0"/>
-    <w:lsdException w:name="Medium List 1 Accent 2" w:semiHidden="0" w:uiPriority="65" w:unhideWhenUsed="0"/>
-    <w:lsdException w:name="Medium List 2 Accent 2" w:semiHidden="0" w:uiPriority="66" w:unhideWhenUsed="0"/>
-    <w:lsdException w:name="Medium Grid 1 Accent 2" w:semiHidden="0" w:uiPriority="67" w:unhideWhenUsed="0"/>
-    <w:lsdException w:name="Medium Grid 2 Accent 2" w:semiHidden="0" w:uiPriority="68" w:unhideWhenUsed="0"/>
-    <w:lsdException w:name="Medium Grid 3 Accent 2" w:semiHidden="0" w:uiPriority="69" w:unhideWhenUsed="0"/>
-    <w:lsdException w:name="Dark List Accent 2" w:semiHidden="0" w:uiPriority="70" w:unhideWhenUsed="0"/>
-    <w:lsdException w:name="Colorful Shading Accent 2" w:semiHidden="0" w:uiPriority="71" w:unhideWhenUsed="0"/>
-    <w:lsdException w:name="Colorful List Accent 2" w:semiHidden="0" w:uiPriority="72" w:unhideWhenUsed="0"/>
-    <w:lsdException w:name="Colorful Grid Accent 2" w:semiHidden="0" w:uiPriority="73" w:unhideWhenUsed="0"/>
-    <w:lsdException w:name="Light Shading Accent 3" w:semiHidden="0" w:uiPriority="60" w:unhideWhenUsed="0"/>
-    <w:lsdException w:name="Light List Accent 3" w:semiHidden="0" w:uiPriority="61" w:unhideWhenUsed="0"/>
-    <w:lsdException w:name="Light Grid Accent 3" w:semiHidden="0" w:uiPriority="62" w:unhideWhenUsed="0"/>
-    <w:lsdException w:name="Medium Shading 1 Accent 3" w:semiHidden="0" w:uiPriority="63" w:unhideWhenUsed="0"/>
-    <w:lsdException w:name="Medium Shading 2 Accent 3" w:semiHidden="0" w:uiPriority="64" w:unhideWhenUsed="0"/>
-    <w:lsdException w:name="Medium List 1 Accent 3" w:semiHidden="0" w:uiPriority="65" w:unhideWhenUsed="0"/>
-    <w:lsdException w:name="Medium List 2 Accent 3" w:semiHidden="0" w:uiPriority="66" w:unhideWhenUsed="0"/>
-    <w:lsdException w:name="Medium Grid 1 Accent 3" w:semiHidden="0" w:uiPriority="67" w:unhideWhenUsed="0"/>
-    <w:lsdException w:name="Medium Grid 2 Accent 3" w:semiHidden="0" w:uiPriority="68" w:unhideWhenUsed="0"/>
-    <w:lsdException w:name="Medium Grid 3 Accent 3" w:semiHidden="0" w:uiPriority="69" w:unhideWhenUsed="0"/>
-    <w:lsdException w:name="Dark List Accent 3" w:semiHidden="0" w:uiPriority="70" w:unhideWhenUsed="0"/>
-    <w:lsdException w:name="Colorful Shading Accent 3" w:semiHidden="0" w:uiPriority="71" w:unhideWhenUsed="0"/>
-    <w:lsdException w:name="Colorful List Accent 3" w:semiHidden="0" w:uiPriority="72" w:unhideWhenUsed="0"/>
-    <w:lsdException w:name="Colorful Grid Accent 3" w:semiHidden="0" w:uiPriority="73" w:unhideWhenUsed="0"/>
-    <w:lsdException w:name="Light Shading Accent 4" w:semiHidden="0" w:uiPriority="60" w:unhideWhenUsed="0"/>
-    <w:lsdException w:name="Light List Accent 4" w:semiHidden="0" w:uiPriority="61" w:unhideWhenUsed="0"/>
-    <w:lsdException w:name="Light Grid Accent 4" w:semiHidden="0" w:uiPriority="62" w:unhideWhenUsed="0"/>
-    <w:lsdException w:name="Medium Shading 1 Accent 4" w:semiHidden="0" w:uiPriority="63" w:unhideWhenUsed="0"/>
-    <w:lsdException w:name="Medium Shading 2 Accent 4" w:semiHidden="0" w:uiPriority="64" w:unhideWhenUsed="0"/>
-    <w:lsdException w:name="Medium List 1 Accent 4" w:semiHidden="0" w:uiPriority="65" w:unhideWhenUsed="0"/>
-    <w:lsdException w:name="Medium List 2 Accent 4" w:semiHidden="0" w:uiPriority="66" w:unhideWhenUsed="0"/>
-    <w:lsdException w:name="Medium Grid 1 Accent 4" w:semiHidden="0" w:uiPriority="67" w:unhideWhenUsed="0"/>
-    <w:lsdException w:name="Medium Grid 2 Accent 4" w:semiHidden="0" w:uiPriority="68" w:unhideWhenUsed="0"/>
-    <w:lsdException w:name="Medium Grid 3 Accent 4" w:semiHidden="0" w:uiPriority="69" w:unhideWhenUsed="0"/>
-    <w:lsdException w:name="Dark List Accent 4" w:semiHidden="0" w:uiPriority="70" w:unhideWhenUsed="0"/>
-    <w:lsdException w:name="Colorful Shading Accent 4" w:semiHidden="0" w:uiPriority="71" w:unhideWhenUsed="0"/>
-    <w:lsdException w:name="Colorful List Accent 4" w:semiHidden="0" w:uiPriority="72" w:unhideWhenUsed="0"/>
-    <w:lsdException w:name="Colorful Grid Accent 4" w:semiHidden="0" w:uiPriority="73" w:unhideWhenUsed="0"/>
-    <w:lsdException w:name="Light Shading Accent 5" w:semiHidden="0" w:uiPriority="60" w:unhideWhenUsed="0"/>
-    <w:lsdException w:name="Light List Accent 5" w:semiHidden="0" w:uiPriority="61" w:unhideWhenUsed="0"/>
-    <w:lsdException w:name="Light Grid Accent 5" w:semiHidden="0" w:uiPriority="62" w:unhideWhenUsed="0"/>
-    <w:lsdException w:name="Medium Shading 1 Accent 5" w:semiHidden="0" w:uiPriority="63" w:unhideWhenUsed="0"/>
-    <w:lsdException w:name="Medium Shading 2 Accent 5" w:semiHidden="0" w:uiPriority="64" w:unhideWhenUsed="0"/>
-    <w:lsdException w:name="Medium List 1 Accent 5" w:semiHidden="0" w:uiPriority="65" w:unhideWhenUsed="0"/>
-    <w:lsdException w:name="Medium List 2 Accent 5" w:semiHidden="0" w:uiPriority="66" w:unhideWhenUsed="0"/>
-    <w:lsdException w:name="Medium Grid 1 Accent 5" w:semiHidden="0" w:uiPriority="67" w:unhideWhenUsed="0"/>
-    <w:lsdException w:name="Medium Grid 2 Accent 5" w:semiHidden="0" w:uiPriority="68" w:unhideWhenUsed="0"/>
-    <w:lsdException w:name="Medium Grid 3 Accent 5" w:semiHidden="0" w:uiPriority="69" w:unhideWhenUsed="0"/>
-    <w:lsdException w:name="Dark List Accent 5" w:semiHidden="0" w:uiPriority="70" w:unhideWhenUsed="0"/>
-    <w:lsdException w:name="Colorful Shading Accent 5" w:semiHidden="0" w:uiPriority="71" w:unhideWhenUsed="0"/>
-    <w:lsdException w:name="Colorful List Accent 5" w:semiHidden="0" w:uiPriority="72" w:unhideWhenUsed="0"/>
-    <w:lsdException w:name="Colorful Grid Accent 5" w:semiHidden="0" w:uiPriority="73" w:unhideWhenUsed="0"/>
-    <w:lsdException w:name="Light Shading Accent 6" w:semiHidden="0" w:uiPriority="60" w:unhideWhenUsed="0"/>
-    <w:lsdException w:name="Light List Accent 6" w:semiHidden="0" w:uiPriority="61" w:unhideWhenUsed="0"/>
-    <w:lsdException w:name="Light Grid Accent 6" w:semiHidden="0" w:uiPriority="62" w:unhideWhenUsed="0"/>
-    <w:lsdException w:name="Medium Shading 1 Accent 6" w:semiHidden="0" w:uiPriority="63" w:unhideWhenUsed="0"/>
-    <w:lsdException w:name="Medium Shading 2 Accent 6" w:semiHidden="0" w:uiPriority="64" w:unhideWhenUsed="0"/>
-    <w:lsdException w:name="Medium List 1 Accent 6" w:semiHidden="0" w:uiPriority="65" w:unhideWhenUsed="0"/>
-    <w:lsdException w:name="Medium List 2 Accent 6" w:semiHidden="0" w:uiPriority="66" w:unhideWhenUsed="0"/>
-    <w:lsdException w:name="Medium Grid 1 Accent 6" w:semiHidden="0" w:uiPriority="67" w:unhideWhenUsed="0"/>
-    <w:lsdException w:name="Medium Grid 2 Accent 6" w:semiHidden="0" w:uiPriority="68" w:unhideWhenUsed="0"/>
-    <w:lsdException w:name="Medium Grid 3 Accent 6" w:semiHidden="0" w:uiPriority="69" w:unhideWhenUsed="0"/>
-    <w:lsdException w:name="Dark List Accent 6" w:semiHidden="0" w:uiPriority="70" w:unhideWhenUsed="0"/>
-    <w:lsdException w:name="Colorful Shading Accent 6" w:semiHidden="0" w:uiPriority="71" w:unhideWhenUsed="0"/>
-    <w:lsdException w:name="Colorful List Accent 6" w:semiHidden="0" w:uiPriority="72" w:unhideWhenUsed="0"/>
-    <w:lsdException w:name="Colorful Grid Accent 6" w:semiHidden="0" w:uiPriority="73" w:unhideWhenUsed="0"/>
-    <w:lsdException w:name="Subtle Emphasis" w:semiHidden="0" w:uiPriority="19" w:unhideWhenUsed="0" w:qFormat="1"/>
-    <w:lsdException w:name="Intense Emphasis" w:semiHidden="0" w:uiPriority="21" w:unhideWhenUsed="0" w:qFormat="1"/>
-    <w:lsdException w:name="Subtle Reference" w:semiHidden="0" w:uiPriority="31" w:unhideWhenUsed="0" w:qFormat="1"/>
-    <w:lsdException w:name="Intense Reference" w:semiHidden="0" w:uiPriority="32" w:unhideWhenUsed="0" w:qFormat="1"/>
-    <w:lsdException w:name="Book Title" w:semiHidden="0" w:uiPriority="33" w:unhideWhenUsed="0" w:qFormat="1"/>
-    <w:lsdException w:name="Bibliography" w:uiPriority="37"/>
-    <w:lsdException w:name="TOC Heading" w:uiPriority="39" w:qFormat="1"/>
+  <w:latentStyles w:defLockedState="0" w:defUIPriority="99" w:defSemiHidden="0" w:defUnhideWhenUsed="0" w:defQFormat="0" w:count="371">
+    <w:lsdException w:name="Normal" w:uiPriority="0" w:qFormat="1"/>
+    <w:lsdException w:name="heading 1" w:uiPriority="9" w:qFormat="1"/>
+    <w:lsdException w:name="heading 2" w:semiHidden="1" w:uiPriority="9" w:unhideWhenUsed="1" w:qFormat="1"/>
+    <w:lsdException w:name="heading 3" w:semiHidden="1" w:uiPriority="9" w:unhideWhenUsed="1" w:qFormat="1"/>
+    <w:lsdException w:name="heading 4" w:semiHidden="1" w:uiPriority="9" w:unhideWhenUsed="1" w:qFormat="1"/>
+    <w:lsdException w:name="heading 5" w:semiHidden="1" w:uiPriority="9" w:unhideWhenUsed="1" w:qFormat="1"/>
+    <w:lsdException w:name="heading 6" w:semiHidden="1" w:uiPriority="9" w:unhideWhenUsed="1" w:qFormat="1"/>
+    <w:lsdException w:name="heading 7" w:semiHidden="1" w:uiPriority="9" w:unhideWhenUsed="1" w:qFormat="1"/>
+    <w:lsdException w:name="heading 8" w:semiHidden="1" w:uiPriority="9" w:unhideWhenUsed="1" w:qFormat="1"/>
+    <w:lsdException w:name="heading 9" w:semiHidden="1" w:uiPriority="9" w:unhideWhenUsed="1" w:qFormat="1"/>
+    <w:lsdException w:name="index 1" w:semiHidden="1" w:unhideWhenUsed="1"/>
+    <w:lsdException w:name="index 2" w:semiHidden="1" w:unhideWhenUsed="1"/>
+    <w:lsdException w:name="index 3" w:semiHidden="1" w:unhideWhenUsed="1"/>
+    <w:lsdException w:name="index 4" w:semiHidden="1" w:unhideWhenUsed="1"/>
+    <w:lsdException w:name="index 5" w:semiHidden="1" w:unhideWhenUsed="1"/>
+    <w:lsdException w:name="index 6" w:semiHidden="1" w:unhideWhenUsed="1"/>
+    <w:lsdException w:name="index 7" w:semiHidden="1" w:unhideWhenUsed="1"/>
+    <w:lsdException w:name="index 8" w:semiHidden="1" w:unhideWhenUsed="1"/>
+    <w:lsdException w:name="index 9" w:semiHidden="1" w:unhideWhenUsed="1"/>
+    <w:lsdException w:name="toc 1" w:semiHidden="1" w:uiPriority="39" w:unhideWhenUsed="1"/>
+    <w:lsdException w:name="toc 2" w:semiHidden="1" w:uiPriority="39" w:unhideWhenUsed="1"/>
+    <w:lsdException w:name="toc 3" w:semiHidden="1" w:uiPriority="39" w:unhideWhenUsed="1"/>
+    <w:lsdException w:name="toc 4" w:semiHidden="1" w:uiPriority="39" w:unhideWhenUsed="1"/>
+    <w:lsdException w:name="toc 5" w:semiHidden="1" w:uiPriority="39" w:unhideWhenUsed="1"/>
+    <w:lsdException w:name="toc 6" w:semiHidden="1" w:uiPriority="39" w:unhideWhenUsed="1"/>
+    <w:lsdException w:name="toc 7" w:semiHidden="1" w:uiPriority="39" w:unhideWhenUsed="1"/>
+    <w:lsdException w:name="toc 8" w:semiHidden="1" w:uiPriority="39" w:unhideWhenUsed="1"/>
+    <w:lsdException w:name="toc 9" w:semiHidden="1" w:uiPriority="39" w:unhideWhenUsed="1"/>
+    <w:lsdException w:name="Normal Indent" w:semiHidden="1" w:unhideWhenUsed="1"/>
+    <w:lsdException w:name="footnote text" w:semiHidden="1" w:unhideWhenUsed="1"/>
+    <w:lsdException w:name="annotation text" w:semiHidden="1" w:unhideWhenUsed="1"/>
+    <w:lsdException w:name="header" w:semiHidden="1" w:unhideWhenUsed="1"/>
+    <w:lsdException w:name="footer" w:semiHidden="1" w:unhideWhenUsed="1"/>
+    <w:lsdException w:name="index heading" w:semiHidden="1" w:unhideWhenUsed="1"/>
+    <w:lsdException w:name="caption" w:semiHidden="1" w:uiPriority="35" w:unhideWhenUsed="1" w:qFormat="1"/>
+    <w:lsdException w:name="table of figures" w:semiHidden="1" w:unhideWhenUsed="1"/>
+    <w:lsdException w:name="envelope address" w:semiHidden="1" w:unhideWhenUsed="1"/>
+    <w:lsdException w:name="envelope return" w:semiHidden="1" w:unhideWhenUsed="1"/>
+    <w:lsdException w:name="footnote reference" w:semiHidden="1" w:unhideWhenUsed="1"/>
+    <w:lsdException w:name="annotation reference" w:semiHidden="1" w:unhideWhenUsed="1"/>
+    <w:lsdException w:name="line number" w:semiHidden="1" w:unhideWhenUsed="1"/>
+    <w:lsdException w:name="page number" w:semiHidden="1" w:unhideWhenUsed="1"/>
+    <w:lsdException w:name="endnote reference" w:semiHidden="1" w:unhideWhenUsed="1"/>
+    <w:lsdException w:name="endnote text" w:semiHidden="1" w:unhideWhenUsed="1"/>
+    <w:lsdException w:name="table of authorities" w:semiHidden="1" w:unhideWhenUsed="1"/>
+    <w:lsdException w:name="macro" w:semiHidden="1" w:unhideWhenUsed="1"/>
+    <w:lsdException w:name="toa heading" w:semiHidden="1" w:unhideWhenUsed="1"/>
+    <w:lsdException w:name="List" w:semiHidden="1" w:unhideWhenUsed="1"/>
+    <w:lsdException w:name="List Bullet" w:semiHidden="1" w:unhideWhenUsed="1"/>
+    <w:lsdException w:name="List Number" w:semiHidden="1" w:unhideWhenUsed="1"/>
+    <w:lsdException w:name="List 2" w:semiHidden="1" w:unhideWhenUsed="1"/>
+    <w:lsdException w:name="List 3" w:semiHidden="1" w:unhideWhenUsed="1"/>
+    <w:lsdException w:name="List 4" w:semiHidden="1" w:unhideWhenUsed="1"/>
+    <w:lsdException w:name="List 5" w:semiHidden="1" w:unhideWhenUsed="1"/>
+    <w:lsdException w:name="List Bullet 2" w:semiHidden="1" w:unhideWhenUsed="1"/>
+    <w:lsdException w:name="List Bullet 3" w:semiHidden="1" w:unhideWhenUsed="1"/>
+    <w:lsdException w:name="List Bullet 4" w:semiHidden="1" w:unhideWhenUsed="1"/>
+    <w:lsdException w:name="List Bullet 5" w:semiHidden="1" w:unhideWhenUsed="1"/>
+    <w:lsdException w:name="List Number 2" w:semiHidden="1" w:unhideWhenUsed="1"/>
+    <w:lsdException w:name="List Number 3" w:semiHidden="1" w:unhideWhenUsed="1"/>
+    <w:lsdException w:name="List Number 4" w:semiHidden="1" w:unhideWhenUsed="1"/>
+    <w:lsdException w:name="List Number 5" w:semiHidden="1" w:unhideWhenUsed="1"/>
+    <w:lsdException w:name="Title" w:uiPriority="10" w:qFormat="1"/>
+    <w:lsdException w:name="Closing" w:semiHidden="1" w:unhideWhenUsed="1"/>
+    <w:lsdException w:name="Signature" w:semiHidden="1" w:unhideWhenUsed="1"/>
+    <w:lsdException w:name="Default Paragraph Font" w:semiHidden="1" w:uiPriority="1" w:unhideWhenUsed="1"/>
+    <w:lsdException w:name="Body Text" w:semiHidden="1" w:unhideWhenUsed="1"/>
+    <w:lsdException w:name="Body Text Indent" w:semiHidden="1" w:unhideWhenUsed="1"/>
+    <w:lsdException w:name="List Continue" w:semiHidden="1" w:unhideWhenUsed="1"/>
+    <w:lsdException w:name="List Continue 2" w:semiHidden="1" w:unhideWhenUsed="1"/>
+    <w:lsdException w:name="List Continue 3" w:semiHidden="1" w:unhideWhenUsed="1"/>
+    <w:lsdException w:name="List Continue 4" w:semiHidden="1" w:unhideWhenUsed="1"/>
+    <w:lsdException w:name="List Continue 5" w:semiHidden="1" w:unhideWhenUsed="1"/>
+    <w:lsdException w:name="Message Header" w:semiHidden="1" w:unhideWhenUsed="1"/>
+    <w:lsdException w:name="Subtitle" w:uiPriority="11" w:qFormat="1"/>
+    <w:lsdException w:name="Salutation" w:semiHidden="1" w:unhideWhenUsed="1"/>
+    <w:lsdException w:name="Date" w:semiHidden="1" w:unhideWhenUsed="1"/>
+    <w:lsdException w:name="Body Text First Indent" w:semiHidden="1" w:unhideWhenUsed="1"/>
+    <w:lsdException w:name="Body Text First Indent 2" w:semiHidden="1" w:unhideWhenUsed="1"/>
+    <w:lsdException w:name="Note Heading" w:semiHidden="1" w:unhideWhenUsed="1"/>
+    <w:lsdException w:name="Body Text 2" w:semiHidden="1" w:unhideWhenUsed="1"/>
+    <w:lsdException w:name="Body Text 3" w:semiHidden="1" w:unhideWhenUsed="1"/>
+    <w:lsdException w:name="Body Text Indent 2" w:semiHidden="1" w:unhideWhenUsed="1"/>
+    <w:lsdException w:name="Body Text Indent 3" w:semiHidden="1" w:unhideWhenUsed="1"/>
+    <w:lsdException w:name="Block Text" w:semiHidden="1" w:unhideWhenUsed="1"/>
+    <w:lsdException w:name="Hyperlink" w:semiHidden="1" w:unhideWhenUsed="1"/>
+    <w:lsdException w:name="FollowedHyperlink" w:semiHidden="1" w:unhideWhenUsed="1"/>
+    <w:lsdException w:name="Strong" w:uiPriority="22" w:qFormat="1"/>
+    <w:lsdException w:name="Emphasis" w:uiPriority="20" w:qFormat="1"/>
+    <w:lsdException w:name="Document Map" w:semiHidden="1" w:unhideWhenUsed="1"/>
+    <w:lsdException w:name="Plain Text" w:semiHidden="1" w:unhideWhenUsed="1"/>
+    <w:lsdException w:name="E-mail Signature" w:semiHidden="1" w:unhideWhenUsed="1"/>
+    <w:lsdException w:name="HTML Top of Form" w:semiHidden="1" w:unhideWhenUsed="1"/>
+    <w:lsdException w:name="HTML Bottom of Form" w:semiHidden="1" w:unhideWhenUsed="1"/>
+    <w:lsdException w:name="Normal (Web)" w:semiHidden="1" w:unhideWhenUsed="1"/>
+    <w:lsdException w:name="HTML Acronym" w:semiHidden="1" w:unhideWhenUsed="1"/>
+    <w:lsdException w:name="HTML Address" w:semiHidden="1" w:unhideWhenUsed="1"/>
+    <w:lsdException w:name="HTML Cite" w:semiHidden="1" w:unhideWhenUsed="1"/>
+    <w:lsdException w:name="HTML Code" w:semiHidden="1" w:unhideWhenUsed="1"/>
+    <w:lsdException w:name="HTML Definition" w:semiHidden="1" w:unhideWhenUsed="1"/>
+    <w:lsdException w:name="HTML Keyboard" w:semiHidden="1" w:unhideWhenUsed="1"/>
+    <w:lsdException w:name="HTML Preformatted" w:semiHidden="1" w:unhideWhenUsed="1"/>
+    <w:lsdException w:name="HTML Sample" w:semiHidden="1" w:unhideWhenUsed="1"/>
+    <w:lsdException w:name="HTML Typewriter" w:semiHidden="1" w:unhideWhenUsed="1"/>
+    <w:lsdException w:name="HTML Variable" w:semiHidden="1" w:unhideWhenUsed="1"/>
+    <w:lsdException w:name="Normal Table" w:semiHidden="1" w:unhideWhenUsed="1"/>
+    <w:lsdException w:name="annotation subject" w:semiHidden="1" w:unhideWhenUsed="1"/>
+    <w:lsdException w:name="No List" w:semiHidden="1" w:unhideWhenUsed="1"/>
+    <w:lsdException w:name="Outline List 1" w:semiHidden="1" w:unhideWhenUsed="1"/>
+    <w:lsdException w:name="Outline List 2" w:semiHidden="1" w:unhideWhenUsed="1"/>
+    <w:lsdException w:name="Outline List 3" w:semiHidden="1" w:unhideWhenUsed="1"/>
+    <w:lsdException w:name="Table Simple 1" w:semiHidden="1" w:unhideWhenUsed="1"/>
+    <w:lsdException w:name="Table Simple 2" w:semiHidden="1" w:unhideWhenUsed="1"/>
+    <w:lsdException w:name="Table Simple 3" w:semiHidden="1" w:unhideWhenUsed="1"/>
+    <w:lsdException w:name="Table Classic 1" w:semiHidden="1" w:unhideWhenUsed="1"/>
+    <w:lsdException w:name="Table Classic 2" w:semiHidden="1" w:unhideWhenUsed="1"/>
+    <w:lsdException w:name="Table Classic 3" w:semiHidden="1" w:unhideWhenUsed="1"/>
+    <w:lsdException w:name="Table Classic 4" w:semiHidden="1" w:unhideWhenUsed="1"/>
+    <w:lsdException w:name="Table Colorful 1" w:semiHidden="1" w:unhideWhenUsed="1"/>
+    <w:lsdException w:name="Table Colorful 2" w:semiHidden="1" w:unhideWhenUsed="1"/>
+    <w:lsdException w:name="Table Colorful 3" w:semiHidden="1" w:unhideWhenUsed="1"/>
+    <w:lsdException w:name="Table Columns 1" w:semiHidden="1" w:unhideWhenUsed="1"/>
+    <w:lsdException w:name="Table Columns 2" w:semiHidden="1" w:unhideWhenUsed="1"/>
+    <w:lsdException w:name="Table Columns 3" w:semiHidden="1" w:unhideWhenUsed="1"/>
+    <w:lsdException w:name="Table Columns 4" w:semiHidden="1" w:unhideWhenUsed="1"/>
+    <w:lsdException w:name="Table Columns 5" w:semiHidden="1" w:unhideWhenUsed="1"/>
+    <w:lsdException w:name="Table Grid 1" w:semiHidden="1" w:unhideWhenUsed="1"/>
+    <w:lsdException w:name="Table Grid 2" w:semiHidden="1" w:unhideWhenUsed="1"/>
+    <w:lsdException w:name="Table Grid 3" w:semiHidden="1" w:unhideWhenUsed="1"/>
+    <w:lsdException w:name="Table Grid 4" w:semiHidden="1" w:unhideWhenUsed="1"/>
+    <w:lsdException w:name="Table Grid 5" w:semiHidden="1" w:unhideWhenUsed="1"/>
+    <w:lsdException w:name="Table Grid 6" w:semiHidden="1" w:unhideWhenUsed="1"/>
+    <w:lsdException w:name="Table Grid 7" w:semiHidden="1" w:unhideWhenUsed="1"/>
+    <w:lsdException w:name="Table Grid 8" w:semiHidden="1" w:unhideWhenUsed="1"/>
+    <w:lsdException w:name="Table List 1" w:semiHidden="1" w:unhideWhenUsed="1"/>
+    <w:lsdException w:name="Table List 2" w:semiHidden="1" w:unhideWhenUsed="1"/>
+    <w:lsdException w:name="Table List 3" w:semiHidden="1" w:unhideWhenUsed="1"/>
+    <w:lsdException w:name="Table List 4" w:semiHidden="1" w:unhideWhenUsed="1"/>
+    <w:lsdException w:name="Table List 5" w:semiHidden="1" w:unhideWhenUsed="1"/>
+    <w:lsdException w:name="Table List 6" w:semiHidden="1" w:unhideWhenUsed="1"/>
+    <w:lsdException w:name="Table List 7" w:semiHidden="1" w:unhideWhenUsed="1"/>
+    <w:lsdException w:name="Table List 8" w:semiHidden="1" w:unhideWhenUsed="1"/>
+    <w:lsdException w:name="Table 3D effects 1" w:semiHidden="1" w:unhideWhenUsed="1"/>
+    <w:lsdException w:name="Table 3D effects 2" w:semiHidden="1" w:unhideWhenUsed="1"/>
+    <w:lsdException w:name="Table 3D effects 3" w:semiHidden="1" w:unhideWhenUsed="1"/>
+    <w:lsdException w:name="Table Contemporary" w:semiHidden="1" w:unhideWhenUsed="1"/>
+    <w:lsdException w:name="Table Elegant" w:semiHidden="1" w:unhideWhenUsed="1"/>
+    <w:lsdException w:name="Table Professional" w:semiHidden="1" w:unhideWhenUsed="1"/>
+    <w:lsdException w:name="Table Subtle 1" w:semiHidden="1" w:unhideWhenUsed="1"/>
+    <w:lsdException w:name="Table Subtle 2" w:semiHidden="1" w:unhideWhenUsed="1"/>
+    <w:lsdException w:name="Table Web 1" w:semiHidden="1" w:unhideWhenUsed="1"/>
+    <w:lsdException w:name="Table Web 2" w:semiHidden="1" w:unhideWhenUsed="1"/>
+    <w:lsdException w:name="Table Web 3" w:semiHidden="1" w:unhideWhenUsed="1"/>
+    <w:lsdException w:name="Balloon Text" w:semiHidden="1" w:unhideWhenUsed="1"/>
+    <w:lsdException w:name="Table Grid" w:uiPriority="59"/>
+    <w:lsdException w:name="Table Theme" w:semiHidden="1" w:unhideWhenUsed="1"/>
+    <w:lsdException w:name="Placeholder Text" w:semiHidden="1"/>
+    <w:lsdException w:name="No Spacing" w:uiPriority="1" w:qFormat="1"/>
+    <w:lsdException w:name="Light Shading" w:uiPriority="60"/>
+    <w:lsdException w:name="Light List" w:uiPriority="61"/>
+    <w:lsdException w:name="Light Grid" w:uiPriority="62"/>
+    <w:lsdException w:name="Medium Shading 1" w:uiPriority="63"/>
+    <w:lsdException w:name="Medium Shading 2" w:uiPriority="64"/>
+    <w:lsdException w:name="Medium List 1" w:uiPriority="65"/>
+    <w:lsdException w:name="Medium List 2" w:uiPriority="66"/>
+    <w:lsdException w:name="Medium Grid 1" w:uiPriority="67"/>
+    <w:lsdException w:name="Medium Grid 2" w:uiPriority="68"/>
+    <w:lsdException w:name="Medium Grid 3" w:uiPriority="69"/>
+    <w:lsdException w:name="Dark List" w:uiPriority="70"/>
+    <w:lsdException w:name="Colorful Shading" w:uiPriority="71"/>
+    <w:lsdException w:name="Colorful List" w:uiPriority="72"/>
+    <w:lsdException w:name="Colorful Grid" w:uiPriority="73"/>
+    <w:lsdException w:name="Light Shading Accent 1" w:uiPriority="60"/>
+    <w:lsdException w:name="Light List Accent 1" w:uiPriority="61"/>
+    <w:lsdException w:name="Light Grid Accent 1" w:uiPriority="62"/>
+    <w:lsdException w:name="Medium Shading 1 Accent 1" w:uiPriority="63"/>
+    <w:lsdException w:name="Medium Shading 2 Accent 1" w:uiPriority="64"/>
+    <w:lsdException w:name="Medium List 1 Accent 1" w:uiPriority="65"/>
+    <w:lsdException w:name="Revision" w:semiHidden="1"/>
+    <w:lsdException w:name="List Paragraph" w:uiPriority="34" w:qFormat="1"/>
+    <w:lsdException w:name="Quote" w:uiPriority="29" w:qFormat="1"/>
+    <w:lsdException w:name="Intense Quote" w:uiPriority="30" w:qFormat="1"/>
+    <w:lsdException w:name="Medium List 2 Accent 1" w:uiPriority="66"/>
+    <w:lsdException w:name="Medium Grid 1 Accent 1" w:uiPriority="67"/>
+    <w:lsdException w:name="Medium Grid 2 Accent 1" w:uiPriority="68"/>
+    <w:lsdException w:name="Medium Grid 3 Accent 1" w:uiPriority="69"/>
+    <w:lsdException w:name="Dark List Accent 1" w:uiPriority="70"/>
+    <w:lsdException w:name="Colorful Shading Accent 1" w:uiPriority="71"/>
+    <w:lsdException w:name="Colorful List Accent 1" w:uiPriority="72"/>
+    <w:lsdException w:name="Colorful Grid Accent 1" w:uiPriority="73"/>
+    <w:lsdException w:name="Light Shading Accent 2" w:uiPriority="60"/>
+    <w:lsdException w:name="Light List Accent 2" w:uiPriority="61"/>
+    <w:lsdException w:name="Light Grid Accent 2" w:uiPriority="62"/>
+    <w:lsdException w:name="Medium Shading 1 Accent 2" w:uiPriority="63"/>
+    <w:lsdException w:name="Medium Shading 2 Accent 2" w:uiPriority="64"/>
+    <w:lsdException w:name="Medium List 1 Accent 2" w:uiPriority="65"/>
+    <w:lsdException w:name="Medium List 2 Accent 2" w:uiPriority="66"/>
+    <w:lsdException w:name="Medium Grid 1 Accent 2" w:uiPriority="67"/>
+    <w:lsdException w:name="Medium Grid 2 Accent 2" w:uiPriority="68"/>
+    <w:lsdException w:name="Medium Grid 3 Accent 2" w:uiPriority="69"/>
+    <w:lsdException w:name="Dark List Accent 2" w:uiPriority="70"/>
+    <w:lsdException w:name="Colorful Shading Accent 2" w:uiPriority="71"/>
+    <w:lsdException w:name="Colorful List Accent 2" w:uiPriority="72"/>
+    <w:lsdException w:name="Colorful Grid Accent 2" w:uiPriority="73"/>
+    <w:lsdException w:name="Light Shading Accent 3" w:uiPriority="60"/>
+    <w:lsdException w:name="Light List Accent 3" w:uiPriority="61"/>
+    <w:lsdException w:name="Light Grid Accent 3" w:uiPriority="62"/>
+    <w:lsdException w:name="Medium Shading 1 Accent 3" w:uiPriority="63"/>
+    <w:lsdException w:name="Medium Shading 2 Accent 3" w:uiPriority="64"/>
+    <w:lsdException w:name="Medium List 1 Accent 3" w:uiPriority="65"/>
+    <w:lsdException w:name="Medium List 2 Accent 3" w:uiPriority="66"/>
+    <w:lsdException w:name="Medium Grid 1 Accent 3" w:uiPriority="67"/>
+    <w:lsdException w:name="Medium Grid 2 Accent 3" w:uiPriority="68"/>
+    <w:lsdException w:name="Medium Grid 3 Accent 3" w:uiPriority="69"/>
+    <w:lsdException w:name="Dark List Accent 3" w:uiPriority="70"/>
+    <w:lsdException w:name="Colorful Shading Accent 3" w:uiPriority="71"/>
+    <w:lsdException w:name="Colorful List Accent 3" w:uiPriority="72"/>
+    <w:lsdException w:name="Colorful Grid Accent 3" w:uiPriority="73"/>
+    <w:lsdException w:name="Light Shading Accent 4" w:uiPriority="60"/>
+    <w:lsdException w:name="Light List Accent 4" w:uiPriority="61"/>
+    <w:lsdException w:name="Light Grid Accent 4" w:uiPriority="62"/>
+    <w:lsdException w:name="Medium Shading 1 Accent 4" w:uiPriority="63"/>
+    <w:lsdException w:name="Medium Shading 2 Accent 4" w:uiPriority="64"/>
+    <w:lsdException w:name="Medium List 1 Accent 4" w:uiPriority="65"/>
+    <w:lsdException w:name="Medium List 2 Accent 4" w:uiPriority="66"/>
+    <w:lsdException w:name="Medium Grid 1 Accent 4" w:uiPriority="67"/>
+    <w:lsdException w:name="Medium Grid 2 Accent 4" w:uiPriority="68"/>
+    <w:lsdException w:name="Medium Grid 3 Accent 4" w:uiPriority="69"/>
+    <w:lsdException w:name="Dark List Accent 4" w:uiPriority="70"/>
+    <w:lsdException w:name="Colorful Shading Accent 4" w:uiPriority="71"/>
+    <w:lsdException w:name="Colorful List Accent 4" w:uiPriority="72"/>
+    <w:lsdException w:name="Colorful Grid Accent 4" w:uiPriority="73"/>
+    <w:lsdException w:name="Light Shading Accent 5" w:uiPriority="60"/>
+    <w:lsdException w:name="Light List Accent 5" w:uiPriority="61"/>
+    <w:lsdException w:name="Light Grid Accent 5" w:uiPriority="62"/>
+    <w:lsdException w:name="Medium Shading 1 Accent 5" w:uiPriority="63"/>
+    <w:lsdException w:name="Medium Shading 2 Accent 5" w:uiPriority="64"/>
+    <w:lsdException w:name="Medium List 1 Accent 5" w:uiPriority="65"/>
+    <w:lsdException w:name="Medium List 2 Accent 5" w:uiPriority="66"/>
+    <w:lsdException w:name="Medium Grid 1 Accent 5" w:uiPriority="67"/>
+    <w:lsdException w:name="Medium Grid 2 Accent 5" w:uiPriority="68"/>
+    <w:lsdException w:name="Medium Grid 3 Accent 5" w:uiPriority="69"/>
+    <w:lsdException w:name="Dark List Accent 5" w:uiPriority="70"/>
+    <w:lsdException w:name="Colorful Shading Accent 5" w:uiPriority="71"/>
+    <w:lsdException w:name="Colorful List Accent 5" w:uiPriority="72"/>
+    <w:lsdException w:name="Colorful Grid Accent 5" w:uiPriority="73"/>
+    <w:lsdException w:name="Light Shading Accent 6" w:uiPriority="60"/>
+    <w:lsdException w:name="Light List Accent 6" w:uiPriority="61"/>
+    <w:lsdException w:name="Light Grid Accent 6" w:uiPriority="62"/>
+    <w:lsdException w:name="Medium Shading 1 Accent 6" w:uiPriority="63"/>
+    <w:lsdException w:name="Medium Shading 2 Accent 6" w:uiPriority="64"/>
+    <w:lsdException w:name="Medium List 1 Accent 6" w:uiPriority="65"/>
+    <w:lsdException w:name="Medium List 2 Accent 6" w:uiPriority="66"/>
+    <w:lsdException w:name="Medium Grid 1 Accent 6" w:uiPriority="67"/>
+    <w:lsdException w:name="Medium Grid 2 Accent 6" w:uiPriority="68"/>
+    <w:lsdException w:name="Medium Grid 3 Accent 6" w:uiPriority="69"/>
+    <w:lsdException w:name="Dark List Accent 6" w:uiPriority="70"/>
+    <w:lsdException w:name="Colorful Shading Accent 6" w:uiPriority="71"/>
+    <w:lsdException w:name="Colorful List Accent 6" w:uiPriority="72"/>
+    <w:lsdException w:name="Colorful Grid Accent 6" w:uiPriority="73"/>
+    <w:lsdException w:name="Subtle Emphasis" w:uiPriority="19" w:qFormat="1"/>
+    <w:lsdException w:name="Intense Emphasis" w:uiPriority="21" w:qFormat="1"/>
+    <w:lsdException w:name="Subtle Reference" w:uiPriority="31" w:qFormat="1"/>
+    <w:lsdException w:name="Intense Reference" w:uiPriority="32" w:qFormat="1"/>
+    <w:lsdException w:name="Book Title" w:uiPriority="33" w:qFormat="1"/>
+    <w:lsdException w:name="Bibliography" w:semiHidden="1" w:uiPriority="37" w:unhideWhenUsed="1"/>
+    <w:lsdException w:name="TOC Heading" w:semiHidden="1" w:uiPriority="39" w:unhideWhenUsed="1" w:qFormat="1"/>
+    <w:lsdException w:name="Plain Table 1" w:uiPriority="41"/>
+    <w:lsdException w:name="Plain Table 2" w:uiPriority="42"/>
+    <w:lsdException w:name="Plain Table 3" w:uiPriority="43"/>
+    <w:lsdException w:name="Plain Table 4" w:uiPriority="44"/>
+    <w:lsdException w:name="Plain Table 5" w:uiPriority="45"/>
+    <w:lsdException w:name="Grid Table Light" w:uiPriority="40"/>
+    <w:lsdException w:name="Grid Table 1 Light" w:uiPriority="46"/>
+    <w:lsdException w:name="Grid Table 2" w:uiPriority="47"/>
+    <w:lsdException w:name="Grid Table 3" w:uiPriority="48"/>
+    <w:lsdException w:name="Grid Table 4" w:uiPriority="49"/>
+    <w:lsdException w:name="Grid Table 5 Dark" w:uiPriority="50"/>
+    <w:lsdException w:name="Grid Table 6 Colorful" w:uiPriority="51"/>
+    <w:lsdException w:name="Grid Table 7 Colorful" w:uiPriority="52"/>
+    <w:lsdException w:name="Grid Table 1 Light Accent 1" w:uiPriority="46"/>
+    <w:lsdException w:name="Grid Table 2 Accent 1" w:uiPriority="47"/>
+    <w:lsdException w:name="Grid Table 3 Accent 1" w:uiPriority="48"/>
+    <w:lsdException w:name="Grid Table 4 Accent 1" w:uiPriority="49"/>
+    <w:lsdException w:name="Grid Table 5 Dark Accent 1" w:uiPriority="50"/>
+    <w:lsdException w:name="Grid Table 6 Colorful Accent 1" w:uiPriority="51"/>
+    <w:lsdException w:name="Grid Table 7 Colorful Accent 1" w:uiPriority="52"/>
+    <w:lsdException w:name="Grid Table 1 Light Accent 2" w:uiPriority="46"/>
+    <w:lsdException w:name="Grid Table 2 Accent 2" w:uiPriority="47"/>
+    <w:lsdException w:name="Grid Table 3 Accent 2" w:uiPriority="48"/>
+    <w:lsdException w:name="Grid Table 4 Accent 2" w:uiPriority="49"/>
+    <w:lsdException w:name="Grid Table 5 Dark Accent 2" w:uiPriority="50"/>
+    <w:lsdException w:name="Grid Table 6 Colorful Accent 2" w:uiPriority="51"/>
+    <w:lsdException w:name="Grid Table 7 Colorful Accent 2" w:uiPriority="52"/>
+    <w:lsdException w:name="Grid Table 1 Light Accent 3" w:uiPriority="46"/>
+    <w:lsdException w:name="Grid Table 2 Accent 3" w:uiPriority="47"/>
+    <w:lsdException w:name="Grid Table 3 Accent 3" w:uiPriority="48"/>
+    <w:lsdException w:name="Grid Table 4 Accent 3" w:uiPriority="49"/>
+    <w:lsdException w:name="Grid Table 5 Dark Accent 3" w:uiPriority="50"/>
+    <w:lsdException w:name="Grid Table 6 Colorful Accent 3" w:uiPriority="51"/>
+    <w:lsdException w:name="Grid Table 7 Colorful Accent 3" w:uiPriority="52"/>
+    <w:lsdException w:name="Grid Table 1 Light Accent 4" w:uiPriority="46"/>
+    <w:lsdException w:name="Grid Table 2 Accent 4" w:uiPriority="47"/>
+    <w:lsdException w:name="Grid Table 3 Accent 4" w:uiPriority="48"/>
+    <w:lsdException w:name="Grid Table 4 Accent 4" w:uiPriority="49"/>
+    <w:lsdException w:name="Grid Table 5 Dark Accent 4" w:uiPriority="50"/>
+    <w:lsdException w:name="Grid Table 6 Colorful Accent 4" w:uiPriority="51"/>
+    <w:lsdException w:name="Grid Table 7 Colorful Accent 4" w:uiPriority="52"/>
+    <w:lsdException w:name="Grid Table 1 Light Accent 5" w:uiPriority="46"/>
+    <w:lsdException w:name="Grid Table 2 Accent 5" w:uiPriority="47"/>
+    <w:lsdException w:name="Grid Table 3 Accent 5" w:uiPriority="48"/>
+    <w:lsdException w:name="Grid Table 4 Accent 5" w:uiPriority="49"/>
+    <w:lsdException w:name="Grid Table 5 Dark Accent 5" w:uiPriority="50"/>
+    <w:lsdException w:name="Grid Table 6 Colorful Accent 5" w:uiPriority="51"/>
+    <w:lsdException w:name="Grid Table 7 Colorful Accent 5" w:uiPriority="52"/>
+    <w:lsdException w:name="Grid Table 1 Light Accent 6" w:uiPriority="46"/>
+    <w:lsdException w:name="Grid Table 2 Accent 6" w:uiPriority="47"/>
+    <w:lsdException w:name="Grid Table 3 Accent 6" w:uiPriority="48"/>
+    <w:lsdException w:name="Grid Table 4 Accent 6" w:uiPriority="49"/>
+    <w:lsdException w:name="Grid Table 5 Dark Accent 6" w:uiPriority="50"/>
+    <w:lsdException w:name="Grid Table 6 Colorful Accent 6" w:uiPriority="51"/>
+    <w:lsdException w:name="Grid Table 7 Colorful Accent 6" w:uiPriority="52"/>
+    <w:lsdException w:name="List Table 1 Light" w:uiPriority="46"/>
+    <w:lsdException w:name="List Table 2" w:uiPriority="47"/>
+    <w:lsdException w:name="List Table 3" w:uiPriority="48"/>
+    <w:lsdException w:name="List Table 4" w:uiPriority="49"/>
+    <w:lsdException w:name="List Table 5 Dark" w:uiPriority="50"/>
+    <w:lsdException w:name="List Table 6 Colorful" w:uiPriority="51"/>
+    <w:lsdException w:name="List Table 7 Colorful" w:uiPriority="52"/>
+    <w:lsdException w:name="List Table 1 Light Accent 1" w:uiPriority="46"/>
+    <w:lsdException w:name="List Table 2 Accent 1" w:uiPriority="47"/>
+    <w:lsdException w:name="List Table 3 Accent 1" w:uiPriority="48"/>
+    <w:lsdException w:name="List Table 4 Accent 1" w:uiPriority="49"/>
+    <w:lsdException w:name="List Table 5 Dark Accent 1" w:uiPriority="50"/>
+    <w:lsdException w:name="List Table 6 Colorful Accent 1" w:uiPriority="51"/>
+    <w:lsdException w:name="List Table 7 Colorful Accent 1" w:uiPriority="52"/>
+    <w:lsdException w:name="List Table 1 Light Accent 2" w:uiPriority="46"/>
+    <w:lsdException w:name="List Table 2 Accent 2" w:uiPriority="47"/>
+    <w:lsdException w:name="List Table 3 Accent 2" w:uiPriority="48"/>
+    <w:lsdException w:name="List Table 4 Accent 2" w:uiPriority="49"/>
+    <w:lsdException w:name="List Table 5 Dark Accent 2" w:uiPriority="50"/>
+    <w:lsdException w:name="List Table 6 Colorful Accent 2" w:uiPriority="51"/>
+    <w:lsdException w:name="List Table 7 Colorful Accent 2" w:uiPriority="52"/>
+    <w:lsdException w:name="List Table 1 Light Accent 3" w:uiPriority="46"/>
+    <w:lsdException w:name="List Table 2 Accent 3" w:uiPriority="47"/>
+    <w:lsdException w:name="List Table 3 Accent 3" w:uiPriority="48"/>
+    <w:lsdException w:name="List Table 4 Accent 3" w:uiPriority="49"/>
+    <w:lsdException w:name="List Table 5 Dark Accent 3" w:uiPriority="50"/>
+    <w:lsdException w:name="List Table 6 Colorful Accent 3" w:uiPriority="51"/>
+    <w:lsdException w:name="List Table 7 Colorful Accent 3" w:uiPriority="52"/>
+    <w:lsdException w:name="List Table 1 Light Accent 4" w:uiPriority="46"/>
+    <w:lsdException w:name="List Table 2 Accent 4" w:uiPriority="47"/>
+    <w:lsdException w:name="List Table 3 Accent 4" w:uiPriority="48"/>
+    <w:lsdException w:name="List Table 4 Accent 4" w:uiPriority="49"/>
+    <w:lsdException w:name="List Table 5 Dark Accent 4" w:uiPriority="50"/>
+    <w:lsdException w:name="List Table 6 Colorful Accent 4" w:uiPriority="51"/>
+    <w:lsdException w:name="List Table 7 Colorful Accent 4" w:uiPriority="52"/>
+    <w:lsdException w:name="List Table 1 Light Accent 5" w:uiPriority="46"/>
+    <w:lsdException w:name="List Table 2 Accent 5" w:uiPriority="47"/>
+    <w:lsdException w:name="List Table 3 Accent 5" w:uiPriority="48"/>
+    <w:lsdException w:name="List Table 4 Accent 5" w:uiPriority="49"/>
+    <w:lsdException w:name="List Table 5 Dark Accent 5" w:uiPriority="50"/>
+    <w:lsdException w:name="List Table 6 Colorful Accent 5" w:uiPriority="51"/>
+    <w:lsdException w:name="List Table 7 Colorful Accent 5" w:uiPriority="52"/>
+    <w:lsdException w:name="List Table 1 Light Accent 6" w:uiPriority="46"/>
+    <w:lsdException w:name="List Table 2 Accent 6" w:uiPriority="47"/>
+    <w:lsdException w:name="List Table 3 Accent 6" w:uiPriority="48"/>
+    <w:lsdException w:name="List Table 4 Accent 6" w:uiPriority="49"/>
+    <w:lsdException w:name="List Table 5 Dark Accent 6" w:uiPriority="50"/>
+    <w:lsdException w:name="List Table 6 Colorful Accent 6" w:uiPriority="51"/>
+    <w:lsdException w:name="List Table 7 Colorful Accent 6" w:uiPriority="52"/>
   </w:latentStyles>
   <w:style w:type="paragraph" w:default="1" w:styleId="Normal">
     <w:name w:val="Normal"/>
     <w:qFormat/>
-  </w:style>
-  <w:style w:type="paragraph" w:styleId="Heading1">
-    <w:name w:val="heading 1"/>
-    <w:basedOn w:val="Normal"/>
-    <w:next w:val="Normal"/>
-    <w:link w:val="Heading1Char"/>
-    <w:uiPriority w:val="9"/>
-    <w:qFormat/>
-    <w:rsid w:val="00DE6D08"/>
-    <w:pPr>
-      <w:keepNext/>
-      <w:keepLines/>
-      <w:spacing w:before="480" w:after="0"/>
-      <w:outlineLvl w:val="0"/>
-    </w:pPr>
-    <w:rPr>
-      <w:rFonts w:asciiTheme="majorHAnsi" w:eastAsiaTheme="majorEastAsia" w:hAnsiTheme="majorHAnsi" w:cstheme="majorBidi"/>
-      <w:b/>
-      <w:bCs/>
-      <w:color w:val="365F91" w:themeColor="accent1" w:themeShade="BF"/>
-      <w:sz w:val="28"/>
-      <w:szCs w:val="28"/>
-    </w:rPr>
-  </w:style>
-  <w:style w:type="character" w:default="1" w:styleId="DefaultParagraphFont">
-    <w:name w:val="Default Paragraph Font"/>
-    <w:uiPriority w:val="1"/>
-    <w:semiHidden/>
-    <w:unhideWhenUsed/>
-  </w:style>
-  <w:style w:type="table" w:default="1" w:styleId="TableNormal">
-    <w:name w:val="Normal Table"/>
-    <w:uiPriority w:val="99"/>
-    <w:semiHidden/>
-    <w:unhideWhenUsed/>
-    <w:tblPr>
-      <w:tblInd w:w="0" w:type="dxa"/>
-      <w:tblCellMar>
-        <w:top w:w="0" w:type="dxa"/>
-        <w:left w:w="108" w:type="dxa"/>
-        <w:bottom w:w="0" w:type="dxa"/>
-        <w:right w:w="108" w:type="dxa"/>
-      </w:tblCellMar>
-    </w:tblPr>
-  </w:style>
-  <w:style w:type="numbering" w:default="1" w:styleId="NoList">
-    <w:name w:val="No List"/>
-    <w:uiPriority w:val="99"/>
-    <w:semiHidden/>
-    <w:unhideWhenUsed/>
-  </w:style>
-  <w:style w:type="paragraph" w:styleId="BalloonText">
-    <w:name w:val="Balloon Text"/>
-    <w:basedOn w:val="Normal"/>
-    <w:link w:val="BalloonTextChar"/>
-    <w:uiPriority w:val="99"/>
-    <w:semiHidden/>
-    <w:unhideWhenUsed/>
-    <w:rsid w:val="00E71B59"/>
-    <w:pPr>
-      <w:spacing w:after="0" w:line="240" w:lineRule="auto"/>
-    </w:pPr>
-    <w:rPr>
-      <w:rFonts w:ascii="Tahoma" w:hAnsi="Tahoma" w:cs="Tahoma"/>
-      <w:sz w:val="16"/>
-      <w:szCs w:val="16"/>
-    </w:rPr>
-  </w:style>
-  <w:style w:type="character" w:customStyle="1" w:styleId="BalloonTextChar">
-    <w:name w:val="Balloon Text Char"/>
-    <w:basedOn w:val="DefaultParagraphFont"/>
-    <w:link w:val="BalloonText"/>
-    <w:uiPriority w:val="99"/>
-    <w:semiHidden/>
-    <w:rsid w:val="00E71B59"/>
-    <w:rPr>
-      <w:rFonts w:ascii="Tahoma" w:hAnsi="Tahoma" w:cs="Tahoma"/>
-      <w:sz w:val="16"/>
-      <w:szCs w:val="16"/>
-    </w:rPr>
-  </w:style>
-  <w:style w:type="character" w:customStyle="1" w:styleId="Heading1Char">
-    <w:name w:val="Heading 1 Char"/>
-    <w:basedOn w:val="DefaultParagraphFont"/>
-    <w:link w:val="Heading1"/>
-    <w:uiPriority w:val="9"/>
-    <w:rsid w:val="00DE6D08"/>
-    <w:rPr>
-      <w:rFonts w:asciiTheme="majorHAnsi" w:eastAsiaTheme="majorEastAsia" w:hAnsiTheme="majorHAnsi" w:cstheme="majorBidi"/>
-      <w:b/>
-      <w:bCs/>
-      <w:color w:val="365F91" w:themeColor="accent1" w:themeShade="BF"/>
-      <w:sz w:val="28"/>
-      <w:szCs w:val="28"/>
-    </w:rPr>
-  </w:style>
-  <w:style w:type="paragraph" w:styleId="ListParagraph">
-    <w:name w:val="List Paragraph"/>
-    <w:basedOn w:val="Normal"/>
-    <w:uiPriority w:val="34"/>
-    <w:qFormat/>
-    <w:rsid w:val="00DE6D08"/>
-    <w:pPr>
-      <w:ind w:left="720"/>
-      <w:contextualSpacing/>
-    </w:pPr>
-  </w:style>
-  <w:style w:type="paragraph" w:styleId="Header">
-    <w:name w:val="header"/>
-    <w:basedOn w:val="Normal"/>
-    <w:link w:val="HeaderChar"/>
-    <w:uiPriority w:val="99"/>
-    <w:unhideWhenUsed/>
-    <w:rsid w:val="00D3190A"/>
-    <w:pPr>
-      <w:tabs>
-        <w:tab w:val="center" w:pos="4680"/>
-        <w:tab w:val="right" w:pos="9360"/>
-      </w:tabs>
-      <w:spacing w:after="0" w:line="240" w:lineRule="auto"/>
-    </w:pPr>
-  </w:style>
-  <w:style w:type="character" w:customStyle="1" w:styleId="HeaderChar">
-    <w:name w:val="Header Char"/>
-    <w:basedOn w:val="DefaultParagraphFont"/>
-    <w:link w:val="Header"/>
-    <w:uiPriority w:val="99"/>
-    <w:rsid w:val="00D3190A"/>
-  </w:style>
-  <w:style w:type="paragraph" w:styleId="Footer">
-    <w:name w:val="footer"/>
-    <w:basedOn w:val="Normal"/>
-    <w:link w:val="FooterChar"/>
-    <w:uiPriority w:val="99"/>
-    <w:unhideWhenUsed/>
-    <w:rsid w:val="00D3190A"/>
-    <w:pPr>
-      <w:tabs>
-        <w:tab w:val="center" w:pos="4680"/>
-        <w:tab w:val="right" w:pos="9360"/>
-      </w:tabs>
-      <w:spacing w:after="0" w:line="240" w:lineRule="auto"/>
-    </w:pPr>
-  </w:style>
-  <w:style w:type="character" w:customStyle="1" w:styleId="FooterChar">
-    <w:name w:val="Footer Char"/>
-    <w:basedOn w:val="DefaultParagraphFont"/>
-    <w:link w:val="Footer"/>
-    <w:uiPriority w:val="99"/>
-    <w:rsid w:val="00D3190A"/>
-  </w:style>
-</w:styles>
-</file>
-
-<file path=word/stylesWithEffects.xml><?xml version="1.0" encoding="utf-8"?>
-<w:styles xmlns:wpc="http://schemas.microsoft.com/office/word/2010/wordprocessingCanvas" xmlns:mc="http://schemas.openxmlformats.org/markup-compatibility/2006" xmlns:o="urn:schemas-microsoft-com:office:office" xmlns:r="http://schemas.openxmlformats.org/officeDocument/2006/relationships" xmlns:m="http://schemas.openxmlformats.org/officeDocument/2006/math" xmlns:v="urn:schemas-microsoft-com:vml" xmlns:wp14="http://schemas.microsoft.com/office/word/2010/wordprocessingDrawing" xmlns:wp="http://schemas.openxmlformats.org/drawingml/2006/wordprocessingDrawing" xmlns:w10="urn:schemas-microsoft-com:office:word" xmlns:w="http://schemas.openxmlformats.org/wordprocessingml/2006/main" xmlns:w14="http://schemas.microsoft.com/office/word/2010/wordml" xmlns:wpg="http://schemas.microsoft.com/office/word/2010/wordprocessingGroup" xmlns:wpi="http://schemas.microsoft.com/office/word/2010/wordprocessingInk" xmlns:wne="http://schemas.microsoft.com/office/word/2006/wordml" xmlns:wps="http://schemas.microsoft.com/office/word/2010/wordprocessingShape" mc:Ignorable="w14 wp14">
-  <w:docDefaults>
-    <w:rPrDefault>
-      <w:rPr>
-        <w:rFonts w:asciiTheme="minorHAnsi" w:eastAsiaTheme="minorHAnsi" w:hAnsiTheme="minorHAnsi" w:cstheme="minorBidi"/>
-        <w:sz w:val="22"/>
-        <w:szCs w:val="22"/>
-        <w:lang w:val="en-US" w:eastAsia="en-US" w:bidi="ar-SA"/>
-      </w:rPr>
-    </w:rPrDefault>
-    <w:pPrDefault>
-      <w:pPr>
-        <w:spacing w:after="200" w:line="276" w:lineRule="auto"/>
-      </w:pPr>
-    </w:pPrDefault>
-  </w:docDefaults>
-  <w:latentStyles w:defLockedState="0" w:defUIPriority="99" w:defSemiHidden="1" w:defUnhideWhenUsed="1" w:defQFormat="0" w:count="267">
-    <w:lsdException w:name="Normal" w:semiHidden="0" w:uiPriority="0" w:unhideWhenUsed="0" w:qFormat="1"/>
-    <w:lsdException w:name="heading 1" w:semiHidden="0" w:uiPriority="9" w:unhideWhenUsed="0" w:qFormat="1"/>
-    <w:lsdException w:name="heading 2" w:uiPriority="9" w:qFormat="1"/>
-    <w:lsdException w:name="heading 3" w:uiPriority="9" w:qFormat="1"/>
-    <w:lsdException w:name="heading 4" w:uiPriority="9" w:qFormat="1"/>
-    <w:lsdException w:name="heading 5" w:uiPriority="9" w:qFormat="1"/>
-    <w:lsdException w:name="heading 6" w:uiPriority="9" w:qFormat="1"/>
-    <w:lsdException w:name="heading 7" w:uiPriority="9" w:qFormat="1"/>
-    <w:lsdException w:name="heading 8" w:uiPriority="9" w:qFormat="1"/>
-    <w:lsdException w:name="heading 9" w:uiPriority="9" w:qFormat="1"/>
-    <w:lsdException w:name="toc 1" w:uiPriority="39"/>
-    <w:lsdException w:name="toc 2" w:uiPriority="39"/>
-    <w:lsdException w:name="toc 3" w:uiPriority="39"/>
-    <w:lsdException w:name="toc 4" w:uiPriority="39"/>
-    <w:lsdException w:name="toc 5" w:uiPriority="39"/>
-    <w:lsdException w:name="toc 6" w:uiPriority="39"/>
-    <w:lsdException w:name="toc 7" w:uiPriority="39"/>
-    <w:lsdException w:name="toc 8" w:uiPriority="39"/>
-    <w:lsdException w:name="toc 9" w:uiPriority="39"/>
-    <w:lsdException w:name="caption" w:uiPriority="35" w:qFormat="1"/>
-    <w:lsdException w:name="Title" w:semiHidden="0" w:uiPriority="10" w:unhideWhenUsed="0" w:qFormat="1"/>
-    <w:lsdException w:name="Default Paragraph Font" w:uiPriority="1"/>
-    <w:lsdException w:name="Subtitle" w:semiHidden="0" w:uiPriority="11" w:unhideWhenUsed="0" w:qFormat="1"/>
-    <w:lsdException w:name="Strong" w:semiHidden="0" w:uiPriority="22" w:unhideWhenUsed="0" w:qFormat="1"/>
-    <w:lsdException w:name="Emphasis" w:semiHidden="0" w:uiPriority="20" w:unhideWhenUsed="0" w:qFormat="1"/>
-    <w:lsdException w:name="Table Grid" w:semiHidden="0" w:uiPriority="59" w:unhideWhenUsed="0"/>
-    <w:lsdException w:name="Placeholder Text" w:unhideWhenUsed="0"/>
-    <w:lsdException w:name="No Spacing" w:semiHidden="0" w:uiPriority="1" w:unhideWhenUsed="0" w:qFormat="1"/>
-    <w:lsdException w:name="Light Shading" w:semiHidden="0" w:uiPriority="60" w:unhideWhenUsed="0"/>
-    <w:lsdException w:name="Light List" w:semiHidden="0" w:uiPriority="61" w:unhideWhenUsed="0"/>
-    <w:lsdException w:name="Light Grid" w:semiHidden="0" w:uiPriority="62" w:unhideWhenUsed="0"/>
-    <w:lsdException w:name="Medium Shading 1" w:semiHidden="0" w:uiPriority="63" w:unhideWhenUsed="0"/>
-    <w:lsdException w:name="Medium Shading 2" w:semiHidden="0" w:uiPriority="64" w:unhideWhenUsed="0"/>
-    <w:lsdException w:name="Medium List 1" w:semiHidden="0" w:uiPriority="65" w:unhideWhenUsed="0"/>
-    <w:lsdException w:name="Medium List 2" w:semiHidden="0" w:uiPriority="66" w:unhideWhenUsed="0"/>
-    <w:lsdException w:name="Medium Grid 1" w:semiHidden="0" w:uiPriority="67" w:unhideWhenUsed="0"/>
-    <w:lsdException w:name="Medium Grid 2" w:semiHidden="0" w:uiPriority="68" w:unhideWhenUsed="0"/>
-    <w:lsdException w:name="Medium Grid 3" w:semiHidden="0" w:uiPriority="69" w:unhideWhenUsed="0"/>
-    <w:lsdException w:name="Dark List" w:semiHidden="0" w:uiPriority="70" w:unhideWhenUsed="0"/>
-    <w:lsdException w:name="Colorful Shading" w:semiHidden="0" w:uiPriority="71" w:unhideWhenUsed="0"/>
-    <w:lsdException w:name="Colorful List" w:semiHidden="0" w:uiPriority="72" w:unhideWhenUsed="0"/>
-    <w:lsdException w:name="Colorful Grid" w:semiHidden="0" w:uiPriority="73" w:unhideWhenUsed="0"/>
-    <w:lsdException w:name="Light Shading Accent 1" w:semiHidden="0" w:uiPriority="60" w:unhideWhenUsed="0"/>
-    <w:lsdException w:name="Light List Accent 1" w:semiHidden="0" w:uiPriority="61" w:unhideWhenUsed="0"/>
-    <w:lsdException w:name="Light Grid Accent 1" w:semiHidden="0" w:uiPriority="62" w:unhideWhenUsed="0"/>
-    <w:lsdException w:name="Medium Shading 1 Accent 1" w:semiHidden="0" w:uiPriority="63" w:unhideWhenUsed="0"/>
-    <w:lsdException w:name="Medium Shading 2 Accent 1" w:semiHidden="0" w:uiPriority="64" w:unhideWhenUsed="0"/>
-    <w:lsdException w:name="Medium List 1 Accent 1" w:semiHidden="0" w:uiPriority="65" w:unhideWhenUsed="0"/>
-    <w:lsdException w:name="Revision" w:unhideWhenUsed="0"/>
-    <w:lsdException w:name="List Paragraph" w:semiHidden="0" w:uiPriority="34" w:unhideWhenUsed="0" w:qFormat="1"/>
-    <w:lsdException w:name="Quote" w:semiHidden="0" w:uiPriority="29" w:unhideWhenUsed="0" w:qFormat="1"/>
-    <w:lsdException w:name="Intense Quote" w:semiHidden="0" w:uiPriority="30" w:unhideWhenUsed="0" w:qFormat="1"/>
-    <w:lsdException w:name="Medium List 2 Accent 1" w:semiHidden="0" w:uiPriority="66" w:unhideWhenUsed="0"/>
-    <w:lsdException w:name="Medium Grid 1 Accent 1" w:semiHidden="0" w:uiPriority="67" w:unhideWhenUsed="0"/>
-    <w:lsdException w:name="Medium Grid 2 Accent 1" w:semiHidden="0" w:uiPriority="68" w:unhideWhenUsed="0"/>
-    <w:lsdException w:name="Medium Grid 3 Accent 1" w:semiHidden="0" w:uiPriority="69" w:unhideWhenUsed="0"/>
-    <w:lsdException w:name="Dark List Accent 1" w:semiHidden="0" w:uiPriority="70" w:unhideWhenUsed="0"/>
-    <w:lsdException w:name="Colorful Shading Accent 1" w:semiHidden="0" w:uiPriority="71" w:unhideWhenUsed="0"/>
-    <w:lsdException w:name="Colorful List Accent 1" w:semiHidden="0" w:uiPriority="72" w:unhideWhenUsed="0"/>
-    <w:lsdException w:name="Colorful Grid Accent 1" w:semiHidden="0" w:uiPriority="73" w:unhideWhenUsed="0"/>
-    <w:lsdException w:name="Light Shading Accent 2" w:semiHidden="0" w:uiPriority="60" w:unhideWhenUsed="0"/>
-    <w:lsdException w:name="Light List Accent 2" w:semiHidden="0" w:uiPriority="61" w:unhideWhenUsed="0"/>
-    <w:lsdException w:name="Light Grid Accent 2" w:semiHidden="0" w:uiPriority="62" w:unhideWhenUsed="0"/>
-    <w:lsdException w:name="Medium Shading 1 Accent 2" w:semiHidden="0" w:uiPriority="63" w:unhideWhenUsed="0"/>
-    <w:lsdException w:name="Medium Shading 2 Accent 2" w:semiHidden="0" w:uiPriority="64" w:unhideWhenUsed="0"/>
-    <w:lsdException w:name="Medium List 1 Accent 2" w:semiHidden="0" w:uiPriority="65" w:unhideWhenUsed="0"/>
-    <w:lsdException w:name="Medium List 2 Accent 2" w:semiHidden="0" w:uiPriority="66" w:unhideWhenUsed="0"/>
-    <w:lsdException w:name="Medium Grid 1 Accent 2" w:semiHidden="0" w:uiPriority="67" w:unhideWhenUsed="0"/>
-    <w:lsdException w:name="Medium Grid 2 Accent 2" w:semiHidden="0" w:uiPriority="68" w:unhideWhenUsed="0"/>
-    <w:lsdException w:name="Medium Grid 3 Accent 2" w:semiHidden="0" w:uiPriority="69" w:unhideWhenUsed="0"/>
-    <w:lsdException w:name="Dark List Accent 2" w:semiHidden="0" w:uiPriority="70" w:unhideWhenUsed="0"/>
-    <w:lsdException w:name="Colorful Shading Accent 2" w:semiHidden="0" w:uiPriority="71" w:unhideWhenUsed="0"/>
-    <w:lsdException w:name="Colorful List Accent 2" w:semiHidden="0" w:uiPriority="72" w:unhideWhenUsed="0"/>
-    <w:lsdException w:name="Colorful Grid Accent 2" w:semiHidden="0" w:uiPriority="73" w:unhideWhenUsed="0"/>
-    <w:lsdException w:name="Light Shading Accent 3" w:semiHidden="0" w:uiPriority="60" w:unhideWhenUsed="0"/>
-    <w:lsdException w:name="Light List Accent 3" w:semiHidden="0" w:uiPriority="61" w:unhideWhenUsed="0"/>
-    <w:lsdException w:name="Light Grid Accent 3" w:semiHidden="0" w:uiPriority="62" w:unhideWhenUsed="0"/>
-    <w:lsdException w:name="Medium Shading 1 Accent 3" w:semiHidden="0" w:uiPriority="63" w:unhideWhenUsed="0"/>
-    <w:lsdException w:name="Medium Shading 2 Accent 3" w:semiHidden="0" w:uiPriority="64" w:unhideWhenUsed="0"/>
-    <w:lsdException w:name="Medium List 1 Accent 3" w:semiHidden="0" w:uiPriority="65" w:unhideWhenUsed="0"/>
-    <w:lsdException w:name="Medium List 2 Accent 3" w:semiHidden="0" w:uiPriority="66" w:unhideWhenUsed="0"/>
-    <w:lsdException w:name="Medium Grid 1 Accent 3" w:semiHidden="0" w:uiPriority="67" w:unhideWhenUsed="0"/>
-    <w:lsdException w:name="Medium Grid 2 Accent 3" w:semiHidden="0" w:uiPriority="68" w:unhideWhenUsed="0"/>
-    <w:lsdException w:name="Medium Grid 3 Accent 3" w:semiHidden="0" w:uiPriority="69" w:unhideWhenUsed="0"/>
-    <w:lsdException w:name="Dark List Accent 3" w:semiHidden="0" w:uiPriority="70" w:unhideWhenUsed="0"/>
-    <w:lsdException w:name="Colorful Shading Accent 3" w:semiHidden="0" w:uiPriority="71" w:unhideWhenUsed="0"/>
-    <w:lsdException w:name="Colorful List Accent 3" w:semiHidden="0" w:uiPriority="72" w:unhideWhenUsed="0"/>
-    <w:lsdException w:name="Colorful Grid Accent 3" w:semiHidden="0" w:uiPriority="73" w:unhideWhenUsed="0"/>
-    <w:lsdException w:name="Light Shading Accent 4" w:semiHidden="0" w:uiPriority="60" w:unhideWhenUsed="0"/>
-    <w:lsdException w:name="Light List Accent 4" w:semiHidden="0" w:uiPriority="61" w:unhideWhenUsed="0"/>
-    <w:lsdException w:name="Light Grid Accent 4" w:semiHidden="0" w:uiPriority="62" w:unhideWhenUsed="0"/>
-    <w:lsdException w:name="Medium Shading 1 Accent 4" w:semiHidden="0" w:uiPriority="63" w:unhideWhenUsed="0"/>
-    <w:lsdException w:name="Medium Shading 2 Accent 4" w:semiHidden="0" w:uiPriority="64" w:unhideWhenUsed="0"/>
-    <w:lsdException w:name="Medium List 1 Accent 4" w:semiHidden="0" w:uiPriority="65" w:unhideWhenUsed="0"/>
-    <w:lsdException w:name="Medium List 2 Accent 4" w:semiHidden="0" w:uiPriority="66" w:unhideWhenUsed="0"/>
-    <w:lsdException w:name="Medium Grid 1 Accent 4" w:semiHidden="0" w:uiPriority="67" w:unhideWhenUsed="0"/>
-    <w:lsdException w:name="Medium Grid 2 Accent 4" w:semiHidden="0" w:uiPriority="68" w:unhideWhenUsed="0"/>
-    <w:lsdException w:name="Medium Grid 3 Accent 4" w:semiHidden="0" w:uiPriority="69" w:unhideWhenUsed="0"/>
-    <w:lsdException w:name="Dark List Accent 4" w:semiHidden="0" w:uiPriority="70" w:unhideWhenUsed="0"/>
-    <w:lsdException w:name="Colorful Shading Accent 4" w:semiHidden="0" w:uiPriority="71" w:unhideWhenUsed="0"/>
-    <w:lsdException w:name="Colorful List Accent 4" w:semiHidden="0" w:uiPriority="72" w:unhideWhenUsed="0"/>
-    <w:lsdException w:name="Colorful Grid Accent 4" w:semiHidden="0" w:uiPriority="73" w:unhideWhenUsed="0"/>
-    <w:lsdException w:name="Light Shading Accent 5" w:semiHidden="0" w:uiPriority="60" w:unhideWhenUsed="0"/>
-    <w:lsdException w:name="Light List Accent 5" w:semiHidden="0" w:uiPriority="61" w:unhideWhenUsed="0"/>
-    <w:lsdException w:name="Light Grid Accent 5" w:semiHidden="0" w:uiPriority="62" w:unhideWhenUsed="0"/>
-    <w:lsdException w:name="Medium Shading 1 Accent 5" w:semiHidden="0" w:uiPriority="63" w:unhideWhenUsed="0"/>
-    <w:lsdException w:name="Medium Shading 2 Accent 5" w:semiHidden="0" w:uiPriority="64" w:unhideWhenUsed="0"/>
-    <w:lsdException w:name="Medium List 1 Accent 5" w:semiHidden="0" w:uiPriority="65" w:unhideWhenUsed="0"/>
-    <w:lsdException w:name="Medium List 2 Accent 5" w:semiHidden="0" w:uiPriority="66" w:unhideWhenUsed="0"/>
-    <w:lsdException w:name="Medium Grid 1 Accent 5" w:semiHidden="0" w:uiPriority="67" w:unhideWhenUsed="0"/>
-    <w:lsdException w:name="Medium Grid 2 Accent 5" w:semiHidden="0" w:uiPriority="68" w:unhideWhenUsed="0"/>
-    <w:lsdException w:name="Medium Grid 3 Accent 5" w:semiHidden="0" w:uiPriority="69" w:unhideWhenUsed="0"/>
-    <w:lsdException w:name="Dark List Accent 5" w:semiHidden="0" w:uiPriority="70" w:unhideWhenUsed="0"/>
-    <w:lsdException w:name="Colorful Shading Accent 5" w:semiHidden="0" w:uiPriority="71" w:unhideWhenUsed="0"/>
-    <w:lsdException w:name="Colorful List Accent 5" w:semiHidden="0" w:uiPriority="72" w:unhideWhenUsed="0"/>
-    <w:lsdException w:name="Colorful Grid Accent 5" w:semiHidden="0" w:uiPriority="73" w:unhideWhenUsed="0"/>
-    <w:lsdException w:name="Light Shading Accent 6" w:semiHidden="0" w:uiPriority="60" w:unhideWhenUsed="0"/>
-    <w:lsdException w:name="Light List Accent 6" w:semiHidden="0" w:uiPriority="61" w:unhideWhenUsed="0"/>
-    <w:lsdException w:name="Light Grid Accent 6" w:semiHidden="0" w:uiPriority="62" w:unhideWhenUsed="0"/>
-    <w:lsdException w:name="Medium Shading 1 Accent 6" w:semiHidden="0" w:uiPriority="63" w:unhideWhenUsed="0"/>
-    <w:lsdException w:name="Medium Shading 2 Accent 6" w:semiHidden="0" w:uiPriority="64" w:unhideWhenUsed="0"/>
-    <w:lsdException w:name="Medium List 1 Accent 6" w:semiHidden="0" w:uiPriority="65" w:unhideWhenUsed="0"/>
-    <w:lsdException w:name="Medium List 2 Accent 6" w:semiHidden="0" w:uiPriority="66" w:unhideWhenUsed="0"/>
-    <w:lsdException w:name="Medium Grid 1 Accent 6" w:semiHidden="0" w:uiPriority="67" w:unhideWhenUsed="0"/>
-    <w:lsdException w:name="Medium Grid 2 Accent 6" w:semiHidden="0" w:uiPriority="68" w:unhideWhenUsed="0"/>
-    <w:lsdException w:name="Medium Grid 3 Accent 6" w:semiHidden="0" w:uiPriority="69" w:unhideWhenUsed="0"/>
-    <w:lsdException w:name="Dark List Accent 6" w:semiHidden="0" w:uiPriority="70" w:unhideWhenUsed="0"/>
-    <w:lsdException w:name="Colorful Shading Accent 6" w:semiHidden="0" w:uiPriority="71" w:unhideWhenUsed="0"/>
-    <w:lsdException w:name="Colorful List Accent 6" w:semiHidden="0" w:uiPriority="72" w:unhideWhenUsed="0"/>
-    <w:lsdException w:name="Colorful Grid Accent 6" w:semiHidden="0" w:uiPriority="73" w:unhideWhenUsed="0"/>
-    <w:lsdException w:name="Subtle Emphasis" w:semiHidden="0" w:uiPriority="19" w:unhideWhenUsed="0" w:qFormat="1"/>
-    <w:lsdException w:name="Intense Emphasis" w:semiHidden="0" w:uiPriority="21" w:unhideWhenUsed="0" w:qFormat="1"/>
-    <w:lsdException w:name="Subtle Reference" w:semiHidden="0" w:uiPriority="31" w:unhideWhenUsed="0" w:qFormat="1"/>
-    <w:lsdException w:name="Intense Reference" w:semiHidden="0" w:uiPriority="32" w:unhideWhenUsed="0" w:qFormat="1"/>
-    <w:lsdException w:name="Book Title" w:semiHidden="0" w:uiPriority="33" w:unhideWhenUsed="0" w:qFormat="1"/>
-    <w:lsdException w:name="Bibliography" w:uiPriority="37"/>
-    <w:lsdException w:name="TOC Heading" w:uiPriority="39" w:qFormat="1"/>
-  </w:latentStyles>
-  <w:style w:type="paragraph" w:default="1" w:styleId="Normal">
-    <w:name w:val="Normal"/>
-    <w:qFormat/>
+    <w:rsid w:val="002B0973"/>
   </w:style>
   <w:style w:type="paragraph" w:styleId="Heading1">
     <w:name w:val="heading 1"/>

</xml_diff>